<commit_message>
add more implementation details to the Report
</commit_message>
<xml_diff>
--- a/Final Project Report.docx
+++ b/Final Project Report.docx
@@ -1,6 +1,6 @@
 
 <file path=word/document.xml><?xml version="1.0" encoding="utf-8"?>
-<w:document xmlns:wpc="http://schemas.microsoft.com/office/word/2010/wordprocessingCanvas" xmlns:mo="http://schemas.microsoft.com/office/mac/office/2008/main" xmlns:mc="http://schemas.openxmlformats.org/markup-compatibility/2006" xmlns:mv="urn:schemas-microsoft-com:mac:vml" xmlns:o="urn:schemas-microsoft-com:office:office" xmlns:r="http://schemas.openxmlformats.org/officeDocument/2006/relationships" xmlns:m="http://schemas.openxmlformats.org/officeDocument/2006/math" xmlns:v="urn:schemas-microsoft-com:vml" xmlns:wp14="http://schemas.microsoft.com/office/word/2010/wordprocessingDrawing" xmlns:wp="http://schemas.openxmlformats.org/drawingml/2006/wordprocessingDrawing" xmlns:w10="urn:schemas-microsoft-com:office:word" xmlns:w="http://schemas.openxmlformats.org/wordprocessingml/2006/main" xmlns:w14="http://schemas.microsoft.com/office/word/2010/wordml" xmlns:w15="http://schemas.microsoft.com/office/word/2012/wordml" xmlns:wpg="http://schemas.microsoft.com/office/word/2010/wordprocessingGroup" xmlns:wpi="http://schemas.microsoft.com/office/word/2010/wordprocessingInk" xmlns:wne="http://schemas.microsoft.com/office/word/2006/wordml" xmlns:wps="http://schemas.microsoft.com/office/word/2010/wordprocessingShape" mc:Ignorable="w14 w15 wp14">
+<w:document xmlns:wpc="http://schemas.microsoft.com/office/word/2010/wordprocessingCanvas" xmlns:mc="http://schemas.openxmlformats.org/markup-compatibility/2006" xmlns:o="urn:schemas-microsoft-com:office:office" xmlns:r="http://schemas.openxmlformats.org/officeDocument/2006/relationships" xmlns:m="http://schemas.openxmlformats.org/officeDocument/2006/math" xmlns:v="urn:schemas-microsoft-com:vml" xmlns:wp14="http://schemas.microsoft.com/office/word/2010/wordprocessingDrawing" xmlns:wp="http://schemas.openxmlformats.org/drawingml/2006/wordprocessingDrawing" xmlns:w10="urn:schemas-microsoft-com:office:word" xmlns:w="http://schemas.openxmlformats.org/wordprocessingml/2006/main" xmlns:w14="http://schemas.microsoft.com/office/word/2010/wordml" xmlns:wpg="http://schemas.microsoft.com/office/word/2010/wordprocessingGroup" xmlns:wpi="http://schemas.microsoft.com/office/word/2010/wordprocessingInk" xmlns:wne="http://schemas.microsoft.com/office/word/2006/wordml" xmlns:wps="http://schemas.microsoft.com/office/word/2010/wordprocessingShape" mc:Ignorable="w14 wp14">
   <w:body>
     <w:p>
       <w:pPr>
@@ -30,7 +30,49 @@
         <w:rPr>
           <w:rFonts w:ascii="Times New Roman" w:hAnsi="Times New Roman" w:cs="Times New Roman"/>
         </w:rPr>
-        <w:t>Kevin Gregor – krg43, Jaydev Kshirsagar – jlk368</w:t>
+        <w:t xml:space="preserve">Kevin </w:t>
+      </w:r>
+      <w:proofErr w:type="spellStart"/>
+      <w:r>
+        <w:rPr>
+          <w:rFonts w:ascii="Times New Roman" w:hAnsi="Times New Roman" w:cs="Times New Roman"/>
+        </w:rPr>
+        <w:t>Gregor</w:t>
+      </w:r>
+      <w:proofErr w:type="spellEnd"/>
+      <w:r>
+        <w:rPr>
+          <w:rFonts w:ascii="Times New Roman" w:hAnsi="Times New Roman" w:cs="Times New Roman"/>
+        </w:rPr>
+        <w:t xml:space="preserve"> – krg43, </w:t>
+      </w:r>
+      <w:proofErr w:type="spellStart"/>
+      <w:r>
+        <w:rPr>
+          <w:rFonts w:ascii="Times New Roman" w:hAnsi="Times New Roman" w:cs="Times New Roman"/>
+        </w:rPr>
+        <w:t>Jaydev</w:t>
+      </w:r>
+      <w:proofErr w:type="spellEnd"/>
+      <w:r>
+        <w:rPr>
+          <w:rFonts w:ascii="Times New Roman" w:hAnsi="Times New Roman" w:cs="Times New Roman"/>
+        </w:rPr>
+        <w:t xml:space="preserve"> </w:t>
+      </w:r>
+      <w:proofErr w:type="spellStart"/>
+      <w:r>
+        <w:rPr>
+          <w:rFonts w:ascii="Times New Roman" w:hAnsi="Times New Roman" w:cs="Times New Roman"/>
+        </w:rPr>
+        <w:t>Kshirsagar</w:t>
+      </w:r>
+      <w:proofErr w:type="spellEnd"/>
+      <w:r>
+        <w:rPr>
+          <w:rFonts w:ascii="Times New Roman" w:hAnsi="Times New Roman" w:cs="Times New Roman"/>
+        </w:rPr>
+        <w:t xml:space="preserve"> – jlk368</w:t>
       </w:r>
     </w:p>
     <w:p>
@@ -92,7 +134,33 @@
         <w:rPr>
           <w:rFonts w:ascii="Times New Roman" w:hAnsi="Times New Roman" w:cs="Times New Roman"/>
         </w:rPr>
-        <w:t xml:space="preserve">The process of image filtering can be inherently parallelized since each operation that happens on any given pixel is completely independent of operations on other pixels. Hence, we have a lot of scope for exploiting the parallel nature of the problem. For large image sizes, applying an image filter serially will take a significant amount of time. We explore multiple methods of performance tuning, including memory layout adjustments and parallelization using OpenMP. We primarily attempt to parallelize the Finite-Impulse Response (FIR) type of filters that operate in the special domain. We have implemented a generic framework than can apply any FIR filters with a 3x3 kernel. Configuring the kernel appropriately can help achieve the desired type of effect. </w:t>
+        <w:t xml:space="preserve">The process of image filtering can be inherently parallelized since each operation that happens on any given pixel is completely independent of operations on other pixels. Hence, we have a lot of scope for exploiting the parallel nature of the problem. For large image sizes, applying an image filter serially will take a significant amount of time. We explore multiple methods of performance tuning, including memory layout adjustments and parallelization using </w:t>
+      </w:r>
+      <w:proofErr w:type="spellStart"/>
+      <w:r>
+        <w:rPr>
+          <w:rFonts w:ascii="Times New Roman" w:hAnsi="Times New Roman" w:cs="Times New Roman"/>
+        </w:rPr>
+        <w:t>OpenMP</w:t>
+      </w:r>
+      <w:proofErr w:type="spellEnd"/>
+      <w:r>
+        <w:rPr>
+          <w:rFonts w:ascii="Times New Roman" w:hAnsi="Times New Roman" w:cs="Times New Roman"/>
+        </w:rPr>
+        <w:t>. We primarily attempt to parallelize the Finite-Impulse Response (FIR) type of fi</w:t>
+      </w:r>
+      <w:r>
+        <w:rPr>
+          <w:rFonts w:ascii="Times New Roman" w:hAnsi="Times New Roman" w:cs="Times New Roman"/>
+        </w:rPr>
+        <w:t>lters that operate in the spatia</w:t>
+      </w:r>
+      <w:r>
+        <w:rPr>
+          <w:rFonts w:ascii="Times New Roman" w:hAnsi="Times New Roman" w:cs="Times New Roman"/>
+        </w:rPr>
+        <w:t xml:space="preserve">l domain. We have implemented a generic framework than can apply any FIR filters with a 3x3 kernel. Configuring the kernel appropriately can help achieve the desired type of effect. </w:t>
       </w:r>
     </w:p>
     <w:p>
@@ -162,20 +230,164 @@
         <w:rPr>
           <w:rFonts w:ascii="Times New Roman" w:hAnsi="Times New Roman" w:cs="Times New Roman"/>
         </w:rPr>
-        <w:t xml:space="preserve">The core implementation of our project, which includes everything except for reading the images and running through test cases, was written in C++. We created a shared C++ library, which is then interfaced with by a </w:t>
+        <w:t xml:space="preserve">The core implementation of our project, which includes everything except for reading the images and running through test </w:t>
       </w:r>
       <w:r>
         <w:rPr>
           <w:rFonts w:ascii="Times New Roman" w:hAnsi="Times New Roman" w:cs="Times New Roman"/>
         </w:rPr>
         <w:lastRenderedPageBreak/>
-        <w:t>Python script. Our Python testing script reads an image into a NumPy matrix and creates a C++ object for the image based on the matrix, its dimensions, the image format, and the desired memory layout format. Then, after the filter is applied using C++, the processed image matrix is passed back into the Python script and written to the output image file.</w:t>
-      </w:r>
-      <w:r>
-        <w:rPr>
-          <w:rFonts w:ascii="Times New Roman" w:hAnsi="Times New Roman" w:cs="Times New Roman"/>
-        </w:rPr>
-        <w:t xml:space="preserve"> We chose to abstract the image reading and writing to a Python script because implementing it in C++ proved to be significantly more complex and time-consuming. This also allowed us to run through test cases quickly using the Python script.</w:t>
+        <w:t xml:space="preserve">cases, was written in C++. We created a shared C++ library, which is then interfaced with by a Python script. Our Python testing script reads an image into a </w:t>
+      </w:r>
+      <w:proofErr w:type="spellStart"/>
+      <w:r>
+        <w:rPr>
+          <w:rFonts w:ascii="Times New Roman" w:hAnsi="Times New Roman" w:cs="Times New Roman"/>
+        </w:rPr>
+        <w:t>NumPy</w:t>
+      </w:r>
+      <w:proofErr w:type="spellEnd"/>
+      <w:r>
+        <w:rPr>
+          <w:rFonts w:ascii="Times New Roman" w:hAnsi="Times New Roman" w:cs="Times New Roman"/>
+        </w:rPr>
+        <w:t xml:space="preserve"> matrix and creates a C++ object for the image based on the matrix, its dimensions, the image format, and the desired memory layout format. Then, after the filter is applied using C++, the processed image matrix is passed back into the Python script and written to the output image file.</w:t>
+      </w:r>
+      <w:r>
+        <w:rPr>
+          <w:rFonts w:ascii="Times New Roman" w:hAnsi="Times New Roman" w:cs="Times New Roman"/>
+        </w:rPr>
+        <w:t xml:space="preserve"> We chose to abstract the image reading and writing to a Python scrip</w:t>
+      </w:r>
+      <w:r>
+        <w:rPr>
+          <w:rFonts w:ascii="Times New Roman" w:hAnsi="Times New Roman" w:cs="Times New Roman"/>
+        </w:rPr>
+        <w:t>t because implementing it in Python is quick and easy due to the availability of libraries</w:t>
+      </w:r>
+      <w:r>
+        <w:rPr>
+          <w:rFonts w:ascii="Times New Roman" w:hAnsi="Times New Roman" w:cs="Times New Roman"/>
+        </w:rPr>
+        <w:t xml:space="preserve"> </w:t>
+      </w:r>
+      <w:r>
+        <w:rPr>
+          <w:rFonts w:ascii="Times New Roman" w:hAnsi="Times New Roman" w:cs="Times New Roman"/>
+        </w:rPr>
+        <w:t>and also because this was not a performance critical part of the project</w:t>
+      </w:r>
+      <w:r>
+        <w:rPr>
+          <w:rFonts w:ascii="Times New Roman" w:hAnsi="Times New Roman" w:cs="Times New Roman"/>
+        </w:rPr>
+        <w:t>. This also allowed us to run through test cases quickly using the Python script.</w:t>
+      </w:r>
+    </w:p>
+    <w:p>
+      <w:pPr>
+        <w:spacing w:line="360" w:lineRule="auto"/>
+        <w:jc w:val="both"/>
+        <w:rPr>
+          <w:rFonts w:ascii="Times New Roman" w:hAnsi="Times New Roman" w:cs="Times New Roman"/>
+        </w:rPr>
+      </w:pPr>
+      <w:r>
+        <w:rPr>
+          <w:rFonts w:ascii="Times New Roman" w:hAnsi="Times New Roman" w:cs="Times New Roman"/>
+        </w:rPr>
+        <w:tab/>
+        <w:t>The C++ code when invoked through Python, creates an object for the image that stores all essential attributes of the image</w:t>
+      </w:r>
+      <w:proofErr w:type="gramStart"/>
+      <w:r>
+        <w:rPr>
+          <w:rFonts w:ascii="Times New Roman" w:hAnsi="Times New Roman" w:cs="Times New Roman"/>
+        </w:rPr>
+        <w:t>,</w:t>
+      </w:r>
+      <w:proofErr w:type="gramEnd"/>
+      <w:r>
+        <w:rPr>
+          <w:rFonts w:ascii="Times New Roman" w:hAnsi="Times New Roman" w:cs="Times New Roman"/>
+        </w:rPr>
+        <w:br/>
+        <w:t>and at the same time</w:t>
+      </w:r>
+      <w:r>
+        <w:rPr>
+          <w:rFonts w:ascii="Times New Roman" w:hAnsi="Times New Roman" w:cs="Times New Roman"/>
+        </w:rPr>
+        <w:t xml:space="preserve"> allocates required amount of memory for storing the pre-processed and the processed image data.</w:t>
+      </w:r>
+      <w:r>
+        <w:rPr>
+          <w:rFonts w:ascii="Times New Roman" w:hAnsi="Times New Roman" w:cs="Times New Roman"/>
+        </w:rPr>
+        <w:t xml:space="preserve"> </w:t>
+      </w:r>
+      <w:r>
+        <w:rPr>
+          <w:rFonts w:ascii="Times New Roman" w:hAnsi="Times New Roman" w:cs="Times New Roman"/>
+        </w:rPr>
+        <w:t xml:space="preserve">Also </w:t>
+      </w:r>
+      <w:r>
+        <w:rPr>
+          <w:rFonts w:ascii="Times New Roman" w:hAnsi="Times New Roman" w:cs="Times New Roman"/>
+        </w:rPr>
+        <w:t>the</w:t>
+      </w:r>
+      <w:r>
+        <w:rPr>
+          <w:rFonts w:ascii="Times New Roman" w:hAnsi="Times New Roman" w:cs="Times New Roman"/>
+        </w:rPr>
+        <w:t xml:space="preserve"> input pixel data in one of the supported image formats, is read and the </w:t>
+      </w:r>
+      <w:r>
+        <w:rPr>
+          <w:rFonts w:ascii="Times New Roman" w:hAnsi="Times New Roman" w:cs="Times New Roman"/>
+        </w:rPr>
+        <w:lastRenderedPageBreak/>
+        <w:t>pixel values are normalized to [0, 1], and the pixels are stored in the specified memory layout.</w:t>
+      </w:r>
+    </w:p>
+    <w:p>
+      <w:pPr>
+        <w:spacing w:line="360" w:lineRule="auto"/>
+        <w:jc w:val="both"/>
+        <w:rPr>
+          <w:rFonts w:ascii="Times New Roman" w:hAnsi="Times New Roman" w:cs="Times New Roman"/>
+        </w:rPr>
+      </w:pPr>
+      <w:r>
+        <w:rPr>
+          <w:rFonts w:ascii="Times New Roman" w:hAnsi="Times New Roman" w:cs="Times New Roman"/>
+        </w:rPr>
+        <w:tab/>
+        <w:t>When the Python script calls in to the library for getting the image processed, the specified filter kernel is convolved with the image data and the resultant image data is stored in the memory area allocated for the processed image. The pixel values of the processed image data are still in the normalized form and in the specified layout.</w:t>
+      </w:r>
+    </w:p>
+    <w:p>
+      <w:pPr>
+        <w:spacing w:line="360" w:lineRule="auto"/>
+        <w:jc w:val="both"/>
+        <w:rPr>
+          <w:rFonts w:ascii="Times New Roman" w:hAnsi="Times New Roman" w:cs="Times New Roman"/>
+        </w:rPr>
+      </w:pPr>
+      <w:r>
+        <w:rPr>
+          <w:rFonts w:ascii="Times New Roman" w:hAnsi="Times New Roman" w:cs="Times New Roman"/>
+        </w:rPr>
+        <w:tab/>
+        <w:t xml:space="preserve">When the Python script requests back the </w:t>
+      </w:r>
+      <w:r>
+        <w:rPr>
+          <w:rFonts w:ascii="Times New Roman" w:hAnsi="Times New Roman" w:cs="Times New Roman"/>
+        </w:rPr>
+        <w:t>processed image data, the library code converts the pixel values back to the desired format and also converts the image layout back to the natural one; the converted image data is written to a pointer supplied by the Python script. The Python script subsequently writes the image data to a file.</w:t>
       </w:r>
     </w:p>
     <w:p>
@@ -191,13 +403,67 @@
         <w:rPr>
           <w:rFonts w:ascii="Times New Roman" w:hAnsi="Times New Roman" w:cs="Times New Roman"/>
         </w:rPr>
-        <w:t>We support a variety of image formats, including 8-, 16-, and 32-bit grayscale images and 24-bit RGB images. The image format can be specified when reading the image in Python, which allows multiple formats for the same image to be tested quickly in succession. We have applied filters to all image formats</w:t>
-      </w:r>
-      <w:r>
-        <w:rPr>
-          <w:rFonts w:ascii="Times New Roman" w:hAnsi="Times New Roman" w:cs="Times New Roman"/>
-        </w:rPr>
-        <w:t>, and our performance analysis in section 3 will detail the time it takes to apply the same filter on various formats of the same image.</w:t>
+        <w:t xml:space="preserve">The </w:t>
+      </w:r>
+      <w:r>
+        <w:rPr>
+          <w:rFonts w:ascii="Times New Roman" w:hAnsi="Times New Roman" w:cs="Times New Roman"/>
+        </w:rPr>
+        <w:t>support</w:t>
+      </w:r>
+      <w:r>
+        <w:rPr>
+          <w:rFonts w:ascii="Times New Roman" w:hAnsi="Times New Roman" w:cs="Times New Roman"/>
+        </w:rPr>
+        <w:t xml:space="preserve">ed </w:t>
+      </w:r>
+      <w:r>
+        <w:rPr>
+          <w:rFonts w:ascii="Times New Roman" w:hAnsi="Times New Roman" w:cs="Times New Roman"/>
+        </w:rPr>
+        <w:t>image formats</w:t>
+      </w:r>
+      <w:r>
+        <w:rPr>
+          <w:rFonts w:ascii="Times New Roman" w:hAnsi="Times New Roman" w:cs="Times New Roman"/>
+        </w:rPr>
+        <w:t xml:space="preserve"> or pixel data formats are</w:t>
+      </w:r>
+      <w:r>
+        <w:rPr>
+          <w:rFonts w:ascii="Times New Roman" w:hAnsi="Times New Roman" w:cs="Times New Roman"/>
+        </w:rPr>
+        <w:t xml:space="preserve"> 8-, 16-,</w:t>
+      </w:r>
+      <w:r>
+        <w:rPr>
+          <w:rFonts w:ascii="Times New Roman" w:hAnsi="Times New Roman" w:cs="Times New Roman"/>
+        </w:rPr>
+        <w:t xml:space="preserve"> and 32-bit grayscale images,</w:t>
+      </w:r>
+      <w:r>
+        <w:rPr>
+          <w:rFonts w:ascii="Times New Roman" w:hAnsi="Times New Roman" w:cs="Times New Roman"/>
+        </w:rPr>
+        <w:t xml:space="preserve"> 24-bit RGB images</w:t>
+      </w:r>
+      <w:r>
+        <w:rPr>
+          <w:rFonts w:ascii="Times New Roman" w:hAnsi="Times New Roman" w:cs="Times New Roman"/>
+        </w:rPr>
+        <w:t xml:space="preserve"> with byte-alignment of 3 and 4 for the pixels. The image format has to</w:t>
+      </w:r>
+      <w:r>
+        <w:rPr>
+          <w:rFonts w:ascii="Times New Roman" w:hAnsi="Times New Roman" w:cs="Times New Roman"/>
+        </w:rPr>
+        <w:t xml:space="preserve"> b</w:t>
+      </w:r>
+      <w:r>
+        <w:rPr>
+          <w:rFonts w:ascii="Times New Roman" w:hAnsi="Times New Roman" w:cs="Times New Roman"/>
+        </w:rPr>
+        <w:t>e specified when using this application.</w:t>
       </w:r>
     </w:p>
     <w:p>
@@ -213,8 +479,68 @@
         <w:rPr>
           <w:rFonts w:ascii="Times New Roman" w:hAnsi="Times New Roman" w:cs="Times New Roman"/>
         </w:rPr>
+        <w:t xml:space="preserve">The parallelization of the computation involved in the processing, is not very difficult and also the performance is not limited by compute, but by memory bandwidth. Hence, it was more important to use optimal memory layouts for the images </w:t>
+      </w:r>
+      <w:r>
+        <w:rPr>
+          <w:rFonts w:ascii="Times New Roman" w:hAnsi="Times New Roman" w:cs="Times New Roman"/>
+        </w:rPr>
         <w:lastRenderedPageBreak/>
-        <w:t xml:space="preserve">In addition to testing multiple image formats, we also implemented three different memory layouts to see which layout would give us the best performance. The first layout we implemented is a naïve row-major </w:t>
+        <w:t xml:space="preserve">so as to maximize the cache efficiency. </w:t>
+      </w:r>
+      <w:r>
+        <w:rPr>
+          <w:rFonts w:ascii="Times New Roman" w:hAnsi="Times New Roman" w:cs="Times New Roman"/>
+        </w:rPr>
+        <w:t>We implemented two special</w:t>
+      </w:r>
+      <w:r>
+        <w:rPr>
+          <w:rFonts w:ascii="Times New Roman" w:hAnsi="Times New Roman" w:cs="Times New Roman"/>
+        </w:rPr>
+        <w:t xml:space="preserve"> memory layouts </w:t>
+      </w:r>
+      <w:r>
+        <w:rPr>
+          <w:rFonts w:ascii="Times New Roman" w:hAnsi="Times New Roman" w:cs="Times New Roman"/>
+        </w:rPr>
+        <w:t xml:space="preserve">that would be suitable for the spatial locality of the pixel references that are involved </w:t>
+      </w:r>
+      <w:r>
+        <w:rPr>
+          <w:rFonts w:ascii="Times New Roman" w:hAnsi="Times New Roman" w:cs="Times New Roman"/>
+        </w:rPr>
+        <w:t>in</w:t>
+      </w:r>
+      <w:r>
+        <w:rPr>
+          <w:rFonts w:ascii="Times New Roman" w:hAnsi="Times New Roman" w:cs="Times New Roman"/>
+        </w:rPr>
+        <w:t xml:space="preserve"> the filtering co</w:t>
+      </w:r>
+      <w:r>
+        <w:rPr>
+          <w:rFonts w:ascii="Times New Roman" w:hAnsi="Times New Roman" w:cs="Times New Roman"/>
+        </w:rPr>
+        <w:t>mputation.</w:t>
+      </w:r>
+      <w:r>
+        <w:rPr>
+          <w:rFonts w:ascii="Times New Roman" w:hAnsi="Times New Roman" w:cs="Times New Roman"/>
+        </w:rPr>
+        <w:t xml:space="preserve"> </w:t>
+      </w:r>
+      <w:r>
+        <w:rPr>
+          <w:rFonts w:ascii="Times New Roman" w:hAnsi="Times New Roman" w:cs="Times New Roman"/>
+        </w:rPr>
+        <w:t>We also implement</w:t>
+      </w:r>
+      <w:r>
+        <w:rPr>
+          <w:rFonts w:ascii="Times New Roman" w:hAnsi="Times New Roman" w:cs="Times New Roman"/>
+        </w:rPr>
+        <w:t xml:space="preserve"> a naïve row-major </w:t>
       </w:r>
       <w:r>
         <w:rPr>
@@ -226,13 +552,43 @@
         <w:rPr>
           <w:rFonts w:ascii="Times New Roman" w:hAnsi="Times New Roman" w:cs="Times New Roman"/>
         </w:rPr>
-        <w:t xml:space="preserve"> of the input matrix. This implementation is not ideal for applying 3x3 matrices</w:t>
-      </w:r>
-      <w:r>
-        <w:rPr>
-          <w:rFonts w:ascii="Times New Roman" w:hAnsi="Times New Roman" w:cs="Times New Roman"/>
-        </w:rPr>
-        <w:t>, as there is not a strong sense of data locality – only three of the 9 pixels needed for each computation are in the same row as the pixel we are doing the computation on.</w:t>
+        <w:t xml:space="preserve"> </w:t>
+      </w:r>
+      <w:r>
+        <w:rPr>
+          <w:rFonts w:ascii="Times New Roman" w:hAnsi="Times New Roman" w:cs="Times New Roman"/>
+        </w:rPr>
+        <w:t>for baselining purposes</w:t>
+      </w:r>
+      <w:r>
+        <w:rPr>
+          <w:rFonts w:ascii="Times New Roman" w:hAnsi="Times New Roman" w:cs="Times New Roman"/>
+        </w:rPr>
+        <w:t>. This implementation is not ideal for applyin</w:t>
+      </w:r>
+      <w:r>
+        <w:rPr>
+          <w:rFonts w:ascii="Times New Roman" w:hAnsi="Times New Roman" w:cs="Times New Roman"/>
+        </w:rPr>
+        <w:t>g 3x3 matrices</w:t>
+      </w:r>
+      <w:r>
+        <w:rPr>
+          <w:rFonts w:ascii="Times New Roman" w:hAnsi="Times New Roman" w:cs="Times New Roman"/>
+        </w:rPr>
+        <w:t>, as there is not a strong sense of dat</w:t>
+      </w:r>
+      <w:r>
+        <w:rPr>
+          <w:rFonts w:ascii="Times New Roman" w:hAnsi="Times New Roman" w:cs="Times New Roman"/>
+        </w:rPr>
+        <w:t>a locality – only three of the nine</w:t>
+      </w:r>
+      <w:r>
+        <w:rPr>
+          <w:rFonts w:ascii="Times New Roman" w:hAnsi="Times New Roman" w:cs="Times New Roman"/>
+        </w:rPr>
+        <w:t xml:space="preserve"> pixels needed for each computation are in the same row as the pixel we are doing the computation on.</w:t>
       </w:r>
       <w:r>
         <w:rPr>
@@ -254,13 +610,37 @@
         <w:rPr>
           <w:rFonts w:ascii="Times New Roman" w:hAnsi="Times New Roman" w:cs="Times New Roman"/>
         </w:rPr>
-        <w:t xml:space="preserve">Another layout adjustment that we implemented (which is actually three layouts) is the Block-Linear layout with block sizes of 8, 16, and 32. </w:t>
-      </w:r>
-      <w:r>
-        <w:rPr>
-          <w:rFonts w:ascii="Times New Roman" w:hAnsi="Times New Roman" w:cs="Times New Roman"/>
-        </w:rPr>
-        <w:t xml:space="preserve">For this layout, blocks of size </w:t>
+        <w:t>The first special layout</w:t>
+      </w:r>
+      <w:r>
+        <w:rPr>
+          <w:rFonts w:ascii="Times New Roman" w:hAnsi="Times New Roman" w:cs="Times New Roman"/>
+        </w:rPr>
+        <w:t xml:space="preserve"> that we implemented (which is actually</w:t>
+      </w:r>
+      <w:r>
+        <w:rPr>
+          <w:rFonts w:ascii="Times New Roman" w:hAnsi="Times New Roman" w:cs="Times New Roman"/>
+        </w:rPr>
+        <w:t xml:space="preserve"> having 3 variants</w:t>
+      </w:r>
+      <w:r>
+        <w:rPr>
+          <w:rFonts w:ascii="Times New Roman" w:hAnsi="Times New Roman" w:cs="Times New Roman"/>
+        </w:rPr>
+        <w:t>) is the Block-Linear layout with block sizes of 8, 16, and 32.</w:t>
+      </w:r>
+      <w:r>
+        <w:rPr>
+          <w:rFonts w:ascii="Times New Roman" w:hAnsi="Times New Roman" w:cs="Times New Roman"/>
+        </w:rPr>
+        <w:t xml:space="preserve"> This involves dividing the i</w:t>
+      </w:r>
+      <w:r>
+        <w:rPr>
+          <w:rFonts w:ascii="Times New Roman" w:hAnsi="Times New Roman" w:cs="Times New Roman"/>
+        </w:rPr>
+        <w:t>mage into blocks of fixed sizes (</w:t>
       </w:r>
       <w:r>
         <w:rPr>
@@ -286,7 +666,19 @@
         <w:rPr>
           <w:rFonts w:ascii="Times New Roman" w:hAnsi="Times New Roman" w:cs="Times New Roman"/>
         </w:rPr>
-        <w:t xml:space="preserve"> (8/16/32) are </w:t>
+        <w:t xml:space="preserve"> (8/16/32)</w:t>
+      </w:r>
+      <w:r>
+        <w:rPr>
+          <w:rFonts w:ascii="Times New Roman" w:hAnsi="Times New Roman" w:cs="Times New Roman"/>
+        </w:rPr>
+        <w:t>). The blocks</w:t>
+      </w:r>
+      <w:r>
+        <w:rPr>
+          <w:rFonts w:ascii="Times New Roman" w:hAnsi="Times New Roman" w:cs="Times New Roman"/>
+        </w:rPr>
+        <w:t xml:space="preserve"> </w:t>
       </w:r>
       <w:r>
         <w:rPr>
@@ -306,7 +698,14 @@
         <w:rPr>
           <w:rFonts w:ascii="Times New Roman" w:hAnsi="Times New Roman" w:cs="Times New Roman"/>
         </w:rPr>
-        <w:t xml:space="preserve"> indices away from the pixel being modified. For image sizes that are not perfect multiples of the block size, we add extra “dummy” pixels to fill up the remaining rows and/or columns in order to create a matrix that can be blocked perfectly. These dummy pixels are not touched when actually applying the filter and they are not saved as a part of the image after the filter has been applied.</w:t>
+        <w:t xml:space="preserve"> indices away from the pixel being modified. For image sizes that are not perfect multiples of the block size, we add extra “dummy” pixels to fill up the remaining rows and/or columns in order to create a matrix that can be blocked perfectly. These </w:t>
+      </w:r>
+      <w:r>
+        <w:rPr>
+          <w:rFonts w:ascii="Times New Roman" w:hAnsi="Times New Roman" w:cs="Times New Roman"/>
+        </w:rPr>
+        <w:lastRenderedPageBreak/>
+        <w:t>dummy pixels are not touched when actually applying the filter and they are not saved as a part of the image after the filter has been applied.</w:t>
       </w:r>
     </w:p>
     <w:p>
@@ -322,7 +721,13 @@
         <w:rPr>
           <w:rFonts w:ascii="Times New Roman" w:hAnsi="Times New Roman" w:cs="Times New Roman"/>
         </w:rPr>
-        <w:t>For our final memory layout adjustment, we implemented support for a twiddled Z-Morton style layout.</w:t>
+        <w:t>The second special memory layout adjustment we implemented was</w:t>
+      </w:r>
+      <w:r>
+        <w:rPr>
+          <w:rFonts w:ascii="Times New Roman" w:hAnsi="Times New Roman" w:cs="Times New Roman"/>
+        </w:rPr>
+        <w:t xml:space="preserve"> a twiddled Z-Morton style layout.</w:t>
       </w:r>
       <w:r>
         <w:rPr>
@@ -348,6 +753,7 @@
         <w:rPr>
           <w:rFonts w:ascii="Times New Roman" w:hAnsi="Times New Roman" w:cs="Times New Roman"/>
           <w:noProof/>
+          <w:lang w:val="en-IN" w:eastAsia="en-IN"/>
         </w:rPr>
         <w:drawing>
           <wp:inline distT="0" distB="0" distL="0" distR="0" wp14:anchorId="6203F71D" wp14:editId="7C2CEC0E">
@@ -365,7 +771,7 @@
                     <pic:cNvPicPr/>
                   </pic:nvPicPr>
                   <pic:blipFill>
-                    <a:blip r:embed="rId7" cstate="print">
+                    <a:blip r:embed="rId8" cstate="print">
                       <a:extLst>
                         <a:ext uri="{28A0092B-C50C-407E-A947-70E740481C1C}">
                           <a14:useLocalDpi xmlns:a14="http://schemas.microsoft.com/office/drawing/2010/main" val="0"/>
@@ -401,6 +807,7 @@
           <w:sz w:val="22"/>
         </w:rPr>
       </w:pPr>
+      <w:proofErr w:type="gramStart"/>
       <w:r>
         <w:rPr>
           <w:rFonts w:ascii="Times New Roman" w:hAnsi="Times New Roman" w:cs="Times New Roman"/>
@@ -413,7 +820,15 @@
           <w:rFonts w:ascii="Times New Roman" w:hAnsi="Times New Roman" w:cs="Times New Roman"/>
           <w:sz w:val="22"/>
         </w:rPr>
-        <w:t>3. Z-Morton layout visualization</w:t>
+        <w:t>3.</w:t>
+      </w:r>
+      <w:proofErr w:type="gramEnd"/>
+      <w:r>
+        <w:rPr>
+          <w:rFonts w:ascii="Times New Roman" w:hAnsi="Times New Roman" w:cs="Times New Roman"/>
+          <w:sz w:val="22"/>
+        </w:rPr>
+        <w:t xml:space="preserve"> Z-Morton layout visualization</w:t>
       </w:r>
     </w:p>
     <w:p>
@@ -428,7 +843,13 @@
         <w:rPr>
           <w:rFonts w:ascii="Times New Roman" w:hAnsi="Times New Roman" w:cs="Times New Roman"/>
         </w:rPr>
-        <w:t xml:space="preserve">We divided the input matrix into four large blocks – top left, bottom left, top right, bottom right – that are stored in memory in that order. Similar to the implementation of the Block-Linear layout, we recursively divide the blocks into smaller and smaller blocks, </w:t>
+        <w:t>We divide</w:t>
+      </w:r>
+      <w:r>
+        <w:rPr>
+          <w:rFonts w:ascii="Times New Roman" w:hAnsi="Times New Roman" w:cs="Times New Roman"/>
+        </w:rPr>
+        <w:t xml:space="preserve"> the input matrix into four large blocks – top left, bottom left, top right, bottom right – that are stored in memory in that order. Similar to the implementation of the Block-Linear layout, we recursively divide the blocks into smaller and smaller blocks, </w:t>
       </w:r>
       <w:r>
         <w:rPr>
@@ -446,7 +867,26 @@
         <w:rPr>
           <w:rFonts w:ascii="Times New Roman" w:hAnsi="Times New Roman" w:cs="Times New Roman"/>
         </w:rPr>
-        <w:t xml:space="preserve"> In theory, this gives us even better data locality than the Block-Linear layout, due to pixels in any given 3x3 grid being stored very close together in memory. Just like with the Block-Linear layout, this layout also suffers when image dimensions are not perfectly aligned. However, the Z-Morton layout needs to add dummy pixels when the image size is not a power of two, and dummy pixels are added to round up to the next power of two.</w:t>
+        <w:t xml:space="preserve"> In theory, this gives us even better data locality than the Block-Linear layout, due to pixels in any given 3x3 grid being stored very close together in memory.</w:t>
+      </w:r>
+      <w:r>
+        <w:rPr>
+          <w:rFonts w:ascii="Times New Roman" w:hAnsi="Times New Roman" w:cs="Times New Roman"/>
+        </w:rPr>
+        <w:t xml:space="preserve"> Moreover this layout is </w:t>
+      </w:r>
+      <w:r>
+        <w:rPr>
+          <w:rFonts w:ascii="Times New Roman" w:hAnsi="Times New Roman" w:cs="Times New Roman"/>
+        </w:rPr>
+        <w:lastRenderedPageBreak/>
+        <w:t xml:space="preserve">better suited for hierarchical caches, since the data corresponding to the higher level of the recursion tree lies in the next higher level of cache. </w:t>
+      </w:r>
+      <w:r>
+        <w:rPr>
+          <w:rFonts w:ascii="Times New Roman" w:hAnsi="Times New Roman" w:cs="Times New Roman"/>
+        </w:rPr>
+        <w:t>Just like with the Block-Linear layout, this layout also suffers when image dimensions are not perfectly aligned. However, the Z-Morton layout needs to add dummy pixels when the image size is not a power of two, and dummy pixels are added to round up to the next power of two.</w:t>
       </w:r>
     </w:p>
     <w:p>
@@ -470,8 +910,6 @@
         </w:rPr>
         <w:t>memory layouts also have a hidden cost of converting the input matrix into the desired layout before applying a filter and back afterwards. Since FIR filters can already be applied very quickly on an image of any reasonable size, converting to and from these layouts just to apply one filter proves not to be worth it: the total time from reading the input image to writing the output image is longer than the naïve version. However, we hope that the speedup in the actual filter application means that using the Block-Linear or Z-Morton layouts would be better when applying multiple filters in succession.</w:t>
       </w:r>
-      <w:bookmarkStart w:id="0" w:name="_GoBack"/>
-      <w:bookmarkEnd w:id="0"/>
     </w:p>
     <w:p>
       <w:pPr>
@@ -516,12 +954,8 @@
     <w:p>
       <w:pPr>
         <w:pStyle w:val="ListParagraph"/>
-        <w:numPr>
-          <w:ilvl w:val="1"/>
-          <w:numId w:val="2"/>
-        </w:numPr>
-        <w:spacing w:line="360" w:lineRule="auto"/>
-        <w:ind w:left="540" w:hanging="450"/>
+        <w:spacing w:line="360" w:lineRule="auto"/>
+        <w:ind w:left="270"/>
         <w:jc w:val="both"/>
         <w:rPr>
           <w:rFonts w:ascii="Times New Roman" w:hAnsi="Times New Roman" w:cs="Times New Roman"/>
@@ -531,9 +965,15 @@
       <w:r>
         <w:rPr>
           <w:rFonts w:ascii="Times New Roman" w:hAnsi="Times New Roman" w:cs="Times New Roman"/>
-          <w:b/>
-        </w:rPr>
-        <w:t>TEST CASES</w:t>
+        </w:rPr>
+        <w:t xml:space="preserve">For performance analysis all three memory layouts for the input image are </w:t>
+      </w:r>
+      <w:r>
+        <w:rPr>
+          <w:rFonts w:ascii="Times New Roman" w:hAnsi="Times New Roman" w:cs="Times New Roman"/>
+        </w:rPr>
+        <w:lastRenderedPageBreak/>
+        <w:t>tested quickly in succession. Also all three types of filters are applied.</w:t>
       </w:r>
     </w:p>
     <w:p>
@@ -556,8 +996,33 @@
           <w:rFonts w:ascii="Times New Roman" w:hAnsi="Times New Roman" w:cs="Times New Roman"/>
           <w:b/>
         </w:rPr>
+        <w:t>TEST CASES</w:t>
+      </w:r>
+    </w:p>
+    <w:p>
+      <w:pPr>
+        <w:pStyle w:val="ListParagraph"/>
+        <w:numPr>
+          <w:ilvl w:val="1"/>
+          <w:numId w:val="2"/>
+        </w:numPr>
+        <w:spacing w:line="360" w:lineRule="auto"/>
+        <w:ind w:left="540" w:hanging="450"/>
+        <w:jc w:val="both"/>
+        <w:rPr>
+          <w:rFonts w:ascii="Times New Roman" w:hAnsi="Times New Roman" w:cs="Times New Roman"/>
+          <w:b/>
+        </w:rPr>
+      </w:pPr>
+      <w:r>
+        <w:rPr>
+          <w:rFonts w:ascii="Times New Roman" w:hAnsi="Times New Roman" w:cs="Times New Roman"/>
+          <w:b/>
+        </w:rPr>
         <w:t>BASELINE PERFORMANCE</w:t>
       </w:r>
+      <w:bookmarkStart w:id="0" w:name="_GoBack"/>
+      <w:bookmarkEnd w:id="0"/>
     </w:p>
     <w:p>
       <w:pPr>
@@ -626,7 +1091,7 @@
 </file>
 
 <file path=word/endnotes.xml><?xml version="1.0" encoding="utf-8"?>
-<w:endnotes xmlns:wpc="http://schemas.microsoft.com/office/word/2010/wordprocessingCanvas" xmlns:mo="http://schemas.microsoft.com/office/mac/office/2008/main" xmlns:mc="http://schemas.openxmlformats.org/markup-compatibility/2006" xmlns:mv="urn:schemas-microsoft-com:mac:vml" xmlns:o="urn:schemas-microsoft-com:office:office" xmlns:r="http://schemas.openxmlformats.org/officeDocument/2006/relationships" xmlns:m="http://schemas.openxmlformats.org/officeDocument/2006/math" xmlns:v="urn:schemas-microsoft-com:vml" xmlns:wp14="http://schemas.microsoft.com/office/word/2010/wordprocessingDrawing" xmlns:wp="http://schemas.openxmlformats.org/drawingml/2006/wordprocessingDrawing" xmlns:w10="urn:schemas-microsoft-com:office:word" xmlns:w="http://schemas.openxmlformats.org/wordprocessingml/2006/main" xmlns:w14="http://schemas.microsoft.com/office/word/2010/wordml" xmlns:w15="http://schemas.microsoft.com/office/word/2012/wordml" xmlns:wpg="http://schemas.microsoft.com/office/word/2010/wordprocessingGroup" xmlns:wpi="http://schemas.microsoft.com/office/word/2010/wordprocessingInk" xmlns:wne="http://schemas.microsoft.com/office/word/2006/wordml" xmlns:wps="http://schemas.microsoft.com/office/word/2010/wordprocessingShape" mc:Ignorable="w14 w15 wp14">
+<w:endnotes xmlns:wpc="http://schemas.microsoft.com/office/word/2010/wordprocessingCanvas" xmlns:mc="http://schemas.openxmlformats.org/markup-compatibility/2006" xmlns:o="urn:schemas-microsoft-com:office:office" xmlns:r="http://schemas.openxmlformats.org/officeDocument/2006/relationships" xmlns:m="http://schemas.openxmlformats.org/officeDocument/2006/math" xmlns:v="urn:schemas-microsoft-com:vml" xmlns:wp14="http://schemas.microsoft.com/office/word/2010/wordprocessingDrawing" xmlns:wp="http://schemas.openxmlformats.org/drawingml/2006/wordprocessingDrawing" xmlns:w10="urn:schemas-microsoft-com:office:word" xmlns:w="http://schemas.openxmlformats.org/wordprocessingml/2006/main" xmlns:w14="http://schemas.microsoft.com/office/word/2010/wordml" xmlns:wpg="http://schemas.microsoft.com/office/word/2010/wordprocessingGroup" xmlns:wpi="http://schemas.microsoft.com/office/word/2010/wordprocessingInk" xmlns:wne="http://schemas.microsoft.com/office/word/2006/wordml" xmlns:wps="http://schemas.microsoft.com/office/word/2010/wordprocessingShape" mc:Ignorable="w14 wp14">
   <w:endnote w:type="separator" w:id="-1">
     <w:p>
       <w:r>
@@ -645,7 +1110,7 @@
 </file>
 
 <file path=word/footnotes.xml><?xml version="1.0" encoding="utf-8"?>
-<w:footnotes xmlns:wpc="http://schemas.microsoft.com/office/word/2010/wordprocessingCanvas" xmlns:mo="http://schemas.microsoft.com/office/mac/office/2008/main" xmlns:mc="http://schemas.openxmlformats.org/markup-compatibility/2006" xmlns:mv="urn:schemas-microsoft-com:mac:vml" xmlns:o="urn:schemas-microsoft-com:office:office" xmlns:r="http://schemas.openxmlformats.org/officeDocument/2006/relationships" xmlns:m="http://schemas.openxmlformats.org/officeDocument/2006/math" xmlns:v="urn:schemas-microsoft-com:vml" xmlns:wp14="http://schemas.microsoft.com/office/word/2010/wordprocessingDrawing" xmlns:wp="http://schemas.openxmlformats.org/drawingml/2006/wordprocessingDrawing" xmlns:w10="urn:schemas-microsoft-com:office:word" xmlns:w="http://schemas.openxmlformats.org/wordprocessingml/2006/main" xmlns:w14="http://schemas.microsoft.com/office/word/2010/wordml" xmlns:w15="http://schemas.microsoft.com/office/word/2012/wordml" xmlns:wpg="http://schemas.microsoft.com/office/word/2010/wordprocessingGroup" xmlns:wpi="http://schemas.microsoft.com/office/word/2010/wordprocessingInk" xmlns:wne="http://schemas.microsoft.com/office/word/2006/wordml" xmlns:wps="http://schemas.microsoft.com/office/word/2010/wordprocessingShape" mc:Ignorable="w14 w15 wp14">
+<w:footnotes xmlns:wpc="http://schemas.microsoft.com/office/word/2010/wordprocessingCanvas" xmlns:mc="http://schemas.openxmlformats.org/markup-compatibility/2006" xmlns:o="urn:schemas-microsoft-com:office:office" xmlns:r="http://schemas.openxmlformats.org/officeDocument/2006/relationships" xmlns:m="http://schemas.openxmlformats.org/officeDocument/2006/math" xmlns:v="urn:schemas-microsoft-com:vml" xmlns:wp14="http://schemas.microsoft.com/office/word/2010/wordprocessingDrawing" xmlns:wp="http://schemas.openxmlformats.org/drawingml/2006/wordprocessingDrawing" xmlns:w10="urn:schemas-microsoft-com:office:word" xmlns:w="http://schemas.openxmlformats.org/wordprocessingml/2006/main" xmlns:w14="http://schemas.microsoft.com/office/word/2010/wordml" xmlns:wpg="http://schemas.microsoft.com/office/word/2010/wordprocessingGroup" xmlns:wpi="http://schemas.microsoft.com/office/word/2010/wordprocessingInk" xmlns:wne="http://schemas.microsoft.com/office/word/2006/wordml" xmlns:wps="http://schemas.microsoft.com/office/word/2010/wordprocessingShape" mc:Ignorable="w14 wp14">
   <w:footnote w:type="separator" w:id="-1">
     <w:p>
       <w:r>
@@ -664,7 +1129,7 @@
 </file>
 
 <file path=word/numbering.xml><?xml version="1.0" encoding="utf-8"?>
-<w:numbering xmlns:wpc="http://schemas.microsoft.com/office/word/2010/wordprocessingCanvas" xmlns:mo="http://schemas.microsoft.com/office/mac/office/2008/main" xmlns:mc="http://schemas.openxmlformats.org/markup-compatibility/2006" xmlns:mv="urn:schemas-microsoft-com:mac:vml" xmlns:o="urn:schemas-microsoft-com:office:office" xmlns:r="http://schemas.openxmlformats.org/officeDocument/2006/relationships" xmlns:m="http://schemas.openxmlformats.org/officeDocument/2006/math" xmlns:v="urn:schemas-microsoft-com:vml" xmlns:wp14="http://schemas.microsoft.com/office/word/2010/wordprocessingDrawing" xmlns:wp="http://schemas.openxmlformats.org/drawingml/2006/wordprocessingDrawing" xmlns:w10="urn:schemas-microsoft-com:office:word" xmlns:w="http://schemas.openxmlformats.org/wordprocessingml/2006/main" xmlns:w14="http://schemas.microsoft.com/office/word/2010/wordml" xmlns:w15="http://schemas.microsoft.com/office/word/2012/wordml" xmlns:wpg="http://schemas.microsoft.com/office/word/2010/wordprocessingGroup" xmlns:wpi="http://schemas.microsoft.com/office/word/2010/wordprocessingInk" xmlns:wne="http://schemas.microsoft.com/office/word/2006/wordml" xmlns:wps="http://schemas.microsoft.com/office/word/2010/wordprocessingShape" mc:Ignorable="w14 w15 wp14">
+<w:numbering xmlns:wpc="http://schemas.microsoft.com/office/word/2010/wordprocessingCanvas" xmlns:mc="http://schemas.openxmlformats.org/markup-compatibility/2006" xmlns:o="urn:schemas-microsoft-com:office:office" xmlns:r="http://schemas.openxmlformats.org/officeDocument/2006/relationships" xmlns:m="http://schemas.openxmlformats.org/officeDocument/2006/math" xmlns:v="urn:schemas-microsoft-com:vml" xmlns:wp14="http://schemas.microsoft.com/office/word/2010/wordprocessingDrawing" xmlns:wp="http://schemas.openxmlformats.org/drawingml/2006/wordprocessingDrawing" xmlns:w10="urn:schemas-microsoft-com:office:word" xmlns:w="http://schemas.openxmlformats.org/wordprocessingml/2006/main" xmlns:w14="http://schemas.microsoft.com/office/word/2010/wordml" xmlns:wpg="http://schemas.microsoft.com/office/word/2010/wordprocessingGroup" xmlns:wpi="http://schemas.microsoft.com/office/word/2010/wordprocessingInk" xmlns:wne="http://schemas.microsoft.com/office/word/2006/wordml" xmlns:wps="http://schemas.microsoft.com/office/word/2010/wordprocessingShape" mc:Ignorable="w14 wp14">
   <w:abstractNum w:abstractNumId="0">
     <w:nsid w:val="015B236B"/>
     <w:multiLevelType w:val="multilevel"/>
@@ -885,7 +1350,7 @@
 </file>
 
 <file path=word/styles.xml><?xml version="1.0" encoding="utf-8"?>
-<w:styles xmlns:mc="http://schemas.openxmlformats.org/markup-compatibility/2006" xmlns:r="http://schemas.openxmlformats.org/officeDocument/2006/relationships" xmlns:w="http://schemas.openxmlformats.org/wordprocessingml/2006/main" xmlns:w14="http://schemas.microsoft.com/office/word/2010/wordml" xmlns:w15="http://schemas.microsoft.com/office/word/2012/wordml" mc:Ignorable="w14 w15">
+<w:styles xmlns:mc="http://schemas.openxmlformats.org/markup-compatibility/2006" xmlns:r="http://schemas.openxmlformats.org/officeDocument/2006/relationships" xmlns:w="http://schemas.openxmlformats.org/wordprocessingml/2006/main" xmlns:w14="http://schemas.microsoft.com/office/word/2010/wordml" mc:Ignorable="w14">
   <w:docDefaults>
     <w:rPrDefault>
       <w:rPr>
@@ -897,387 +1362,144 @@
     </w:rPrDefault>
     <w:pPrDefault/>
   </w:docDefaults>
-  <w:latentStyles w:defLockedState="0" w:defUIPriority="99" w:defSemiHidden="0" w:defUnhideWhenUsed="0" w:defQFormat="0" w:count="380">
-    <w:lsdException w:name="Normal" w:uiPriority="0" w:qFormat="1"/>
-    <w:lsdException w:name="heading 1" w:uiPriority="9" w:qFormat="1"/>
-    <w:lsdException w:name="heading 2" w:semiHidden="1" w:uiPriority="9" w:unhideWhenUsed="1" w:qFormat="1"/>
-    <w:lsdException w:name="heading 3" w:semiHidden="1" w:uiPriority="9" w:unhideWhenUsed="1" w:qFormat="1"/>
-    <w:lsdException w:name="heading 4" w:semiHidden="1" w:uiPriority="9" w:unhideWhenUsed="1" w:qFormat="1"/>
-    <w:lsdException w:name="heading 5" w:semiHidden="1" w:uiPriority="9" w:unhideWhenUsed="1" w:qFormat="1"/>
-    <w:lsdException w:name="heading 6" w:semiHidden="1" w:uiPriority="9" w:unhideWhenUsed="1" w:qFormat="1"/>
-    <w:lsdException w:name="heading 7" w:semiHidden="1" w:uiPriority="9" w:unhideWhenUsed="1" w:qFormat="1"/>
-    <w:lsdException w:name="heading 8" w:semiHidden="1" w:uiPriority="9" w:unhideWhenUsed="1" w:qFormat="1"/>
-    <w:lsdException w:name="heading 9" w:semiHidden="1" w:uiPriority="9" w:unhideWhenUsed="1" w:qFormat="1"/>
-    <w:lsdException w:name="index 1" w:semiHidden="1" w:unhideWhenUsed="1"/>
-    <w:lsdException w:name="index 2" w:semiHidden="1" w:unhideWhenUsed="1"/>
-    <w:lsdException w:name="index 3" w:semiHidden="1" w:unhideWhenUsed="1"/>
-    <w:lsdException w:name="index 4" w:semiHidden="1" w:unhideWhenUsed="1"/>
-    <w:lsdException w:name="index 5" w:semiHidden="1" w:unhideWhenUsed="1"/>
-    <w:lsdException w:name="index 6" w:semiHidden="1" w:unhideWhenUsed="1"/>
-    <w:lsdException w:name="index 7" w:semiHidden="1" w:unhideWhenUsed="1"/>
-    <w:lsdException w:name="index 8" w:semiHidden="1" w:unhideWhenUsed="1"/>
-    <w:lsdException w:name="index 9" w:semiHidden="1" w:unhideWhenUsed="1"/>
-    <w:lsdException w:name="toc 1" w:semiHidden="1" w:uiPriority="39" w:unhideWhenUsed="1"/>
-    <w:lsdException w:name="toc 2" w:semiHidden="1" w:uiPriority="39" w:unhideWhenUsed="1"/>
-    <w:lsdException w:name="toc 3" w:semiHidden="1" w:uiPriority="39" w:unhideWhenUsed="1"/>
-    <w:lsdException w:name="toc 4" w:semiHidden="1" w:uiPriority="39" w:unhideWhenUsed="1"/>
-    <w:lsdException w:name="toc 5" w:semiHidden="1" w:uiPriority="39" w:unhideWhenUsed="1"/>
-    <w:lsdException w:name="toc 6" w:semiHidden="1" w:uiPriority="39" w:unhideWhenUsed="1"/>
-    <w:lsdException w:name="toc 7" w:semiHidden="1" w:uiPriority="39" w:unhideWhenUsed="1"/>
-    <w:lsdException w:name="toc 8" w:semiHidden="1" w:uiPriority="39" w:unhideWhenUsed="1"/>
-    <w:lsdException w:name="toc 9" w:semiHidden="1" w:uiPriority="39" w:unhideWhenUsed="1"/>
-    <w:lsdException w:name="Normal Indent" w:semiHidden="1" w:unhideWhenUsed="1"/>
-    <w:lsdException w:name="footnote text" w:semiHidden="1" w:unhideWhenUsed="1"/>
-    <w:lsdException w:name="annotation text" w:semiHidden="1" w:unhideWhenUsed="1"/>
-    <w:lsdException w:name="header" w:semiHidden="1" w:unhideWhenUsed="1"/>
-    <w:lsdException w:name="footer" w:semiHidden="1" w:unhideWhenUsed="1"/>
-    <w:lsdException w:name="index heading" w:semiHidden="1" w:unhideWhenUsed="1"/>
-    <w:lsdException w:name="caption" w:semiHidden="1" w:uiPriority="35" w:unhideWhenUsed="1" w:qFormat="1"/>
-    <w:lsdException w:name="table of figures" w:semiHidden="1" w:unhideWhenUsed="1"/>
-    <w:lsdException w:name="envelope address" w:semiHidden="1" w:unhideWhenUsed="1"/>
-    <w:lsdException w:name="envelope return" w:semiHidden="1" w:unhideWhenUsed="1"/>
-    <w:lsdException w:name="footnote reference" w:semiHidden="1" w:unhideWhenUsed="1"/>
-    <w:lsdException w:name="annotation reference" w:semiHidden="1" w:unhideWhenUsed="1"/>
-    <w:lsdException w:name="line number" w:semiHidden="1" w:unhideWhenUsed="1"/>
-    <w:lsdException w:name="page number" w:semiHidden="1" w:unhideWhenUsed="1"/>
-    <w:lsdException w:name="endnote reference" w:semiHidden="1" w:unhideWhenUsed="1"/>
-    <w:lsdException w:name="endnote text" w:semiHidden="1" w:unhideWhenUsed="1"/>
-    <w:lsdException w:name="table of authorities" w:semiHidden="1" w:unhideWhenUsed="1"/>
-    <w:lsdException w:name="macro" w:semiHidden="1" w:unhideWhenUsed="1"/>
-    <w:lsdException w:name="toa heading" w:semiHidden="1" w:unhideWhenUsed="1"/>
-    <w:lsdException w:name="List" w:semiHidden="1" w:unhideWhenUsed="1"/>
-    <w:lsdException w:name="List Bullet" w:semiHidden="1" w:unhideWhenUsed="1"/>
-    <w:lsdException w:name="List Number" w:semiHidden="1" w:unhideWhenUsed="1"/>
-    <w:lsdException w:name="List 2" w:semiHidden="1" w:unhideWhenUsed="1"/>
-    <w:lsdException w:name="List 3" w:semiHidden="1" w:unhideWhenUsed="1"/>
-    <w:lsdException w:name="List 4" w:semiHidden="1" w:unhideWhenUsed="1"/>
-    <w:lsdException w:name="List 5" w:semiHidden="1" w:unhideWhenUsed="1"/>
-    <w:lsdException w:name="List Bullet 2" w:semiHidden="1" w:unhideWhenUsed="1"/>
-    <w:lsdException w:name="List Bullet 3" w:semiHidden="1" w:unhideWhenUsed="1"/>
-    <w:lsdException w:name="List Bullet 4" w:semiHidden="1" w:unhideWhenUsed="1"/>
-    <w:lsdException w:name="List Bullet 5" w:semiHidden="1" w:unhideWhenUsed="1"/>
-    <w:lsdException w:name="List Number 2" w:semiHidden="1" w:unhideWhenUsed="1"/>
-    <w:lsdException w:name="List Number 3" w:semiHidden="1" w:unhideWhenUsed="1"/>
-    <w:lsdException w:name="List Number 4" w:semiHidden="1" w:unhideWhenUsed="1"/>
-    <w:lsdException w:name="List Number 5" w:semiHidden="1" w:unhideWhenUsed="1"/>
-    <w:lsdException w:name="Title" w:uiPriority="10" w:qFormat="1"/>
-    <w:lsdException w:name="Closing" w:semiHidden="1" w:unhideWhenUsed="1"/>
-    <w:lsdException w:name="Signature" w:semiHidden="1" w:unhideWhenUsed="1"/>
-    <w:lsdException w:name="Default Paragraph Font" w:semiHidden="1" w:uiPriority="1" w:unhideWhenUsed="1"/>
-    <w:lsdException w:name="Body Text" w:semiHidden="1" w:unhideWhenUsed="1"/>
-    <w:lsdException w:name="Body Text Indent" w:semiHidden="1" w:unhideWhenUsed="1"/>
-    <w:lsdException w:name="List Continue" w:semiHidden="1" w:unhideWhenUsed="1"/>
-    <w:lsdException w:name="List Continue 2" w:semiHidden="1" w:unhideWhenUsed="1"/>
-    <w:lsdException w:name="List Continue 3" w:semiHidden="1" w:unhideWhenUsed="1"/>
-    <w:lsdException w:name="List Continue 4" w:semiHidden="1" w:unhideWhenUsed="1"/>
-    <w:lsdException w:name="List Continue 5" w:semiHidden="1" w:unhideWhenUsed="1"/>
-    <w:lsdException w:name="Message Header" w:semiHidden="1" w:unhideWhenUsed="1"/>
-    <w:lsdException w:name="Subtitle" w:uiPriority="11" w:qFormat="1"/>
-    <w:lsdException w:name="Salutation" w:semiHidden="1" w:unhideWhenUsed="1"/>
-    <w:lsdException w:name="Date" w:semiHidden="1" w:unhideWhenUsed="1"/>
-    <w:lsdException w:name="Body Text First Indent" w:semiHidden="1" w:unhideWhenUsed="1"/>
-    <w:lsdException w:name="Body Text First Indent 2" w:semiHidden="1" w:unhideWhenUsed="1"/>
-    <w:lsdException w:name="Note Heading" w:semiHidden="1" w:unhideWhenUsed="1"/>
-    <w:lsdException w:name="Body Text 2" w:semiHidden="1" w:unhideWhenUsed="1"/>
-    <w:lsdException w:name="Body Text 3" w:semiHidden="1" w:unhideWhenUsed="1"/>
-    <w:lsdException w:name="Body Text Indent 2" w:semiHidden="1" w:unhideWhenUsed="1"/>
-    <w:lsdException w:name="Body Text Indent 3" w:semiHidden="1" w:unhideWhenUsed="1"/>
-    <w:lsdException w:name="Block Text" w:semiHidden="1" w:unhideWhenUsed="1"/>
-    <w:lsdException w:name="Hyperlink" w:semiHidden="1" w:unhideWhenUsed="1"/>
-    <w:lsdException w:name="FollowedHyperlink" w:semiHidden="1" w:unhideWhenUsed="1"/>
-    <w:lsdException w:name="Strong" w:uiPriority="22" w:qFormat="1"/>
-    <w:lsdException w:name="Emphasis" w:uiPriority="20" w:qFormat="1"/>
-    <w:lsdException w:name="Document Map" w:semiHidden="1" w:unhideWhenUsed="1"/>
-    <w:lsdException w:name="Plain Text" w:semiHidden="1" w:unhideWhenUsed="1"/>
-    <w:lsdException w:name="E-mail Signature" w:semiHidden="1" w:unhideWhenUsed="1"/>
-    <w:lsdException w:name="HTML Top of Form" w:semiHidden="1" w:unhideWhenUsed="1"/>
-    <w:lsdException w:name="HTML Bottom of Form" w:semiHidden="1" w:unhideWhenUsed="1"/>
-    <w:lsdException w:name="Normal (Web)" w:semiHidden="1" w:unhideWhenUsed="1"/>
-    <w:lsdException w:name="HTML Acronym" w:semiHidden="1" w:unhideWhenUsed="1"/>
-    <w:lsdException w:name="HTML Address" w:semiHidden="1" w:unhideWhenUsed="1"/>
-    <w:lsdException w:name="HTML Cite" w:semiHidden="1" w:unhideWhenUsed="1"/>
-    <w:lsdException w:name="HTML Code" w:semiHidden="1" w:unhideWhenUsed="1"/>
-    <w:lsdException w:name="HTML Definition" w:semiHidden="1" w:unhideWhenUsed="1"/>
-    <w:lsdException w:name="HTML Keyboard" w:semiHidden="1" w:unhideWhenUsed="1"/>
-    <w:lsdException w:name="HTML Preformatted" w:semiHidden="1" w:unhideWhenUsed="1"/>
-    <w:lsdException w:name="HTML Sample" w:semiHidden="1" w:unhideWhenUsed="1"/>
-    <w:lsdException w:name="HTML Typewriter" w:semiHidden="1" w:unhideWhenUsed="1"/>
-    <w:lsdException w:name="HTML Variable" w:semiHidden="1" w:unhideWhenUsed="1"/>
-    <w:lsdException w:name="Normal Table" w:semiHidden="1" w:unhideWhenUsed="1"/>
-    <w:lsdException w:name="annotation subject" w:semiHidden="1" w:unhideWhenUsed="1"/>
-    <w:lsdException w:name="No List" w:semiHidden="1" w:unhideWhenUsed="1"/>
-    <w:lsdException w:name="Outline List 1" w:semiHidden="1" w:unhideWhenUsed="1"/>
-    <w:lsdException w:name="Outline List 2" w:semiHidden="1" w:unhideWhenUsed="1"/>
-    <w:lsdException w:name="Outline List 3" w:semiHidden="1" w:unhideWhenUsed="1"/>
-    <w:lsdException w:name="Table Simple 1" w:semiHidden="1" w:unhideWhenUsed="1"/>
-    <w:lsdException w:name="Table Simple 2" w:semiHidden="1" w:unhideWhenUsed="1"/>
-    <w:lsdException w:name="Table Simple 3" w:semiHidden="1" w:unhideWhenUsed="1"/>
-    <w:lsdException w:name="Table Classic 1" w:semiHidden="1" w:unhideWhenUsed="1"/>
-    <w:lsdException w:name="Table Classic 2" w:semiHidden="1" w:unhideWhenUsed="1"/>
-    <w:lsdException w:name="Table Classic 3" w:semiHidden="1" w:unhideWhenUsed="1"/>
-    <w:lsdException w:name="Table Classic 4" w:semiHidden="1" w:unhideWhenUsed="1"/>
-    <w:lsdException w:name="Table Colorful 1" w:semiHidden="1" w:unhideWhenUsed="1"/>
-    <w:lsdException w:name="Table Colorful 2" w:semiHidden="1" w:unhideWhenUsed="1"/>
-    <w:lsdException w:name="Table Colorful 3" w:semiHidden="1" w:unhideWhenUsed="1"/>
-    <w:lsdException w:name="Table Columns 1" w:semiHidden="1" w:unhideWhenUsed="1"/>
-    <w:lsdException w:name="Table Columns 2" w:semiHidden="1" w:unhideWhenUsed="1"/>
-    <w:lsdException w:name="Table Columns 3" w:semiHidden="1" w:unhideWhenUsed="1"/>
-    <w:lsdException w:name="Table Columns 4" w:semiHidden="1" w:unhideWhenUsed="1"/>
-    <w:lsdException w:name="Table Columns 5" w:semiHidden="1" w:unhideWhenUsed="1"/>
-    <w:lsdException w:name="Table Grid 1" w:semiHidden="1" w:unhideWhenUsed="1"/>
-    <w:lsdException w:name="Table Grid 2" w:semiHidden="1" w:unhideWhenUsed="1"/>
-    <w:lsdException w:name="Table Grid 3" w:semiHidden="1" w:unhideWhenUsed="1"/>
-    <w:lsdException w:name="Table Grid 4" w:semiHidden="1" w:unhideWhenUsed="1"/>
-    <w:lsdException w:name="Table Grid 5" w:semiHidden="1" w:unhideWhenUsed="1"/>
-    <w:lsdException w:name="Table Grid 6" w:semiHidden="1" w:unhideWhenUsed="1"/>
-    <w:lsdException w:name="Table Grid 7" w:semiHidden="1" w:unhideWhenUsed="1"/>
-    <w:lsdException w:name="Table Grid 8" w:semiHidden="1" w:unhideWhenUsed="1"/>
-    <w:lsdException w:name="Table List 1" w:semiHidden="1" w:unhideWhenUsed="1"/>
-    <w:lsdException w:name="Table List 2" w:semiHidden="1" w:unhideWhenUsed="1"/>
-    <w:lsdException w:name="Table List 3" w:semiHidden="1" w:unhideWhenUsed="1"/>
-    <w:lsdException w:name="Table List 4" w:semiHidden="1" w:unhideWhenUsed="1"/>
-    <w:lsdException w:name="Table List 5" w:semiHidden="1" w:unhideWhenUsed="1"/>
-    <w:lsdException w:name="Table List 6" w:semiHidden="1" w:unhideWhenUsed="1"/>
-    <w:lsdException w:name="Table List 7" w:semiHidden="1" w:unhideWhenUsed="1"/>
-    <w:lsdException w:name="Table List 8" w:semiHidden="1" w:unhideWhenUsed="1"/>
-    <w:lsdException w:name="Table 3D effects 1" w:semiHidden="1" w:unhideWhenUsed="1"/>
-    <w:lsdException w:name="Table 3D effects 2" w:semiHidden="1" w:unhideWhenUsed="1"/>
-    <w:lsdException w:name="Table 3D effects 3" w:semiHidden="1" w:unhideWhenUsed="1"/>
-    <w:lsdException w:name="Table Contemporary" w:semiHidden="1" w:unhideWhenUsed="1"/>
-    <w:lsdException w:name="Table Elegant" w:semiHidden="1" w:unhideWhenUsed="1"/>
-    <w:lsdException w:name="Table Professional" w:semiHidden="1" w:unhideWhenUsed="1"/>
-    <w:lsdException w:name="Table Subtle 1" w:semiHidden="1" w:unhideWhenUsed="1"/>
-    <w:lsdException w:name="Table Subtle 2" w:semiHidden="1" w:unhideWhenUsed="1"/>
-    <w:lsdException w:name="Table Web 1" w:semiHidden="1" w:unhideWhenUsed="1"/>
-    <w:lsdException w:name="Table Web 2" w:semiHidden="1" w:unhideWhenUsed="1"/>
-    <w:lsdException w:name="Table Web 3" w:semiHidden="1" w:unhideWhenUsed="1"/>
-    <w:lsdException w:name="Balloon Text" w:semiHidden="1" w:unhideWhenUsed="1"/>
-    <w:lsdException w:name="Table Grid" w:uiPriority="39"/>
-    <w:lsdException w:name="Table Theme" w:semiHidden="1" w:unhideWhenUsed="1"/>
-    <w:lsdException w:name="Note Level 1" w:semiHidden="1" w:unhideWhenUsed="1"/>
-    <w:lsdException w:name="Note Level 2" w:semiHidden="1" w:unhideWhenUsed="1"/>
-    <w:lsdException w:name="Note Level 3" w:semiHidden="1" w:unhideWhenUsed="1"/>
-    <w:lsdException w:name="Note Level 4" w:semiHidden="1" w:unhideWhenUsed="1"/>
-    <w:lsdException w:name="Note Level 5" w:semiHidden="1" w:unhideWhenUsed="1"/>
-    <w:lsdException w:name="Note Level 6" w:semiHidden="1" w:unhideWhenUsed="1"/>
-    <w:lsdException w:name="Note Level 7" w:semiHidden="1" w:unhideWhenUsed="1"/>
-    <w:lsdException w:name="Note Level 8" w:semiHidden="1" w:unhideWhenUsed="1"/>
-    <w:lsdException w:name="Note Level 9" w:semiHidden="1" w:unhideWhenUsed="1"/>
-    <w:lsdException w:name="Placeholder Text" w:semiHidden="1"/>
-    <w:lsdException w:name="No Spacing" w:uiPriority="1" w:qFormat="1"/>
-    <w:lsdException w:name="Light Shading" w:uiPriority="60"/>
-    <w:lsdException w:name="Light List" w:uiPriority="61"/>
-    <w:lsdException w:name="Light Grid" w:uiPriority="62"/>
-    <w:lsdException w:name="Medium Shading 1" w:uiPriority="63"/>
-    <w:lsdException w:name="Medium Shading 2" w:uiPriority="64"/>
-    <w:lsdException w:name="Medium List 1" w:uiPriority="65"/>
-    <w:lsdException w:name="Medium List 2" w:uiPriority="66"/>
-    <w:lsdException w:name="Medium Grid 1" w:uiPriority="67"/>
-    <w:lsdException w:name="Medium Grid 2" w:uiPriority="68"/>
-    <w:lsdException w:name="Medium Grid 3" w:uiPriority="69"/>
-    <w:lsdException w:name="Dark List" w:uiPriority="70"/>
-    <w:lsdException w:name="Colorful Shading" w:uiPriority="71"/>
-    <w:lsdException w:name="Colorful List" w:uiPriority="72"/>
-    <w:lsdException w:name="Colorful Grid" w:uiPriority="73"/>
-    <w:lsdException w:name="Light Shading Accent 1" w:uiPriority="60"/>
-    <w:lsdException w:name="Light List Accent 1" w:uiPriority="61"/>
-    <w:lsdException w:name="Light Grid Accent 1" w:uiPriority="62"/>
-    <w:lsdException w:name="Medium Shading 1 Accent 1" w:uiPriority="63"/>
-    <w:lsdException w:name="Medium Shading 2 Accent 1" w:uiPriority="64"/>
-    <w:lsdException w:name="Medium List 1 Accent 1" w:uiPriority="65"/>
-    <w:lsdException w:name="Revision" w:semiHidden="1"/>
-    <w:lsdException w:name="List Paragraph" w:uiPriority="34" w:qFormat="1"/>
-    <w:lsdException w:name="Quote" w:uiPriority="29" w:qFormat="1"/>
-    <w:lsdException w:name="Intense Quote" w:uiPriority="30" w:qFormat="1"/>
-    <w:lsdException w:name="Medium List 2 Accent 1" w:uiPriority="66"/>
-    <w:lsdException w:name="Medium Grid 1 Accent 1" w:uiPriority="67"/>
-    <w:lsdException w:name="Medium Grid 2 Accent 1" w:uiPriority="68"/>
-    <w:lsdException w:name="Medium Grid 3 Accent 1" w:uiPriority="69"/>
-    <w:lsdException w:name="Dark List Accent 1" w:uiPriority="70"/>
-    <w:lsdException w:name="Colorful Shading Accent 1" w:uiPriority="71"/>
-    <w:lsdException w:name="Colorful List Accent 1" w:uiPriority="72"/>
-    <w:lsdException w:name="Colorful Grid Accent 1" w:uiPriority="73"/>
-    <w:lsdException w:name="Light Shading Accent 2" w:uiPriority="60"/>
-    <w:lsdException w:name="Light List Accent 2" w:uiPriority="61"/>
-    <w:lsdException w:name="Light Grid Accent 2" w:uiPriority="62"/>
-    <w:lsdException w:name="Medium Shading 1 Accent 2" w:uiPriority="63"/>
-    <w:lsdException w:name="Medium Shading 2 Accent 2" w:uiPriority="64"/>
-    <w:lsdException w:name="Medium List 1 Accent 2" w:uiPriority="65"/>
-    <w:lsdException w:name="Medium List 2 Accent 2" w:uiPriority="66"/>
-    <w:lsdException w:name="Medium Grid 1 Accent 2" w:uiPriority="67"/>
-    <w:lsdException w:name="Medium Grid 2 Accent 2" w:uiPriority="68"/>
-    <w:lsdException w:name="Medium Grid 3 Accent 2" w:uiPriority="69"/>
-    <w:lsdException w:name="Dark List Accent 2" w:uiPriority="70"/>
-    <w:lsdException w:name="Colorful Shading Accent 2" w:uiPriority="71"/>
-    <w:lsdException w:name="Colorful List Accent 2" w:uiPriority="72"/>
-    <w:lsdException w:name="Colorful Grid Accent 2" w:uiPriority="73"/>
-    <w:lsdException w:name="Light Shading Accent 3" w:uiPriority="60"/>
-    <w:lsdException w:name="Light List Accent 3" w:uiPriority="61"/>
-    <w:lsdException w:name="Light Grid Accent 3" w:uiPriority="62"/>
-    <w:lsdException w:name="Medium Shading 1 Accent 3" w:uiPriority="63"/>
-    <w:lsdException w:name="Medium Shading 2 Accent 3" w:uiPriority="64"/>
-    <w:lsdException w:name="Medium List 1 Accent 3" w:uiPriority="65"/>
-    <w:lsdException w:name="Medium List 2 Accent 3" w:uiPriority="66"/>
-    <w:lsdException w:name="Medium Grid 1 Accent 3" w:uiPriority="67"/>
-    <w:lsdException w:name="Medium Grid 2 Accent 3" w:uiPriority="68"/>
-    <w:lsdException w:name="Medium Grid 3 Accent 3" w:uiPriority="69"/>
-    <w:lsdException w:name="Dark List Accent 3" w:uiPriority="70"/>
-    <w:lsdException w:name="Colorful Shading Accent 3" w:uiPriority="71"/>
-    <w:lsdException w:name="Colorful List Accent 3" w:uiPriority="72"/>
-    <w:lsdException w:name="Colorful Grid Accent 3" w:uiPriority="73"/>
-    <w:lsdException w:name="Light Shading Accent 4" w:uiPriority="60"/>
-    <w:lsdException w:name="Light List Accent 4" w:uiPriority="61"/>
-    <w:lsdException w:name="Light Grid Accent 4" w:uiPriority="62"/>
-    <w:lsdException w:name="Medium Shading 1 Accent 4" w:uiPriority="63"/>
-    <w:lsdException w:name="Medium Shading 2 Accent 4" w:uiPriority="64"/>
-    <w:lsdException w:name="Medium List 1 Accent 4" w:uiPriority="65"/>
-    <w:lsdException w:name="Medium List 2 Accent 4" w:uiPriority="66"/>
-    <w:lsdException w:name="Medium Grid 1 Accent 4" w:uiPriority="67"/>
-    <w:lsdException w:name="Medium Grid 2 Accent 4" w:uiPriority="68"/>
-    <w:lsdException w:name="Medium Grid 3 Accent 4" w:uiPriority="69"/>
-    <w:lsdException w:name="Dark List Accent 4" w:uiPriority="70"/>
-    <w:lsdException w:name="Colorful Shading Accent 4" w:uiPriority="71"/>
-    <w:lsdException w:name="Colorful List Accent 4" w:uiPriority="72"/>
-    <w:lsdException w:name="Colorful Grid Accent 4" w:uiPriority="73"/>
-    <w:lsdException w:name="Light Shading Accent 5" w:uiPriority="60"/>
-    <w:lsdException w:name="Light List Accent 5" w:uiPriority="61"/>
-    <w:lsdException w:name="Light Grid Accent 5" w:uiPriority="62"/>
-    <w:lsdException w:name="Medium Shading 1 Accent 5" w:uiPriority="63"/>
-    <w:lsdException w:name="Medium Shading 2 Accent 5" w:uiPriority="64"/>
-    <w:lsdException w:name="Medium List 1 Accent 5" w:uiPriority="65"/>
-    <w:lsdException w:name="Medium List 2 Accent 5" w:uiPriority="66"/>
-    <w:lsdException w:name="Medium Grid 1 Accent 5" w:uiPriority="67"/>
-    <w:lsdException w:name="Medium Grid 2 Accent 5" w:uiPriority="68"/>
-    <w:lsdException w:name="Medium Grid 3 Accent 5" w:uiPriority="69"/>
-    <w:lsdException w:name="Dark List Accent 5" w:uiPriority="70"/>
-    <w:lsdException w:name="Colorful Shading Accent 5" w:uiPriority="71"/>
-    <w:lsdException w:name="Colorful List Accent 5" w:uiPriority="72"/>
-    <w:lsdException w:name="Colorful Grid Accent 5" w:uiPriority="73"/>
-    <w:lsdException w:name="Light Shading Accent 6" w:uiPriority="60"/>
-    <w:lsdException w:name="Light List Accent 6" w:uiPriority="61"/>
-    <w:lsdException w:name="Light Grid Accent 6" w:uiPriority="62"/>
-    <w:lsdException w:name="Medium Shading 1 Accent 6" w:uiPriority="63"/>
-    <w:lsdException w:name="Medium Shading 2 Accent 6" w:uiPriority="64"/>
-    <w:lsdException w:name="Medium List 1 Accent 6" w:uiPriority="65"/>
-    <w:lsdException w:name="Medium List 2 Accent 6" w:uiPriority="66"/>
-    <w:lsdException w:name="Medium Grid 1 Accent 6" w:uiPriority="67"/>
-    <w:lsdException w:name="Medium Grid 2 Accent 6" w:uiPriority="68"/>
-    <w:lsdException w:name="Medium Grid 3 Accent 6" w:uiPriority="69"/>
-    <w:lsdException w:name="Dark List Accent 6" w:uiPriority="70"/>
-    <w:lsdException w:name="Colorful Shading Accent 6" w:uiPriority="71"/>
-    <w:lsdException w:name="Colorful List Accent 6" w:uiPriority="72"/>
-    <w:lsdException w:name="Colorful Grid Accent 6" w:uiPriority="73"/>
-    <w:lsdException w:name="Subtle Emphasis" w:uiPriority="19" w:qFormat="1"/>
-    <w:lsdException w:name="Intense Emphasis" w:uiPriority="21" w:qFormat="1"/>
-    <w:lsdException w:name="Subtle Reference" w:uiPriority="31" w:qFormat="1"/>
-    <w:lsdException w:name="Intense Reference" w:uiPriority="32" w:qFormat="1"/>
-    <w:lsdException w:name="Book Title" w:uiPriority="33" w:qFormat="1"/>
-    <w:lsdException w:name="Bibliography" w:semiHidden="1" w:uiPriority="37" w:unhideWhenUsed="1"/>
-    <w:lsdException w:name="TOC Heading" w:semiHidden="1" w:uiPriority="39" w:unhideWhenUsed="1" w:qFormat="1"/>
-    <w:lsdException w:name="Plain Table 1" w:uiPriority="41"/>
-    <w:lsdException w:name="Plain Table 2" w:uiPriority="42"/>
-    <w:lsdException w:name="Plain Table 3" w:uiPriority="43"/>
-    <w:lsdException w:name="Plain Table 4" w:uiPriority="44"/>
-    <w:lsdException w:name="Plain Table 5" w:uiPriority="45"/>
-    <w:lsdException w:name="Grid Table Light" w:uiPriority="40"/>
-    <w:lsdException w:name="Grid Table 1 Light" w:uiPriority="46"/>
-    <w:lsdException w:name="Grid Table 2" w:uiPriority="47"/>
-    <w:lsdException w:name="Grid Table 3" w:uiPriority="48"/>
-    <w:lsdException w:name="Grid Table 4" w:uiPriority="49"/>
-    <w:lsdException w:name="Grid Table 5 Dark" w:uiPriority="50"/>
-    <w:lsdException w:name="Grid Table 6 Colorful" w:uiPriority="51"/>
-    <w:lsdException w:name="Grid Table 7 Colorful" w:uiPriority="52"/>
-    <w:lsdException w:name="Grid Table 1 Light Accent 1" w:uiPriority="46"/>
-    <w:lsdException w:name="Grid Table 2 Accent 1" w:uiPriority="47"/>
-    <w:lsdException w:name="Grid Table 3 Accent 1" w:uiPriority="48"/>
-    <w:lsdException w:name="Grid Table 4 Accent 1" w:uiPriority="49"/>
-    <w:lsdException w:name="Grid Table 5 Dark Accent 1" w:uiPriority="50"/>
-    <w:lsdException w:name="Grid Table 6 Colorful Accent 1" w:uiPriority="51"/>
-    <w:lsdException w:name="Grid Table 7 Colorful Accent 1" w:uiPriority="52"/>
-    <w:lsdException w:name="Grid Table 1 Light Accent 2" w:uiPriority="46"/>
-    <w:lsdException w:name="Grid Table 2 Accent 2" w:uiPriority="47"/>
-    <w:lsdException w:name="Grid Table 3 Accent 2" w:uiPriority="48"/>
-    <w:lsdException w:name="Grid Table 4 Accent 2" w:uiPriority="49"/>
-    <w:lsdException w:name="Grid Table 5 Dark Accent 2" w:uiPriority="50"/>
-    <w:lsdException w:name="Grid Table 6 Colorful Accent 2" w:uiPriority="51"/>
-    <w:lsdException w:name="Grid Table 7 Colorful Accent 2" w:uiPriority="52"/>
-    <w:lsdException w:name="Grid Table 1 Light Accent 3" w:uiPriority="46"/>
-    <w:lsdException w:name="Grid Table 2 Accent 3" w:uiPriority="47"/>
-    <w:lsdException w:name="Grid Table 3 Accent 3" w:uiPriority="48"/>
-    <w:lsdException w:name="Grid Table 4 Accent 3" w:uiPriority="49"/>
-    <w:lsdException w:name="Grid Table 5 Dark Accent 3" w:uiPriority="50"/>
-    <w:lsdException w:name="Grid Table 6 Colorful Accent 3" w:uiPriority="51"/>
-    <w:lsdException w:name="Grid Table 7 Colorful Accent 3" w:uiPriority="52"/>
-    <w:lsdException w:name="Grid Table 1 Light Accent 4" w:uiPriority="46"/>
-    <w:lsdException w:name="Grid Table 2 Accent 4" w:uiPriority="47"/>
-    <w:lsdException w:name="Grid Table 3 Accent 4" w:uiPriority="48"/>
-    <w:lsdException w:name="Grid Table 4 Accent 4" w:uiPriority="49"/>
-    <w:lsdException w:name="Grid Table 5 Dark Accent 4" w:uiPriority="50"/>
-    <w:lsdException w:name="Grid Table 6 Colorful Accent 4" w:uiPriority="51"/>
-    <w:lsdException w:name="Grid Table 7 Colorful Accent 4" w:uiPriority="52"/>
-    <w:lsdException w:name="Grid Table 1 Light Accent 5" w:uiPriority="46"/>
-    <w:lsdException w:name="Grid Table 2 Accent 5" w:uiPriority="47"/>
-    <w:lsdException w:name="Grid Table 3 Accent 5" w:uiPriority="48"/>
-    <w:lsdException w:name="Grid Table 4 Accent 5" w:uiPriority="49"/>
-    <w:lsdException w:name="Grid Table 5 Dark Accent 5" w:uiPriority="50"/>
-    <w:lsdException w:name="Grid Table 6 Colorful Accent 5" w:uiPriority="51"/>
-    <w:lsdException w:name="Grid Table 7 Colorful Accent 5" w:uiPriority="52"/>
-    <w:lsdException w:name="Grid Table 1 Light Accent 6" w:uiPriority="46"/>
-    <w:lsdException w:name="Grid Table 2 Accent 6" w:uiPriority="47"/>
-    <w:lsdException w:name="Grid Table 3 Accent 6" w:uiPriority="48"/>
-    <w:lsdException w:name="Grid Table 4 Accent 6" w:uiPriority="49"/>
-    <w:lsdException w:name="Grid Table 5 Dark Accent 6" w:uiPriority="50"/>
-    <w:lsdException w:name="Grid Table 6 Colorful Accent 6" w:uiPriority="51"/>
-    <w:lsdException w:name="Grid Table 7 Colorful Accent 6" w:uiPriority="52"/>
-    <w:lsdException w:name="List Table 1 Light" w:uiPriority="46"/>
-    <w:lsdException w:name="List Table 2" w:uiPriority="47"/>
-    <w:lsdException w:name="List Table 3" w:uiPriority="48"/>
-    <w:lsdException w:name="List Table 4" w:uiPriority="49"/>
-    <w:lsdException w:name="List Table 5 Dark" w:uiPriority="50"/>
-    <w:lsdException w:name="List Table 6 Colorful" w:uiPriority="51"/>
-    <w:lsdException w:name="List Table 7 Colorful" w:uiPriority="52"/>
-    <w:lsdException w:name="List Table 1 Light Accent 1" w:uiPriority="46"/>
-    <w:lsdException w:name="List Table 2 Accent 1" w:uiPriority="47"/>
-    <w:lsdException w:name="List Table 3 Accent 1" w:uiPriority="48"/>
-    <w:lsdException w:name="List Table 4 Accent 1" w:uiPriority="49"/>
-    <w:lsdException w:name="List Table 5 Dark Accent 1" w:uiPriority="50"/>
-    <w:lsdException w:name="List Table 6 Colorful Accent 1" w:uiPriority="51"/>
-    <w:lsdException w:name="List Table 7 Colorful Accent 1" w:uiPriority="52"/>
-    <w:lsdException w:name="List Table 1 Light Accent 2" w:uiPriority="46"/>
-    <w:lsdException w:name="List Table 2 Accent 2" w:uiPriority="47"/>
-    <w:lsdException w:name="List Table 3 Accent 2" w:uiPriority="48"/>
-    <w:lsdException w:name="List Table 4 Accent 2" w:uiPriority="49"/>
-    <w:lsdException w:name="List Table 5 Dark Accent 2" w:uiPriority="50"/>
-    <w:lsdException w:name="List Table 6 Colorful Accent 2" w:uiPriority="51"/>
-    <w:lsdException w:name="List Table 7 Colorful Accent 2" w:uiPriority="52"/>
-    <w:lsdException w:name="List Table 1 Light Accent 3" w:uiPriority="46"/>
-    <w:lsdException w:name="List Table 2 Accent 3" w:uiPriority="47"/>
-    <w:lsdException w:name="List Table 3 Accent 3" w:uiPriority="48"/>
-    <w:lsdException w:name="List Table 4 Accent 3" w:uiPriority="49"/>
-    <w:lsdException w:name="List Table 5 Dark Accent 3" w:uiPriority="50"/>
-    <w:lsdException w:name="List Table 6 Colorful Accent 3" w:uiPriority="51"/>
-    <w:lsdException w:name="List Table 7 Colorful Accent 3" w:uiPriority="52"/>
-    <w:lsdException w:name="List Table 1 Light Accent 4" w:uiPriority="46"/>
-    <w:lsdException w:name="List Table 2 Accent 4" w:uiPriority="47"/>
-    <w:lsdException w:name="List Table 3 Accent 4" w:uiPriority="48"/>
-    <w:lsdException w:name="List Table 4 Accent 4" w:uiPriority="49"/>
-    <w:lsdException w:name="List Table 5 Dark Accent 4" w:uiPriority="50"/>
-    <w:lsdException w:name="List Table 6 Colorful Accent 4" w:uiPriority="51"/>
-    <w:lsdException w:name="List Table 7 Colorful Accent 4" w:uiPriority="52"/>
-    <w:lsdException w:name="List Table 1 Light Accent 5" w:uiPriority="46"/>
-    <w:lsdException w:name="List Table 2 Accent 5" w:uiPriority="47"/>
-    <w:lsdException w:name="List Table 3 Accent 5" w:uiPriority="48"/>
-    <w:lsdException w:name="List Table 4 Accent 5" w:uiPriority="49"/>
-    <w:lsdException w:name="List Table 5 Dark Accent 5" w:uiPriority="50"/>
-    <w:lsdException w:name="List Table 6 Colorful Accent 5" w:uiPriority="51"/>
-    <w:lsdException w:name="List Table 7 Colorful Accent 5" w:uiPriority="52"/>
-    <w:lsdException w:name="List Table 1 Light Accent 6" w:uiPriority="46"/>
-    <w:lsdException w:name="List Table 2 Accent 6" w:uiPriority="47"/>
-    <w:lsdException w:name="List Table 3 Accent 6" w:uiPriority="48"/>
-    <w:lsdException w:name="List Table 4 Accent 6" w:uiPriority="49"/>
-    <w:lsdException w:name="List Table 5 Dark Accent 6" w:uiPriority="50"/>
-    <w:lsdException w:name="List Table 6 Colorful Accent 6" w:uiPriority="51"/>
-    <w:lsdException w:name="List Table 7 Colorful Accent 6" w:uiPriority="52"/>
+  <w:latentStyles w:defLockedState="0" w:defUIPriority="99" w:defSemiHidden="1" w:defUnhideWhenUsed="1" w:defQFormat="0" w:count="267">
+    <w:lsdException w:name="Normal" w:semiHidden="0" w:uiPriority="0" w:unhideWhenUsed="0" w:qFormat="1"/>
+    <w:lsdException w:name="heading 1" w:semiHidden="0" w:uiPriority="9" w:unhideWhenUsed="0" w:qFormat="1"/>
+    <w:lsdException w:name="heading 2" w:uiPriority="9" w:qFormat="1"/>
+    <w:lsdException w:name="heading 3" w:uiPriority="9" w:qFormat="1"/>
+    <w:lsdException w:name="heading 4" w:uiPriority="9" w:qFormat="1"/>
+    <w:lsdException w:name="heading 5" w:uiPriority="9" w:qFormat="1"/>
+    <w:lsdException w:name="heading 6" w:uiPriority="9" w:qFormat="1"/>
+    <w:lsdException w:name="heading 7" w:uiPriority="9" w:qFormat="1"/>
+    <w:lsdException w:name="heading 8" w:uiPriority="9" w:qFormat="1"/>
+    <w:lsdException w:name="heading 9" w:uiPriority="9" w:qFormat="1"/>
+    <w:lsdException w:name="toc 1" w:uiPriority="39"/>
+    <w:lsdException w:name="toc 2" w:uiPriority="39"/>
+    <w:lsdException w:name="toc 3" w:uiPriority="39"/>
+    <w:lsdException w:name="toc 4" w:uiPriority="39"/>
+    <w:lsdException w:name="toc 5" w:uiPriority="39"/>
+    <w:lsdException w:name="toc 6" w:uiPriority="39"/>
+    <w:lsdException w:name="toc 7" w:uiPriority="39"/>
+    <w:lsdException w:name="toc 8" w:uiPriority="39"/>
+    <w:lsdException w:name="toc 9" w:uiPriority="39"/>
+    <w:lsdException w:name="caption" w:uiPriority="35" w:qFormat="1"/>
+    <w:lsdException w:name="Title" w:semiHidden="0" w:uiPriority="10" w:unhideWhenUsed="0" w:qFormat="1"/>
+    <w:lsdException w:name="Default Paragraph Font" w:uiPriority="1"/>
+    <w:lsdException w:name="Subtitle" w:semiHidden="0" w:uiPriority="11" w:unhideWhenUsed="0" w:qFormat="1"/>
+    <w:lsdException w:name="Strong" w:semiHidden="0" w:uiPriority="22" w:unhideWhenUsed="0" w:qFormat="1"/>
+    <w:lsdException w:name="Emphasis" w:semiHidden="0" w:uiPriority="20" w:unhideWhenUsed="0" w:qFormat="1"/>
+    <w:lsdException w:name="Table Grid" w:semiHidden="0" w:uiPriority="39" w:unhideWhenUsed="0"/>
+    <w:lsdException w:name="Placeholder Text" w:unhideWhenUsed="0"/>
+    <w:lsdException w:name="No Spacing" w:semiHidden="0" w:uiPriority="1" w:unhideWhenUsed="0" w:qFormat="1"/>
+    <w:lsdException w:name="Light Shading" w:semiHidden="0" w:uiPriority="60" w:unhideWhenUsed="0"/>
+    <w:lsdException w:name="Light List" w:semiHidden="0" w:uiPriority="61" w:unhideWhenUsed="0"/>
+    <w:lsdException w:name="Light Grid" w:semiHidden="0" w:uiPriority="62" w:unhideWhenUsed="0"/>
+    <w:lsdException w:name="Medium Shading 1" w:semiHidden="0" w:uiPriority="63" w:unhideWhenUsed="0"/>
+    <w:lsdException w:name="Medium Shading 2" w:semiHidden="0" w:uiPriority="64" w:unhideWhenUsed="0"/>
+    <w:lsdException w:name="Medium List 1" w:semiHidden="0" w:uiPriority="65" w:unhideWhenUsed="0"/>
+    <w:lsdException w:name="Medium List 2" w:semiHidden="0" w:uiPriority="66" w:unhideWhenUsed="0"/>
+    <w:lsdException w:name="Medium Grid 1" w:semiHidden="0" w:uiPriority="67" w:unhideWhenUsed="0"/>
+    <w:lsdException w:name="Medium Grid 2" w:semiHidden="0" w:uiPriority="68" w:unhideWhenUsed="0"/>
+    <w:lsdException w:name="Medium Grid 3" w:semiHidden="0" w:uiPriority="69" w:unhideWhenUsed="0"/>
+    <w:lsdException w:name="Dark List" w:semiHidden="0" w:uiPriority="70" w:unhideWhenUsed="0"/>
+    <w:lsdException w:name="Colorful Shading" w:semiHidden="0" w:uiPriority="71" w:unhideWhenUsed="0"/>
+    <w:lsdException w:name="Colorful List" w:semiHidden="0" w:uiPriority="72" w:unhideWhenUsed="0"/>
+    <w:lsdException w:name="Colorful Grid" w:semiHidden="0" w:uiPriority="73" w:unhideWhenUsed="0"/>
+    <w:lsdException w:name="Light Shading Accent 1" w:semiHidden="0" w:uiPriority="60" w:unhideWhenUsed="0"/>
+    <w:lsdException w:name="Light List Accent 1" w:semiHidden="0" w:uiPriority="61" w:unhideWhenUsed="0"/>
+    <w:lsdException w:name="Light Grid Accent 1" w:semiHidden="0" w:uiPriority="62" w:unhideWhenUsed="0"/>
+    <w:lsdException w:name="Medium Shading 1 Accent 1" w:semiHidden="0" w:uiPriority="63" w:unhideWhenUsed="0"/>
+    <w:lsdException w:name="Medium Shading 2 Accent 1" w:semiHidden="0" w:uiPriority="64" w:unhideWhenUsed="0"/>
+    <w:lsdException w:name="Medium List 1 Accent 1" w:semiHidden="0" w:uiPriority="65" w:unhideWhenUsed="0"/>
+    <w:lsdException w:name="Revision" w:unhideWhenUsed="0"/>
+    <w:lsdException w:name="List Paragraph" w:semiHidden="0" w:uiPriority="34" w:unhideWhenUsed="0" w:qFormat="1"/>
+    <w:lsdException w:name="Quote" w:semiHidden="0" w:uiPriority="29" w:unhideWhenUsed="0" w:qFormat="1"/>
+    <w:lsdException w:name="Intense Quote" w:semiHidden="0" w:uiPriority="30" w:unhideWhenUsed="0" w:qFormat="1"/>
+    <w:lsdException w:name="Medium List 2 Accent 1" w:semiHidden="0" w:uiPriority="66" w:unhideWhenUsed="0"/>
+    <w:lsdException w:name="Medium Grid 1 Accent 1" w:semiHidden="0" w:uiPriority="67" w:unhideWhenUsed="0"/>
+    <w:lsdException w:name="Medium Grid 2 Accent 1" w:semiHidden="0" w:uiPriority="68" w:unhideWhenUsed="0"/>
+    <w:lsdException w:name="Medium Grid 3 Accent 1" w:semiHidden="0" w:uiPriority="69" w:unhideWhenUsed="0"/>
+    <w:lsdException w:name="Dark List Accent 1" w:semiHidden="0" w:uiPriority="70" w:unhideWhenUsed="0"/>
+    <w:lsdException w:name="Colorful Shading Accent 1" w:semiHidden="0" w:uiPriority="71" w:unhideWhenUsed="0"/>
+    <w:lsdException w:name="Colorful List Accent 1" w:semiHidden="0" w:uiPriority="72" w:unhideWhenUsed="0"/>
+    <w:lsdException w:name="Colorful Grid Accent 1" w:semiHidden="0" w:uiPriority="73" w:unhideWhenUsed="0"/>
+    <w:lsdException w:name="Light Shading Accent 2" w:semiHidden="0" w:uiPriority="60" w:unhideWhenUsed="0"/>
+    <w:lsdException w:name="Light List Accent 2" w:semiHidden="0" w:uiPriority="61" w:unhideWhenUsed="0"/>
+    <w:lsdException w:name="Light Grid Accent 2" w:semiHidden="0" w:uiPriority="62" w:unhideWhenUsed="0"/>
+    <w:lsdException w:name="Medium Shading 1 Accent 2" w:semiHidden="0" w:uiPriority="63" w:unhideWhenUsed="0"/>
+    <w:lsdException w:name="Medium Shading 2 Accent 2" w:semiHidden="0" w:uiPriority="64" w:unhideWhenUsed="0"/>
+    <w:lsdException w:name="Medium List 1 Accent 2" w:semiHidden="0" w:uiPriority="65" w:unhideWhenUsed="0"/>
+    <w:lsdException w:name="Medium List 2 Accent 2" w:semiHidden="0" w:uiPriority="66" w:unhideWhenUsed="0"/>
+    <w:lsdException w:name="Medium Grid 1 Accent 2" w:semiHidden="0" w:uiPriority="67" w:unhideWhenUsed="0"/>
+    <w:lsdException w:name="Medium Grid 2 Accent 2" w:semiHidden="0" w:uiPriority="68" w:unhideWhenUsed="0"/>
+    <w:lsdException w:name="Medium Grid 3 Accent 2" w:semiHidden="0" w:uiPriority="69" w:unhideWhenUsed="0"/>
+    <w:lsdException w:name="Dark List Accent 2" w:semiHidden="0" w:uiPriority="70" w:unhideWhenUsed="0"/>
+    <w:lsdException w:name="Colorful Shading Accent 2" w:semiHidden="0" w:uiPriority="71" w:unhideWhenUsed="0"/>
+    <w:lsdException w:name="Colorful List Accent 2" w:semiHidden="0" w:uiPriority="72" w:unhideWhenUsed="0"/>
+    <w:lsdException w:name="Colorful Grid Accent 2" w:semiHidden="0" w:uiPriority="73" w:unhideWhenUsed="0"/>
+    <w:lsdException w:name="Light Shading Accent 3" w:semiHidden="0" w:uiPriority="60" w:unhideWhenUsed="0"/>
+    <w:lsdException w:name="Light List Accent 3" w:semiHidden="0" w:uiPriority="61" w:unhideWhenUsed="0"/>
+    <w:lsdException w:name="Light Grid Accent 3" w:semiHidden="0" w:uiPriority="62" w:unhideWhenUsed="0"/>
+    <w:lsdException w:name="Medium Shading 1 Accent 3" w:semiHidden="0" w:uiPriority="63" w:unhideWhenUsed="0"/>
+    <w:lsdException w:name="Medium Shading 2 Accent 3" w:semiHidden="0" w:uiPriority="64" w:unhideWhenUsed="0"/>
+    <w:lsdException w:name="Medium List 1 Accent 3" w:semiHidden="0" w:uiPriority="65" w:unhideWhenUsed="0"/>
+    <w:lsdException w:name="Medium List 2 Accent 3" w:semiHidden="0" w:uiPriority="66" w:unhideWhenUsed="0"/>
+    <w:lsdException w:name="Medium Grid 1 Accent 3" w:semiHidden="0" w:uiPriority="67" w:unhideWhenUsed="0"/>
+    <w:lsdException w:name="Medium Grid 2 Accent 3" w:semiHidden="0" w:uiPriority="68" w:unhideWhenUsed="0"/>
+    <w:lsdException w:name="Medium Grid 3 Accent 3" w:semiHidden="0" w:uiPriority="69" w:unhideWhenUsed="0"/>
+    <w:lsdException w:name="Dark List Accent 3" w:semiHidden="0" w:uiPriority="70" w:unhideWhenUsed="0"/>
+    <w:lsdException w:name="Colorful Shading Accent 3" w:semiHidden="0" w:uiPriority="71" w:unhideWhenUsed="0"/>
+    <w:lsdException w:name="Colorful List Accent 3" w:semiHidden="0" w:uiPriority="72" w:unhideWhenUsed="0"/>
+    <w:lsdException w:name="Colorful Grid Accent 3" w:semiHidden="0" w:uiPriority="73" w:unhideWhenUsed="0"/>
+    <w:lsdException w:name="Light Shading Accent 4" w:semiHidden="0" w:uiPriority="60" w:unhideWhenUsed="0"/>
+    <w:lsdException w:name="Light List Accent 4" w:semiHidden="0" w:uiPriority="61" w:unhideWhenUsed="0"/>
+    <w:lsdException w:name="Light Grid Accent 4" w:semiHidden="0" w:uiPriority="62" w:unhideWhenUsed="0"/>
+    <w:lsdException w:name="Medium Shading 1 Accent 4" w:semiHidden="0" w:uiPriority="63" w:unhideWhenUsed="0"/>
+    <w:lsdException w:name="Medium Shading 2 Accent 4" w:semiHidden="0" w:uiPriority="64" w:unhideWhenUsed="0"/>
+    <w:lsdException w:name="Medium List 1 Accent 4" w:semiHidden="0" w:uiPriority="65" w:unhideWhenUsed="0"/>
+    <w:lsdException w:name="Medium List 2 Accent 4" w:semiHidden="0" w:uiPriority="66" w:unhideWhenUsed="0"/>
+    <w:lsdException w:name="Medium Grid 1 Accent 4" w:semiHidden="0" w:uiPriority="67" w:unhideWhenUsed="0"/>
+    <w:lsdException w:name="Medium Grid 2 Accent 4" w:semiHidden="0" w:uiPriority="68" w:unhideWhenUsed="0"/>
+    <w:lsdException w:name="Medium Grid 3 Accent 4" w:semiHidden="0" w:uiPriority="69" w:unhideWhenUsed="0"/>
+    <w:lsdException w:name="Dark List Accent 4" w:semiHidden="0" w:uiPriority="70" w:unhideWhenUsed="0"/>
+    <w:lsdException w:name="Colorful Shading Accent 4" w:semiHidden="0" w:uiPriority="71" w:unhideWhenUsed="0"/>
+    <w:lsdException w:name="Colorful List Accent 4" w:semiHidden="0" w:uiPriority="72" w:unhideWhenUsed="0"/>
+    <w:lsdException w:name="Colorful Grid Accent 4" w:semiHidden="0" w:uiPriority="73" w:unhideWhenUsed="0"/>
+    <w:lsdException w:name="Light Shading Accent 5" w:semiHidden="0" w:uiPriority="60" w:unhideWhenUsed="0"/>
+    <w:lsdException w:name="Light List Accent 5" w:semiHidden="0" w:uiPriority="61" w:unhideWhenUsed="0"/>
+    <w:lsdException w:name="Light Grid Accent 5" w:semiHidden="0" w:uiPriority="62" w:unhideWhenUsed="0"/>
+    <w:lsdException w:name="Medium Shading 1 Accent 5" w:semiHidden="0" w:uiPriority="63" w:unhideWhenUsed="0"/>
+    <w:lsdException w:name="Medium Shading 2 Accent 5" w:semiHidden="0" w:uiPriority="64" w:unhideWhenUsed="0"/>
+    <w:lsdException w:name="Medium List 1 Accent 5" w:semiHidden="0" w:uiPriority="65" w:unhideWhenUsed="0"/>
+    <w:lsdException w:name="Medium List 2 Accent 5" w:semiHidden="0" w:uiPriority="66" w:unhideWhenUsed="0"/>
+    <w:lsdException w:name="Medium Grid 1 Accent 5" w:semiHidden="0" w:uiPriority="67" w:unhideWhenUsed="0"/>
+    <w:lsdException w:name="Medium Grid 2 Accent 5" w:semiHidden="0" w:uiPriority="68" w:unhideWhenUsed="0"/>
+    <w:lsdException w:name="Medium Grid 3 Accent 5" w:semiHidden="0" w:uiPriority="69" w:unhideWhenUsed="0"/>
+    <w:lsdException w:name="Dark List Accent 5" w:semiHidden="0" w:uiPriority="70" w:unhideWhenUsed="0"/>
+    <w:lsdException w:name="Colorful Shading Accent 5" w:semiHidden="0" w:uiPriority="71" w:unhideWhenUsed="0"/>
+    <w:lsdException w:name="Colorful List Accent 5" w:semiHidden="0" w:uiPriority="72" w:unhideWhenUsed="0"/>
+    <w:lsdException w:name="Colorful Grid Accent 5" w:semiHidden="0" w:uiPriority="73" w:unhideWhenUsed="0"/>
+    <w:lsdException w:name="Light Shading Accent 6" w:semiHidden="0" w:uiPriority="60" w:unhideWhenUsed="0"/>
+    <w:lsdException w:name="Light List Accent 6" w:semiHidden="0" w:uiPriority="61" w:unhideWhenUsed="0"/>
+    <w:lsdException w:name="Light Grid Accent 6" w:semiHidden="0" w:uiPriority="62" w:unhideWhenUsed="0"/>
+    <w:lsdException w:name="Medium Shading 1 Accent 6" w:semiHidden="0" w:uiPriority="63" w:unhideWhenUsed="0"/>
+    <w:lsdException w:name="Medium Shading 2 Accent 6" w:semiHidden="0" w:uiPriority="64" w:unhideWhenUsed="0"/>
+    <w:lsdException w:name="Medium List 1 Accent 6" w:semiHidden="0" w:uiPriority="65" w:unhideWhenUsed="0"/>
+    <w:lsdException w:name="Medium List 2 Accent 6" w:semiHidden="0" w:uiPriority="66" w:unhideWhenUsed="0"/>
+    <w:lsdException w:name="Medium Grid 1 Accent 6" w:semiHidden="0" w:uiPriority="67" w:unhideWhenUsed="0"/>
+    <w:lsdException w:name="Medium Grid 2 Accent 6" w:semiHidden="0" w:uiPriority="68" w:unhideWhenUsed="0"/>
+    <w:lsdException w:name="Medium Grid 3 Accent 6" w:semiHidden="0" w:uiPriority="69" w:unhideWhenUsed="0"/>
+    <w:lsdException w:name="Dark List Accent 6" w:semiHidden="0" w:uiPriority="70" w:unhideWhenUsed="0"/>
+    <w:lsdException w:name="Colorful Shading Accent 6" w:semiHidden="0" w:uiPriority="71" w:unhideWhenUsed="0"/>
+    <w:lsdException w:name="Colorful List Accent 6" w:semiHidden="0" w:uiPriority="72" w:unhideWhenUsed="0"/>
+    <w:lsdException w:name="Colorful Grid Accent 6" w:semiHidden="0" w:uiPriority="73" w:unhideWhenUsed="0"/>
+    <w:lsdException w:name="Subtle Emphasis" w:semiHidden="0" w:uiPriority="19" w:unhideWhenUsed="0" w:qFormat="1"/>
+    <w:lsdException w:name="Intense Emphasis" w:semiHidden="0" w:uiPriority="21" w:unhideWhenUsed="0" w:qFormat="1"/>
+    <w:lsdException w:name="Subtle Reference" w:semiHidden="0" w:uiPriority="31" w:unhideWhenUsed="0" w:qFormat="1"/>
+    <w:lsdException w:name="Intense Reference" w:semiHidden="0" w:uiPriority="32" w:unhideWhenUsed="0" w:qFormat="1"/>
+    <w:lsdException w:name="Book Title" w:semiHidden="0" w:uiPriority="33" w:unhideWhenUsed="0" w:qFormat="1"/>
+    <w:lsdException w:name="Bibliography" w:uiPriority="37"/>
+    <w:lsdException w:name="TOC Heading" w:uiPriority="39" w:qFormat="1"/>
   </w:latentStyles>
   <w:style w:type="paragraph" w:default="1" w:styleId="Normal">
     <w:name w:val="Normal"/>
@@ -1372,6 +1594,309 @@
     <w:link w:val="Footer"/>
     <w:uiPriority w:val="99"/>
     <w:rsid w:val="008819C3"/>
+  </w:style>
+  <w:style w:type="paragraph" w:styleId="BalloonText">
+    <w:name w:val="Balloon Text"/>
+    <w:basedOn w:val="Normal"/>
+    <w:link w:val="BalloonTextChar"/>
+    <w:uiPriority w:val="99"/>
+    <w:semiHidden/>
+    <w:unhideWhenUsed/>
+    <w:rsid w:val="00220325"/>
+    <w:rPr>
+      <w:rFonts w:ascii="Tahoma" w:hAnsi="Tahoma" w:cs="Tahoma"/>
+      <w:sz w:val="16"/>
+      <w:szCs w:val="16"/>
+    </w:rPr>
+  </w:style>
+  <w:style w:type="character" w:customStyle="1" w:styleId="BalloonTextChar">
+    <w:name w:val="Balloon Text Char"/>
+    <w:basedOn w:val="DefaultParagraphFont"/>
+    <w:link w:val="BalloonText"/>
+    <w:uiPriority w:val="99"/>
+    <w:semiHidden/>
+    <w:rsid w:val="00220325"/>
+    <w:rPr>
+      <w:rFonts w:ascii="Tahoma" w:hAnsi="Tahoma" w:cs="Tahoma"/>
+      <w:sz w:val="16"/>
+      <w:szCs w:val="16"/>
+    </w:rPr>
+  </w:style>
+</w:styles>
+</file>
+
+<file path=word/stylesWithEffects.xml><?xml version="1.0" encoding="utf-8"?>
+<w:styles xmlns:wpc="http://schemas.microsoft.com/office/word/2010/wordprocessingCanvas" xmlns:mc="http://schemas.openxmlformats.org/markup-compatibility/2006" xmlns:o="urn:schemas-microsoft-com:office:office" xmlns:r="http://schemas.openxmlformats.org/officeDocument/2006/relationships" xmlns:m="http://schemas.openxmlformats.org/officeDocument/2006/math" xmlns:v="urn:schemas-microsoft-com:vml" xmlns:wp14="http://schemas.microsoft.com/office/word/2010/wordprocessingDrawing" xmlns:wp="http://schemas.openxmlformats.org/drawingml/2006/wordprocessingDrawing" xmlns:w10="urn:schemas-microsoft-com:office:word" xmlns:w="http://schemas.openxmlformats.org/wordprocessingml/2006/main" xmlns:w14="http://schemas.microsoft.com/office/word/2010/wordml" xmlns:wpg="http://schemas.microsoft.com/office/word/2010/wordprocessingGroup" xmlns:wpi="http://schemas.microsoft.com/office/word/2010/wordprocessingInk" xmlns:wne="http://schemas.microsoft.com/office/word/2006/wordml" xmlns:wps="http://schemas.microsoft.com/office/word/2010/wordprocessingShape" mc:Ignorable="w14 wp14">
+  <w:docDefaults>
+    <w:rPrDefault>
+      <w:rPr>
+        <w:rFonts w:asciiTheme="minorHAnsi" w:eastAsiaTheme="minorHAnsi" w:hAnsiTheme="minorHAnsi" w:cstheme="minorBidi"/>
+        <w:sz w:val="24"/>
+        <w:szCs w:val="24"/>
+        <w:lang w:val="en-US" w:eastAsia="en-US" w:bidi="ar-SA"/>
+      </w:rPr>
+    </w:rPrDefault>
+    <w:pPrDefault/>
+  </w:docDefaults>
+  <w:latentStyles w:defLockedState="0" w:defUIPriority="99" w:defSemiHidden="1" w:defUnhideWhenUsed="1" w:defQFormat="0" w:count="267">
+    <w:lsdException w:name="Normal" w:semiHidden="0" w:uiPriority="0" w:unhideWhenUsed="0" w:qFormat="1"/>
+    <w:lsdException w:name="heading 1" w:semiHidden="0" w:uiPriority="9" w:unhideWhenUsed="0" w:qFormat="1"/>
+    <w:lsdException w:name="heading 2" w:uiPriority="9" w:qFormat="1"/>
+    <w:lsdException w:name="heading 3" w:uiPriority="9" w:qFormat="1"/>
+    <w:lsdException w:name="heading 4" w:uiPriority="9" w:qFormat="1"/>
+    <w:lsdException w:name="heading 5" w:uiPriority="9" w:qFormat="1"/>
+    <w:lsdException w:name="heading 6" w:uiPriority="9" w:qFormat="1"/>
+    <w:lsdException w:name="heading 7" w:uiPriority="9" w:qFormat="1"/>
+    <w:lsdException w:name="heading 8" w:uiPriority="9" w:qFormat="1"/>
+    <w:lsdException w:name="heading 9" w:uiPriority="9" w:qFormat="1"/>
+    <w:lsdException w:name="toc 1" w:uiPriority="39"/>
+    <w:lsdException w:name="toc 2" w:uiPriority="39"/>
+    <w:lsdException w:name="toc 3" w:uiPriority="39"/>
+    <w:lsdException w:name="toc 4" w:uiPriority="39"/>
+    <w:lsdException w:name="toc 5" w:uiPriority="39"/>
+    <w:lsdException w:name="toc 6" w:uiPriority="39"/>
+    <w:lsdException w:name="toc 7" w:uiPriority="39"/>
+    <w:lsdException w:name="toc 8" w:uiPriority="39"/>
+    <w:lsdException w:name="toc 9" w:uiPriority="39"/>
+    <w:lsdException w:name="caption" w:uiPriority="35" w:qFormat="1"/>
+    <w:lsdException w:name="Title" w:semiHidden="0" w:uiPriority="10" w:unhideWhenUsed="0" w:qFormat="1"/>
+    <w:lsdException w:name="Default Paragraph Font" w:uiPriority="1"/>
+    <w:lsdException w:name="Subtitle" w:semiHidden="0" w:uiPriority="11" w:unhideWhenUsed="0" w:qFormat="1"/>
+    <w:lsdException w:name="Strong" w:semiHidden="0" w:uiPriority="22" w:unhideWhenUsed="0" w:qFormat="1"/>
+    <w:lsdException w:name="Emphasis" w:semiHidden="0" w:uiPriority="20" w:unhideWhenUsed="0" w:qFormat="1"/>
+    <w:lsdException w:name="Table Grid" w:semiHidden="0" w:uiPriority="39" w:unhideWhenUsed="0"/>
+    <w:lsdException w:name="Placeholder Text" w:unhideWhenUsed="0"/>
+    <w:lsdException w:name="No Spacing" w:semiHidden="0" w:uiPriority="1" w:unhideWhenUsed="0" w:qFormat="1"/>
+    <w:lsdException w:name="Light Shading" w:semiHidden="0" w:uiPriority="60" w:unhideWhenUsed="0"/>
+    <w:lsdException w:name="Light List" w:semiHidden="0" w:uiPriority="61" w:unhideWhenUsed="0"/>
+    <w:lsdException w:name="Light Grid" w:semiHidden="0" w:uiPriority="62" w:unhideWhenUsed="0"/>
+    <w:lsdException w:name="Medium Shading 1" w:semiHidden="0" w:uiPriority="63" w:unhideWhenUsed="0"/>
+    <w:lsdException w:name="Medium Shading 2" w:semiHidden="0" w:uiPriority="64" w:unhideWhenUsed="0"/>
+    <w:lsdException w:name="Medium List 1" w:semiHidden="0" w:uiPriority="65" w:unhideWhenUsed="0"/>
+    <w:lsdException w:name="Medium List 2" w:semiHidden="0" w:uiPriority="66" w:unhideWhenUsed="0"/>
+    <w:lsdException w:name="Medium Grid 1" w:semiHidden="0" w:uiPriority="67" w:unhideWhenUsed="0"/>
+    <w:lsdException w:name="Medium Grid 2" w:semiHidden="0" w:uiPriority="68" w:unhideWhenUsed="0"/>
+    <w:lsdException w:name="Medium Grid 3" w:semiHidden="0" w:uiPriority="69" w:unhideWhenUsed="0"/>
+    <w:lsdException w:name="Dark List" w:semiHidden="0" w:uiPriority="70" w:unhideWhenUsed="0"/>
+    <w:lsdException w:name="Colorful Shading" w:semiHidden="0" w:uiPriority="71" w:unhideWhenUsed="0"/>
+    <w:lsdException w:name="Colorful List" w:semiHidden="0" w:uiPriority="72" w:unhideWhenUsed="0"/>
+    <w:lsdException w:name="Colorful Grid" w:semiHidden="0" w:uiPriority="73" w:unhideWhenUsed="0"/>
+    <w:lsdException w:name="Light Shading Accent 1" w:semiHidden="0" w:uiPriority="60" w:unhideWhenUsed="0"/>
+    <w:lsdException w:name="Light List Accent 1" w:semiHidden="0" w:uiPriority="61" w:unhideWhenUsed="0"/>
+    <w:lsdException w:name="Light Grid Accent 1" w:semiHidden="0" w:uiPriority="62" w:unhideWhenUsed="0"/>
+    <w:lsdException w:name="Medium Shading 1 Accent 1" w:semiHidden="0" w:uiPriority="63" w:unhideWhenUsed="0"/>
+    <w:lsdException w:name="Medium Shading 2 Accent 1" w:semiHidden="0" w:uiPriority="64" w:unhideWhenUsed="0"/>
+    <w:lsdException w:name="Medium List 1 Accent 1" w:semiHidden="0" w:uiPriority="65" w:unhideWhenUsed="0"/>
+    <w:lsdException w:name="Revision" w:unhideWhenUsed="0"/>
+    <w:lsdException w:name="List Paragraph" w:semiHidden="0" w:uiPriority="34" w:unhideWhenUsed="0" w:qFormat="1"/>
+    <w:lsdException w:name="Quote" w:semiHidden="0" w:uiPriority="29" w:unhideWhenUsed="0" w:qFormat="1"/>
+    <w:lsdException w:name="Intense Quote" w:semiHidden="0" w:uiPriority="30" w:unhideWhenUsed="0" w:qFormat="1"/>
+    <w:lsdException w:name="Medium List 2 Accent 1" w:semiHidden="0" w:uiPriority="66" w:unhideWhenUsed="0"/>
+    <w:lsdException w:name="Medium Grid 1 Accent 1" w:semiHidden="0" w:uiPriority="67" w:unhideWhenUsed="0"/>
+    <w:lsdException w:name="Medium Grid 2 Accent 1" w:semiHidden="0" w:uiPriority="68" w:unhideWhenUsed="0"/>
+    <w:lsdException w:name="Medium Grid 3 Accent 1" w:semiHidden="0" w:uiPriority="69" w:unhideWhenUsed="0"/>
+    <w:lsdException w:name="Dark List Accent 1" w:semiHidden="0" w:uiPriority="70" w:unhideWhenUsed="0"/>
+    <w:lsdException w:name="Colorful Shading Accent 1" w:semiHidden="0" w:uiPriority="71" w:unhideWhenUsed="0"/>
+    <w:lsdException w:name="Colorful List Accent 1" w:semiHidden="0" w:uiPriority="72" w:unhideWhenUsed="0"/>
+    <w:lsdException w:name="Colorful Grid Accent 1" w:semiHidden="0" w:uiPriority="73" w:unhideWhenUsed="0"/>
+    <w:lsdException w:name="Light Shading Accent 2" w:semiHidden="0" w:uiPriority="60" w:unhideWhenUsed="0"/>
+    <w:lsdException w:name="Light List Accent 2" w:semiHidden="0" w:uiPriority="61" w:unhideWhenUsed="0"/>
+    <w:lsdException w:name="Light Grid Accent 2" w:semiHidden="0" w:uiPriority="62" w:unhideWhenUsed="0"/>
+    <w:lsdException w:name="Medium Shading 1 Accent 2" w:semiHidden="0" w:uiPriority="63" w:unhideWhenUsed="0"/>
+    <w:lsdException w:name="Medium Shading 2 Accent 2" w:semiHidden="0" w:uiPriority="64" w:unhideWhenUsed="0"/>
+    <w:lsdException w:name="Medium List 1 Accent 2" w:semiHidden="0" w:uiPriority="65" w:unhideWhenUsed="0"/>
+    <w:lsdException w:name="Medium List 2 Accent 2" w:semiHidden="0" w:uiPriority="66" w:unhideWhenUsed="0"/>
+    <w:lsdException w:name="Medium Grid 1 Accent 2" w:semiHidden="0" w:uiPriority="67" w:unhideWhenUsed="0"/>
+    <w:lsdException w:name="Medium Grid 2 Accent 2" w:semiHidden="0" w:uiPriority="68" w:unhideWhenUsed="0"/>
+    <w:lsdException w:name="Medium Grid 3 Accent 2" w:semiHidden="0" w:uiPriority="69" w:unhideWhenUsed="0"/>
+    <w:lsdException w:name="Dark List Accent 2" w:semiHidden="0" w:uiPriority="70" w:unhideWhenUsed="0"/>
+    <w:lsdException w:name="Colorful Shading Accent 2" w:semiHidden="0" w:uiPriority="71" w:unhideWhenUsed="0"/>
+    <w:lsdException w:name="Colorful List Accent 2" w:semiHidden="0" w:uiPriority="72" w:unhideWhenUsed="0"/>
+    <w:lsdException w:name="Colorful Grid Accent 2" w:semiHidden="0" w:uiPriority="73" w:unhideWhenUsed="0"/>
+    <w:lsdException w:name="Light Shading Accent 3" w:semiHidden="0" w:uiPriority="60" w:unhideWhenUsed="0"/>
+    <w:lsdException w:name="Light List Accent 3" w:semiHidden="0" w:uiPriority="61" w:unhideWhenUsed="0"/>
+    <w:lsdException w:name="Light Grid Accent 3" w:semiHidden="0" w:uiPriority="62" w:unhideWhenUsed="0"/>
+    <w:lsdException w:name="Medium Shading 1 Accent 3" w:semiHidden="0" w:uiPriority="63" w:unhideWhenUsed="0"/>
+    <w:lsdException w:name="Medium Shading 2 Accent 3" w:semiHidden="0" w:uiPriority="64" w:unhideWhenUsed="0"/>
+    <w:lsdException w:name="Medium List 1 Accent 3" w:semiHidden="0" w:uiPriority="65" w:unhideWhenUsed="0"/>
+    <w:lsdException w:name="Medium List 2 Accent 3" w:semiHidden="0" w:uiPriority="66" w:unhideWhenUsed="0"/>
+    <w:lsdException w:name="Medium Grid 1 Accent 3" w:semiHidden="0" w:uiPriority="67" w:unhideWhenUsed="0"/>
+    <w:lsdException w:name="Medium Grid 2 Accent 3" w:semiHidden="0" w:uiPriority="68" w:unhideWhenUsed="0"/>
+    <w:lsdException w:name="Medium Grid 3 Accent 3" w:semiHidden="0" w:uiPriority="69" w:unhideWhenUsed="0"/>
+    <w:lsdException w:name="Dark List Accent 3" w:semiHidden="0" w:uiPriority="70" w:unhideWhenUsed="0"/>
+    <w:lsdException w:name="Colorful Shading Accent 3" w:semiHidden="0" w:uiPriority="71" w:unhideWhenUsed="0"/>
+    <w:lsdException w:name="Colorful List Accent 3" w:semiHidden="0" w:uiPriority="72" w:unhideWhenUsed="0"/>
+    <w:lsdException w:name="Colorful Grid Accent 3" w:semiHidden="0" w:uiPriority="73" w:unhideWhenUsed="0"/>
+    <w:lsdException w:name="Light Shading Accent 4" w:semiHidden="0" w:uiPriority="60" w:unhideWhenUsed="0"/>
+    <w:lsdException w:name="Light List Accent 4" w:semiHidden="0" w:uiPriority="61" w:unhideWhenUsed="0"/>
+    <w:lsdException w:name="Light Grid Accent 4" w:semiHidden="0" w:uiPriority="62" w:unhideWhenUsed="0"/>
+    <w:lsdException w:name="Medium Shading 1 Accent 4" w:semiHidden="0" w:uiPriority="63" w:unhideWhenUsed="0"/>
+    <w:lsdException w:name="Medium Shading 2 Accent 4" w:semiHidden="0" w:uiPriority="64" w:unhideWhenUsed="0"/>
+    <w:lsdException w:name="Medium List 1 Accent 4" w:semiHidden="0" w:uiPriority="65" w:unhideWhenUsed="0"/>
+    <w:lsdException w:name="Medium List 2 Accent 4" w:semiHidden="0" w:uiPriority="66" w:unhideWhenUsed="0"/>
+    <w:lsdException w:name="Medium Grid 1 Accent 4" w:semiHidden="0" w:uiPriority="67" w:unhideWhenUsed="0"/>
+    <w:lsdException w:name="Medium Grid 2 Accent 4" w:semiHidden="0" w:uiPriority="68" w:unhideWhenUsed="0"/>
+    <w:lsdException w:name="Medium Grid 3 Accent 4" w:semiHidden="0" w:uiPriority="69" w:unhideWhenUsed="0"/>
+    <w:lsdException w:name="Dark List Accent 4" w:semiHidden="0" w:uiPriority="70" w:unhideWhenUsed="0"/>
+    <w:lsdException w:name="Colorful Shading Accent 4" w:semiHidden="0" w:uiPriority="71" w:unhideWhenUsed="0"/>
+    <w:lsdException w:name="Colorful List Accent 4" w:semiHidden="0" w:uiPriority="72" w:unhideWhenUsed="0"/>
+    <w:lsdException w:name="Colorful Grid Accent 4" w:semiHidden="0" w:uiPriority="73" w:unhideWhenUsed="0"/>
+    <w:lsdException w:name="Light Shading Accent 5" w:semiHidden="0" w:uiPriority="60" w:unhideWhenUsed="0"/>
+    <w:lsdException w:name="Light List Accent 5" w:semiHidden="0" w:uiPriority="61" w:unhideWhenUsed="0"/>
+    <w:lsdException w:name="Light Grid Accent 5" w:semiHidden="0" w:uiPriority="62" w:unhideWhenUsed="0"/>
+    <w:lsdException w:name="Medium Shading 1 Accent 5" w:semiHidden="0" w:uiPriority="63" w:unhideWhenUsed="0"/>
+    <w:lsdException w:name="Medium Shading 2 Accent 5" w:semiHidden="0" w:uiPriority="64" w:unhideWhenUsed="0"/>
+    <w:lsdException w:name="Medium List 1 Accent 5" w:semiHidden="0" w:uiPriority="65" w:unhideWhenUsed="0"/>
+    <w:lsdException w:name="Medium List 2 Accent 5" w:semiHidden="0" w:uiPriority="66" w:unhideWhenUsed="0"/>
+    <w:lsdException w:name="Medium Grid 1 Accent 5" w:semiHidden="0" w:uiPriority="67" w:unhideWhenUsed="0"/>
+    <w:lsdException w:name="Medium Grid 2 Accent 5" w:semiHidden="0" w:uiPriority="68" w:unhideWhenUsed="0"/>
+    <w:lsdException w:name="Medium Grid 3 Accent 5" w:semiHidden="0" w:uiPriority="69" w:unhideWhenUsed="0"/>
+    <w:lsdException w:name="Dark List Accent 5" w:semiHidden="0" w:uiPriority="70" w:unhideWhenUsed="0"/>
+    <w:lsdException w:name="Colorful Shading Accent 5" w:semiHidden="0" w:uiPriority="71" w:unhideWhenUsed="0"/>
+    <w:lsdException w:name="Colorful List Accent 5" w:semiHidden="0" w:uiPriority="72" w:unhideWhenUsed="0"/>
+    <w:lsdException w:name="Colorful Grid Accent 5" w:semiHidden="0" w:uiPriority="73" w:unhideWhenUsed="0"/>
+    <w:lsdException w:name="Light Shading Accent 6" w:semiHidden="0" w:uiPriority="60" w:unhideWhenUsed="0"/>
+    <w:lsdException w:name="Light List Accent 6" w:semiHidden="0" w:uiPriority="61" w:unhideWhenUsed="0"/>
+    <w:lsdException w:name="Light Grid Accent 6" w:semiHidden="0" w:uiPriority="62" w:unhideWhenUsed="0"/>
+    <w:lsdException w:name="Medium Shading 1 Accent 6" w:semiHidden="0" w:uiPriority="63" w:unhideWhenUsed="0"/>
+    <w:lsdException w:name="Medium Shading 2 Accent 6" w:semiHidden="0" w:uiPriority="64" w:unhideWhenUsed="0"/>
+    <w:lsdException w:name="Medium List 1 Accent 6" w:semiHidden="0" w:uiPriority="65" w:unhideWhenUsed="0"/>
+    <w:lsdException w:name="Medium List 2 Accent 6" w:semiHidden="0" w:uiPriority="66" w:unhideWhenUsed="0"/>
+    <w:lsdException w:name="Medium Grid 1 Accent 6" w:semiHidden="0" w:uiPriority="67" w:unhideWhenUsed="0"/>
+    <w:lsdException w:name="Medium Grid 2 Accent 6" w:semiHidden="0" w:uiPriority="68" w:unhideWhenUsed="0"/>
+    <w:lsdException w:name="Medium Grid 3 Accent 6" w:semiHidden="0" w:uiPriority="69" w:unhideWhenUsed="0"/>
+    <w:lsdException w:name="Dark List Accent 6" w:semiHidden="0" w:uiPriority="70" w:unhideWhenUsed="0"/>
+    <w:lsdException w:name="Colorful Shading Accent 6" w:semiHidden="0" w:uiPriority="71" w:unhideWhenUsed="0"/>
+    <w:lsdException w:name="Colorful List Accent 6" w:semiHidden="0" w:uiPriority="72" w:unhideWhenUsed="0"/>
+    <w:lsdException w:name="Colorful Grid Accent 6" w:semiHidden="0" w:uiPriority="73" w:unhideWhenUsed="0"/>
+    <w:lsdException w:name="Subtle Emphasis" w:semiHidden="0" w:uiPriority="19" w:unhideWhenUsed="0" w:qFormat="1"/>
+    <w:lsdException w:name="Intense Emphasis" w:semiHidden="0" w:uiPriority="21" w:unhideWhenUsed="0" w:qFormat="1"/>
+    <w:lsdException w:name="Subtle Reference" w:semiHidden="0" w:uiPriority="31" w:unhideWhenUsed="0" w:qFormat="1"/>
+    <w:lsdException w:name="Intense Reference" w:semiHidden="0" w:uiPriority="32" w:unhideWhenUsed="0" w:qFormat="1"/>
+    <w:lsdException w:name="Book Title" w:semiHidden="0" w:uiPriority="33" w:unhideWhenUsed="0" w:qFormat="1"/>
+    <w:lsdException w:name="Bibliography" w:uiPriority="37"/>
+    <w:lsdException w:name="TOC Heading" w:uiPriority="39" w:qFormat="1"/>
+  </w:latentStyles>
+  <w:style w:type="paragraph" w:default="1" w:styleId="Normal">
+    <w:name w:val="Normal"/>
+    <w:qFormat/>
+  </w:style>
+  <w:style w:type="character" w:default="1" w:styleId="DefaultParagraphFont">
+    <w:name w:val="Default Paragraph Font"/>
+    <w:uiPriority w:val="1"/>
+    <w:semiHidden/>
+    <w:unhideWhenUsed/>
+  </w:style>
+  <w:style w:type="table" w:default="1" w:styleId="TableNormal">
+    <w:name w:val="Normal Table"/>
+    <w:uiPriority w:val="99"/>
+    <w:semiHidden/>
+    <w:unhideWhenUsed/>
+    <w:tblPr>
+      <w:tblInd w:w="0" w:type="dxa"/>
+      <w:tblCellMar>
+        <w:top w:w="0" w:type="dxa"/>
+        <w:left w:w="108" w:type="dxa"/>
+        <w:bottom w:w="0" w:type="dxa"/>
+        <w:right w:w="108" w:type="dxa"/>
+      </w:tblCellMar>
+    </w:tblPr>
+  </w:style>
+  <w:style w:type="numbering" w:default="1" w:styleId="NoList">
+    <w:name w:val="No List"/>
+    <w:uiPriority w:val="99"/>
+    <w:semiHidden/>
+    <w:unhideWhenUsed/>
+  </w:style>
+  <w:style w:type="paragraph" w:styleId="ListParagraph">
+    <w:name w:val="List Paragraph"/>
+    <w:basedOn w:val="Normal"/>
+    <w:uiPriority w:val="34"/>
+    <w:qFormat/>
+    <w:rsid w:val="002E16F4"/>
+    <w:pPr>
+      <w:ind w:left="720"/>
+      <w:contextualSpacing/>
+    </w:pPr>
+  </w:style>
+  <w:style w:type="character" w:styleId="PlaceholderText">
+    <w:name w:val="Placeholder Text"/>
+    <w:basedOn w:val="DefaultParagraphFont"/>
+    <w:uiPriority w:val="99"/>
+    <w:semiHidden/>
+    <w:rsid w:val="00565B28"/>
+    <w:rPr>
+      <w:color w:val="808080"/>
+    </w:rPr>
+  </w:style>
+  <w:style w:type="paragraph" w:styleId="Header">
+    <w:name w:val="header"/>
+    <w:basedOn w:val="Normal"/>
+    <w:link w:val="HeaderChar"/>
+    <w:uiPriority w:val="99"/>
+    <w:unhideWhenUsed/>
+    <w:rsid w:val="008819C3"/>
+    <w:pPr>
+      <w:tabs>
+        <w:tab w:val="center" w:pos="4680"/>
+        <w:tab w:val="right" w:pos="9360"/>
+      </w:tabs>
+    </w:pPr>
+  </w:style>
+  <w:style w:type="character" w:customStyle="1" w:styleId="HeaderChar">
+    <w:name w:val="Header Char"/>
+    <w:basedOn w:val="DefaultParagraphFont"/>
+    <w:link w:val="Header"/>
+    <w:uiPriority w:val="99"/>
+    <w:rsid w:val="008819C3"/>
+  </w:style>
+  <w:style w:type="paragraph" w:styleId="Footer">
+    <w:name w:val="footer"/>
+    <w:basedOn w:val="Normal"/>
+    <w:link w:val="FooterChar"/>
+    <w:uiPriority w:val="99"/>
+    <w:unhideWhenUsed/>
+    <w:rsid w:val="008819C3"/>
+    <w:pPr>
+      <w:tabs>
+        <w:tab w:val="center" w:pos="4680"/>
+        <w:tab w:val="right" w:pos="9360"/>
+      </w:tabs>
+    </w:pPr>
+  </w:style>
+  <w:style w:type="character" w:customStyle="1" w:styleId="FooterChar">
+    <w:name w:val="Footer Char"/>
+    <w:basedOn w:val="DefaultParagraphFont"/>
+    <w:link w:val="Footer"/>
+    <w:uiPriority w:val="99"/>
+    <w:rsid w:val="008819C3"/>
+  </w:style>
+  <w:style w:type="paragraph" w:styleId="BalloonText">
+    <w:name w:val="Balloon Text"/>
+    <w:basedOn w:val="Normal"/>
+    <w:link w:val="BalloonTextChar"/>
+    <w:uiPriority w:val="99"/>
+    <w:semiHidden/>
+    <w:unhideWhenUsed/>
+    <w:rsid w:val="00220325"/>
+    <w:rPr>
+      <w:rFonts w:ascii="Tahoma" w:hAnsi="Tahoma" w:cs="Tahoma"/>
+      <w:sz w:val="16"/>
+      <w:szCs w:val="16"/>
+    </w:rPr>
+  </w:style>
+  <w:style w:type="character" w:customStyle="1" w:styleId="BalloonTextChar">
+    <w:name w:val="Balloon Text Char"/>
+    <w:basedOn w:val="DefaultParagraphFont"/>
+    <w:link w:val="BalloonText"/>
+    <w:uiPriority w:val="99"/>
+    <w:semiHidden/>
+    <w:rsid w:val="00220325"/>
+    <w:rPr>
+      <w:rFonts w:ascii="Tahoma" w:hAnsi="Tahoma" w:cs="Tahoma"/>
+      <w:sz w:val="16"/>
+      <w:szCs w:val="16"/>
+    </w:rPr>
   </w:style>
 </w:styles>
 </file>
@@ -1631,7 +2156,7 @@
   <a:extraClrSchemeLst/>
   <a:extLst>
     <a:ext uri="{05A4C25C-085E-4340-85A3-A5531E510DB2}">
-      <thm15:themeFamily xmlns:thm15="http://schemas.microsoft.com/office/thememl/2012/main" name="Office Theme" id="{62F939B6-93AF-4DB8-9C6B-D6C7DFDC589F}" vid="{4A3C46E8-61CC-4603-A589-7422A47A8E4A}"/>
+      <thm15:themeFamily xmlns:thm15="http://schemas.microsoft.com/office/thememl/2012/main" xmlns="" name="Office Theme" id="{62F939B6-93AF-4DB8-9C6B-D6C7DFDC589F}" vid="{4A3C46E8-61CC-4603-A589-7422A47A8E4A}"/>
     </a:ext>
   </a:extLst>
 </a:theme>

</xml_diff>

<commit_message>
add a section on parallelization
</commit_message>
<xml_diff>
--- a/Final Project Report.docx
+++ b/Final Project Report.docx
@@ -1,6 +1,6 @@
 
 <file path=word/document.xml><?xml version="1.0" encoding="utf-8"?>
-<w:document xmlns:wpc="http://schemas.microsoft.com/office/word/2010/wordprocessingCanvas" xmlns:mo="http://schemas.microsoft.com/office/mac/office/2008/main" xmlns:mc="http://schemas.openxmlformats.org/markup-compatibility/2006" xmlns:mv="urn:schemas-microsoft-com:mac:vml" xmlns:o="urn:schemas-microsoft-com:office:office" xmlns:r="http://schemas.openxmlformats.org/officeDocument/2006/relationships" xmlns:m="http://schemas.openxmlformats.org/officeDocument/2006/math" xmlns:v="urn:schemas-microsoft-com:vml" xmlns:wp14="http://schemas.microsoft.com/office/word/2010/wordprocessingDrawing" xmlns:wp="http://schemas.openxmlformats.org/drawingml/2006/wordprocessingDrawing" xmlns:w10="urn:schemas-microsoft-com:office:word" xmlns:w="http://schemas.openxmlformats.org/wordprocessingml/2006/main" xmlns:w14="http://schemas.microsoft.com/office/word/2010/wordml" xmlns:w15="http://schemas.microsoft.com/office/word/2012/wordml" xmlns:wpg="http://schemas.microsoft.com/office/word/2010/wordprocessingGroup" xmlns:wpi="http://schemas.microsoft.com/office/word/2010/wordprocessingInk" xmlns:wne="http://schemas.microsoft.com/office/word/2006/wordml" xmlns:wps="http://schemas.microsoft.com/office/word/2010/wordprocessingShape" mc:Ignorable="w14 w15 wp14">
+<w:document xmlns:wpc="http://schemas.microsoft.com/office/word/2010/wordprocessingCanvas" xmlns:mc="http://schemas.openxmlformats.org/markup-compatibility/2006" xmlns:o="urn:schemas-microsoft-com:office:office" xmlns:r="http://schemas.openxmlformats.org/officeDocument/2006/relationships" xmlns:m="http://schemas.openxmlformats.org/officeDocument/2006/math" xmlns:v="urn:schemas-microsoft-com:vml" xmlns:wp14="http://schemas.microsoft.com/office/word/2010/wordprocessingDrawing" xmlns:wp="http://schemas.openxmlformats.org/drawingml/2006/wordprocessingDrawing" xmlns:w10="urn:schemas-microsoft-com:office:word" xmlns:w="http://schemas.openxmlformats.org/wordprocessingml/2006/main" xmlns:w14="http://schemas.microsoft.com/office/word/2010/wordml" xmlns:wpg="http://schemas.microsoft.com/office/word/2010/wordprocessingGroup" xmlns:wpi="http://schemas.microsoft.com/office/word/2010/wordprocessingInk" xmlns:wne="http://schemas.microsoft.com/office/word/2006/wordml" xmlns:wps="http://schemas.microsoft.com/office/word/2010/wordprocessingShape" mc:Ignorable="w14 wp14">
   <w:body>
     <w:p>
       <w:pPr>
@@ -30,7 +30,21 @@
         <w:rPr>
           <w:rFonts w:ascii="Times New Roman" w:hAnsi="Times New Roman" w:cs="Times New Roman"/>
         </w:rPr>
-        <w:t xml:space="preserve">Kevin Gregor – krg43, </w:t>
+        <w:t xml:space="preserve">Kevin </w:t>
+      </w:r>
+      <w:proofErr w:type="spellStart"/>
+      <w:r>
+        <w:rPr>
+          <w:rFonts w:ascii="Times New Roman" w:hAnsi="Times New Roman" w:cs="Times New Roman"/>
+        </w:rPr>
+        <w:t>Gregor</w:t>
+      </w:r>
+      <w:proofErr w:type="spellEnd"/>
+      <w:r>
+        <w:rPr>
+          <w:rFonts w:ascii="Times New Roman" w:hAnsi="Times New Roman" w:cs="Times New Roman"/>
+        </w:rPr>
+        <w:t xml:space="preserve"> – krg43, </w:t>
       </w:r>
       <w:proofErr w:type="spellStart"/>
       <w:r>
@@ -208,26 +222,44 @@
         <w:rPr>
           <w:rFonts w:ascii="Times New Roman" w:hAnsi="Times New Roman" w:cs="Times New Roman"/>
         </w:rPr>
-        <w:t>There are a variety of different image filtering techniques, but we focus specifically on c</w:t>
-      </w:r>
-      <w:r>
-        <w:rPr>
-          <w:rFonts w:ascii="Times New Roman" w:hAnsi="Times New Roman" w:cs="Times New Roman"/>
-        </w:rPr>
-        <w:t>onvolution filtering in the spat</w:t>
-      </w:r>
-      <w:r>
-        <w:rPr>
-          <w:rFonts w:ascii="Times New Roman" w:hAnsi="Times New Roman" w:cs="Times New Roman"/>
-        </w:rPr>
-        <w:t xml:space="preserve">ial domain. This means that we are performing a transformation on the value (i.e. the color) of a pixel, where we change the value to a </w:t>
+        <w:t>There are a variety of different image filtering techniques, but we focus specifically on</w:t>
+      </w:r>
+      <w:r>
+        <w:rPr>
+          <w:rFonts w:ascii="Times New Roman" w:hAnsi="Times New Roman" w:cs="Times New Roman"/>
+        </w:rPr>
+        <w:t xml:space="preserve"> applying Finite Impulse Response filters through</w:t>
+      </w:r>
+      <w:r>
+        <w:rPr>
+          <w:rFonts w:ascii="Times New Roman" w:hAnsi="Times New Roman" w:cs="Times New Roman"/>
+        </w:rPr>
+        <w:t xml:space="preserve"> c</w:t>
+      </w:r>
+      <w:r>
+        <w:rPr>
+          <w:rFonts w:ascii="Times New Roman" w:hAnsi="Times New Roman" w:cs="Times New Roman"/>
+        </w:rPr>
+        <w:t xml:space="preserve">onvolution </w:t>
+      </w:r>
+      <w:r>
+        <w:rPr>
+          <w:rFonts w:ascii="Times New Roman" w:hAnsi="Times New Roman" w:cs="Times New Roman"/>
+        </w:rPr>
+        <w:t>in the spat</w:t>
+      </w:r>
+      <w:r>
+        <w:rPr>
+          <w:rFonts w:ascii="Times New Roman" w:hAnsi="Times New Roman" w:cs="Times New Roman"/>
+        </w:rPr>
+        <w:t xml:space="preserve">ial domain. This means that we are performing a transformation on the value (i.e. the color) of </w:t>
       </w:r>
       <w:r>
         <w:rPr>
           <w:rFonts w:ascii="Times New Roman" w:hAnsi="Times New Roman" w:cs="Times New Roman"/>
         </w:rPr>
         <w:lastRenderedPageBreak/>
-        <w:t>weighted average of the pixel itself and all the neighboring pixels. In order to do this, we use a 3x3 matrix, called a kernel or mask, to specify the weights of the nine pixels. The center of the matrix denotes the pixel itself and the other eight locations in the matrix are the neighboring eight pixels. Below is an example of the kernel for a Gaussia</w:t>
+        <w:t>a pixel, where we change the value to a weighted average of the pixel itself and all the neighboring pixels. In order to do this, we use a 3x3 matrix, called a kernel or mask, to specify the weights of the nine pixels. The center of the matrix denotes the pixel itself and the other eight locations in the matrix are the neighboring eight pixels. Below is an example of the kernel for a Gaussia</w:t>
       </w:r>
       <w:r>
         <w:rPr>
@@ -523,14 +555,14 @@
         <w:rPr>
           <w:rFonts w:ascii="Times New Roman" w:hAnsi="Times New Roman" w:cs="Times New Roman"/>
         </w:rPr>
-        <w:t xml:space="preserve">As mentioned in the abstract, convolution filtering is a great candidate for </w:t>
+        <w:t xml:space="preserve">As mentioned in the abstract, </w:t>
       </w:r>
       <w:r>
         <w:rPr>
           <w:rFonts w:ascii="Times New Roman" w:hAnsi="Times New Roman" w:cs="Times New Roman"/>
         </w:rPr>
         <w:lastRenderedPageBreak/>
-        <w:t>parallelization because all</w:t>
+        <w:t>convolution filtering is a great candidate for parallelization because all</w:t>
       </w:r>
       <w:r>
         <w:rPr>
@@ -548,13 +580,7 @@
         <w:rPr>
           <w:rFonts w:ascii="Times New Roman" w:hAnsi="Times New Roman" w:cs="Times New Roman"/>
         </w:rPr>
-        <w:t xml:space="preserve"> </w:t>
-      </w:r>
-      <w:r>
-        <w:rPr>
-          <w:rFonts w:ascii="Times New Roman" w:hAnsi="Times New Roman" w:cs="Times New Roman"/>
-        </w:rPr>
-        <w:t xml:space="preserve"> In one study we found, which was done by students at </w:t>
+        <w:t xml:space="preserve">  In one study we found, which was done by students at </w:t>
       </w:r>
       <w:r>
         <w:rPr>
@@ -609,6 +635,7 @@
           <w:rFonts w:ascii="Times" w:hAnsi="Times" w:cs="Times"/>
           <w:noProof/>
           <w:color w:val="000000"/>
+          <w:lang w:val="en-IN" w:eastAsia="en-IN"/>
         </w:rPr>
         <w:drawing>
           <wp:inline distT="0" distB="0" distL="0" distR="0" wp14:anchorId="5FB599D2" wp14:editId="2A2EE1AF">
@@ -628,7 +655,7 @@
                     </pic:cNvPicPr>
                   </pic:nvPicPr>
                   <pic:blipFill>
-                    <a:blip r:embed="rId7" cstate="print">
+                    <a:blip r:embed="rId8" cstate="print">
                       <a:extLst>
                         <a:ext uri="{28A0092B-C50C-407E-A947-70E740481C1C}">
                           <a14:useLocalDpi xmlns:a14="http://schemas.microsoft.com/office/drawing/2010/main" val="0"/>
@@ -824,6 +851,7 @@
           <w:rFonts w:ascii="Times" w:hAnsi="Times" w:cs="Times"/>
           <w:noProof/>
           <w:color w:val="000000"/>
+          <w:lang w:val="en-IN" w:eastAsia="en-IN"/>
         </w:rPr>
         <w:lastRenderedPageBreak/>
         <w:drawing>
@@ -844,7 +872,7 @@
                     </pic:cNvPicPr>
                   </pic:nvPicPr>
                   <pic:blipFill>
-                    <a:blip r:embed="rId8">
+                    <a:blip r:embed="rId9">
                       <a:extLst>
                         <a:ext uri="{28A0092B-C50C-407E-A947-70E740481C1C}">
                           <a14:useLocalDpi xmlns:a14="http://schemas.microsoft.com/office/drawing/2010/main" val="0"/>
@@ -968,7 +996,19 @@
         <w:rPr>
           <w:rFonts w:ascii="Times New Roman" w:hAnsi="Times New Roman" w:cs="Times New Roman"/>
         </w:rPr>
-        <w:t xml:space="preserve">The core implementation of our project, which includes everything except for reading the images and running through test cases, was written in C++. We created a shared C++ library, which is then interfaced with by a Python script. Our Python testing script reads an image into a </w:t>
+        <w:t xml:space="preserve">The core implementation of our project, which includes everything except for reading the images and running through test cases, was written in C++. We created a shared C++ library, </w:t>
+      </w:r>
+      <w:r>
+        <w:rPr>
+          <w:rFonts w:ascii="Times New Roman" w:hAnsi="Times New Roman" w:cs="Times New Roman"/>
+        </w:rPr>
+        <w:t>which is then interfaced with</w:t>
+      </w:r>
+      <w:r>
+        <w:rPr>
+          <w:rFonts w:ascii="Times New Roman" w:hAnsi="Times New Roman" w:cs="Times New Roman"/>
+        </w:rPr>
+        <w:t xml:space="preserve"> a Python script. Our Python testing script reads an image into a </w:t>
       </w:r>
       <w:proofErr w:type="spellStart"/>
       <w:r>
@@ -994,14 +1034,14 @@
         <w:rPr>
           <w:rFonts w:ascii="Times New Roman" w:hAnsi="Times New Roman" w:cs="Times New Roman"/>
         </w:rPr>
-        <w:t xml:space="preserve">t because </w:t>
+        <w:t xml:space="preserve">t because implementing it in </w:t>
       </w:r>
       <w:r>
         <w:rPr>
           <w:rFonts w:ascii="Times New Roman" w:hAnsi="Times New Roman" w:cs="Times New Roman"/>
         </w:rPr>
         <w:lastRenderedPageBreak/>
-        <w:t>implementing it in Python is quick and easy due to the availability of libraries</w:t>
+        <w:t>Python is quick and easy due to the availability of libraries</w:t>
       </w:r>
       <w:r>
         <w:rPr>
@@ -1110,14 +1150,84 @@
         <w:rPr>
           <w:rFonts w:ascii="Times New Roman" w:hAnsi="Times New Roman" w:cs="Times New Roman"/>
         </w:rPr>
-        <w:t xml:space="preserve">processed image data, the library code converts the pixel values back to the desired format and also converts the image layout back to the natural one; the converted image data is written to a pointer supplied by the </w:t>
-      </w:r>
+        <w:t>processed image data, the library code converts the pixel values back to the desired format and also converts the image layout back to the natural one; the converted image data is written to a pointer supplied by the Python script. The Python script subsequently writes the image data to a file.</w:t>
+      </w:r>
+    </w:p>
+    <w:p>
+      <w:pPr>
+        <w:spacing w:line="360" w:lineRule="auto"/>
+        <w:ind w:firstLine="540"/>
+        <w:jc w:val="both"/>
+        <w:rPr>
+          <w:rFonts w:ascii="Times New Roman" w:hAnsi="Times New Roman" w:cs="Times New Roman"/>
+        </w:rPr>
+      </w:pPr>
       <w:r>
         <w:rPr>
           <w:rFonts w:ascii="Times New Roman" w:hAnsi="Times New Roman" w:cs="Times New Roman"/>
         </w:rPr>
         <w:lastRenderedPageBreak/>
-        <w:t>Python script. The Python script subsequently writes the image data to a file.</w:t>
+        <w:t xml:space="preserve">The </w:t>
+      </w:r>
+      <w:r>
+        <w:rPr>
+          <w:rFonts w:ascii="Times New Roman" w:hAnsi="Times New Roman" w:cs="Times New Roman"/>
+        </w:rPr>
+        <w:t>support</w:t>
+      </w:r>
+      <w:r>
+        <w:rPr>
+          <w:rFonts w:ascii="Times New Roman" w:hAnsi="Times New Roman" w:cs="Times New Roman"/>
+        </w:rPr>
+        <w:t xml:space="preserve">ed </w:t>
+      </w:r>
+      <w:r>
+        <w:rPr>
+          <w:rFonts w:ascii="Times New Roman" w:hAnsi="Times New Roman" w:cs="Times New Roman"/>
+        </w:rPr>
+        <w:t>image formats</w:t>
+      </w:r>
+      <w:r>
+        <w:rPr>
+          <w:rFonts w:ascii="Times New Roman" w:hAnsi="Times New Roman" w:cs="Times New Roman"/>
+        </w:rPr>
+        <w:t xml:space="preserve"> or pixel data formats are</w:t>
+      </w:r>
+      <w:r>
+        <w:rPr>
+          <w:rFonts w:ascii="Times New Roman" w:hAnsi="Times New Roman" w:cs="Times New Roman"/>
+        </w:rPr>
+        <w:t xml:space="preserve"> 8-, 16-,</w:t>
+      </w:r>
+      <w:r>
+        <w:rPr>
+          <w:rFonts w:ascii="Times New Roman" w:hAnsi="Times New Roman" w:cs="Times New Roman"/>
+        </w:rPr>
+        <w:t xml:space="preserve"> and 32-bit grayscale images,</w:t>
+      </w:r>
+      <w:r>
+        <w:rPr>
+          <w:rFonts w:ascii="Times New Roman" w:hAnsi="Times New Roman" w:cs="Times New Roman"/>
+        </w:rPr>
+        <w:t xml:space="preserve"> 24-bit RGB images</w:t>
+      </w:r>
+      <w:r>
+        <w:rPr>
+          <w:rFonts w:ascii="Times New Roman" w:hAnsi="Times New Roman" w:cs="Times New Roman"/>
+        </w:rPr>
+        <w:t xml:space="preserve"> with byte-alignment of 3 and 4 for the pixels. The image format has to</w:t>
+      </w:r>
+      <w:r>
+        <w:rPr>
+          <w:rFonts w:ascii="Times New Roman" w:hAnsi="Times New Roman" w:cs="Times New Roman"/>
+        </w:rPr>
+        <w:t xml:space="preserve"> b</w:t>
+      </w:r>
+      <w:r>
+        <w:rPr>
+          <w:rFonts w:ascii="Times New Roman" w:hAnsi="Times New Roman" w:cs="Times New Roman"/>
+        </w:rPr>
+        <w:t>e specified when using this application.</w:t>
       </w:r>
     </w:p>
     <w:p>
@@ -1133,67 +1243,115 @@
         <w:rPr>
           <w:rFonts w:ascii="Times New Roman" w:hAnsi="Times New Roman" w:cs="Times New Roman"/>
         </w:rPr>
-        <w:t xml:space="preserve">The </w:t>
-      </w:r>
-      <w:r>
-        <w:rPr>
-          <w:rFonts w:ascii="Times New Roman" w:hAnsi="Times New Roman" w:cs="Times New Roman"/>
-        </w:rPr>
-        <w:t>support</w:t>
-      </w:r>
-      <w:r>
-        <w:rPr>
-          <w:rFonts w:ascii="Times New Roman" w:hAnsi="Times New Roman" w:cs="Times New Roman"/>
-        </w:rPr>
-        <w:t xml:space="preserve">ed </w:t>
-      </w:r>
-      <w:r>
-        <w:rPr>
-          <w:rFonts w:ascii="Times New Roman" w:hAnsi="Times New Roman" w:cs="Times New Roman"/>
-        </w:rPr>
-        <w:t>image formats</w:t>
-      </w:r>
-      <w:r>
-        <w:rPr>
-          <w:rFonts w:ascii="Times New Roman" w:hAnsi="Times New Roman" w:cs="Times New Roman"/>
-        </w:rPr>
-        <w:t xml:space="preserve"> or pixel data formats are</w:t>
-      </w:r>
-      <w:r>
-        <w:rPr>
-          <w:rFonts w:ascii="Times New Roman" w:hAnsi="Times New Roman" w:cs="Times New Roman"/>
-        </w:rPr>
-        <w:t xml:space="preserve"> 8-, 16-,</w:t>
-      </w:r>
-      <w:r>
-        <w:rPr>
-          <w:rFonts w:ascii="Times New Roman" w:hAnsi="Times New Roman" w:cs="Times New Roman"/>
-        </w:rPr>
-        <w:t xml:space="preserve"> and 32-bit grayscale images,</w:t>
-      </w:r>
-      <w:r>
-        <w:rPr>
-          <w:rFonts w:ascii="Times New Roman" w:hAnsi="Times New Roman" w:cs="Times New Roman"/>
-        </w:rPr>
-        <w:t xml:space="preserve"> 24-bit RGB images</w:t>
-      </w:r>
-      <w:r>
-        <w:rPr>
-          <w:rFonts w:ascii="Times New Roman" w:hAnsi="Times New Roman" w:cs="Times New Roman"/>
-        </w:rPr>
-        <w:t xml:space="preserve"> with byte-alignment of 3 and 4 for the pixels. The image format has to</w:t>
-      </w:r>
-      <w:r>
-        <w:rPr>
-          <w:rFonts w:ascii="Times New Roman" w:hAnsi="Times New Roman" w:cs="Times New Roman"/>
-        </w:rPr>
-        <w:t xml:space="preserve"> b</w:t>
-      </w:r>
-      <w:r>
-        <w:rPr>
-          <w:rFonts w:ascii="Times New Roman" w:hAnsi="Times New Roman" w:cs="Times New Roman"/>
-        </w:rPr>
-        <w:t>e specified when using this application.</w:t>
+        <w:t xml:space="preserve">The parallelization of the computation involved in the processing, is not very difficult and also the performance is not limited by compute, but by memory bandwidth. Hence, it was more important to use optimal memory layouts for the images so as to maximize the cache efficiency. </w:t>
+      </w:r>
+      <w:r>
+        <w:rPr>
+          <w:rFonts w:ascii="Times New Roman" w:hAnsi="Times New Roman" w:cs="Times New Roman"/>
+        </w:rPr>
+        <w:t>We implemented two special</w:t>
+      </w:r>
+      <w:r>
+        <w:rPr>
+          <w:rFonts w:ascii="Times New Roman" w:hAnsi="Times New Roman" w:cs="Times New Roman"/>
+        </w:rPr>
+        <w:t xml:space="preserve"> memory layouts </w:t>
+      </w:r>
+      <w:r>
+        <w:rPr>
+          <w:rFonts w:ascii="Times New Roman" w:hAnsi="Times New Roman" w:cs="Times New Roman"/>
+        </w:rPr>
+        <w:t xml:space="preserve">that would be suitable for the spatial locality of the pixel references that are involved </w:t>
+      </w:r>
+      <w:r>
+        <w:rPr>
+          <w:rFonts w:ascii="Times New Roman" w:hAnsi="Times New Roman" w:cs="Times New Roman"/>
+        </w:rPr>
+        <w:t>in</w:t>
+      </w:r>
+      <w:r>
+        <w:rPr>
+          <w:rFonts w:ascii="Times New Roman" w:hAnsi="Times New Roman" w:cs="Times New Roman"/>
+        </w:rPr>
+        <w:t xml:space="preserve"> the filtering co</w:t>
+      </w:r>
+      <w:r>
+        <w:rPr>
+          <w:rFonts w:ascii="Times New Roman" w:hAnsi="Times New Roman" w:cs="Times New Roman"/>
+        </w:rPr>
+        <w:t>mputation.</w:t>
+      </w:r>
+      <w:r>
+        <w:rPr>
+          <w:rFonts w:ascii="Times New Roman" w:hAnsi="Times New Roman" w:cs="Times New Roman"/>
+        </w:rPr>
+        <w:t xml:space="preserve"> </w:t>
+      </w:r>
+      <w:r>
+        <w:rPr>
+          <w:rFonts w:ascii="Times New Roman" w:hAnsi="Times New Roman" w:cs="Times New Roman"/>
+        </w:rPr>
+        <w:t>We also implement</w:t>
+      </w:r>
+      <w:r>
+        <w:rPr>
+          <w:rFonts w:ascii="Times New Roman" w:hAnsi="Times New Roman" w:cs="Times New Roman"/>
+        </w:rPr>
+        <w:t xml:space="preserve"> a naïve row-major </w:t>
+      </w:r>
+      <w:r>
+        <w:rPr>
+          <w:rFonts w:ascii="Times New Roman" w:hAnsi="Times New Roman" w:cs="Times New Roman"/>
+        </w:rPr>
+        <w:t>layout</w:t>
+      </w:r>
+      <w:r>
+        <w:rPr>
+          <w:rFonts w:ascii="Times New Roman" w:hAnsi="Times New Roman" w:cs="Times New Roman"/>
+        </w:rPr>
+        <w:t xml:space="preserve"> </w:t>
+      </w:r>
+      <w:r>
+        <w:rPr>
+          <w:rFonts w:ascii="Times New Roman" w:hAnsi="Times New Roman" w:cs="Times New Roman"/>
+        </w:rPr>
+        <w:t>for baselining purposes</w:t>
+      </w:r>
+      <w:r>
+        <w:rPr>
+          <w:rFonts w:ascii="Times New Roman" w:hAnsi="Times New Roman" w:cs="Times New Roman"/>
+        </w:rPr>
+        <w:t>. This implementation is not ideal for applyin</w:t>
+      </w:r>
+      <w:r>
+        <w:rPr>
+          <w:rFonts w:ascii="Times New Roman" w:hAnsi="Times New Roman" w:cs="Times New Roman"/>
+        </w:rPr>
+        <w:t>g 3x3 matrices</w:t>
+      </w:r>
+      <w:r>
+        <w:rPr>
+          <w:rFonts w:ascii="Times New Roman" w:hAnsi="Times New Roman" w:cs="Times New Roman"/>
+        </w:rPr>
+        <w:t>, as there is not a strong sense of dat</w:t>
+      </w:r>
+      <w:r>
+        <w:rPr>
+          <w:rFonts w:ascii="Times New Roman" w:hAnsi="Times New Roman" w:cs="Times New Roman"/>
+        </w:rPr>
+        <w:t>a locality – only three of the nine</w:t>
+      </w:r>
+      <w:r>
+        <w:rPr>
+          <w:rFonts w:ascii="Times New Roman" w:hAnsi="Times New Roman" w:cs="Times New Roman"/>
+        </w:rPr>
+        <w:t xml:space="preserve"> pixels needed for each computation are in the same row as the pixel we are doing the computation on.</w:t>
+      </w:r>
+      <w:r>
+        <w:rPr>
+          <w:rFonts w:ascii="Times New Roman" w:hAnsi="Times New Roman" w:cs="Times New Roman"/>
+        </w:rPr>
+        <w:t xml:space="preserve"> Clearly, this can be improved upon by using another memory layout.</w:t>
       </w:r>
     </w:p>
     <w:p>
@@ -1209,43 +1367,69 @@
         <w:rPr>
           <w:rFonts w:ascii="Times New Roman" w:hAnsi="Times New Roman" w:cs="Times New Roman"/>
         </w:rPr>
-        <w:t xml:space="preserve">The parallelization of the computation involved in the processing, is not very difficult and also the performance is not limited by compute, but by memory bandwidth. Hence, it was more important to use optimal memory layouts for the images so as to maximize the cache efficiency. </w:t>
-      </w:r>
-      <w:r>
-        <w:rPr>
-          <w:rFonts w:ascii="Times New Roman" w:hAnsi="Times New Roman" w:cs="Times New Roman"/>
-        </w:rPr>
-        <w:t>We implemented two special</w:t>
-      </w:r>
-      <w:r>
-        <w:rPr>
-          <w:rFonts w:ascii="Times New Roman" w:hAnsi="Times New Roman" w:cs="Times New Roman"/>
-        </w:rPr>
-        <w:t xml:space="preserve"> memory layouts </w:t>
-      </w:r>
-      <w:r>
-        <w:rPr>
-          <w:rFonts w:ascii="Times New Roman" w:hAnsi="Times New Roman" w:cs="Times New Roman"/>
-        </w:rPr>
-        <w:t xml:space="preserve">that would be suitable for the spatial locality of the pixel references that are involved </w:t>
-      </w:r>
-      <w:r>
-        <w:rPr>
-          <w:rFonts w:ascii="Times New Roman" w:hAnsi="Times New Roman" w:cs="Times New Roman"/>
-        </w:rPr>
-        <w:t>in</w:t>
-      </w:r>
-      <w:r>
-        <w:rPr>
-          <w:rFonts w:ascii="Times New Roman" w:hAnsi="Times New Roman" w:cs="Times New Roman"/>
-        </w:rPr>
-        <w:t xml:space="preserve"> the filtering co</w:t>
-      </w:r>
-      <w:r>
-        <w:rPr>
-          <w:rFonts w:ascii="Times New Roman" w:hAnsi="Times New Roman" w:cs="Times New Roman"/>
-        </w:rPr>
-        <w:t>mputation.</w:t>
+        <w:t>The first special layout</w:t>
+      </w:r>
+      <w:r>
+        <w:rPr>
+          <w:rFonts w:ascii="Times New Roman" w:hAnsi="Times New Roman" w:cs="Times New Roman"/>
+        </w:rPr>
+        <w:t xml:space="preserve"> that we implemented (which is actually</w:t>
+      </w:r>
+      <w:r>
+        <w:rPr>
+          <w:rFonts w:ascii="Times New Roman" w:hAnsi="Times New Roman" w:cs="Times New Roman"/>
+        </w:rPr>
+        <w:t xml:space="preserve"> having 3 variants</w:t>
+      </w:r>
+      <w:r>
+        <w:rPr>
+          <w:rFonts w:ascii="Times New Roman" w:hAnsi="Times New Roman" w:cs="Times New Roman"/>
+        </w:rPr>
+        <w:t>) is the Block-Linear layout with block sizes of 8, 16, and 32.</w:t>
+      </w:r>
+      <w:r>
+        <w:rPr>
+          <w:rFonts w:ascii="Times New Roman" w:hAnsi="Times New Roman" w:cs="Times New Roman"/>
+        </w:rPr>
+        <w:t xml:space="preserve"> This involves dividing the i</w:t>
+      </w:r>
+      <w:r>
+        <w:rPr>
+          <w:rFonts w:ascii="Times New Roman" w:hAnsi="Times New Roman" w:cs="Times New Roman"/>
+        </w:rPr>
+        <w:t>mage into blocks of fixed sizes (</w:t>
+      </w:r>
+      <w:r>
+        <w:rPr>
+          <w:rFonts w:ascii="Times New Roman" w:hAnsi="Times New Roman" w:cs="Times New Roman"/>
+          <w:i/>
+        </w:rPr>
+        <w:t>n</w:t>
+      </w:r>
+      <w:r>
+        <w:rPr>
+          <w:rFonts w:ascii="Times New Roman" w:hAnsi="Times New Roman" w:cs="Times New Roman"/>
+        </w:rPr>
+        <w:t>-by-</w:t>
+      </w:r>
+      <w:r>
+        <w:rPr>
+          <w:rFonts w:ascii="Times New Roman" w:hAnsi="Times New Roman" w:cs="Times New Roman"/>
+          <w:i/>
+        </w:rPr>
+        <w:t>n</w:t>
+      </w:r>
+      <w:r>
+        <w:rPr>
+          <w:rFonts w:ascii="Times New Roman" w:hAnsi="Times New Roman" w:cs="Times New Roman"/>
+        </w:rPr>
+        <w:t xml:space="preserve"> (8/16/32)</w:t>
+      </w:r>
+      <w:r>
+        <w:rPr>
+          <w:rFonts w:ascii="Times New Roman" w:hAnsi="Times New Roman" w:cs="Times New Roman"/>
+        </w:rPr>
+        <w:t>). The blocks</w:t>
       </w:r>
       <w:r>
         <w:rPr>
@@ -1257,164 +1441,14 @@
         <w:rPr>
           <w:rFonts w:ascii="Times New Roman" w:hAnsi="Times New Roman" w:cs="Times New Roman"/>
         </w:rPr>
-        <w:t>We also implement</w:t>
-      </w:r>
-      <w:r>
-        <w:rPr>
-          <w:rFonts w:ascii="Times New Roman" w:hAnsi="Times New Roman" w:cs="Times New Roman"/>
-        </w:rPr>
-        <w:t xml:space="preserve"> a naïve row-major </w:t>
-      </w:r>
-      <w:r>
-        <w:rPr>
-          <w:rFonts w:ascii="Times New Roman" w:hAnsi="Times New Roman" w:cs="Times New Roman"/>
-        </w:rPr>
-        <w:t>layout</w:t>
-      </w:r>
-      <w:r>
-        <w:rPr>
-          <w:rFonts w:ascii="Times New Roman" w:hAnsi="Times New Roman" w:cs="Times New Roman"/>
-        </w:rPr>
-        <w:t xml:space="preserve"> </w:t>
-      </w:r>
-      <w:r>
-        <w:rPr>
-          <w:rFonts w:ascii="Times New Roman" w:hAnsi="Times New Roman" w:cs="Times New Roman"/>
-        </w:rPr>
-        <w:t>for baselining purposes</w:t>
-      </w:r>
-      <w:r>
-        <w:rPr>
-          <w:rFonts w:ascii="Times New Roman" w:hAnsi="Times New Roman" w:cs="Times New Roman"/>
-        </w:rPr>
-        <w:t>. This implementation is not ideal for applyin</w:t>
-      </w:r>
-      <w:r>
-        <w:rPr>
-          <w:rFonts w:ascii="Times New Roman" w:hAnsi="Times New Roman" w:cs="Times New Roman"/>
-        </w:rPr>
-        <w:t>g 3x3 matrices</w:t>
-      </w:r>
-      <w:r>
-        <w:rPr>
-          <w:rFonts w:ascii="Times New Roman" w:hAnsi="Times New Roman" w:cs="Times New Roman"/>
-        </w:rPr>
-        <w:t>, as there is not a strong sense of dat</w:t>
-      </w:r>
-      <w:r>
-        <w:rPr>
-          <w:rFonts w:ascii="Times New Roman" w:hAnsi="Times New Roman" w:cs="Times New Roman"/>
-        </w:rPr>
-        <w:t>a locality – only three of the nine</w:t>
-      </w:r>
-      <w:r>
-        <w:rPr>
-          <w:rFonts w:ascii="Times New Roman" w:hAnsi="Times New Roman" w:cs="Times New Roman"/>
-        </w:rPr>
-        <w:t xml:space="preserve"> pixels needed for each computation are in the same row as the pixel we are doing the computation on.</w:t>
-      </w:r>
-      <w:r>
-        <w:rPr>
-          <w:rFonts w:ascii="Times New Roman" w:hAnsi="Times New Roman" w:cs="Times New Roman"/>
-        </w:rPr>
-        <w:t xml:space="preserve"> Clearly, this can be improved upon by using another memory layout.</w:t>
-      </w:r>
-    </w:p>
-    <w:p>
-      <w:pPr>
-        <w:spacing w:line="360" w:lineRule="auto"/>
-        <w:ind w:firstLine="540"/>
-        <w:jc w:val="both"/>
-        <w:rPr>
-          <w:rFonts w:ascii="Times New Roman" w:hAnsi="Times New Roman" w:cs="Times New Roman"/>
-        </w:rPr>
-      </w:pPr>
-      <w:r>
-        <w:rPr>
-          <w:rFonts w:ascii="Times New Roman" w:hAnsi="Times New Roman" w:cs="Times New Roman"/>
-        </w:rPr>
-        <w:t>The first special layout</w:t>
-      </w:r>
-      <w:r>
-        <w:rPr>
-          <w:rFonts w:ascii="Times New Roman" w:hAnsi="Times New Roman" w:cs="Times New Roman"/>
-        </w:rPr>
-        <w:t xml:space="preserve"> that we implemented (which is actually</w:t>
-      </w:r>
-      <w:r>
-        <w:rPr>
-          <w:rFonts w:ascii="Times New Roman" w:hAnsi="Times New Roman" w:cs="Times New Roman"/>
-        </w:rPr>
-        <w:t xml:space="preserve"> having 3 variants</w:t>
-      </w:r>
-      <w:r>
-        <w:rPr>
-          <w:rFonts w:ascii="Times New Roman" w:hAnsi="Times New Roman" w:cs="Times New Roman"/>
-        </w:rPr>
-        <w:t>) is the Block-Linear layout with block sizes of 8, 16, and 32.</w:t>
-      </w:r>
-      <w:r>
-        <w:rPr>
-          <w:rFonts w:ascii="Times New Roman" w:hAnsi="Times New Roman" w:cs="Times New Roman"/>
-        </w:rPr>
-        <w:t xml:space="preserve"> This involves </w:t>
+        <w:t>stored in row-</w:t>
       </w:r>
       <w:r>
         <w:rPr>
           <w:rFonts w:ascii="Times New Roman" w:hAnsi="Times New Roman" w:cs="Times New Roman"/>
         </w:rPr>
         <w:lastRenderedPageBreak/>
-        <w:t>dividing the i</w:t>
-      </w:r>
-      <w:r>
-        <w:rPr>
-          <w:rFonts w:ascii="Times New Roman" w:hAnsi="Times New Roman" w:cs="Times New Roman"/>
-        </w:rPr>
-        <w:t>mage into blocks of fixed sizes (</w:t>
-      </w:r>
-      <w:r>
-        <w:rPr>
-          <w:rFonts w:ascii="Times New Roman" w:hAnsi="Times New Roman" w:cs="Times New Roman"/>
-          <w:i/>
-        </w:rPr>
-        <w:t>n</w:t>
-      </w:r>
-      <w:r>
-        <w:rPr>
-          <w:rFonts w:ascii="Times New Roman" w:hAnsi="Times New Roman" w:cs="Times New Roman"/>
-        </w:rPr>
-        <w:t>-by-</w:t>
-      </w:r>
-      <w:r>
-        <w:rPr>
-          <w:rFonts w:ascii="Times New Roman" w:hAnsi="Times New Roman" w:cs="Times New Roman"/>
-          <w:i/>
-        </w:rPr>
-        <w:t>n</w:t>
-      </w:r>
-      <w:r>
-        <w:rPr>
-          <w:rFonts w:ascii="Times New Roman" w:hAnsi="Times New Roman" w:cs="Times New Roman"/>
-        </w:rPr>
-        <w:t xml:space="preserve"> (8/16/32)</w:t>
-      </w:r>
-      <w:r>
-        <w:rPr>
-          <w:rFonts w:ascii="Times New Roman" w:hAnsi="Times New Roman" w:cs="Times New Roman"/>
-        </w:rPr>
-        <w:t>). The blocks</w:t>
-      </w:r>
-      <w:r>
-        <w:rPr>
-          <w:rFonts w:ascii="Times New Roman" w:hAnsi="Times New Roman" w:cs="Times New Roman"/>
-        </w:rPr>
-        <w:t xml:space="preserve"> </w:t>
-      </w:r>
-      <w:r>
-        <w:rPr>
-          <w:rFonts w:ascii="Times New Roman" w:hAnsi="Times New Roman" w:cs="Times New Roman"/>
-        </w:rPr>
-        <w:t xml:space="preserve">stored in row-major order, and the pixels within each block are also stored in row-major order. Therefore, the data locality can be greatly increased, as each pixel needed for computation will be no more than </w:t>
+        <w:t xml:space="preserve">major order, and the pixels within each block are also stored in row-major order. Therefore, the data locality can be greatly increased, as each pixel needed for computation will be no more than </w:t>
       </w:r>
       <m:oMath>
         <m:r>
@@ -1476,6 +1510,7 @@
         <w:rPr>
           <w:rFonts w:ascii="Times New Roman" w:hAnsi="Times New Roman" w:cs="Times New Roman"/>
           <w:noProof/>
+          <w:lang w:val="en-IN" w:eastAsia="en-IN"/>
         </w:rPr>
         <w:drawing>
           <wp:inline distT="0" distB="0" distL="0" distR="0" wp14:anchorId="6203F71D" wp14:editId="7C2CEC0E">
@@ -1493,7 +1528,7 @@
                     <pic:cNvPicPr/>
                   </pic:nvPicPr>
                   <pic:blipFill>
-                    <a:blip r:embed="rId9" cstate="print">
+                    <a:blip r:embed="rId10" cstate="print">
                       <a:extLst>
                         <a:ext uri="{28A0092B-C50C-407E-A947-70E740481C1C}">
                           <a14:useLocalDpi xmlns:a14="http://schemas.microsoft.com/office/drawing/2010/main" val="0"/>
@@ -1563,14 +1598,32 @@
         <w:rPr>
           <w:rFonts w:ascii="Times New Roman" w:hAnsi="Times New Roman" w:cs="Times New Roman"/>
         </w:rPr>
+        <w:t>We divide</w:t>
+      </w:r>
+      <w:r>
+        <w:rPr>
+          <w:rFonts w:ascii="Times New Roman" w:hAnsi="Times New Roman" w:cs="Times New Roman"/>
+        </w:rPr>
+        <w:t xml:space="preserve"> the input matrix into four large blocks – top left, bottom left, top right, </w:t>
+      </w:r>
+      <w:r>
+        <w:rPr>
+          <w:rFonts w:ascii="Times New Roman" w:hAnsi="Times New Roman" w:cs="Times New Roman"/>
+        </w:rPr>
         <w:lastRenderedPageBreak/>
-        <w:t>We divide</w:t>
-      </w:r>
-      <w:r>
-        <w:rPr>
-          <w:rFonts w:ascii="Times New Roman" w:hAnsi="Times New Roman" w:cs="Times New Roman"/>
-        </w:rPr>
-        <w:t xml:space="preserve"> the input matrix into four large blocks – top left, bottom left, top right, bottom right – that are stored in memory in that order. Similar to the implementation of the Block-Linear layout, we recursively divide the blocks into smaller and smaller blocks, </w:t>
+        <w:t xml:space="preserve">bottom right – that are stored in memory in that order. </w:t>
+      </w:r>
+      <w:r>
+        <w:rPr>
+          <w:rFonts w:ascii="Times New Roman" w:hAnsi="Times New Roman" w:cs="Times New Roman"/>
+        </w:rPr>
+        <w:t>W</w:t>
+      </w:r>
+      <w:r>
+        <w:rPr>
+          <w:rFonts w:ascii="Times New Roman" w:hAnsi="Times New Roman" w:cs="Times New Roman"/>
+        </w:rPr>
+        <w:t xml:space="preserve">e recursively divide the blocks into smaller and smaller blocks, </w:t>
       </w:r>
       <w:r>
         <w:rPr>
@@ -1628,14 +1681,14 @@
         <w:rPr>
           <w:rFonts w:ascii="Times New Roman" w:hAnsi="Times New Roman" w:cs="Times New Roman"/>
         </w:rPr>
-        <w:t xml:space="preserve">memory layouts also have a hidden cost of converting the input matrix into the desired layout before applying a filter and back afterwards. Since FIR filters can already be applied very quickly on an image of any reasonable size, converting to and from these layouts just to apply one filter proves not to be worth it: the total time from reading the input image to </w:t>
+        <w:t xml:space="preserve">memory layouts also have a hidden cost of converting the input matrix into the desired layout before applying a filter and back afterwards. Since FIR filters can already be applied very quickly on an image of any reasonable size, converting to and from these layouts just to apply one filter proves not to be worth it: the total time from reading the input image to writing the output image is longer than the naïve version. However, we hope that the speedup in the actual filter application means that using the Block-Linear or Z-Morton </w:t>
       </w:r>
       <w:r>
         <w:rPr>
           <w:rFonts w:ascii="Times New Roman" w:hAnsi="Times New Roman" w:cs="Times New Roman"/>
         </w:rPr>
         <w:lastRenderedPageBreak/>
-        <w:t>writing the output image is longer than the naïve version. However, we hope that the speedup in the actual filter application means that using the Block-Linear or Z-Morton layouts would be better when applying multiple filters in succession.</w:t>
+        <w:t>layouts would be better when applying multiple filters in succession.</w:t>
       </w:r>
     </w:p>
     <w:p>
@@ -1668,6 +1721,211 @@
           <w:rFonts w:ascii="Times New Roman" w:hAnsi="Times New Roman" w:cs="Times New Roman"/>
           <w:b/>
         </w:rPr>
+        <w:t>PARALLELIZATION</w:t>
+      </w:r>
+    </w:p>
+    <w:p>
+      <w:pPr>
+        <w:pStyle w:val="ListParagraph"/>
+        <w:spacing w:line="360" w:lineRule="auto"/>
+        <w:ind w:left="0"/>
+        <w:jc w:val="both"/>
+        <w:rPr>
+          <w:rFonts w:ascii="Times New Roman" w:hAnsi="Times New Roman" w:cs="Times New Roman"/>
+        </w:rPr>
+      </w:pPr>
+      <w:r>
+        <w:rPr>
+          <w:rFonts w:ascii="Times New Roman" w:hAnsi="Times New Roman" w:cs="Times New Roman"/>
+        </w:rPr>
+        <w:t xml:space="preserve">We planned to use </w:t>
+      </w:r>
+      <w:proofErr w:type="spellStart"/>
+      <w:r>
+        <w:rPr>
+          <w:rFonts w:ascii="Times New Roman" w:hAnsi="Times New Roman" w:cs="Times New Roman"/>
+        </w:rPr>
+        <w:t>OpenMP</w:t>
+      </w:r>
+      <w:proofErr w:type="spellEnd"/>
+      <w:r>
+        <w:rPr>
+          <w:rFonts w:ascii="Times New Roman" w:hAnsi="Times New Roman" w:cs="Times New Roman"/>
+        </w:rPr>
+        <w:t xml:space="preserve"> to have the processing done in parallel. The first approach we tried was to parallelize the loops in our convolution code that iterated over the pixels of the image. We didn’</w:t>
+      </w:r>
+      <w:r>
+        <w:rPr>
+          <w:rFonts w:ascii="Times New Roman" w:hAnsi="Times New Roman" w:cs="Times New Roman"/>
+        </w:rPr>
+        <w:t xml:space="preserve">t observe the performance benefitting much from this. We believe the probable reason is that the number of pixels to be processed is far more in comparison to the available number of processor. Hence the </w:t>
+      </w:r>
+      <w:proofErr w:type="spellStart"/>
+      <w:r>
+        <w:rPr>
+          <w:rFonts w:ascii="Times New Roman" w:hAnsi="Times New Roman" w:cs="Times New Roman"/>
+        </w:rPr>
+        <w:t>OpenMP</w:t>
+      </w:r>
+      <w:proofErr w:type="spellEnd"/>
+      <w:r>
+        <w:rPr>
+          <w:rFonts w:ascii="Times New Roman" w:hAnsi="Times New Roman" w:cs="Times New Roman"/>
+        </w:rPr>
+        <w:t xml:space="preserve"> runtime would experience a significant overhead in delegating the huge workload among the available processors.</w:t>
+      </w:r>
+    </w:p>
+    <w:p>
+      <w:pPr>
+        <w:pStyle w:val="ListParagraph"/>
+        <w:spacing w:line="360" w:lineRule="auto"/>
+        <w:ind w:left="0"/>
+        <w:jc w:val="both"/>
+        <w:rPr>
+          <w:rFonts w:ascii="Times New Roman" w:hAnsi="Times New Roman" w:cs="Times New Roman"/>
+          <w:highlight w:val="yellow"/>
+        </w:rPr>
+      </w:pPr>
+      <w:r>
+        <w:rPr>
+          <w:rFonts w:ascii="Times New Roman" w:hAnsi="Times New Roman" w:cs="Times New Roman"/>
+        </w:rPr>
+        <w:tab/>
+        <w:t xml:space="preserve">Thus we thought of an alternative strategy, wherein the division of workload was done in our code itself and each chunk of work was to be considered as an </w:t>
+      </w:r>
+      <w:proofErr w:type="spellStart"/>
+      <w:r>
+        <w:rPr>
+          <w:rFonts w:ascii="Times New Roman" w:hAnsi="Times New Roman" w:cs="Times New Roman"/>
+        </w:rPr>
+        <w:t>OpenMP</w:t>
+      </w:r>
+      <w:proofErr w:type="spellEnd"/>
+      <w:r>
+        <w:rPr>
+          <w:rFonts w:ascii="Times New Roman" w:hAnsi="Times New Roman" w:cs="Times New Roman"/>
+        </w:rPr>
+        <w:t xml:space="preserve"> Task. For such a division, the image was split up into 16 rectangular chunks and processing each chunk was supposed to be </w:t>
+      </w:r>
+      <w:proofErr w:type="gramStart"/>
+      <w:r>
+        <w:rPr>
+          <w:rFonts w:ascii="Times New Roman" w:hAnsi="Times New Roman" w:cs="Times New Roman"/>
+        </w:rPr>
+        <w:t>a</w:t>
+      </w:r>
+      <w:proofErr w:type="gramEnd"/>
+      <w:r>
+        <w:rPr>
+          <w:rFonts w:ascii="Times New Roman" w:hAnsi="Times New Roman" w:cs="Times New Roman"/>
+        </w:rPr>
+        <w:t xml:space="preserve"> </w:t>
+      </w:r>
+      <w:proofErr w:type="spellStart"/>
+      <w:r>
+        <w:rPr>
+          <w:rFonts w:ascii="Times New Roman" w:hAnsi="Times New Roman" w:cs="Times New Roman"/>
+        </w:rPr>
+        <w:t>OpenMP</w:t>
+      </w:r>
+      <w:proofErr w:type="spellEnd"/>
+      <w:r>
+        <w:rPr>
+          <w:rFonts w:ascii="Times New Roman" w:hAnsi="Times New Roman" w:cs="Times New Roman"/>
+        </w:rPr>
+        <w:t xml:space="preserve"> Ta</w:t>
+      </w:r>
+      <w:r>
+        <w:rPr>
+          <w:rFonts w:ascii="Times New Roman" w:hAnsi="Times New Roman" w:cs="Times New Roman"/>
+        </w:rPr>
+        <w:t>s</w:t>
+      </w:r>
+      <w:r>
+        <w:rPr>
+          <w:rFonts w:ascii="Times New Roman" w:hAnsi="Times New Roman" w:cs="Times New Roman"/>
+        </w:rPr>
+        <w:t>k.</w:t>
+      </w:r>
+      <w:r>
+        <w:rPr>
+          <w:rFonts w:ascii="Times New Roman" w:hAnsi="Times New Roman" w:cs="Times New Roman"/>
+        </w:rPr>
+        <w:br/>
+      </w:r>
+      <w:proofErr w:type="gramStart"/>
+      <w:r>
+        <w:rPr>
+          <w:rFonts w:ascii="Times New Roman" w:hAnsi="Times New Roman" w:cs="Times New Roman"/>
+          <w:highlight w:val="yellow"/>
+        </w:rPr>
+        <w:t>Kevin :</w:t>
+      </w:r>
+      <w:proofErr w:type="gramEnd"/>
+      <w:r>
+        <w:rPr>
+          <w:rFonts w:ascii="Times New Roman" w:hAnsi="Times New Roman" w:cs="Times New Roman"/>
+          <w:highlight w:val="yellow"/>
+        </w:rPr>
+        <w:t xml:space="preserve"> Can you please add a few lines here, that describe the newest technique you tried and the result you got ?</w:t>
+      </w:r>
+    </w:p>
+    <w:p>
+      <w:pPr>
+        <w:pStyle w:val="ListParagraph"/>
+        <w:spacing w:line="360" w:lineRule="auto"/>
+        <w:ind w:left="0"/>
+        <w:jc w:val="both"/>
+        <w:rPr>
+          <w:rFonts w:ascii="Times New Roman" w:hAnsi="Times New Roman" w:cs="Times New Roman"/>
+        </w:rPr>
+      </w:pPr>
+      <w:r>
+        <w:rPr>
+          <w:rFonts w:ascii="Times New Roman" w:hAnsi="Times New Roman" w:cs="Times New Roman"/>
+          <w:highlight w:val="yellow"/>
+        </w:rPr>
+        <w:t xml:space="preserve">I am not completely aware of the suggestion given by Eric. Also just append a line to the previous paragraph stating the perf benefit of </w:t>
+      </w:r>
+      <w:r>
+        <w:rPr>
+          <w:rFonts w:ascii="Times New Roman" w:hAnsi="Times New Roman" w:cs="Times New Roman"/>
+          <w:highlight w:val="yellow"/>
+        </w:rPr>
+        <w:lastRenderedPageBreak/>
+        <w:t>using the chunking technique. In case Eric gave an explanation regarding the perf implications of doing chunking.</w:t>
+      </w:r>
+    </w:p>
+    <w:p>
+      <w:pPr>
+        <w:spacing w:line="360" w:lineRule="auto"/>
+        <w:ind w:firstLine="540"/>
+        <w:jc w:val="both"/>
+        <w:rPr>
+          <w:rFonts w:ascii="Times New Roman" w:hAnsi="Times New Roman" w:cs="Times New Roman"/>
+        </w:rPr>
+      </w:pPr>
+    </w:p>
+    <w:p>
+      <w:pPr>
+        <w:pStyle w:val="ListParagraph"/>
+        <w:numPr>
+          <w:ilvl w:val="0"/>
+          <w:numId w:val="2"/>
+        </w:numPr>
+        <w:spacing w:line="360" w:lineRule="auto"/>
+        <w:ind w:left="270" w:hanging="270"/>
+        <w:jc w:val="both"/>
+        <w:rPr>
+          <w:rFonts w:ascii="Times New Roman" w:hAnsi="Times New Roman" w:cs="Times New Roman"/>
+          <w:b/>
+        </w:rPr>
+      </w:pPr>
+      <w:r>
+        <w:rPr>
+          <w:rFonts w:ascii="Times New Roman" w:hAnsi="Times New Roman" w:cs="Times New Roman"/>
+          <w:b/>
+        </w:rPr>
         <w:t>PERFORMANCE ANALYSIS</w:t>
       </w:r>
       <w:r>
@@ -1682,18 +1940,123 @@
       <w:pPr>
         <w:pStyle w:val="ListParagraph"/>
         <w:spacing w:line="360" w:lineRule="auto"/>
-        <w:ind w:left="270"/>
+        <w:ind w:left="0"/>
+        <w:jc w:val="both"/>
+        <w:rPr>
+          <w:rFonts w:ascii="Times New Roman" w:hAnsi="Times New Roman" w:cs="Times New Roman"/>
+        </w:rPr>
+      </w:pPr>
+      <w:r>
+        <w:rPr>
+          <w:rFonts w:ascii="Times New Roman" w:hAnsi="Times New Roman" w:cs="Times New Roman"/>
+        </w:rPr>
+        <w:t>For performance analysis all three memory layouts for th</w:t>
+      </w:r>
+      <w:r>
+        <w:rPr>
+          <w:rFonts w:ascii="Times New Roman" w:hAnsi="Times New Roman" w:cs="Times New Roman"/>
+        </w:rPr>
+        <w:t>e input image are tested</w:t>
+      </w:r>
+      <w:r>
+        <w:rPr>
+          <w:rFonts w:ascii="Times New Roman" w:hAnsi="Times New Roman" w:cs="Times New Roman"/>
+        </w:rPr>
+        <w:t xml:space="preserve"> in succession. Also all three types of filters are applied.</w:t>
+      </w:r>
+    </w:p>
+    <w:p>
+      <w:pPr>
+        <w:pStyle w:val="ListParagraph"/>
+        <w:spacing w:line="360" w:lineRule="auto"/>
+        <w:ind w:left="0"/>
+        <w:jc w:val="both"/>
+        <w:rPr>
+          <w:rFonts w:ascii="Times New Roman" w:hAnsi="Times New Roman" w:cs="Times New Roman"/>
+          <w:highlight w:val="yellow"/>
+        </w:rPr>
+      </w:pPr>
+      <w:r>
+        <w:rPr>
+          <w:rFonts w:ascii="Times New Roman" w:hAnsi="Times New Roman" w:cs="Times New Roman"/>
+          <w:highlight w:val="yellow"/>
+        </w:rPr>
+        <w:t>Just need to describe the details of the plots we’d be including.</w:t>
+      </w:r>
+    </w:p>
+    <w:p>
+      <w:pPr>
+        <w:pStyle w:val="ListParagraph"/>
+        <w:spacing w:line="360" w:lineRule="auto"/>
+        <w:ind w:left="0"/>
+        <w:jc w:val="both"/>
+        <w:rPr>
+          <w:rFonts w:ascii="Times New Roman" w:hAnsi="Times New Roman" w:cs="Times New Roman"/>
+          <w:highlight w:val="yellow"/>
+        </w:rPr>
+      </w:pPr>
+      <w:r>
+        <w:rPr>
+          <w:rFonts w:ascii="Times New Roman" w:hAnsi="Times New Roman" w:cs="Times New Roman"/>
+          <w:highlight w:val="yellow"/>
+        </w:rPr>
+        <w:t xml:space="preserve">Like </w:t>
+      </w:r>
+    </w:p>
+    <w:p>
+      <w:pPr>
+        <w:pStyle w:val="ListParagraph"/>
+        <w:spacing w:line="360" w:lineRule="auto"/>
+        <w:ind w:left="0"/>
+        <w:jc w:val="both"/>
+        <w:rPr>
+          <w:rFonts w:ascii="Times New Roman" w:hAnsi="Times New Roman" w:cs="Times New Roman"/>
+          <w:highlight w:val="yellow"/>
+        </w:rPr>
+      </w:pPr>
+      <w:proofErr w:type="gramStart"/>
+      <w:r>
+        <w:rPr>
+          <w:rFonts w:ascii="Times New Roman" w:hAnsi="Times New Roman" w:cs="Times New Roman"/>
+          <w:highlight w:val="yellow"/>
+        </w:rPr>
+        <w:t>time</w:t>
+      </w:r>
+      <w:proofErr w:type="gramEnd"/>
+      <w:r>
+        <w:rPr>
+          <w:rFonts w:ascii="Times New Roman" w:hAnsi="Times New Roman" w:cs="Times New Roman"/>
+          <w:highlight w:val="yellow"/>
+        </w:rPr>
+        <w:t xml:space="preserve"> vs image size (all mem layouts)</w:t>
+      </w:r>
+    </w:p>
+    <w:p>
+      <w:pPr>
+        <w:pStyle w:val="ListParagraph"/>
+        <w:spacing w:line="360" w:lineRule="auto"/>
+        <w:ind w:left="0"/>
         <w:jc w:val="both"/>
         <w:rPr>
           <w:rFonts w:ascii="Times New Roman" w:hAnsi="Times New Roman" w:cs="Times New Roman"/>
           <w:b/>
         </w:rPr>
       </w:pPr>
-      <w:r>
-        <w:rPr>
-          <w:rFonts w:ascii="Times New Roman" w:hAnsi="Times New Roman" w:cs="Times New Roman"/>
-        </w:rPr>
-        <w:t>For performance analysis all three memory layouts for the input image are tested quickly in succession. Also all three types of filters are applied.</w:t>
+      <w:proofErr w:type="gramStart"/>
+      <w:r>
+        <w:rPr>
+          <w:rFonts w:ascii="Times New Roman" w:hAnsi="Times New Roman" w:cs="Times New Roman"/>
+          <w:highlight w:val="yellow"/>
+        </w:rPr>
+        <w:t>serial</w:t>
+      </w:r>
+      <w:proofErr w:type="gramEnd"/>
+      <w:r>
+        <w:rPr>
+          <w:rFonts w:ascii="Times New Roman" w:hAnsi="Times New Roman" w:cs="Times New Roman"/>
+          <w:highlight w:val="yellow"/>
+        </w:rPr>
+        <w:t xml:space="preserve"> + parallel case.</w:t>
       </w:r>
     </w:p>
     <w:p>
@@ -1722,12 +2085,8 @@
     <w:p>
       <w:pPr>
         <w:pStyle w:val="ListParagraph"/>
-        <w:numPr>
-          <w:ilvl w:val="1"/>
-          <w:numId w:val="2"/>
-        </w:numPr>
-        <w:spacing w:line="360" w:lineRule="auto"/>
-        <w:ind w:left="540" w:hanging="450"/>
+        <w:spacing w:line="360" w:lineRule="auto"/>
+        <w:ind w:left="142"/>
         <w:jc w:val="both"/>
         <w:rPr>
           <w:rFonts w:ascii="Times New Roman" w:hAnsi="Times New Roman" w:cs="Times New Roman"/>
@@ -1737,9 +2096,49 @@
       <w:r>
         <w:rPr>
           <w:rFonts w:ascii="Times New Roman" w:hAnsi="Times New Roman" w:cs="Times New Roman"/>
-          <w:b/>
-        </w:rPr>
-        <w:t>TEST CASES</w:t>
+        </w:rPr>
+        <w:t>Since the computation that is being parallelized here is pleasantly parallel</w:t>
+      </w:r>
+      <w:r>
+        <w:rPr>
+          <w:rFonts w:ascii="Times New Roman" w:hAnsi="Times New Roman" w:cs="Times New Roman"/>
+        </w:rPr>
+        <w:t>, theoretically the amount of speedup will be equivalent to the</w:t>
+      </w:r>
+      <w:r>
+        <w:rPr>
+          <w:rFonts w:ascii="Times New Roman" w:hAnsi="Times New Roman" w:cs="Times New Roman"/>
+        </w:rPr>
+        <w:t xml:space="preserve"> number of threads running in parallel. </w:t>
+      </w:r>
+      <w:bookmarkStart w:id="0" w:name="_GoBack"/>
+      <w:bookmarkEnd w:id="0"/>
+      <w:r>
+        <w:rPr>
+          <w:rFonts w:ascii="Times New Roman" w:hAnsi="Times New Roman" w:cs="Times New Roman"/>
+          <w:highlight w:val="yellow"/>
+        </w:rPr>
+        <w:t>I will put in the theoretical peak perf figures here</w:t>
+      </w:r>
+      <w:r>
+        <w:rPr>
+          <w:rFonts w:ascii="Times New Roman" w:hAnsi="Times New Roman" w:cs="Times New Roman"/>
+        </w:rPr>
+        <w:t xml:space="preserve">. </w:t>
+      </w:r>
+      <w:proofErr w:type="gramStart"/>
+      <w:r>
+        <w:rPr>
+          <w:rFonts w:ascii="Times New Roman" w:hAnsi="Times New Roman" w:cs="Times New Roman"/>
+        </w:rPr>
+        <w:t>However</w:t>
+      </w:r>
+      <w:proofErr w:type="gramEnd"/>
+      <w:r>
+        <w:rPr>
+          <w:rFonts w:ascii="Times New Roman" w:hAnsi="Times New Roman" w:cs="Times New Roman"/>
+        </w:rPr>
+        <w:t>, processing every single pixel involves 9 memory fetches. For large sized images, cache misses would be unavoidable and memory bandwidth becomes a bottleneck</w:t>
       </w:r>
     </w:p>
     <w:p>
@@ -1762,7 +2161,7 @@
           <w:rFonts w:ascii="Times New Roman" w:hAnsi="Times New Roman" w:cs="Times New Roman"/>
           <w:b/>
         </w:rPr>
-        <w:t>BASELINE PERFORMANCE</w:t>
+        <w:t>TEST CASES</w:t>
       </w:r>
     </w:p>
     <w:p>
@@ -1785,6 +2184,29 @@
           <w:rFonts w:ascii="Times New Roman" w:hAnsi="Times New Roman" w:cs="Times New Roman"/>
           <w:b/>
         </w:rPr>
+        <w:t>BASELINE PERFORMANCE</w:t>
+      </w:r>
+    </w:p>
+    <w:p>
+      <w:pPr>
+        <w:pStyle w:val="ListParagraph"/>
+        <w:numPr>
+          <w:ilvl w:val="1"/>
+          <w:numId w:val="2"/>
+        </w:numPr>
+        <w:spacing w:line="360" w:lineRule="auto"/>
+        <w:ind w:left="540" w:hanging="450"/>
+        <w:jc w:val="both"/>
+        <w:rPr>
+          <w:rFonts w:ascii="Times New Roman" w:hAnsi="Times New Roman" w:cs="Times New Roman"/>
+          <w:b/>
+        </w:rPr>
+      </w:pPr>
+      <w:r>
+        <w:rPr>
+          <w:rFonts w:ascii="Times New Roman" w:hAnsi="Times New Roman" w:cs="Times New Roman"/>
+          <w:b/>
+        </w:rPr>
         <w:t>MEMORY LAYOUT CHANGES</w:t>
       </w:r>
     </w:p>
@@ -1851,6 +2273,7 @@
           <w:sz w:val="32"/>
           <w:vertAlign w:val="superscript"/>
         </w:rPr>
+        <w:lastRenderedPageBreak/>
         <w:t>[1]</w:t>
       </w:r>
       <w:r>
@@ -1859,8 +2282,6 @@
         </w:rPr>
         <w:t xml:space="preserve"> Parallel Image Processing – Lei Cao and Yan Wang (2013-04-19) </w:t>
       </w:r>
-      <w:bookmarkStart w:id="0" w:name="_GoBack"/>
-      <w:bookmarkEnd w:id="0"/>
     </w:p>
     <w:p>
       <w:pPr>
@@ -1980,7 +2401,7 @@
 </file>
 
 <file path=word/endnotes.xml><?xml version="1.0" encoding="utf-8"?>
-<w:endnotes xmlns:wpc="http://schemas.microsoft.com/office/word/2010/wordprocessingCanvas" xmlns:mo="http://schemas.microsoft.com/office/mac/office/2008/main" xmlns:mc="http://schemas.openxmlformats.org/markup-compatibility/2006" xmlns:mv="urn:schemas-microsoft-com:mac:vml" xmlns:o="urn:schemas-microsoft-com:office:office" xmlns:r="http://schemas.openxmlformats.org/officeDocument/2006/relationships" xmlns:m="http://schemas.openxmlformats.org/officeDocument/2006/math" xmlns:v="urn:schemas-microsoft-com:vml" xmlns:wp14="http://schemas.microsoft.com/office/word/2010/wordprocessingDrawing" xmlns:wp="http://schemas.openxmlformats.org/drawingml/2006/wordprocessingDrawing" xmlns:w10="urn:schemas-microsoft-com:office:word" xmlns:w="http://schemas.openxmlformats.org/wordprocessingml/2006/main" xmlns:w14="http://schemas.microsoft.com/office/word/2010/wordml" xmlns:w15="http://schemas.microsoft.com/office/word/2012/wordml" xmlns:wpg="http://schemas.microsoft.com/office/word/2010/wordprocessingGroup" xmlns:wpi="http://schemas.microsoft.com/office/word/2010/wordprocessingInk" xmlns:wne="http://schemas.microsoft.com/office/word/2006/wordml" xmlns:wps="http://schemas.microsoft.com/office/word/2010/wordprocessingShape" mc:Ignorable="w14 w15 wp14">
+<w:endnotes xmlns:wpc="http://schemas.microsoft.com/office/word/2010/wordprocessingCanvas" xmlns:mc="http://schemas.openxmlformats.org/markup-compatibility/2006" xmlns:o="urn:schemas-microsoft-com:office:office" xmlns:r="http://schemas.openxmlformats.org/officeDocument/2006/relationships" xmlns:m="http://schemas.openxmlformats.org/officeDocument/2006/math" xmlns:v="urn:schemas-microsoft-com:vml" xmlns:wp14="http://schemas.microsoft.com/office/word/2010/wordprocessingDrawing" xmlns:wp="http://schemas.openxmlformats.org/drawingml/2006/wordprocessingDrawing" xmlns:w10="urn:schemas-microsoft-com:office:word" xmlns:w="http://schemas.openxmlformats.org/wordprocessingml/2006/main" xmlns:w14="http://schemas.microsoft.com/office/word/2010/wordml" xmlns:wpg="http://schemas.microsoft.com/office/word/2010/wordprocessingGroup" xmlns:wpi="http://schemas.microsoft.com/office/word/2010/wordprocessingInk" xmlns:wne="http://schemas.microsoft.com/office/word/2006/wordml" xmlns:wps="http://schemas.microsoft.com/office/word/2010/wordprocessingShape" mc:Ignorable="w14 wp14">
   <w:endnote w:type="separator" w:id="-1">
     <w:p>
       <w:r>
@@ -1999,7 +2420,7 @@
 </file>
 
 <file path=word/footnotes.xml><?xml version="1.0" encoding="utf-8"?>
-<w:footnotes xmlns:wpc="http://schemas.microsoft.com/office/word/2010/wordprocessingCanvas" xmlns:mo="http://schemas.microsoft.com/office/mac/office/2008/main" xmlns:mc="http://schemas.openxmlformats.org/markup-compatibility/2006" xmlns:mv="urn:schemas-microsoft-com:mac:vml" xmlns:o="urn:schemas-microsoft-com:office:office" xmlns:r="http://schemas.openxmlformats.org/officeDocument/2006/relationships" xmlns:m="http://schemas.openxmlformats.org/officeDocument/2006/math" xmlns:v="urn:schemas-microsoft-com:vml" xmlns:wp14="http://schemas.microsoft.com/office/word/2010/wordprocessingDrawing" xmlns:wp="http://schemas.openxmlformats.org/drawingml/2006/wordprocessingDrawing" xmlns:w10="urn:schemas-microsoft-com:office:word" xmlns:w="http://schemas.openxmlformats.org/wordprocessingml/2006/main" xmlns:w14="http://schemas.microsoft.com/office/word/2010/wordml" xmlns:w15="http://schemas.microsoft.com/office/word/2012/wordml" xmlns:wpg="http://schemas.microsoft.com/office/word/2010/wordprocessingGroup" xmlns:wpi="http://schemas.microsoft.com/office/word/2010/wordprocessingInk" xmlns:wne="http://schemas.microsoft.com/office/word/2006/wordml" xmlns:wps="http://schemas.microsoft.com/office/word/2010/wordprocessingShape" mc:Ignorable="w14 w15 wp14">
+<w:footnotes xmlns:wpc="http://schemas.microsoft.com/office/word/2010/wordprocessingCanvas" xmlns:mc="http://schemas.openxmlformats.org/markup-compatibility/2006" xmlns:o="urn:schemas-microsoft-com:office:office" xmlns:r="http://schemas.openxmlformats.org/officeDocument/2006/relationships" xmlns:m="http://schemas.openxmlformats.org/officeDocument/2006/math" xmlns:v="urn:schemas-microsoft-com:vml" xmlns:wp14="http://schemas.microsoft.com/office/word/2010/wordprocessingDrawing" xmlns:wp="http://schemas.openxmlformats.org/drawingml/2006/wordprocessingDrawing" xmlns:w10="urn:schemas-microsoft-com:office:word" xmlns:w="http://schemas.openxmlformats.org/wordprocessingml/2006/main" xmlns:w14="http://schemas.microsoft.com/office/word/2010/wordml" xmlns:wpg="http://schemas.microsoft.com/office/word/2010/wordprocessingGroup" xmlns:wpi="http://schemas.microsoft.com/office/word/2010/wordprocessingInk" xmlns:wne="http://schemas.microsoft.com/office/word/2006/wordml" xmlns:wps="http://schemas.microsoft.com/office/word/2010/wordprocessingShape" mc:Ignorable="w14 wp14">
   <w:footnote w:type="separator" w:id="-1">
     <w:p>
       <w:r>
@@ -2018,7 +2439,7 @@
 </file>
 
 <file path=word/numbering.xml><?xml version="1.0" encoding="utf-8"?>
-<w:numbering xmlns:wpc="http://schemas.microsoft.com/office/word/2010/wordprocessingCanvas" xmlns:mo="http://schemas.microsoft.com/office/mac/office/2008/main" xmlns:mc="http://schemas.openxmlformats.org/markup-compatibility/2006" xmlns:mv="urn:schemas-microsoft-com:mac:vml" xmlns:o="urn:schemas-microsoft-com:office:office" xmlns:r="http://schemas.openxmlformats.org/officeDocument/2006/relationships" xmlns:m="http://schemas.openxmlformats.org/officeDocument/2006/math" xmlns:v="urn:schemas-microsoft-com:vml" xmlns:wp14="http://schemas.microsoft.com/office/word/2010/wordprocessingDrawing" xmlns:wp="http://schemas.openxmlformats.org/drawingml/2006/wordprocessingDrawing" xmlns:w10="urn:schemas-microsoft-com:office:word" xmlns:w="http://schemas.openxmlformats.org/wordprocessingml/2006/main" xmlns:w14="http://schemas.microsoft.com/office/word/2010/wordml" xmlns:w15="http://schemas.microsoft.com/office/word/2012/wordml" xmlns:wpg="http://schemas.microsoft.com/office/word/2010/wordprocessingGroup" xmlns:wpi="http://schemas.microsoft.com/office/word/2010/wordprocessingInk" xmlns:wne="http://schemas.microsoft.com/office/word/2006/wordml" xmlns:wps="http://schemas.microsoft.com/office/word/2010/wordprocessingShape" mc:Ignorable="w14 w15 wp14">
+<w:numbering xmlns:wpc="http://schemas.microsoft.com/office/word/2010/wordprocessingCanvas" xmlns:mc="http://schemas.openxmlformats.org/markup-compatibility/2006" xmlns:o="urn:schemas-microsoft-com:office:office" xmlns:r="http://schemas.openxmlformats.org/officeDocument/2006/relationships" xmlns:m="http://schemas.openxmlformats.org/officeDocument/2006/math" xmlns:v="urn:schemas-microsoft-com:vml" xmlns:wp14="http://schemas.microsoft.com/office/word/2010/wordprocessingDrawing" xmlns:wp="http://schemas.openxmlformats.org/drawingml/2006/wordprocessingDrawing" xmlns:w10="urn:schemas-microsoft-com:office:word" xmlns:w="http://schemas.openxmlformats.org/wordprocessingml/2006/main" xmlns:w14="http://schemas.microsoft.com/office/word/2010/wordml" xmlns:wpg="http://schemas.microsoft.com/office/word/2010/wordprocessingGroup" xmlns:wpi="http://schemas.microsoft.com/office/word/2010/wordprocessingInk" xmlns:wne="http://schemas.microsoft.com/office/word/2006/wordml" xmlns:wps="http://schemas.microsoft.com/office/word/2010/wordprocessingShape" mc:Ignorable="w14 wp14">
   <w:abstractNum w:abstractNumId="0">
     <w:nsid w:val="015B236B"/>
     <w:multiLevelType w:val="multilevel"/>
@@ -2239,7 +2660,7 @@
 </file>
 
 <file path=word/styles.xml><?xml version="1.0" encoding="utf-8"?>
-<w:styles xmlns:mc="http://schemas.openxmlformats.org/markup-compatibility/2006" xmlns:r="http://schemas.openxmlformats.org/officeDocument/2006/relationships" xmlns:w="http://schemas.openxmlformats.org/wordprocessingml/2006/main" xmlns:w14="http://schemas.microsoft.com/office/word/2010/wordml" xmlns:w15="http://schemas.microsoft.com/office/word/2012/wordml" mc:Ignorable="w14 w15">
+<w:styles xmlns:mc="http://schemas.openxmlformats.org/markup-compatibility/2006" xmlns:r="http://schemas.openxmlformats.org/officeDocument/2006/relationships" xmlns:w="http://schemas.openxmlformats.org/wordprocessingml/2006/main" xmlns:w14="http://schemas.microsoft.com/office/word/2010/wordml" mc:Ignorable="w14">
   <w:docDefaults>
     <w:rPrDefault>
       <w:rPr>
@@ -2251,387 +2672,144 @@
     </w:rPrDefault>
     <w:pPrDefault/>
   </w:docDefaults>
-  <w:latentStyles w:defLockedState="0" w:defUIPriority="99" w:defSemiHidden="0" w:defUnhideWhenUsed="0" w:defQFormat="0" w:count="380">
-    <w:lsdException w:name="Normal" w:uiPriority="0" w:qFormat="1"/>
-    <w:lsdException w:name="heading 1" w:uiPriority="9" w:qFormat="1"/>
-    <w:lsdException w:name="heading 2" w:semiHidden="1" w:uiPriority="9" w:unhideWhenUsed="1" w:qFormat="1"/>
-    <w:lsdException w:name="heading 3" w:semiHidden="1" w:uiPriority="9" w:unhideWhenUsed="1" w:qFormat="1"/>
-    <w:lsdException w:name="heading 4" w:semiHidden="1" w:uiPriority="9" w:unhideWhenUsed="1" w:qFormat="1"/>
-    <w:lsdException w:name="heading 5" w:semiHidden="1" w:uiPriority="9" w:unhideWhenUsed="1" w:qFormat="1"/>
-    <w:lsdException w:name="heading 6" w:semiHidden="1" w:uiPriority="9" w:unhideWhenUsed="1" w:qFormat="1"/>
-    <w:lsdException w:name="heading 7" w:semiHidden="1" w:uiPriority="9" w:unhideWhenUsed="1" w:qFormat="1"/>
-    <w:lsdException w:name="heading 8" w:semiHidden="1" w:uiPriority="9" w:unhideWhenUsed="1" w:qFormat="1"/>
-    <w:lsdException w:name="heading 9" w:semiHidden="1" w:uiPriority="9" w:unhideWhenUsed="1" w:qFormat="1"/>
-    <w:lsdException w:name="index 1" w:semiHidden="1" w:unhideWhenUsed="1"/>
-    <w:lsdException w:name="index 2" w:semiHidden="1" w:unhideWhenUsed="1"/>
-    <w:lsdException w:name="index 3" w:semiHidden="1" w:unhideWhenUsed="1"/>
-    <w:lsdException w:name="index 4" w:semiHidden="1" w:unhideWhenUsed="1"/>
-    <w:lsdException w:name="index 5" w:semiHidden="1" w:unhideWhenUsed="1"/>
-    <w:lsdException w:name="index 6" w:semiHidden="1" w:unhideWhenUsed="1"/>
-    <w:lsdException w:name="index 7" w:semiHidden="1" w:unhideWhenUsed="1"/>
-    <w:lsdException w:name="index 8" w:semiHidden="1" w:unhideWhenUsed="1"/>
-    <w:lsdException w:name="index 9" w:semiHidden="1" w:unhideWhenUsed="1"/>
-    <w:lsdException w:name="toc 1" w:semiHidden="1" w:uiPriority="39" w:unhideWhenUsed="1"/>
-    <w:lsdException w:name="toc 2" w:semiHidden="1" w:uiPriority="39" w:unhideWhenUsed="1"/>
-    <w:lsdException w:name="toc 3" w:semiHidden="1" w:uiPriority="39" w:unhideWhenUsed="1"/>
-    <w:lsdException w:name="toc 4" w:semiHidden="1" w:uiPriority="39" w:unhideWhenUsed="1"/>
-    <w:lsdException w:name="toc 5" w:semiHidden="1" w:uiPriority="39" w:unhideWhenUsed="1"/>
-    <w:lsdException w:name="toc 6" w:semiHidden="1" w:uiPriority="39" w:unhideWhenUsed="1"/>
-    <w:lsdException w:name="toc 7" w:semiHidden="1" w:uiPriority="39" w:unhideWhenUsed="1"/>
-    <w:lsdException w:name="toc 8" w:semiHidden="1" w:uiPriority="39" w:unhideWhenUsed="1"/>
-    <w:lsdException w:name="toc 9" w:semiHidden="1" w:uiPriority="39" w:unhideWhenUsed="1"/>
-    <w:lsdException w:name="Normal Indent" w:semiHidden="1" w:unhideWhenUsed="1"/>
-    <w:lsdException w:name="footnote text" w:semiHidden="1" w:unhideWhenUsed="1"/>
-    <w:lsdException w:name="annotation text" w:semiHidden="1" w:unhideWhenUsed="1"/>
-    <w:lsdException w:name="header" w:semiHidden="1" w:unhideWhenUsed="1"/>
-    <w:lsdException w:name="footer" w:semiHidden="1" w:unhideWhenUsed="1"/>
-    <w:lsdException w:name="index heading" w:semiHidden="1" w:unhideWhenUsed="1"/>
-    <w:lsdException w:name="caption" w:semiHidden="1" w:uiPriority="35" w:unhideWhenUsed="1" w:qFormat="1"/>
-    <w:lsdException w:name="table of figures" w:semiHidden="1" w:unhideWhenUsed="1"/>
-    <w:lsdException w:name="envelope address" w:semiHidden="1" w:unhideWhenUsed="1"/>
-    <w:lsdException w:name="envelope return" w:semiHidden="1" w:unhideWhenUsed="1"/>
-    <w:lsdException w:name="footnote reference" w:semiHidden="1" w:unhideWhenUsed="1"/>
-    <w:lsdException w:name="annotation reference" w:semiHidden="1" w:unhideWhenUsed="1"/>
-    <w:lsdException w:name="line number" w:semiHidden="1" w:unhideWhenUsed="1"/>
-    <w:lsdException w:name="page number" w:semiHidden="1" w:unhideWhenUsed="1"/>
-    <w:lsdException w:name="endnote reference" w:semiHidden="1" w:unhideWhenUsed="1"/>
-    <w:lsdException w:name="endnote text" w:semiHidden="1" w:unhideWhenUsed="1"/>
-    <w:lsdException w:name="table of authorities" w:semiHidden="1" w:unhideWhenUsed="1"/>
-    <w:lsdException w:name="macro" w:semiHidden="1" w:unhideWhenUsed="1"/>
-    <w:lsdException w:name="toa heading" w:semiHidden="1" w:unhideWhenUsed="1"/>
-    <w:lsdException w:name="List" w:semiHidden="1" w:unhideWhenUsed="1"/>
-    <w:lsdException w:name="List Bullet" w:semiHidden="1" w:unhideWhenUsed="1"/>
-    <w:lsdException w:name="List Number" w:semiHidden="1" w:unhideWhenUsed="1"/>
-    <w:lsdException w:name="List 2" w:semiHidden="1" w:unhideWhenUsed="1"/>
-    <w:lsdException w:name="List 3" w:semiHidden="1" w:unhideWhenUsed="1"/>
-    <w:lsdException w:name="List 4" w:semiHidden="1" w:unhideWhenUsed="1"/>
-    <w:lsdException w:name="List 5" w:semiHidden="1" w:unhideWhenUsed="1"/>
-    <w:lsdException w:name="List Bullet 2" w:semiHidden="1" w:unhideWhenUsed="1"/>
-    <w:lsdException w:name="List Bullet 3" w:semiHidden="1" w:unhideWhenUsed="1"/>
-    <w:lsdException w:name="List Bullet 4" w:semiHidden="1" w:unhideWhenUsed="1"/>
-    <w:lsdException w:name="List Bullet 5" w:semiHidden="1" w:unhideWhenUsed="1"/>
-    <w:lsdException w:name="List Number 2" w:semiHidden="1" w:unhideWhenUsed="1"/>
-    <w:lsdException w:name="List Number 3" w:semiHidden="1" w:unhideWhenUsed="1"/>
-    <w:lsdException w:name="List Number 4" w:semiHidden="1" w:unhideWhenUsed="1"/>
-    <w:lsdException w:name="List Number 5" w:semiHidden="1" w:unhideWhenUsed="1"/>
-    <w:lsdException w:name="Title" w:uiPriority="10" w:qFormat="1"/>
-    <w:lsdException w:name="Closing" w:semiHidden="1" w:unhideWhenUsed="1"/>
-    <w:lsdException w:name="Signature" w:semiHidden="1" w:unhideWhenUsed="1"/>
-    <w:lsdException w:name="Default Paragraph Font" w:semiHidden="1" w:uiPriority="1" w:unhideWhenUsed="1"/>
-    <w:lsdException w:name="Body Text" w:semiHidden="1" w:unhideWhenUsed="1"/>
-    <w:lsdException w:name="Body Text Indent" w:semiHidden="1" w:unhideWhenUsed="1"/>
-    <w:lsdException w:name="List Continue" w:semiHidden="1" w:unhideWhenUsed="1"/>
-    <w:lsdException w:name="List Continue 2" w:semiHidden="1" w:unhideWhenUsed="1"/>
-    <w:lsdException w:name="List Continue 3" w:semiHidden="1" w:unhideWhenUsed="1"/>
-    <w:lsdException w:name="List Continue 4" w:semiHidden="1" w:unhideWhenUsed="1"/>
-    <w:lsdException w:name="List Continue 5" w:semiHidden="1" w:unhideWhenUsed="1"/>
-    <w:lsdException w:name="Message Header" w:semiHidden="1" w:unhideWhenUsed="1"/>
-    <w:lsdException w:name="Subtitle" w:uiPriority="11" w:qFormat="1"/>
-    <w:lsdException w:name="Salutation" w:semiHidden="1" w:unhideWhenUsed="1"/>
-    <w:lsdException w:name="Date" w:semiHidden="1" w:unhideWhenUsed="1"/>
-    <w:lsdException w:name="Body Text First Indent" w:semiHidden="1" w:unhideWhenUsed="1"/>
-    <w:lsdException w:name="Body Text First Indent 2" w:semiHidden="1" w:unhideWhenUsed="1"/>
-    <w:lsdException w:name="Note Heading" w:semiHidden="1" w:unhideWhenUsed="1"/>
-    <w:lsdException w:name="Body Text 2" w:semiHidden="1" w:unhideWhenUsed="1"/>
-    <w:lsdException w:name="Body Text 3" w:semiHidden="1" w:unhideWhenUsed="1"/>
-    <w:lsdException w:name="Body Text Indent 2" w:semiHidden="1" w:unhideWhenUsed="1"/>
-    <w:lsdException w:name="Body Text Indent 3" w:semiHidden="1" w:unhideWhenUsed="1"/>
-    <w:lsdException w:name="Block Text" w:semiHidden="1" w:unhideWhenUsed="1"/>
-    <w:lsdException w:name="Hyperlink" w:semiHidden="1" w:unhideWhenUsed="1"/>
-    <w:lsdException w:name="FollowedHyperlink" w:semiHidden="1" w:unhideWhenUsed="1"/>
-    <w:lsdException w:name="Strong" w:uiPriority="22" w:qFormat="1"/>
-    <w:lsdException w:name="Emphasis" w:uiPriority="20" w:qFormat="1"/>
-    <w:lsdException w:name="Document Map" w:semiHidden="1" w:unhideWhenUsed="1"/>
-    <w:lsdException w:name="Plain Text" w:semiHidden="1" w:unhideWhenUsed="1"/>
-    <w:lsdException w:name="E-mail Signature" w:semiHidden="1" w:unhideWhenUsed="1"/>
-    <w:lsdException w:name="HTML Top of Form" w:semiHidden="1" w:unhideWhenUsed="1"/>
-    <w:lsdException w:name="HTML Bottom of Form" w:semiHidden="1" w:unhideWhenUsed="1"/>
-    <w:lsdException w:name="Normal (Web)" w:semiHidden="1" w:unhideWhenUsed="1"/>
-    <w:lsdException w:name="HTML Acronym" w:semiHidden="1" w:unhideWhenUsed="1"/>
-    <w:lsdException w:name="HTML Address" w:semiHidden="1" w:unhideWhenUsed="1"/>
-    <w:lsdException w:name="HTML Cite" w:semiHidden="1" w:unhideWhenUsed="1"/>
-    <w:lsdException w:name="HTML Code" w:semiHidden="1" w:unhideWhenUsed="1"/>
-    <w:lsdException w:name="HTML Definition" w:semiHidden="1" w:unhideWhenUsed="1"/>
-    <w:lsdException w:name="HTML Keyboard" w:semiHidden="1" w:unhideWhenUsed="1"/>
-    <w:lsdException w:name="HTML Preformatted" w:semiHidden="1" w:unhideWhenUsed="1"/>
-    <w:lsdException w:name="HTML Sample" w:semiHidden="1" w:unhideWhenUsed="1"/>
-    <w:lsdException w:name="HTML Typewriter" w:semiHidden="1" w:unhideWhenUsed="1"/>
-    <w:lsdException w:name="HTML Variable" w:semiHidden="1" w:unhideWhenUsed="1"/>
-    <w:lsdException w:name="Normal Table" w:semiHidden="1" w:unhideWhenUsed="1"/>
-    <w:lsdException w:name="annotation subject" w:semiHidden="1" w:unhideWhenUsed="1"/>
-    <w:lsdException w:name="No List" w:semiHidden="1" w:unhideWhenUsed="1"/>
-    <w:lsdException w:name="Outline List 1" w:semiHidden="1" w:unhideWhenUsed="1"/>
-    <w:lsdException w:name="Outline List 2" w:semiHidden="1" w:unhideWhenUsed="1"/>
-    <w:lsdException w:name="Outline List 3" w:semiHidden="1" w:unhideWhenUsed="1"/>
-    <w:lsdException w:name="Table Simple 1" w:semiHidden="1" w:unhideWhenUsed="1"/>
-    <w:lsdException w:name="Table Simple 2" w:semiHidden="1" w:unhideWhenUsed="1"/>
-    <w:lsdException w:name="Table Simple 3" w:semiHidden="1" w:unhideWhenUsed="1"/>
-    <w:lsdException w:name="Table Classic 1" w:semiHidden="1" w:unhideWhenUsed="1"/>
-    <w:lsdException w:name="Table Classic 2" w:semiHidden="1" w:unhideWhenUsed="1"/>
-    <w:lsdException w:name="Table Classic 3" w:semiHidden="1" w:unhideWhenUsed="1"/>
-    <w:lsdException w:name="Table Classic 4" w:semiHidden="1" w:unhideWhenUsed="1"/>
-    <w:lsdException w:name="Table Colorful 1" w:semiHidden="1" w:unhideWhenUsed="1"/>
-    <w:lsdException w:name="Table Colorful 2" w:semiHidden="1" w:unhideWhenUsed="1"/>
-    <w:lsdException w:name="Table Colorful 3" w:semiHidden="1" w:unhideWhenUsed="1"/>
-    <w:lsdException w:name="Table Columns 1" w:semiHidden="1" w:unhideWhenUsed="1"/>
-    <w:lsdException w:name="Table Columns 2" w:semiHidden="1" w:unhideWhenUsed="1"/>
-    <w:lsdException w:name="Table Columns 3" w:semiHidden="1" w:unhideWhenUsed="1"/>
-    <w:lsdException w:name="Table Columns 4" w:semiHidden="1" w:unhideWhenUsed="1"/>
-    <w:lsdException w:name="Table Columns 5" w:semiHidden="1" w:unhideWhenUsed="1"/>
-    <w:lsdException w:name="Table Grid 1" w:semiHidden="1" w:unhideWhenUsed="1"/>
-    <w:lsdException w:name="Table Grid 2" w:semiHidden="1" w:unhideWhenUsed="1"/>
-    <w:lsdException w:name="Table Grid 3" w:semiHidden="1" w:unhideWhenUsed="1"/>
-    <w:lsdException w:name="Table Grid 4" w:semiHidden="1" w:unhideWhenUsed="1"/>
-    <w:lsdException w:name="Table Grid 5" w:semiHidden="1" w:unhideWhenUsed="1"/>
-    <w:lsdException w:name="Table Grid 6" w:semiHidden="1" w:unhideWhenUsed="1"/>
-    <w:lsdException w:name="Table Grid 7" w:semiHidden="1" w:unhideWhenUsed="1"/>
-    <w:lsdException w:name="Table Grid 8" w:semiHidden="1" w:unhideWhenUsed="1"/>
-    <w:lsdException w:name="Table List 1" w:semiHidden="1" w:unhideWhenUsed="1"/>
-    <w:lsdException w:name="Table List 2" w:semiHidden="1" w:unhideWhenUsed="1"/>
-    <w:lsdException w:name="Table List 3" w:semiHidden="1" w:unhideWhenUsed="1"/>
-    <w:lsdException w:name="Table List 4" w:semiHidden="1" w:unhideWhenUsed="1"/>
-    <w:lsdException w:name="Table List 5" w:semiHidden="1" w:unhideWhenUsed="1"/>
-    <w:lsdException w:name="Table List 6" w:semiHidden="1" w:unhideWhenUsed="1"/>
-    <w:lsdException w:name="Table List 7" w:semiHidden="1" w:unhideWhenUsed="1"/>
-    <w:lsdException w:name="Table List 8" w:semiHidden="1" w:unhideWhenUsed="1"/>
-    <w:lsdException w:name="Table 3D effects 1" w:semiHidden="1" w:unhideWhenUsed="1"/>
-    <w:lsdException w:name="Table 3D effects 2" w:semiHidden="1" w:unhideWhenUsed="1"/>
-    <w:lsdException w:name="Table 3D effects 3" w:semiHidden="1" w:unhideWhenUsed="1"/>
-    <w:lsdException w:name="Table Contemporary" w:semiHidden="1" w:unhideWhenUsed="1"/>
-    <w:lsdException w:name="Table Elegant" w:semiHidden="1" w:unhideWhenUsed="1"/>
-    <w:lsdException w:name="Table Professional" w:semiHidden="1" w:unhideWhenUsed="1"/>
-    <w:lsdException w:name="Table Subtle 1" w:semiHidden="1" w:unhideWhenUsed="1"/>
-    <w:lsdException w:name="Table Subtle 2" w:semiHidden="1" w:unhideWhenUsed="1"/>
-    <w:lsdException w:name="Table Web 1" w:semiHidden="1" w:unhideWhenUsed="1"/>
-    <w:lsdException w:name="Table Web 2" w:semiHidden="1" w:unhideWhenUsed="1"/>
-    <w:lsdException w:name="Table Web 3" w:semiHidden="1" w:unhideWhenUsed="1"/>
-    <w:lsdException w:name="Balloon Text" w:semiHidden="1" w:unhideWhenUsed="1"/>
-    <w:lsdException w:name="Table Grid" w:uiPriority="39"/>
-    <w:lsdException w:name="Table Theme" w:semiHidden="1" w:unhideWhenUsed="1"/>
-    <w:lsdException w:name="Note Level 1" w:semiHidden="1" w:unhideWhenUsed="1"/>
-    <w:lsdException w:name="Note Level 2" w:semiHidden="1" w:unhideWhenUsed="1"/>
-    <w:lsdException w:name="Note Level 3" w:semiHidden="1" w:unhideWhenUsed="1"/>
-    <w:lsdException w:name="Note Level 4" w:semiHidden="1" w:unhideWhenUsed="1"/>
-    <w:lsdException w:name="Note Level 5" w:semiHidden="1" w:unhideWhenUsed="1"/>
-    <w:lsdException w:name="Note Level 6" w:semiHidden="1" w:unhideWhenUsed="1"/>
-    <w:lsdException w:name="Note Level 7" w:semiHidden="1" w:unhideWhenUsed="1"/>
-    <w:lsdException w:name="Note Level 8" w:semiHidden="1" w:unhideWhenUsed="1"/>
-    <w:lsdException w:name="Note Level 9" w:semiHidden="1" w:unhideWhenUsed="1"/>
-    <w:lsdException w:name="Placeholder Text" w:semiHidden="1"/>
-    <w:lsdException w:name="No Spacing" w:uiPriority="1" w:qFormat="1"/>
-    <w:lsdException w:name="Light Shading" w:uiPriority="60"/>
-    <w:lsdException w:name="Light List" w:uiPriority="61"/>
-    <w:lsdException w:name="Light Grid" w:uiPriority="62"/>
-    <w:lsdException w:name="Medium Shading 1" w:uiPriority="63"/>
-    <w:lsdException w:name="Medium Shading 2" w:uiPriority="64"/>
-    <w:lsdException w:name="Medium List 1" w:uiPriority="65"/>
-    <w:lsdException w:name="Medium List 2" w:uiPriority="66"/>
-    <w:lsdException w:name="Medium Grid 1" w:uiPriority="67"/>
-    <w:lsdException w:name="Medium Grid 2" w:uiPriority="68"/>
-    <w:lsdException w:name="Medium Grid 3" w:uiPriority="69"/>
-    <w:lsdException w:name="Dark List" w:uiPriority="70"/>
-    <w:lsdException w:name="Colorful Shading" w:uiPriority="71"/>
-    <w:lsdException w:name="Colorful List" w:uiPriority="72"/>
-    <w:lsdException w:name="Colorful Grid" w:uiPriority="73"/>
-    <w:lsdException w:name="Light Shading Accent 1" w:uiPriority="60"/>
-    <w:lsdException w:name="Light List Accent 1" w:uiPriority="61"/>
-    <w:lsdException w:name="Light Grid Accent 1" w:uiPriority="62"/>
-    <w:lsdException w:name="Medium Shading 1 Accent 1" w:uiPriority="63"/>
-    <w:lsdException w:name="Medium Shading 2 Accent 1" w:uiPriority="64"/>
-    <w:lsdException w:name="Medium List 1 Accent 1" w:uiPriority="65"/>
-    <w:lsdException w:name="Revision" w:semiHidden="1"/>
-    <w:lsdException w:name="List Paragraph" w:uiPriority="34" w:qFormat="1"/>
-    <w:lsdException w:name="Quote" w:uiPriority="29" w:qFormat="1"/>
-    <w:lsdException w:name="Intense Quote" w:uiPriority="30" w:qFormat="1"/>
-    <w:lsdException w:name="Medium List 2 Accent 1" w:uiPriority="66"/>
-    <w:lsdException w:name="Medium Grid 1 Accent 1" w:uiPriority="67"/>
-    <w:lsdException w:name="Medium Grid 2 Accent 1" w:uiPriority="68"/>
-    <w:lsdException w:name="Medium Grid 3 Accent 1" w:uiPriority="69"/>
-    <w:lsdException w:name="Dark List Accent 1" w:uiPriority="70"/>
-    <w:lsdException w:name="Colorful Shading Accent 1" w:uiPriority="71"/>
-    <w:lsdException w:name="Colorful List Accent 1" w:uiPriority="72"/>
-    <w:lsdException w:name="Colorful Grid Accent 1" w:uiPriority="73"/>
-    <w:lsdException w:name="Light Shading Accent 2" w:uiPriority="60"/>
-    <w:lsdException w:name="Light List Accent 2" w:uiPriority="61"/>
-    <w:lsdException w:name="Light Grid Accent 2" w:uiPriority="62"/>
-    <w:lsdException w:name="Medium Shading 1 Accent 2" w:uiPriority="63"/>
-    <w:lsdException w:name="Medium Shading 2 Accent 2" w:uiPriority="64"/>
-    <w:lsdException w:name="Medium List 1 Accent 2" w:uiPriority="65"/>
-    <w:lsdException w:name="Medium List 2 Accent 2" w:uiPriority="66"/>
-    <w:lsdException w:name="Medium Grid 1 Accent 2" w:uiPriority="67"/>
-    <w:lsdException w:name="Medium Grid 2 Accent 2" w:uiPriority="68"/>
-    <w:lsdException w:name="Medium Grid 3 Accent 2" w:uiPriority="69"/>
-    <w:lsdException w:name="Dark List Accent 2" w:uiPriority="70"/>
-    <w:lsdException w:name="Colorful Shading Accent 2" w:uiPriority="71"/>
-    <w:lsdException w:name="Colorful List Accent 2" w:uiPriority="72"/>
-    <w:lsdException w:name="Colorful Grid Accent 2" w:uiPriority="73"/>
-    <w:lsdException w:name="Light Shading Accent 3" w:uiPriority="60"/>
-    <w:lsdException w:name="Light List Accent 3" w:uiPriority="61"/>
-    <w:lsdException w:name="Light Grid Accent 3" w:uiPriority="62"/>
-    <w:lsdException w:name="Medium Shading 1 Accent 3" w:uiPriority="63"/>
-    <w:lsdException w:name="Medium Shading 2 Accent 3" w:uiPriority="64"/>
-    <w:lsdException w:name="Medium List 1 Accent 3" w:uiPriority="65"/>
-    <w:lsdException w:name="Medium List 2 Accent 3" w:uiPriority="66"/>
-    <w:lsdException w:name="Medium Grid 1 Accent 3" w:uiPriority="67"/>
-    <w:lsdException w:name="Medium Grid 2 Accent 3" w:uiPriority="68"/>
-    <w:lsdException w:name="Medium Grid 3 Accent 3" w:uiPriority="69"/>
-    <w:lsdException w:name="Dark List Accent 3" w:uiPriority="70"/>
-    <w:lsdException w:name="Colorful Shading Accent 3" w:uiPriority="71"/>
-    <w:lsdException w:name="Colorful List Accent 3" w:uiPriority="72"/>
-    <w:lsdException w:name="Colorful Grid Accent 3" w:uiPriority="73"/>
-    <w:lsdException w:name="Light Shading Accent 4" w:uiPriority="60"/>
-    <w:lsdException w:name="Light List Accent 4" w:uiPriority="61"/>
-    <w:lsdException w:name="Light Grid Accent 4" w:uiPriority="62"/>
-    <w:lsdException w:name="Medium Shading 1 Accent 4" w:uiPriority="63"/>
-    <w:lsdException w:name="Medium Shading 2 Accent 4" w:uiPriority="64"/>
-    <w:lsdException w:name="Medium List 1 Accent 4" w:uiPriority="65"/>
-    <w:lsdException w:name="Medium List 2 Accent 4" w:uiPriority="66"/>
-    <w:lsdException w:name="Medium Grid 1 Accent 4" w:uiPriority="67"/>
-    <w:lsdException w:name="Medium Grid 2 Accent 4" w:uiPriority="68"/>
-    <w:lsdException w:name="Medium Grid 3 Accent 4" w:uiPriority="69"/>
-    <w:lsdException w:name="Dark List Accent 4" w:uiPriority="70"/>
-    <w:lsdException w:name="Colorful Shading Accent 4" w:uiPriority="71"/>
-    <w:lsdException w:name="Colorful List Accent 4" w:uiPriority="72"/>
-    <w:lsdException w:name="Colorful Grid Accent 4" w:uiPriority="73"/>
-    <w:lsdException w:name="Light Shading Accent 5" w:uiPriority="60"/>
-    <w:lsdException w:name="Light List Accent 5" w:uiPriority="61"/>
-    <w:lsdException w:name="Light Grid Accent 5" w:uiPriority="62"/>
-    <w:lsdException w:name="Medium Shading 1 Accent 5" w:uiPriority="63"/>
-    <w:lsdException w:name="Medium Shading 2 Accent 5" w:uiPriority="64"/>
-    <w:lsdException w:name="Medium List 1 Accent 5" w:uiPriority="65"/>
-    <w:lsdException w:name="Medium List 2 Accent 5" w:uiPriority="66"/>
-    <w:lsdException w:name="Medium Grid 1 Accent 5" w:uiPriority="67"/>
-    <w:lsdException w:name="Medium Grid 2 Accent 5" w:uiPriority="68"/>
-    <w:lsdException w:name="Medium Grid 3 Accent 5" w:uiPriority="69"/>
-    <w:lsdException w:name="Dark List Accent 5" w:uiPriority="70"/>
-    <w:lsdException w:name="Colorful Shading Accent 5" w:uiPriority="71"/>
-    <w:lsdException w:name="Colorful List Accent 5" w:uiPriority="72"/>
-    <w:lsdException w:name="Colorful Grid Accent 5" w:uiPriority="73"/>
-    <w:lsdException w:name="Light Shading Accent 6" w:uiPriority="60"/>
-    <w:lsdException w:name="Light List Accent 6" w:uiPriority="61"/>
-    <w:lsdException w:name="Light Grid Accent 6" w:uiPriority="62"/>
-    <w:lsdException w:name="Medium Shading 1 Accent 6" w:uiPriority="63"/>
-    <w:lsdException w:name="Medium Shading 2 Accent 6" w:uiPriority="64"/>
-    <w:lsdException w:name="Medium List 1 Accent 6" w:uiPriority="65"/>
-    <w:lsdException w:name="Medium List 2 Accent 6" w:uiPriority="66"/>
-    <w:lsdException w:name="Medium Grid 1 Accent 6" w:uiPriority="67"/>
-    <w:lsdException w:name="Medium Grid 2 Accent 6" w:uiPriority="68"/>
-    <w:lsdException w:name="Medium Grid 3 Accent 6" w:uiPriority="69"/>
-    <w:lsdException w:name="Dark List Accent 6" w:uiPriority="70"/>
-    <w:lsdException w:name="Colorful Shading Accent 6" w:uiPriority="71"/>
-    <w:lsdException w:name="Colorful List Accent 6" w:uiPriority="72"/>
-    <w:lsdException w:name="Colorful Grid Accent 6" w:uiPriority="73"/>
-    <w:lsdException w:name="Subtle Emphasis" w:uiPriority="19" w:qFormat="1"/>
-    <w:lsdException w:name="Intense Emphasis" w:uiPriority="21" w:qFormat="1"/>
-    <w:lsdException w:name="Subtle Reference" w:uiPriority="31" w:qFormat="1"/>
-    <w:lsdException w:name="Intense Reference" w:uiPriority="32" w:qFormat="1"/>
-    <w:lsdException w:name="Book Title" w:uiPriority="33" w:qFormat="1"/>
-    <w:lsdException w:name="Bibliography" w:semiHidden="1" w:uiPriority="37" w:unhideWhenUsed="1"/>
-    <w:lsdException w:name="TOC Heading" w:semiHidden="1" w:uiPriority="39" w:unhideWhenUsed="1" w:qFormat="1"/>
-    <w:lsdException w:name="Plain Table 1" w:uiPriority="41"/>
-    <w:lsdException w:name="Plain Table 2" w:uiPriority="42"/>
-    <w:lsdException w:name="Plain Table 3" w:uiPriority="43"/>
-    <w:lsdException w:name="Plain Table 4" w:uiPriority="44"/>
-    <w:lsdException w:name="Plain Table 5" w:uiPriority="45"/>
-    <w:lsdException w:name="Grid Table Light" w:uiPriority="40"/>
-    <w:lsdException w:name="Grid Table 1 Light" w:uiPriority="46"/>
-    <w:lsdException w:name="Grid Table 2" w:uiPriority="47"/>
-    <w:lsdException w:name="Grid Table 3" w:uiPriority="48"/>
-    <w:lsdException w:name="Grid Table 4" w:uiPriority="49"/>
-    <w:lsdException w:name="Grid Table 5 Dark" w:uiPriority="50"/>
-    <w:lsdException w:name="Grid Table 6 Colorful" w:uiPriority="51"/>
-    <w:lsdException w:name="Grid Table 7 Colorful" w:uiPriority="52"/>
-    <w:lsdException w:name="Grid Table 1 Light Accent 1" w:uiPriority="46"/>
-    <w:lsdException w:name="Grid Table 2 Accent 1" w:uiPriority="47"/>
-    <w:lsdException w:name="Grid Table 3 Accent 1" w:uiPriority="48"/>
-    <w:lsdException w:name="Grid Table 4 Accent 1" w:uiPriority="49"/>
-    <w:lsdException w:name="Grid Table 5 Dark Accent 1" w:uiPriority="50"/>
-    <w:lsdException w:name="Grid Table 6 Colorful Accent 1" w:uiPriority="51"/>
-    <w:lsdException w:name="Grid Table 7 Colorful Accent 1" w:uiPriority="52"/>
-    <w:lsdException w:name="Grid Table 1 Light Accent 2" w:uiPriority="46"/>
-    <w:lsdException w:name="Grid Table 2 Accent 2" w:uiPriority="47"/>
-    <w:lsdException w:name="Grid Table 3 Accent 2" w:uiPriority="48"/>
-    <w:lsdException w:name="Grid Table 4 Accent 2" w:uiPriority="49"/>
-    <w:lsdException w:name="Grid Table 5 Dark Accent 2" w:uiPriority="50"/>
-    <w:lsdException w:name="Grid Table 6 Colorful Accent 2" w:uiPriority="51"/>
-    <w:lsdException w:name="Grid Table 7 Colorful Accent 2" w:uiPriority="52"/>
-    <w:lsdException w:name="Grid Table 1 Light Accent 3" w:uiPriority="46"/>
-    <w:lsdException w:name="Grid Table 2 Accent 3" w:uiPriority="47"/>
-    <w:lsdException w:name="Grid Table 3 Accent 3" w:uiPriority="48"/>
-    <w:lsdException w:name="Grid Table 4 Accent 3" w:uiPriority="49"/>
-    <w:lsdException w:name="Grid Table 5 Dark Accent 3" w:uiPriority="50"/>
-    <w:lsdException w:name="Grid Table 6 Colorful Accent 3" w:uiPriority="51"/>
-    <w:lsdException w:name="Grid Table 7 Colorful Accent 3" w:uiPriority="52"/>
-    <w:lsdException w:name="Grid Table 1 Light Accent 4" w:uiPriority="46"/>
-    <w:lsdException w:name="Grid Table 2 Accent 4" w:uiPriority="47"/>
-    <w:lsdException w:name="Grid Table 3 Accent 4" w:uiPriority="48"/>
-    <w:lsdException w:name="Grid Table 4 Accent 4" w:uiPriority="49"/>
-    <w:lsdException w:name="Grid Table 5 Dark Accent 4" w:uiPriority="50"/>
-    <w:lsdException w:name="Grid Table 6 Colorful Accent 4" w:uiPriority="51"/>
-    <w:lsdException w:name="Grid Table 7 Colorful Accent 4" w:uiPriority="52"/>
-    <w:lsdException w:name="Grid Table 1 Light Accent 5" w:uiPriority="46"/>
-    <w:lsdException w:name="Grid Table 2 Accent 5" w:uiPriority="47"/>
-    <w:lsdException w:name="Grid Table 3 Accent 5" w:uiPriority="48"/>
-    <w:lsdException w:name="Grid Table 4 Accent 5" w:uiPriority="49"/>
-    <w:lsdException w:name="Grid Table 5 Dark Accent 5" w:uiPriority="50"/>
-    <w:lsdException w:name="Grid Table 6 Colorful Accent 5" w:uiPriority="51"/>
-    <w:lsdException w:name="Grid Table 7 Colorful Accent 5" w:uiPriority="52"/>
-    <w:lsdException w:name="Grid Table 1 Light Accent 6" w:uiPriority="46"/>
-    <w:lsdException w:name="Grid Table 2 Accent 6" w:uiPriority="47"/>
-    <w:lsdException w:name="Grid Table 3 Accent 6" w:uiPriority="48"/>
-    <w:lsdException w:name="Grid Table 4 Accent 6" w:uiPriority="49"/>
-    <w:lsdException w:name="Grid Table 5 Dark Accent 6" w:uiPriority="50"/>
-    <w:lsdException w:name="Grid Table 6 Colorful Accent 6" w:uiPriority="51"/>
-    <w:lsdException w:name="Grid Table 7 Colorful Accent 6" w:uiPriority="52"/>
-    <w:lsdException w:name="List Table 1 Light" w:uiPriority="46"/>
-    <w:lsdException w:name="List Table 2" w:uiPriority="47"/>
-    <w:lsdException w:name="List Table 3" w:uiPriority="48"/>
-    <w:lsdException w:name="List Table 4" w:uiPriority="49"/>
-    <w:lsdException w:name="List Table 5 Dark" w:uiPriority="50"/>
-    <w:lsdException w:name="List Table 6 Colorful" w:uiPriority="51"/>
-    <w:lsdException w:name="List Table 7 Colorful" w:uiPriority="52"/>
-    <w:lsdException w:name="List Table 1 Light Accent 1" w:uiPriority="46"/>
-    <w:lsdException w:name="List Table 2 Accent 1" w:uiPriority="47"/>
-    <w:lsdException w:name="List Table 3 Accent 1" w:uiPriority="48"/>
-    <w:lsdException w:name="List Table 4 Accent 1" w:uiPriority="49"/>
-    <w:lsdException w:name="List Table 5 Dark Accent 1" w:uiPriority="50"/>
-    <w:lsdException w:name="List Table 6 Colorful Accent 1" w:uiPriority="51"/>
-    <w:lsdException w:name="List Table 7 Colorful Accent 1" w:uiPriority="52"/>
-    <w:lsdException w:name="List Table 1 Light Accent 2" w:uiPriority="46"/>
-    <w:lsdException w:name="List Table 2 Accent 2" w:uiPriority="47"/>
-    <w:lsdException w:name="List Table 3 Accent 2" w:uiPriority="48"/>
-    <w:lsdException w:name="List Table 4 Accent 2" w:uiPriority="49"/>
-    <w:lsdException w:name="List Table 5 Dark Accent 2" w:uiPriority="50"/>
-    <w:lsdException w:name="List Table 6 Colorful Accent 2" w:uiPriority="51"/>
-    <w:lsdException w:name="List Table 7 Colorful Accent 2" w:uiPriority="52"/>
-    <w:lsdException w:name="List Table 1 Light Accent 3" w:uiPriority="46"/>
-    <w:lsdException w:name="List Table 2 Accent 3" w:uiPriority="47"/>
-    <w:lsdException w:name="List Table 3 Accent 3" w:uiPriority="48"/>
-    <w:lsdException w:name="List Table 4 Accent 3" w:uiPriority="49"/>
-    <w:lsdException w:name="List Table 5 Dark Accent 3" w:uiPriority="50"/>
-    <w:lsdException w:name="List Table 6 Colorful Accent 3" w:uiPriority="51"/>
-    <w:lsdException w:name="List Table 7 Colorful Accent 3" w:uiPriority="52"/>
-    <w:lsdException w:name="List Table 1 Light Accent 4" w:uiPriority="46"/>
-    <w:lsdException w:name="List Table 2 Accent 4" w:uiPriority="47"/>
-    <w:lsdException w:name="List Table 3 Accent 4" w:uiPriority="48"/>
-    <w:lsdException w:name="List Table 4 Accent 4" w:uiPriority="49"/>
-    <w:lsdException w:name="List Table 5 Dark Accent 4" w:uiPriority="50"/>
-    <w:lsdException w:name="List Table 6 Colorful Accent 4" w:uiPriority="51"/>
-    <w:lsdException w:name="List Table 7 Colorful Accent 4" w:uiPriority="52"/>
-    <w:lsdException w:name="List Table 1 Light Accent 5" w:uiPriority="46"/>
-    <w:lsdException w:name="List Table 2 Accent 5" w:uiPriority="47"/>
-    <w:lsdException w:name="List Table 3 Accent 5" w:uiPriority="48"/>
-    <w:lsdException w:name="List Table 4 Accent 5" w:uiPriority="49"/>
-    <w:lsdException w:name="List Table 5 Dark Accent 5" w:uiPriority="50"/>
-    <w:lsdException w:name="List Table 6 Colorful Accent 5" w:uiPriority="51"/>
-    <w:lsdException w:name="List Table 7 Colorful Accent 5" w:uiPriority="52"/>
-    <w:lsdException w:name="List Table 1 Light Accent 6" w:uiPriority="46"/>
-    <w:lsdException w:name="List Table 2 Accent 6" w:uiPriority="47"/>
-    <w:lsdException w:name="List Table 3 Accent 6" w:uiPriority="48"/>
-    <w:lsdException w:name="List Table 4 Accent 6" w:uiPriority="49"/>
-    <w:lsdException w:name="List Table 5 Dark Accent 6" w:uiPriority="50"/>
-    <w:lsdException w:name="List Table 6 Colorful Accent 6" w:uiPriority="51"/>
-    <w:lsdException w:name="List Table 7 Colorful Accent 6" w:uiPriority="52"/>
+  <w:latentStyles w:defLockedState="0" w:defUIPriority="99" w:defSemiHidden="1" w:defUnhideWhenUsed="1" w:defQFormat="0" w:count="267">
+    <w:lsdException w:name="Normal" w:semiHidden="0" w:uiPriority="0" w:unhideWhenUsed="0" w:qFormat="1"/>
+    <w:lsdException w:name="heading 1" w:semiHidden="0" w:uiPriority="9" w:unhideWhenUsed="0" w:qFormat="1"/>
+    <w:lsdException w:name="heading 2" w:uiPriority="9" w:qFormat="1"/>
+    <w:lsdException w:name="heading 3" w:uiPriority="9" w:qFormat="1"/>
+    <w:lsdException w:name="heading 4" w:uiPriority="9" w:qFormat="1"/>
+    <w:lsdException w:name="heading 5" w:uiPriority="9" w:qFormat="1"/>
+    <w:lsdException w:name="heading 6" w:uiPriority="9" w:qFormat="1"/>
+    <w:lsdException w:name="heading 7" w:uiPriority="9" w:qFormat="1"/>
+    <w:lsdException w:name="heading 8" w:uiPriority="9" w:qFormat="1"/>
+    <w:lsdException w:name="heading 9" w:uiPriority="9" w:qFormat="1"/>
+    <w:lsdException w:name="toc 1" w:uiPriority="39"/>
+    <w:lsdException w:name="toc 2" w:uiPriority="39"/>
+    <w:lsdException w:name="toc 3" w:uiPriority="39"/>
+    <w:lsdException w:name="toc 4" w:uiPriority="39"/>
+    <w:lsdException w:name="toc 5" w:uiPriority="39"/>
+    <w:lsdException w:name="toc 6" w:uiPriority="39"/>
+    <w:lsdException w:name="toc 7" w:uiPriority="39"/>
+    <w:lsdException w:name="toc 8" w:uiPriority="39"/>
+    <w:lsdException w:name="toc 9" w:uiPriority="39"/>
+    <w:lsdException w:name="caption" w:uiPriority="35" w:qFormat="1"/>
+    <w:lsdException w:name="Title" w:semiHidden="0" w:uiPriority="10" w:unhideWhenUsed="0" w:qFormat="1"/>
+    <w:lsdException w:name="Default Paragraph Font" w:uiPriority="1"/>
+    <w:lsdException w:name="Subtitle" w:semiHidden="0" w:uiPriority="11" w:unhideWhenUsed="0" w:qFormat="1"/>
+    <w:lsdException w:name="Strong" w:semiHidden="0" w:uiPriority="22" w:unhideWhenUsed="0" w:qFormat="1"/>
+    <w:lsdException w:name="Emphasis" w:semiHidden="0" w:uiPriority="20" w:unhideWhenUsed="0" w:qFormat="1"/>
+    <w:lsdException w:name="Table Grid" w:semiHidden="0" w:uiPriority="39" w:unhideWhenUsed="0"/>
+    <w:lsdException w:name="Placeholder Text" w:unhideWhenUsed="0"/>
+    <w:lsdException w:name="No Spacing" w:semiHidden="0" w:uiPriority="1" w:unhideWhenUsed="0" w:qFormat="1"/>
+    <w:lsdException w:name="Light Shading" w:semiHidden="0" w:uiPriority="60" w:unhideWhenUsed="0"/>
+    <w:lsdException w:name="Light List" w:semiHidden="0" w:uiPriority="61" w:unhideWhenUsed="0"/>
+    <w:lsdException w:name="Light Grid" w:semiHidden="0" w:uiPriority="62" w:unhideWhenUsed="0"/>
+    <w:lsdException w:name="Medium Shading 1" w:semiHidden="0" w:uiPriority="63" w:unhideWhenUsed="0"/>
+    <w:lsdException w:name="Medium Shading 2" w:semiHidden="0" w:uiPriority="64" w:unhideWhenUsed="0"/>
+    <w:lsdException w:name="Medium List 1" w:semiHidden="0" w:uiPriority="65" w:unhideWhenUsed="0"/>
+    <w:lsdException w:name="Medium List 2" w:semiHidden="0" w:uiPriority="66" w:unhideWhenUsed="0"/>
+    <w:lsdException w:name="Medium Grid 1" w:semiHidden="0" w:uiPriority="67" w:unhideWhenUsed="0"/>
+    <w:lsdException w:name="Medium Grid 2" w:semiHidden="0" w:uiPriority="68" w:unhideWhenUsed="0"/>
+    <w:lsdException w:name="Medium Grid 3" w:semiHidden="0" w:uiPriority="69" w:unhideWhenUsed="0"/>
+    <w:lsdException w:name="Dark List" w:semiHidden="0" w:uiPriority="70" w:unhideWhenUsed="0"/>
+    <w:lsdException w:name="Colorful Shading" w:semiHidden="0" w:uiPriority="71" w:unhideWhenUsed="0"/>
+    <w:lsdException w:name="Colorful List" w:semiHidden="0" w:uiPriority="72" w:unhideWhenUsed="0"/>
+    <w:lsdException w:name="Colorful Grid" w:semiHidden="0" w:uiPriority="73" w:unhideWhenUsed="0"/>
+    <w:lsdException w:name="Light Shading Accent 1" w:semiHidden="0" w:uiPriority="60" w:unhideWhenUsed="0"/>
+    <w:lsdException w:name="Light List Accent 1" w:semiHidden="0" w:uiPriority="61" w:unhideWhenUsed="0"/>
+    <w:lsdException w:name="Light Grid Accent 1" w:semiHidden="0" w:uiPriority="62" w:unhideWhenUsed="0"/>
+    <w:lsdException w:name="Medium Shading 1 Accent 1" w:semiHidden="0" w:uiPriority="63" w:unhideWhenUsed="0"/>
+    <w:lsdException w:name="Medium Shading 2 Accent 1" w:semiHidden="0" w:uiPriority="64" w:unhideWhenUsed="0"/>
+    <w:lsdException w:name="Medium List 1 Accent 1" w:semiHidden="0" w:uiPriority="65" w:unhideWhenUsed="0"/>
+    <w:lsdException w:name="Revision" w:unhideWhenUsed="0"/>
+    <w:lsdException w:name="List Paragraph" w:semiHidden="0" w:uiPriority="34" w:unhideWhenUsed="0" w:qFormat="1"/>
+    <w:lsdException w:name="Quote" w:semiHidden="0" w:uiPriority="29" w:unhideWhenUsed="0" w:qFormat="1"/>
+    <w:lsdException w:name="Intense Quote" w:semiHidden="0" w:uiPriority="30" w:unhideWhenUsed="0" w:qFormat="1"/>
+    <w:lsdException w:name="Medium List 2 Accent 1" w:semiHidden="0" w:uiPriority="66" w:unhideWhenUsed="0"/>
+    <w:lsdException w:name="Medium Grid 1 Accent 1" w:semiHidden="0" w:uiPriority="67" w:unhideWhenUsed="0"/>
+    <w:lsdException w:name="Medium Grid 2 Accent 1" w:semiHidden="0" w:uiPriority="68" w:unhideWhenUsed="0"/>
+    <w:lsdException w:name="Medium Grid 3 Accent 1" w:semiHidden="0" w:uiPriority="69" w:unhideWhenUsed="0"/>
+    <w:lsdException w:name="Dark List Accent 1" w:semiHidden="0" w:uiPriority="70" w:unhideWhenUsed="0"/>
+    <w:lsdException w:name="Colorful Shading Accent 1" w:semiHidden="0" w:uiPriority="71" w:unhideWhenUsed="0"/>
+    <w:lsdException w:name="Colorful List Accent 1" w:semiHidden="0" w:uiPriority="72" w:unhideWhenUsed="0"/>
+    <w:lsdException w:name="Colorful Grid Accent 1" w:semiHidden="0" w:uiPriority="73" w:unhideWhenUsed="0"/>
+    <w:lsdException w:name="Light Shading Accent 2" w:semiHidden="0" w:uiPriority="60" w:unhideWhenUsed="0"/>
+    <w:lsdException w:name="Light List Accent 2" w:semiHidden="0" w:uiPriority="61" w:unhideWhenUsed="0"/>
+    <w:lsdException w:name="Light Grid Accent 2" w:semiHidden="0" w:uiPriority="62" w:unhideWhenUsed="0"/>
+    <w:lsdException w:name="Medium Shading 1 Accent 2" w:semiHidden="0" w:uiPriority="63" w:unhideWhenUsed="0"/>
+    <w:lsdException w:name="Medium Shading 2 Accent 2" w:semiHidden="0" w:uiPriority="64" w:unhideWhenUsed="0"/>
+    <w:lsdException w:name="Medium List 1 Accent 2" w:semiHidden="0" w:uiPriority="65" w:unhideWhenUsed="0"/>
+    <w:lsdException w:name="Medium List 2 Accent 2" w:semiHidden="0" w:uiPriority="66" w:unhideWhenUsed="0"/>
+    <w:lsdException w:name="Medium Grid 1 Accent 2" w:semiHidden="0" w:uiPriority="67" w:unhideWhenUsed="0"/>
+    <w:lsdException w:name="Medium Grid 2 Accent 2" w:semiHidden="0" w:uiPriority="68" w:unhideWhenUsed="0"/>
+    <w:lsdException w:name="Medium Grid 3 Accent 2" w:semiHidden="0" w:uiPriority="69" w:unhideWhenUsed="0"/>
+    <w:lsdException w:name="Dark List Accent 2" w:semiHidden="0" w:uiPriority="70" w:unhideWhenUsed="0"/>
+    <w:lsdException w:name="Colorful Shading Accent 2" w:semiHidden="0" w:uiPriority="71" w:unhideWhenUsed="0"/>
+    <w:lsdException w:name="Colorful List Accent 2" w:semiHidden="0" w:uiPriority="72" w:unhideWhenUsed="0"/>
+    <w:lsdException w:name="Colorful Grid Accent 2" w:semiHidden="0" w:uiPriority="73" w:unhideWhenUsed="0"/>
+    <w:lsdException w:name="Light Shading Accent 3" w:semiHidden="0" w:uiPriority="60" w:unhideWhenUsed="0"/>
+    <w:lsdException w:name="Light List Accent 3" w:semiHidden="0" w:uiPriority="61" w:unhideWhenUsed="0"/>
+    <w:lsdException w:name="Light Grid Accent 3" w:semiHidden="0" w:uiPriority="62" w:unhideWhenUsed="0"/>
+    <w:lsdException w:name="Medium Shading 1 Accent 3" w:semiHidden="0" w:uiPriority="63" w:unhideWhenUsed="0"/>
+    <w:lsdException w:name="Medium Shading 2 Accent 3" w:semiHidden="0" w:uiPriority="64" w:unhideWhenUsed="0"/>
+    <w:lsdException w:name="Medium List 1 Accent 3" w:semiHidden="0" w:uiPriority="65" w:unhideWhenUsed="0"/>
+    <w:lsdException w:name="Medium List 2 Accent 3" w:semiHidden="0" w:uiPriority="66" w:unhideWhenUsed="0"/>
+    <w:lsdException w:name="Medium Grid 1 Accent 3" w:semiHidden="0" w:uiPriority="67" w:unhideWhenUsed="0"/>
+    <w:lsdException w:name="Medium Grid 2 Accent 3" w:semiHidden="0" w:uiPriority="68" w:unhideWhenUsed="0"/>
+    <w:lsdException w:name="Medium Grid 3 Accent 3" w:semiHidden="0" w:uiPriority="69" w:unhideWhenUsed="0"/>
+    <w:lsdException w:name="Dark List Accent 3" w:semiHidden="0" w:uiPriority="70" w:unhideWhenUsed="0"/>
+    <w:lsdException w:name="Colorful Shading Accent 3" w:semiHidden="0" w:uiPriority="71" w:unhideWhenUsed="0"/>
+    <w:lsdException w:name="Colorful List Accent 3" w:semiHidden="0" w:uiPriority="72" w:unhideWhenUsed="0"/>
+    <w:lsdException w:name="Colorful Grid Accent 3" w:semiHidden="0" w:uiPriority="73" w:unhideWhenUsed="0"/>
+    <w:lsdException w:name="Light Shading Accent 4" w:semiHidden="0" w:uiPriority="60" w:unhideWhenUsed="0"/>
+    <w:lsdException w:name="Light List Accent 4" w:semiHidden="0" w:uiPriority="61" w:unhideWhenUsed="0"/>
+    <w:lsdException w:name="Light Grid Accent 4" w:semiHidden="0" w:uiPriority="62" w:unhideWhenUsed="0"/>
+    <w:lsdException w:name="Medium Shading 1 Accent 4" w:semiHidden="0" w:uiPriority="63" w:unhideWhenUsed="0"/>
+    <w:lsdException w:name="Medium Shading 2 Accent 4" w:semiHidden="0" w:uiPriority="64" w:unhideWhenUsed="0"/>
+    <w:lsdException w:name="Medium List 1 Accent 4" w:semiHidden="0" w:uiPriority="65" w:unhideWhenUsed="0"/>
+    <w:lsdException w:name="Medium List 2 Accent 4" w:semiHidden="0" w:uiPriority="66" w:unhideWhenUsed="0"/>
+    <w:lsdException w:name="Medium Grid 1 Accent 4" w:semiHidden="0" w:uiPriority="67" w:unhideWhenUsed="0"/>
+    <w:lsdException w:name="Medium Grid 2 Accent 4" w:semiHidden="0" w:uiPriority="68" w:unhideWhenUsed="0"/>
+    <w:lsdException w:name="Medium Grid 3 Accent 4" w:semiHidden="0" w:uiPriority="69" w:unhideWhenUsed="0"/>
+    <w:lsdException w:name="Dark List Accent 4" w:semiHidden="0" w:uiPriority="70" w:unhideWhenUsed="0"/>
+    <w:lsdException w:name="Colorful Shading Accent 4" w:semiHidden="0" w:uiPriority="71" w:unhideWhenUsed="0"/>
+    <w:lsdException w:name="Colorful List Accent 4" w:semiHidden="0" w:uiPriority="72" w:unhideWhenUsed="0"/>
+    <w:lsdException w:name="Colorful Grid Accent 4" w:semiHidden="0" w:uiPriority="73" w:unhideWhenUsed="0"/>
+    <w:lsdException w:name="Light Shading Accent 5" w:semiHidden="0" w:uiPriority="60" w:unhideWhenUsed="0"/>
+    <w:lsdException w:name="Light List Accent 5" w:semiHidden="0" w:uiPriority="61" w:unhideWhenUsed="0"/>
+    <w:lsdException w:name="Light Grid Accent 5" w:semiHidden="0" w:uiPriority="62" w:unhideWhenUsed="0"/>
+    <w:lsdException w:name="Medium Shading 1 Accent 5" w:semiHidden="0" w:uiPriority="63" w:unhideWhenUsed="0"/>
+    <w:lsdException w:name="Medium Shading 2 Accent 5" w:semiHidden="0" w:uiPriority="64" w:unhideWhenUsed="0"/>
+    <w:lsdException w:name="Medium List 1 Accent 5" w:semiHidden="0" w:uiPriority="65" w:unhideWhenUsed="0"/>
+    <w:lsdException w:name="Medium List 2 Accent 5" w:semiHidden="0" w:uiPriority="66" w:unhideWhenUsed="0"/>
+    <w:lsdException w:name="Medium Grid 1 Accent 5" w:semiHidden="0" w:uiPriority="67" w:unhideWhenUsed="0"/>
+    <w:lsdException w:name="Medium Grid 2 Accent 5" w:semiHidden="0" w:uiPriority="68" w:unhideWhenUsed="0"/>
+    <w:lsdException w:name="Medium Grid 3 Accent 5" w:semiHidden="0" w:uiPriority="69" w:unhideWhenUsed="0"/>
+    <w:lsdException w:name="Dark List Accent 5" w:semiHidden="0" w:uiPriority="70" w:unhideWhenUsed="0"/>
+    <w:lsdException w:name="Colorful Shading Accent 5" w:semiHidden="0" w:uiPriority="71" w:unhideWhenUsed="0"/>
+    <w:lsdException w:name="Colorful List Accent 5" w:semiHidden="0" w:uiPriority="72" w:unhideWhenUsed="0"/>
+    <w:lsdException w:name="Colorful Grid Accent 5" w:semiHidden="0" w:uiPriority="73" w:unhideWhenUsed="0"/>
+    <w:lsdException w:name="Light Shading Accent 6" w:semiHidden="0" w:uiPriority="60" w:unhideWhenUsed="0"/>
+    <w:lsdException w:name="Light List Accent 6" w:semiHidden="0" w:uiPriority="61" w:unhideWhenUsed="0"/>
+    <w:lsdException w:name="Light Grid Accent 6" w:semiHidden="0" w:uiPriority="62" w:unhideWhenUsed="0"/>
+    <w:lsdException w:name="Medium Shading 1 Accent 6" w:semiHidden="0" w:uiPriority="63" w:unhideWhenUsed="0"/>
+    <w:lsdException w:name="Medium Shading 2 Accent 6" w:semiHidden="0" w:uiPriority="64" w:unhideWhenUsed="0"/>
+    <w:lsdException w:name="Medium List 1 Accent 6" w:semiHidden="0" w:uiPriority="65" w:unhideWhenUsed="0"/>
+    <w:lsdException w:name="Medium List 2 Accent 6" w:semiHidden="0" w:uiPriority="66" w:unhideWhenUsed="0"/>
+    <w:lsdException w:name="Medium Grid 1 Accent 6" w:semiHidden="0" w:uiPriority="67" w:unhideWhenUsed="0"/>
+    <w:lsdException w:name="Medium Grid 2 Accent 6" w:semiHidden="0" w:uiPriority="68" w:unhideWhenUsed="0"/>
+    <w:lsdException w:name="Medium Grid 3 Accent 6" w:semiHidden="0" w:uiPriority="69" w:unhideWhenUsed="0"/>
+    <w:lsdException w:name="Dark List Accent 6" w:semiHidden="0" w:uiPriority="70" w:unhideWhenUsed="0"/>
+    <w:lsdException w:name="Colorful Shading Accent 6" w:semiHidden="0" w:uiPriority="71" w:unhideWhenUsed="0"/>
+    <w:lsdException w:name="Colorful List Accent 6" w:semiHidden="0" w:uiPriority="72" w:unhideWhenUsed="0"/>
+    <w:lsdException w:name="Colorful Grid Accent 6" w:semiHidden="0" w:uiPriority="73" w:unhideWhenUsed="0"/>
+    <w:lsdException w:name="Subtle Emphasis" w:semiHidden="0" w:uiPriority="19" w:unhideWhenUsed="0" w:qFormat="1"/>
+    <w:lsdException w:name="Intense Emphasis" w:semiHidden="0" w:uiPriority="21" w:unhideWhenUsed="0" w:qFormat="1"/>
+    <w:lsdException w:name="Subtle Reference" w:semiHidden="0" w:uiPriority="31" w:unhideWhenUsed="0" w:qFormat="1"/>
+    <w:lsdException w:name="Intense Reference" w:semiHidden="0" w:uiPriority="32" w:unhideWhenUsed="0" w:qFormat="1"/>
+    <w:lsdException w:name="Book Title" w:semiHidden="0" w:uiPriority="33" w:unhideWhenUsed="0" w:qFormat="1"/>
+    <w:lsdException w:name="Bibliography" w:uiPriority="37"/>
+    <w:lsdException w:name="TOC Heading" w:uiPriority="39" w:qFormat="1"/>
   </w:latentStyles>
   <w:style w:type="paragraph" w:default="1" w:styleId="Normal">
     <w:name w:val="Normal"/>
@@ -2760,7 +2938,6 @@
     <w:uiPriority w:val="39"/>
     <w:rsid w:val="00C46AB6"/>
     <w:tblPr>
-      <w:tblInd w:w="0" w:type="dxa"/>
       <w:tblBorders>
         <w:top w:val="single" w:sz="4" w:space="0" w:color="auto"/>
         <w:left w:val="single" w:sz="4" w:space="0" w:color="auto"/>
@@ -2769,12 +2946,309 @@
         <w:insideH w:val="single" w:sz="4" w:space="0" w:color="auto"/>
         <w:insideV w:val="single" w:sz="4" w:space="0" w:color="auto"/>
       </w:tblBorders>
+    </w:tblPr>
+  </w:style>
+  <w:style w:type="character" w:styleId="Hyperlink">
+    <w:name w:val="Hyperlink"/>
+    <w:basedOn w:val="DefaultParagraphFont"/>
+    <w:uiPriority w:val="99"/>
+    <w:unhideWhenUsed/>
+    <w:rsid w:val="008623BD"/>
+    <w:rPr>
+      <w:color w:val="0563C1" w:themeColor="hyperlink"/>
+      <w:u w:val="single"/>
+    </w:rPr>
+  </w:style>
+</w:styles>
+</file>
+
+<file path=word/stylesWithEffects.xml><?xml version="1.0" encoding="utf-8"?>
+<w:styles xmlns:wpc="http://schemas.microsoft.com/office/word/2010/wordprocessingCanvas" xmlns:mc="http://schemas.openxmlformats.org/markup-compatibility/2006" xmlns:o="urn:schemas-microsoft-com:office:office" xmlns:r="http://schemas.openxmlformats.org/officeDocument/2006/relationships" xmlns:m="http://schemas.openxmlformats.org/officeDocument/2006/math" xmlns:v="urn:schemas-microsoft-com:vml" xmlns:wp14="http://schemas.microsoft.com/office/word/2010/wordprocessingDrawing" xmlns:wp="http://schemas.openxmlformats.org/drawingml/2006/wordprocessingDrawing" xmlns:w10="urn:schemas-microsoft-com:office:word" xmlns:w="http://schemas.openxmlformats.org/wordprocessingml/2006/main" xmlns:w14="http://schemas.microsoft.com/office/word/2010/wordml" xmlns:wpg="http://schemas.microsoft.com/office/word/2010/wordprocessingGroup" xmlns:wpi="http://schemas.microsoft.com/office/word/2010/wordprocessingInk" xmlns:wne="http://schemas.microsoft.com/office/word/2006/wordml" xmlns:wps="http://schemas.microsoft.com/office/word/2010/wordprocessingShape" mc:Ignorable="w14 wp14">
+  <w:docDefaults>
+    <w:rPrDefault>
+      <w:rPr>
+        <w:rFonts w:asciiTheme="minorHAnsi" w:eastAsiaTheme="minorHAnsi" w:hAnsiTheme="minorHAnsi" w:cstheme="minorBidi"/>
+        <w:sz w:val="24"/>
+        <w:szCs w:val="24"/>
+        <w:lang w:val="en-US" w:eastAsia="en-US" w:bidi="ar-SA"/>
+      </w:rPr>
+    </w:rPrDefault>
+    <w:pPrDefault/>
+  </w:docDefaults>
+  <w:latentStyles w:defLockedState="0" w:defUIPriority="99" w:defSemiHidden="1" w:defUnhideWhenUsed="1" w:defQFormat="0" w:count="267">
+    <w:lsdException w:name="Normal" w:semiHidden="0" w:uiPriority="0" w:unhideWhenUsed="0" w:qFormat="1"/>
+    <w:lsdException w:name="heading 1" w:semiHidden="0" w:uiPriority="9" w:unhideWhenUsed="0" w:qFormat="1"/>
+    <w:lsdException w:name="heading 2" w:uiPriority="9" w:qFormat="1"/>
+    <w:lsdException w:name="heading 3" w:uiPriority="9" w:qFormat="1"/>
+    <w:lsdException w:name="heading 4" w:uiPriority="9" w:qFormat="1"/>
+    <w:lsdException w:name="heading 5" w:uiPriority="9" w:qFormat="1"/>
+    <w:lsdException w:name="heading 6" w:uiPriority="9" w:qFormat="1"/>
+    <w:lsdException w:name="heading 7" w:uiPriority="9" w:qFormat="1"/>
+    <w:lsdException w:name="heading 8" w:uiPriority="9" w:qFormat="1"/>
+    <w:lsdException w:name="heading 9" w:uiPriority="9" w:qFormat="1"/>
+    <w:lsdException w:name="toc 1" w:uiPriority="39"/>
+    <w:lsdException w:name="toc 2" w:uiPriority="39"/>
+    <w:lsdException w:name="toc 3" w:uiPriority="39"/>
+    <w:lsdException w:name="toc 4" w:uiPriority="39"/>
+    <w:lsdException w:name="toc 5" w:uiPriority="39"/>
+    <w:lsdException w:name="toc 6" w:uiPriority="39"/>
+    <w:lsdException w:name="toc 7" w:uiPriority="39"/>
+    <w:lsdException w:name="toc 8" w:uiPriority="39"/>
+    <w:lsdException w:name="toc 9" w:uiPriority="39"/>
+    <w:lsdException w:name="caption" w:uiPriority="35" w:qFormat="1"/>
+    <w:lsdException w:name="Title" w:semiHidden="0" w:uiPriority="10" w:unhideWhenUsed="0" w:qFormat="1"/>
+    <w:lsdException w:name="Default Paragraph Font" w:uiPriority="1"/>
+    <w:lsdException w:name="Subtitle" w:semiHidden="0" w:uiPriority="11" w:unhideWhenUsed="0" w:qFormat="1"/>
+    <w:lsdException w:name="Strong" w:semiHidden="0" w:uiPriority="22" w:unhideWhenUsed="0" w:qFormat="1"/>
+    <w:lsdException w:name="Emphasis" w:semiHidden="0" w:uiPriority="20" w:unhideWhenUsed="0" w:qFormat="1"/>
+    <w:lsdException w:name="Table Grid" w:semiHidden="0" w:uiPriority="39" w:unhideWhenUsed="0"/>
+    <w:lsdException w:name="Placeholder Text" w:unhideWhenUsed="0"/>
+    <w:lsdException w:name="No Spacing" w:semiHidden="0" w:uiPriority="1" w:unhideWhenUsed="0" w:qFormat="1"/>
+    <w:lsdException w:name="Light Shading" w:semiHidden="0" w:uiPriority="60" w:unhideWhenUsed="0"/>
+    <w:lsdException w:name="Light List" w:semiHidden="0" w:uiPriority="61" w:unhideWhenUsed="0"/>
+    <w:lsdException w:name="Light Grid" w:semiHidden="0" w:uiPriority="62" w:unhideWhenUsed="0"/>
+    <w:lsdException w:name="Medium Shading 1" w:semiHidden="0" w:uiPriority="63" w:unhideWhenUsed="0"/>
+    <w:lsdException w:name="Medium Shading 2" w:semiHidden="0" w:uiPriority="64" w:unhideWhenUsed="0"/>
+    <w:lsdException w:name="Medium List 1" w:semiHidden="0" w:uiPriority="65" w:unhideWhenUsed="0"/>
+    <w:lsdException w:name="Medium List 2" w:semiHidden="0" w:uiPriority="66" w:unhideWhenUsed="0"/>
+    <w:lsdException w:name="Medium Grid 1" w:semiHidden="0" w:uiPriority="67" w:unhideWhenUsed="0"/>
+    <w:lsdException w:name="Medium Grid 2" w:semiHidden="0" w:uiPriority="68" w:unhideWhenUsed="0"/>
+    <w:lsdException w:name="Medium Grid 3" w:semiHidden="0" w:uiPriority="69" w:unhideWhenUsed="0"/>
+    <w:lsdException w:name="Dark List" w:semiHidden="0" w:uiPriority="70" w:unhideWhenUsed="0"/>
+    <w:lsdException w:name="Colorful Shading" w:semiHidden="0" w:uiPriority="71" w:unhideWhenUsed="0"/>
+    <w:lsdException w:name="Colorful List" w:semiHidden="0" w:uiPriority="72" w:unhideWhenUsed="0"/>
+    <w:lsdException w:name="Colorful Grid" w:semiHidden="0" w:uiPriority="73" w:unhideWhenUsed="0"/>
+    <w:lsdException w:name="Light Shading Accent 1" w:semiHidden="0" w:uiPriority="60" w:unhideWhenUsed="0"/>
+    <w:lsdException w:name="Light List Accent 1" w:semiHidden="0" w:uiPriority="61" w:unhideWhenUsed="0"/>
+    <w:lsdException w:name="Light Grid Accent 1" w:semiHidden="0" w:uiPriority="62" w:unhideWhenUsed="0"/>
+    <w:lsdException w:name="Medium Shading 1 Accent 1" w:semiHidden="0" w:uiPriority="63" w:unhideWhenUsed="0"/>
+    <w:lsdException w:name="Medium Shading 2 Accent 1" w:semiHidden="0" w:uiPriority="64" w:unhideWhenUsed="0"/>
+    <w:lsdException w:name="Medium List 1 Accent 1" w:semiHidden="0" w:uiPriority="65" w:unhideWhenUsed="0"/>
+    <w:lsdException w:name="Revision" w:unhideWhenUsed="0"/>
+    <w:lsdException w:name="List Paragraph" w:semiHidden="0" w:uiPriority="34" w:unhideWhenUsed="0" w:qFormat="1"/>
+    <w:lsdException w:name="Quote" w:semiHidden="0" w:uiPriority="29" w:unhideWhenUsed="0" w:qFormat="1"/>
+    <w:lsdException w:name="Intense Quote" w:semiHidden="0" w:uiPriority="30" w:unhideWhenUsed="0" w:qFormat="1"/>
+    <w:lsdException w:name="Medium List 2 Accent 1" w:semiHidden="0" w:uiPriority="66" w:unhideWhenUsed="0"/>
+    <w:lsdException w:name="Medium Grid 1 Accent 1" w:semiHidden="0" w:uiPriority="67" w:unhideWhenUsed="0"/>
+    <w:lsdException w:name="Medium Grid 2 Accent 1" w:semiHidden="0" w:uiPriority="68" w:unhideWhenUsed="0"/>
+    <w:lsdException w:name="Medium Grid 3 Accent 1" w:semiHidden="0" w:uiPriority="69" w:unhideWhenUsed="0"/>
+    <w:lsdException w:name="Dark List Accent 1" w:semiHidden="0" w:uiPriority="70" w:unhideWhenUsed="0"/>
+    <w:lsdException w:name="Colorful Shading Accent 1" w:semiHidden="0" w:uiPriority="71" w:unhideWhenUsed="0"/>
+    <w:lsdException w:name="Colorful List Accent 1" w:semiHidden="0" w:uiPriority="72" w:unhideWhenUsed="0"/>
+    <w:lsdException w:name="Colorful Grid Accent 1" w:semiHidden="0" w:uiPriority="73" w:unhideWhenUsed="0"/>
+    <w:lsdException w:name="Light Shading Accent 2" w:semiHidden="0" w:uiPriority="60" w:unhideWhenUsed="0"/>
+    <w:lsdException w:name="Light List Accent 2" w:semiHidden="0" w:uiPriority="61" w:unhideWhenUsed="0"/>
+    <w:lsdException w:name="Light Grid Accent 2" w:semiHidden="0" w:uiPriority="62" w:unhideWhenUsed="0"/>
+    <w:lsdException w:name="Medium Shading 1 Accent 2" w:semiHidden="0" w:uiPriority="63" w:unhideWhenUsed="0"/>
+    <w:lsdException w:name="Medium Shading 2 Accent 2" w:semiHidden="0" w:uiPriority="64" w:unhideWhenUsed="0"/>
+    <w:lsdException w:name="Medium List 1 Accent 2" w:semiHidden="0" w:uiPriority="65" w:unhideWhenUsed="0"/>
+    <w:lsdException w:name="Medium List 2 Accent 2" w:semiHidden="0" w:uiPriority="66" w:unhideWhenUsed="0"/>
+    <w:lsdException w:name="Medium Grid 1 Accent 2" w:semiHidden="0" w:uiPriority="67" w:unhideWhenUsed="0"/>
+    <w:lsdException w:name="Medium Grid 2 Accent 2" w:semiHidden="0" w:uiPriority="68" w:unhideWhenUsed="0"/>
+    <w:lsdException w:name="Medium Grid 3 Accent 2" w:semiHidden="0" w:uiPriority="69" w:unhideWhenUsed="0"/>
+    <w:lsdException w:name="Dark List Accent 2" w:semiHidden="0" w:uiPriority="70" w:unhideWhenUsed="0"/>
+    <w:lsdException w:name="Colorful Shading Accent 2" w:semiHidden="0" w:uiPriority="71" w:unhideWhenUsed="0"/>
+    <w:lsdException w:name="Colorful List Accent 2" w:semiHidden="0" w:uiPriority="72" w:unhideWhenUsed="0"/>
+    <w:lsdException w:name="Colorful Grid Accent 2" w:semiHidden="0" w:uiPriority="73" w:unhideWhenUsed="0"/>
+    <w:lsdException w:name="Light Shading Accent 3" w:semiHidden="0" w:uiPriority="60" w:unhideWhenUsed="0"/>
+    <w:lsdException w:name="Light List Accent 3" w:semiHidden="0" w:uiPriority="61" w:unhideWhenUsed="0"/>
+    <w:lsdException w:name="Light Grid Accent 3" w:semiHidden="0" w:uiPriority="62" w:unhideWhenUsed="0"/>
+    <w:lsdException w:name="Medium Shading 1 Accent 3" w:semiHidden="0" w:uiPriority="63" w:unhideWhenUsed="0"/>
+    <w:lsdException w:name="Medium Shading 2 Accent 3" w:semiHidden="0" w:uiPriority="64" w:unhideWhenUsed="0"/>
+    <w:lsdException w:name="Medium List 1 Accent 3" w:semiHidden="0" w:uiPriority="65" w:unhideWhenUsed="0"/>
+    <w:lsdException w:name="Medium List 2 Accent 3" w:semiHidden="0" w:uiPriority="66" w:unhideWhenUsed="0"/>
+    <w:lsdException w:name="Medium Grid 1 Accent 3" w:semiHidden="0" w:uiPriority="67" w:unhideWhenUsed="0"/>
+    <w:lsdException w:name="Medium Grid 2 Accent 3" w:semiHidden="0" w:uiPriority="68" w:unhideWhenUsed="0"/>
+    <w:lsdException w:name="Medium Grid 3 Accent 3" w:semiHidden="0" w:uiPriority="69" w:unhideWhenUsed="0"/>
+    <w:lsdException w:name="Dark List Accent 3" w:semiHidden="0" w:uiPriority="70" w:unhideWhenUsed="0"/>
+    <w:lsdException w:name="Colorful Shading Accent 3" w:semiHidden="0" w:uiPriority="71" w:unhideWhenUsed="0"/>
+    <w:lsdException w:name="Colorful List Accent 3" w:semiHidden="0" w:uiPriority="72" w:unhideWhenUsed="0"/>
+    <w:lsdException w:name="Colorful Grid Accent 3" w:semiHidden="0" w:uiPriority="73" w:unhideWhenUsed="0"/>
+    <w:lsdException w:name="Light Shading Accent 4" w:semiHidden="0" w:uiPriority="60" w:unhideWhenUsed="0"/>
+    <w:lsdException w:name="Light List Accent 4" w:semiHidden="0" w:uiPriority="61" w:unhideWhenUsed="0"/>
+    <w:lsdException w:name="Light Grid Accent 4" w:semiHidden="0" w:uiPriority="62" w:unhideWhenUsed="0"/>
+    <w:lsdException w:name="Medium Shading 1 Accent 4" w:semiHidden="0" w:uiPriority="63" w:unhideWhenUsed="0"/>
+    <w:lsdException w:name="Medium Shading 2 Accent 4" w:semiHidden="0" w:uiPriority="64" w:unhideWhenUsed="0"/>
+    <w:lsdException w:name="Medium List 1 Accent 4" w:semiHidden="0" w:uiPriority="65" w:unhideWhenUsed="0"/>
+    <w:lsdException w:name="Medium List 2 Accent 4" w:semiHidden="0" w:uiPriority="66" w:unhideWhenUsed="0"/>
+    <w:lsdException w:name="Medium Grid 1 Accent 4" w:semiHidden="0" w:uiPriority="67" w:unhideWhenUsed="0"/>
+    <w:lsdException w:name="Medium Grid 2 Accent 4" w:semiHidden="0" w:uiPriority="68" w:unhideWhenUsed="0"/>
+    <w:lsdException w:name="Medium Grid 3 Accent 4" w:semiHidden="0" w:uiPriority="69" w:unhideWhenUsed="0"/>
+    <w:lsdException w:name="Dark List Accent 4" w:semiHidden="0" w:uiPriority="70" w:unhideWhenUsed="0"/>
+    <w:lsdException w:name="Colorful Shading Accent 4" w:semiHidden="0" w:uiPriority="71" w:unhideWhenUsed="0"/>
+    <w:lsdException w:name="Colorful List Accent 4" w:semiHidden="0" w:uiPriority="72" w:unhideWhenUsed="0"/>
+    <w:lsdException w:name="Colorful Grid Accent 4" w:semiHidden="0" w:uiPriority="73" w:unhideWhenUsed="0"/>
+    <w:lsdException w:name="Light Shading Accent 5" w:semiHidden="0" w:uiPriority="60" w:unhideWhenUsed="0"/>
+    <w:lsdException w:name="Light List Accent 5" w:semiHidden="0" w:uiPriority="61" w:unhideWhenUsed="0"/>
+    <w:lsdException w:name="Light Grid Accent 5" w:semiHidden="0" w:uiPriority="62" w:unhideWhenUsed="0"/>
+    <w:lsdException w:name="Medium Shading 1 Accent 5" w:semiHidden="0" w:uiPriority="63" w:unhideWhenUsed="0"/>
+    <w:lsdException w:name="Medium Shading 2 Accent 5" w:semiHidden="0" w:uiPriority="64" w:unhideWhenUsed="0"/>
+    <w:lsdException w:name="Medium List 1 Accent 5" w:semiHidden="0" w:uiPriority="65" w:unhideWhenUsed="0"/>
+    <w:lsdException w:name="Medium List 2 Accent 5" w:semiHidden="0" w:uiPriority="66" w:unhideWhenUsed="0"/>
+    <w:lsdException w:name="Medium Grid 1 Accent 5" w:semiHidden="0" w:uiPriority="67" w:unhideWhenUsed="0"/>
+    <w:lsdException w:name="Medium Grid 2 Accent 5" w:semiHidden="0" w:uiPriority="68" w:unhideWhenUsed="0"/>
+    <w:lsdException w:name="Medium Grid 3 Accent 5" w:semiHidden="0" w:uiPriority="69" w:unhideWhenUsed="0"/>
+    <w:lsdException w:name="Dark List Accent 5" w:semiHidden="0" w:uiPriority="70" w:unhideWhenUsed="0"/>
+    <w:lsdException w:name="Colorful Shading Accent 5" w:semiHidden="0" w:uiPriority="71" w:unhideWhenUsed="0"/>
+    <w:lsdException w:name="Colorful List Accent 5" w:semiHidden="0" w:uiPriority="72" w:unhideWhenUsed="0"/>
+    <w:lsdException w:name="Colorful Grid Accent 5" w:semiHidden="0" w:uiPriority="73" w:unhideWhenUsed="0"/>
+    <w:lsdException w:name="Light Shading Accent 6" w:semiHidden="0" w:uiPriority="60" w:unhideWhenUsed="0"/>
+    <w:lsdException w:name="Light List Accent 6" w:semiHidden="0" w:uiPriority="61" w:unhideWhenUsed="0"/>
+    <w:lsdException w:name="Light Grid Accent 6" w:semiHidden="0" w:uiPriority="62" w:unhideWhenUsed="0"/>
+    <w:lsdException w:name="Medium Shading 1 Accent 6" w:semiHidden="0" w:uiPriority="63" w:unhideWhenUsed="0"/>
+    <w:lsdException w:name="Medium Shading 2 Accent 6" w:semiHidden="0" w:uiPriority="64" w:unhideWhenUsed="0"/>
+    <w:lsdException w:name="Medium List 1 Accent 6" w:semiHidden="0" w:uiPriority="65" w:unhideWhenUsed="0"/>
+    <w:lsdException w:name="Medium List 2 Accent 6" w:semiHidden="0" w:uiPriority="66" w:unhideWhenUsed="0"/>
+    <w:lsdException w:name="Medium Grid 1 Accent 6" w:semiHidden="0" w:uiPriority="67" w:unhideWhenUsed="0"/>
+    <w:lsdException w:name="Medium Grid 2 Accent 6" w:semiHidden="0" w:uiPriority="68" w:unhideWhenUsed="0"/>
+    <w:lsdException w:name="Medium Grid 3 Accent 6" w:semiHidden="0" w:uiPriority="69" w:unhideWhenUsed="0"/>
+    <w:lsdException w:name="Dark List Accent 6" w:semiHidden="0" w:uiPriority="70" w:unhideWhenUsed="0"/>
+    <w:lsdException w:name="Colorful Shading Accent 6" w:semiHidden="0" w:uiPriority="71" w:unhideWhenUsed="0"/>
+    <w:lsdException w:name="Colorful List Accent 6" w:semiHidden="0" w:uiPriority="72" w:unhideWhenUsed="0"/>
+    <w:lsdException w:name="Colorful Grid Accent 6" w:semiHidden="0" w:uiPriority="73" w:unhideWhenUsed="0"/>
+    <w:lsdException w:name="Subtle Emphasis" w:semiHidden="0" w:uiPriority="19" w:unhideWhenUsed="0" w:qFormat="1"/>
+    <w:lsdException w:name="Intense Emphasis" w:semiHidden="0" w:uiPriority="21" w:unhideWhenUsed="0" w:qFormat="1"/>
+    <w:lsdException w:name="Subtle Reference" w:semiHidden="0" w:uiPriority="31" w:unhideWhenUsed="0" w:qFormat="1"/>
+    <w:lsdException w:name="Intense Reference" w:semiHidden="0" w:uiPriority="32" w:unhideWhenUsed="0" w:qFormat="1"/>
+    <w:lsdException w:name="Book Title" w:semiHidden="0" w:uiPriority="33" w:unhideWhenUsed="0" w:qFormat="1"/>
+    <w:lsdException w:name="Bibliography" w:uiPriority="37"/>
+    <w:lsdException w:name="TOC Heading" w:uiPriority="39" w:qFormat="1"/>
+  </w:latentStyles>
+  <w:style w:type="paragraph" w:default="1" w:styleId="Normal">
+    <w:name w:val="Normal"/>
+    <w:qFormat/>
+  </w:style>
+  <w:style w:type="character" w:default="1" w:styleId="DefaultParagraphFont">
+    <w:name w:val="Default Paragraph Font"/>
+    <w:uiPriority w:val="1"/>
+    <w:semiHidden/>
+    <w:unhideWhenUsed/>
+  </w:style>
+  <w:style w:type="table" w:default="1" w:styleId="TableNormal">
+    <w:name w:val="Normal Table"/>
+    <w:uiPriority w:val="99"/>
+    <w:semiHidden/>
+    <w:unhideWhenUsed/>
+    <w:tblPr>
+      <w:tblInd w:w="0" w:type="dxa"/>
       <w:tblCellMar>
         <w:top w:w="0" w:type="dxa"/>
         <w:left w:w="108" w:type="dxa"/>
         <w:bottom w:w="0" w:type="dxa"/>
         <w:right w:w="108" w:type="dxa"/>
       </w:tblCellMar>
+    </w:tblPr>
+  </w:style>
+  <w:style w:type="numbering" w:default="1" w:styleId="NoList">
+    <w:name w:val="No List"/>
+    <w:uiPriority w:val="99"/>
+    <w:semiHidden/>
+    <w:unhideWhenUsed/>
+  </w:style>
+  <w:style w:type="paragraph" w:styleId="ListParagraph">
+    <w:name w:val="List Paragraph"/>
+    <w:basedOn w:val="Normal"/>
+    <w:uiPriority w:val="34"/>
+    <w:qFormat/>
+    <w:rsid w:val="002E16F4"/>
+    <w:pPr>
+      <w:ind w:left="720"/>
+      <w:contextualSpacing/>
+    </w:pPr>
+  </w:style>
+  <w:style w:type="character" w:styleId="PlaceholderText">
+    <w:name w:val="Placeholder Text"/>
+    <w:basedOn w:val="DefaultParagraphFont"/>
+    <w:uiPriority w:val="99"/>
+    <w:semiHidden/>
+    <w:rsid w:val="00565B28"/>
+    <w:rPr>
+      <w:color w:val="808080"/>
+    </w:rPr>
+  </w:style>
+  <w:style w:type="paragraph" w:styleId="Header">
+    <w:name w:val="header"/>
+    <w:basedOn w:val="Normal"/>
+    <w:link w:val="HeaderChar"/>
+    <w:uiPriority w:val="99"/>
+    <w:unhideWhenUsed/>
+    <w:rsid w:val="008819C3"/>
+    <w:pPr>
+      <w:tabs>
+        <w:tab w:val="center" w:pos="4680"/>
+        <w:tab w:val="right" w:pos="9360"/>
+      </w:tabs>
+    </w:pPr>
+  </w:style>
+  <w:style w:type="character" w:customStyle="1" w:styleId="HeaderChar">
+    <w:name w:val="Header Char"/>
+    <w:basedOn w:val="DefaultParagraphFont"/>
+    <w:link w:val="Header"/>
+    <w:uiPriority w:val="99"/>
+    <w:rsid w:val="008819C3"/>
+  </w:style>
+  <w:style w:type="paragraph" w:styleId="Footer">
+    <w:name w:val="footer"/>
+    <w:basedOn w:val="Normal"/>
+    <w:link w:val="FooterChar"/>
+    <w:uiPriority w:val="99"/>
+    <w:unhideWhenUsed/>
+    <w:rsid w:val="008819C3"/>
+    <w:pPr>
+      <w:tabs>
+        <w:tab w:val="center" w:pos="4680"/>
+        <w:tab w:val="right" w:pos="9360"/>
+      </w:tabs>
+    </w:pPr>
+  </w:style>
+  <w:style w:type="character" w:customStyle="1" w:styleId="FooterChar">
+    <w:name w:val="Footer Char"/>
+    <w:basedOn w:val="DefaultParagraphFont"/>
+    <w:link w:val="Footer"/>
+    <w:uiPriority w:val="99"/>
+    <w:rsid w:val="008819C3"/>
+  </w:style>
+  <w:style w:type="paragraph" w:styleId="BalloonText">
+    <w:name w:val="Balloon Text"/>
+    <w:basedOn w:val="Normal"/>
+    <w:link w:val="BalloonTextChar"/>
+    <w:uiPriority w:val="99"/>
+    <w:semiHidden/>
+    <w:unhideWhenUsed/>
+    <w:rsid w:val="00220325"/>
+    <w:rPr>
+      <w:rFonts w:ascii="Tahoma" w:hAnsi="Tahoma" w:cs="Tahoma"/>
+      <w:sz w:val="16"/>
+      <w:szCs w:val="16"/>
+    </w:rPr>
+  </w:style>
+  <w:style w:type="character" w:customStyle="1" w:styleId="BalloonTextChar">
+    <w:name w:val="Balloon Text Char"/>
+    <w:basedOn w:val="DefaultParagraphFont"/>
+    <w:link w:val="BalloonText"/>
+    <w:uiPriority w:val="99"/>
+    <w:semiHidden/>
+    <w:rsid w:val="00220325"/>
+    <w:rPr>
+      <w:rFonts w:ascii="Tahoma" w:hAnsi="Tahoma" w:cs="Tahoma"/>
+      <w:sz w:val="16"/>
+      <w:szCs w:val="16"/>
+    </w:rPr>
+  </w:style>
+  <w:style w:type="table" w:styleId="TableGrid">
+    <w:name w:val="Table Grid"/>
+    <w:basedOn w:val="TableNormal"/>
+    <w:uiPriority w:val="39"/>
+    <w:rsid w:val="00C46AB6"/>
+    <w:tblPr>
+      <w:tblBorders>
+        <w:top w:val="single" w:sz="4" w:space="0" w:color="auto"/>
+        <w:left w:val="single" w:sz="4" w:space="0" w:color="auto"/>
+        <w:bottom w:val="single" w:sz="4" w:space="0" w:color="auto"/>
+        <w:right w:val="single" w:sz="4" w:space="0" w:color="auto"/>
+        <w:insideH w:val="single" w:sz="4" w:space="0" w:color="auto"/>
+        <w:insideV w:val="single" w:sz="4" w:space="0" w:color="auto"/>
+      </w:tblBorders>
     </w:tblPr>
   </w:style>
   <w:style w:type="character" w:styleId="Hyperlink">
@@ -3046,7 +3520,7 @@
   <a:extraClrSchemeLst/>
   <a:extLst>
     <a:ext uri="{05A4C25C-085E-4340-85A3-A5531E510DB2}">
-      <thm15:themeFamily xmlns:thm15="http://schemas.microsoft.com/office/thememl/2012/main" name="Office Theme" id="{62F939B6-93AF-4DB8-9C6B-D6C7DFDC589F}" vid="{4A3C46E8-61CC-4603-A589-7422A47A8E4A}"/>
+      <thm15:themeFamily xmlns:thm15="http://schemas.microsoft.com/office/thememl/2012/main" xmlns="" name="Office Theme" id="{62F939B6-93AF-4DB8-9C6B-D6C7DFDC589F}" vid="{4A3C46E8-61CC-4603-A589-7422A47A8E4A}"/>
     </a:ext>
   </a:extLst>
 </a:theme>

</xml_diff>

<commit_message>
Finished my portion of report
</commit_message>
<xml_diff>
--- a/Final Project Report.docx
+++ b/Final Project Report.docx
@@ -1,6 +1,6 @@
 
 <file path=word/document.xml><?xml version="1.0" encoding="utf-8"?>
-<w:document xmlns:wpc="http://schemas.microsoft.com/office/word/2010/wordprocessingCanvas" xmlns:mc="http://schemas.openxmlformats.org/markup-compatibility/2006" xmlns:o="urn:schemas-microsoft-com:office:office" xmlns:r="http://schemas.openxmlformats.org/officeDocument/2006/relationships" xmlns:m="http://schemas.openxmlformats.org/officeDocument/2006/math" xmlns:v="urn:schemas-microsoft-com:vml" xmlns:wp14="http://schemas.microsoft.com/office/word/2010/wordprocessingDrawing" xmlns:wp="http://schemas.openxmlformats.org/drawingml/2006/wordprocessingDrawing" xmlns:w10="urn:schemas-microsoft-com:office:word" xmlns:w="http://schemas.openxmlformats.org/wordprocessingml/2006/main" xmlns:w14="http://schemas.microsoft.com/office/word/2010/wordml" xmlns:wpg="http://schemas.microsoft.com/office/word/2010/wordprocessingGroup" xmlns:wpi="http://schemas.microsoft.com/office/word/2010/wordprocessingInk" xmlns:wne="http://schemas.microsoft.com/office/word/2006/wordml" xmlns:wps="http://schemas.microsoft.com/office/word/2010/wordprocessingShape" mc:Ignorable="w14 wp14">
+<w:document xmlns:wpc="http://schemas.microsoft.com/office/word/2010/wordprocessingCanvas" xmlns:mo="http://schemas.microsoft.com/office/mac/office/2008/main" xmlns:mc="http://schemas.openxmlformats.org/markup-compatibility/2006" xmlns:mv="urn:schemas-microsoft-com:mac:vml" xmlns:o="urn:schemas-microsoft-com:office:office" xmlns:r="http://schemas.openxmlformats.org/officeDocument/2006/relationships" xmlns:m="http://schemas.openxmlformats.org/officeDocument/2006/math" xmlns:v="urn:schemas-microsoft-com:vml" xmlns:wp14="http://schemas.microsoft.com/office/word/2010/wordprocessingDrawing" xmlns:wp="http://schemas.openxmlformats.org/drawingml/2006/wordprocessingDrawing" xmlns:w10="urn:schemas-microsoft-com:office:word" xmlns:w="http://schemas.openxmlformats.org/wordprocessingml/2006/main" xmlns:w14="http://schemas.microsoft.com/office/word/2010/wordml" xmlns:w15="http://schemas.microsoft.com/office/word/2012/wordml" xmlns:wpg="http://schemas.microsoft.com/office/word/2010/wordprocessingGroup" xmlns:wpi="http://schemas.microsoft.com/office/word/2010/wordprocessingInk" xmlns:wne="http://schemas.microsoft.com/office/word/2006/wordml" xmlns:wps="http://schemas.microsoft.com/office/word/2010/wordprocessingShape" mc:Ignorable="w14 w15 wp14">
   <w:body>
     <w:p>
       <w:pPr>
@@ -30,49 +30,7 @@
         <w:rPr>
           <w:rFonts w:ascii="Times New Roman" w:hAnsi="Times New Roman" w:cs="Times New Roman"/>
         </w:rPr>
-        <w:t xml:space="preserve">Kevin </w:t>
-      </w:r>
-      <w:proofErr w:type="spellStart"/>
-      <w:r>
-        <w:rPr>
-          <w:rFonts w:ascii="Times New Roman" w:hAnsi="Times New Roman" w:cs="Times New Roman"/>
-        </w:rPr>
-        <w:t>Gregor</w:t>
-      </w:r>
-      <w:proofErr w:type="spellEnd"/>
-      <w:r>
-        <w:rPr>
-          <w:rFonts w:ascii="Times New Roman" w:hAnsi="Times New Roman" w:cs="Times New Roman"/>
-        </w:rPr>
-        <w:t xml:space="preserve"> – krg43, </w:t>
-      </w:r>
-      <w:proofErr w:type="spellStart"/>
-      <w:r>
-        <w:rPr>
-          <w:rFonts w:ascii="Times New Roman" w:hAnsi="Times New Roman" w:cs="Times New Roman"/>
-        </w:rPr>
-        <w:t>Jaydev</w:t>
-      </w:r>
-      <w:proofErr w:type="spellEnd"/>
-      <w:r>
-        <w:rPr>
-          <w:rFonts w:ascii="Times New Roman" w:hAnsi="Times New Roman" w:cs="Times New Roman"/>
-        </w:rPr>
-        <w:t xml:space="preserve"> </w:t>
-      </w:r>
-      <w:proofErr w:type="spellStart"/>
-      <w:r>
-        <w:rPr>
-          <w:rFonts w:ascii="Times New Roman" w:hAnsi="Times New Roman" w:cs="Times New Roman"/>
-        </w:rPr>
-        <w:t>Kshirsagar</w:t>
-      </w:r>
-      <w:proofErr w:type="spellEnd"/>
-      <w:r>
-        <w:rPr>
-          <w:rFonts w:ascii="Times New Roman" w:hAnsi="Times New Roman" w:cs="Times New Roman"/>
-        </w:rPr>
-        <w:t xml:space="preserve"> – jlk368</w:t>
+        <w:t>Kevin Gregor – krg43, Jaydev Kshirsagar – jlk368</w:t>
       </w:r>
     </w:p>
     <w:p>
@@ -135,21 +93,7 @@
         <w:rPr>
           <w:rFonts w:ascii="Times New Roman" w:hAnsi="Times New Roman" w:cs="Times New Roman"/>
         </w:rPr>
-        <w:t xml:space="preserve">The process of image filtering can be inherently parallelized since each operation that happens on any given pixel is completely independent of operations on other pixels. Hence, we have a lot of scope for exploiting the parallel nature of the problem. For large image sizes, applying an image filter serially will take a significant amount of time. We explore multiple methods of performance tuning, including memory layout adjustments and parallelization using </w:t>
-      </w:r>
-      <w:proofErr w:type="spellStart"/>
-      <w:r>
-        <w:rPr>
-          <w:rFonts w:ascii="Times New Roman" w:hAnsi="Times New Roman" w:cs="Times New Roman"/>
-        </w:rPr>
-        <w:t>OpenMP</w:t>
-      </w:r>
-      <w:proofErr w:type="spellEnd"/>
-      <w:r>
-        <w:rPr>
-          <w:rFonts w:ascii="Times New Roman" w:hAnsi="Times New Roman" w:cs="Times New Roman"/>
-        </w:rPr>
-        <w:t>. We primarily attempt to parallelize the Finite-Impulse Response (FIR) type of fi</w:t>
+        <w:t>The process of image filtering can be inherently parallelized since each operation that happens on any given pixel is completely independent of operations on other pixels. Hence, we have a lot of scope for exploiting the parallel nature of the problem. For large image sizes, applying an image filter serially will take a significant amount of time. We explore multiple methods of performance tuning, including memory layout adjustments and parallelization using OpenMP. We primarily attempt to parallelize the Finite-Impulse Response (FIR) type of fi</w:t>
       </w:r>
       <w:r>
         <w:rPr>
@@ -586,35 +530,7 @@
         <w:rPr>
           <w:rFonts w:ascii="Times New Roman" w:hAnsi="Times New Roman" w:cs="Times New Roman"/>
         </w:rPr>
-        <w:t xml:space="preserve">Purdue University, the students tested parallelization using both </w:t>
-      </w:r>
-      <w:proofErr w:type="spellStart"/>
-      <w:r>
-        <w:rPr>
-          <w:rFonts w:ascii="Times New Roman" w:hAnsi="Times New Roman" w:cs="Times New Roman"/>
-        </w:rPr>
-        <w:t>OpenMP</w:t>
-      </w:r>
-      <w:proofErr w:type="spellEnd"/>
-      <w:r>
-        <w:rPr>
-          <w:rFonts w:ascii="Times New Roman" w:hAnsi="Times New Roman" w:cs="Times New Roman"/>
-        </w:rPr>
-        <w:t xml:space="preserve"> and MPI. They found that increasing the number of processes using </w:t>
-      </w:r>
-      <w:proofErr w:type="spellStart"/>
-      <w:r>
-        <w:rPr>
-          <w:rFonts w:ascii="Times New Roman" w:hAnsi="Times New Roman" w:cs="Times New Roman"/>
-        </w:rPr>
-        <w:t>OpenMP</w:t>
-      </w:r>
-      <w:proofErr w:type="spellEnd"/>
-      <w:r>
-        <w:rPr>
-          <w:rFonts w:ascii="Times New Roman" w:hAnsi="Times New Roman" w:cs="Times New Roman"/>
-        </w:rPr>
-        <w:t xml:space="preserve"> led to more of a speedup than doing so with MPI. Below is a graph of their findings:</w:t>
+        <w:t>Purdue University, the students tested parallelization using both OpenMP and MPI. They found that increasing the number of processes using OpenMP led to more of a speedup than doing so with MPI. Below is a graph of their findings:</w:t>
       </w:r>
     </w:p>
     <w:p>
@@ -635,7 +551,6 @@
           <w:rFonts w:ascii="Times" w:hAnsi="Times" w:cs="Times"/>
           <w:noProof/>
           <w:color w:val="000000"/>
-          <w:lang w:val="en-IN" w:eastAsia="en-IN"/>
         </w:rPr>
         <w:drawing>
           <wp:inline distT="0" distB="0" distL="0" distR="0" wp14:anchorId="5FB599D2" wp14:editId="2A2EE1AF">
@@ -655,7 +570,7 @@
                     </pic:cNvPicPr>
                   </pic:nvPicPr>
                   <pic:blipFill>
-                    <a:blip r:embed="rId8" cstate="print">
+                    <a:blip r:embed="rId7" cstate="print">
                       <a:extLst>
                         <a:ext uri="{28A0092B-C50C-407E-A947-70E740481C1C}">
                           <a14:useLocalDpi xmlns:a14="http://schemas.microsoft.com/office/drawing/2010/main" val="0"/>
@@ -716,23 +631,7 @@
           <w:rFonts w:ascii="Times New Roman" w:hAnsi="Times New Roman" w:cs="Times New Roman"/>
           <w:sz w:val="22"/>
         </w:rPr>
-        <w:t xml:space="preserve">Fig 2. Speedup of </w:t>
-      </w:r>
-      <w:proofErr w:type="spellStart"/>
-      <w:r>
-        <w:rPr>
-          <w:rFonts w:ascii="Times New Roman" w:hAnsi="Times New Roman" w:cs="Times New Roman"/>
-          <w:sz w:val="22"/>
-        </w:rPr>
-        <w:t>OpenMP</w:t>
-      </w:r>
-      <w:proofErr w:type="spellEnd"/>
-      <w:r>
-        <w:rPr>
-          <w:rFonts w:ascii="Times New Roman" w:hAnsi="Times New Roman" w:cs="Times New Roman"/>
-          <w:sz w:val="22"/>
-        </w:rPr>
-        <w:t xml:space="preserve"> and MPI</w:t>
+        <w:t>Fig 2. Speedup of OpenMP and MPI</w:t>
       </w:r>
       <w:r>
         <w:rPr>
@@ -762,63 +661,7 @@
         <w:rPr>
           <w:rFonts w:ascii="Times New Roman" w:hAnsi="Times New Roman" w:cs="Times New Roman"/>
         </w:rPr>
-        <w:t xml:space="preserve">Another study by </w:t>
-      </w:r>
-      <w:proofErr w:type="spellStart"/>
-      <w:r>
-        <w:rPr>
-          <w:rFonts w:ascii="Times New Roman" w:hAnsi="Times New Roman" w:cs="Times New Roman"/>
-        </w:rPr>
-        <w:t>Devrim</w:t>
-      </w:r>
-      <w:proofErr w:type="spellEnd"/>
-      <w:r>
-        <w:rPr>
-          <w:rFonts w:ascii="Times New Roman" w:hAnsi="Times New Roman" w:cs="Times New Roman"/>
-        </w:rPr>
-        <w:t xml:space="preserve"> </w:t>
-      </w:r>
-      <w:proofErr w:type="spellStart"/>
-      <w:r>
-        <w:rPr>
-          <w:rFonts w:ascii="Times New Roman" w:hAnsi="Times New Roman" w:cs="Times New Roman"/>
-        </w:rPr>
-        <w:t>Akgün</w:t>
-      </w:r>
-      <w:proofErr w:type="spellEnd"/>
-      <w:r>
-        <w:rPr>
-          <w:rFonts w:ascii="Times New Roman" w:hAnsi="Times New Roman" w:cs="Times New Roman"/>
-        </w:rPr>
-        <w:t xml:space="preserve"> of </w:t>
-      </w:r>
-      <w:proofErr w:type="spellStart"/>
-      <w:r>
-        <w:rPr>
-          <w:rFonts w:ascii="Times New Roman" w:hAnsi="Times New Roman" w:cs="Times New Roman"/>
-        </w:rPr>
-        <w:t>Duzce</w:t>
-      </w:r>
-      <w:proofErr w:type="spellEnd"/>
-      <w:r>
-        <w:rPr>
-          <w:rFonts w:ascii="Times New Roman" w:hAnsi="Times New Roman" w:cs="Times New Roman"/>
-        </w:rPr>
-        <w:t xml:space="preserve"> University in </w:t>
-      </w:r>
-      <w:proofErr w:type="spellStart"/>
-      <w:r>
-        <w:rPr>
-          <w:rFonts w:ascii="Times New Roman" w:hAnsi="Times New Roman" w:cs="Times New Roman"/>
-        </w:rPr>
-        <w:t>Duzce</w:t>
-      </w:r>
-      <w:proofErr w:type="spellEnd"/>
-      <w:r>
-        <w:rPr>
-          <w:rFonts w:ascii="Times New Roman" w:hAnsi="Times New Roman" w:cs="Times New Roman"/>
-        </w:rPr>
-        <w:t>, Turkey, also got similar results for the impact of number of threads/processes on speed up for image processing.</w:t>
+        <w:t>Another study by Devrim Akgün of Duzce University in Duzce, Turkey, also got similar results for the impact of number of threads/processes on speed up for image processing.</w:t>
       </w:r>
       <w:r>
         <w:rPr>
@@ -851,7 +694,6 @@
           <w:rFonts w:ascii="Times" w:hAnsi="Times" w:cs="Times"/>
           <w:noProof/>
           <w:color w:val="000000"/>
-          <w:lang w:val="en-IN" w:eastAsia="en-IN"/>
         </w:rPr>
         <w:lastRenderedPageBreak/>
         <w:drawing>
@@ -872,7 +714,7 @@
                     </pic:cNvPicPr>
                   </pic:nvPicPr>
                   <pic:blipFill>
-                    <a:blip r:embed="rId9">
+                    <a:blip r:embed="rId8">
                       <a:extLst>
                         <a:ext uri="{28A0092B-C50C-407E-A947-70E740481C1C}">
                           <a14:useLocalDpi xmlns:a14="http://schemas.microsoft.com/office/drawing/2010/main" val="0"/>
@@ -1008,21 +850,7 @@
         <w:rPr>
           <w:rFonts w:ascii="Times New Roman" w:hAnsi="Times New Roman" w:cs="Times New Roman"/>
         </w:rPr>
-        <w:t xml:space="preserve"> a Python script. Our Python testing script reads an image into a </w:t>
-      </w:r>
-      <w:proofErr w:type="spellStart"/>
-      <w:r>
-        <w:rPr>
-          <w:rFonts w:ascii="Times New Roman" w:hAnsi="Times New Roman" w:cs="Times New Roman"/>
-        </w:rPr>
-        <w:t>NumPy</w:t>
-      </w:r>
-      <w:proofErr w:type="spellEnd"/>
-      <w:r>
-        <w:rPr>
-          <w:rFonts w:ascii="Times New Roman" w:hAnsi="Times New Roman" w:cs="Times New Roman"/>
-        </w:rPr>
-        <w:t xml:space="preserve"> matrix and creates a C++ object for the image based on the matrix, its dimensions, the image format, and the desired memory layout format. Then, after the filter is applied using C++, the processed image matrix is passed back into the Python script and written to the output image file.</w:t>
+        <w:t xml:space="preserve"> a Python script. Our Python testing script reads an image into a NumPy matrix and creates a C++ object for the image based on the matrix, its dimensions, the image format, and the desired memory layout format. Then, after the filter is applied using C++, the processed image matrix is passed back into the Python script and written to the output image file.</w:t>
       </w:r>
       <w:r>
         <w:rPr>
@@ -1510,7 +1338,6 @@
         <w:rPr>
           <w:rFonts w:ascii="Times New Roman" w:hAnsi="Times New Roman" w:cs="Times New Roman"/>
           <w:noProof/>
-          <w:lang w:val="en-IN" w:eastAsia="en-IN"/>
         </w:rPr>
         <w:drawing>
           <wp:inline distT="0" distB="0" distL="0" distR="0" wp14:anchorId="6203F71D" wp14:editId="7C2CEC0E">
@@ -1528,7 +1355,7 @@
                     <pic:cNvPicPr/>
                   </pic:nvPicPr>
                   <pic:blipFill>
-                    <a:blip r:embed="rId10" cstate="print">
+                    <a:blip r:embed="rId9" cstate="print">
                       <a:extLst>
                         <a:ext uri="{28A0092B-C50C-407E-A947-70E740481C1C}">
                           <a14:useLocalDpi xmlns:a14="http://schemas.microsoft.com/office/drawing/2010/main" val="0"/>
@@ -1675,20 +1502,222 @@
           <w:rFonts w:ascii="Times New Roman" w:hAnsi="Times New Roman" w:cs="Times New Roman"/>
         </w:rPr>
         <w:tab/>
-        <w:t xml:space="preserve">Both of our non-naïve </w:t>
-      </w:r>
-      <w:r>
-        <w:rPr>
-          <w:rFonts w:ascii="Times New Roman" w:hAnsi="Times New Roman" w:cs="Times New Roman"/>
-        </w:rPr>
-        <w:t xml:space="preserve">memory layouts also have a hidden cost of converting the input matrix into the desired layout before applying a filter and back afterwards. Since FIR filters can already be applied very quickly on an image of any reasonable size, converting to and from these layouts just to apply one filter proves not to be worth it: the total time from reading the input image to writing the output image is longer than the naïve version. However, we hope that the speedup in the actual filter application means that using the Block-Linear or Z-Morton </w:t>
+        <w:t>Finally, we implemented another layout, which we refer to as a “ghost cell” layout with 5x5 blocks. The basic idea is that we want to apply the convolution to a whole 3x3 block at once, and we need all the neighboring pixels in a 5x5 block in order to do that. However, some pixels will rely on the same pixel even though they are in different blocks, so we overlapped the blocks and added ghost cells to solve this problem.</w:t>
+      </w:r>
+      <w:r>
+        <w:rPr>
+          <w:rFonts w:ascii="Times New Roman" w:hAnsi="Times New Roman" w:cs="Times New Roman"/>
+        </w:rPr>
+        <w:t xml:space="preserve"> Thus, many pixels are actually stored in memory twice, which means the initial conversion to and from this layout has a larger cost to it.</w:t>
+      </w:r>
+      <w:r>
+        <w:rPr>
+          <w:rFonts w:ascii="Times New Roman" w:hAnsi="Times New Roman" w:cs="Times New Roman"/>
+        </w:rPr>
+        <w:t xml:space="preserve"> </w:t>
       </w:r>
       <w:r>
         <w:rPr>
           <w:rFonts w:ascii="Times New Roman" w:hAnsi="Times New Roman" w:cs="Times New Roman"/>
         </w:rPr>
         <w:lastRenderedPageBreak/>
-        <w:t>layouts would be better when applying multiple filters in succession.</w:t>
+        <w:t>Essentially, the sliding window of 5 pixels for the blocks only moves by 3 pixels when going to the next block, so two rows (or columns) of pixels overlap with the previous block. This means that when we do a computation on the mid</w:t>
+      </w:r>
+      <w:r>
+        <w:rPr>
+          <w:rFonts w:ascii="Times New Roman" w:hAnsi="Times New Roman" w:cs="Times New Roman"/>
+        </w:rPr>
+        <w:t>dle nine</w:t>
+      </w:r>
+      <w:r>
+        <w:rPr>
+          <w:rFonts w:ascii="Times New Roman" w:hAnsi="Times New Roman" w:cs="Times New Roman"/>
+        </w:rPr>
+        <w:t xml:space="preserve"> pixels of a block, we are never repeating pixel computations and we end up doing computations on all the pixels.</w:t>
+      </w:r>
+    </w:p>
+    <w:p>
+      <w:pPr>
+        <w:spacing w:line="360" w:lineRule="auto"/>
+        <w:jc w:val="both"/>
+        <w:rPr>
+          <w:rFonts w:ascii="Times New Roman" w:hAnsi="Times New Roman" w:cs="Times New Roman"/>
+        </w:rPr>
+      </w:pPr>
+      <w:r>
+        <w:rPr>
+          <w:rFonts w:ascii="Times New Roman" w:hAnsi="Times New Roman" w:cs="Times New Roman"/>
+        </w:rPr>
+        <w:tab/>
+        <w:t>For the actual computation, we created a matrix addition problem (perhaps similar to the matrix multiplication project). We found that if we apply the weights of the kernel to all possible 3x3 matrices within the 5x5 block and add them all up, we would get a 3x3 matrix with all the corre</w:t>
+      </w:r>
+      <w:r>
+        <w:rPr>
+          <w:rFonts w:ascii="Times New Roman" w:hAnsi="Times New Roman" w:cs="Times New Roman"/>
+        </w:rPr>
+        <w:t>ct pixel values for the middle nine</w:t>
+      </w:r>
+      <w:r>
+        <w:rPr>
+          <w:rFonts w:ascii="Times New Roman" w:hAnsi="Times New Roman" w:cs="Times New Roman"/>
+        </w:rPr>
+        <w:t xml:space="preserve"> pixels of the block.</w:t>
+      </w:r>
+      <w:r>
+        <w:rPr>
+          <w:rFonts w:ascii="Times New Roman" w:hAnsi="Times New Roman" w:cs="Times New Roman"/>
+        </w:rPr>
+        <w:t xml:space="preserve"> This is visualized in figure 5 below.</w:t>
+      </w:r>
+    </w:p>
+    <w:p>
+      <w:pPr>
+        <w:spacing w:line="276" w:lineRule="auto"/>
+        <w:jc w:val="both"/>
+        <w:rPr>
+          <w:rFonts w:ascii="Times New Roman" w:hAnsi="Times New Roman" w:cs="Times New Roman"/>
+        </w:rPr>
+      </w:pPr>
+      <w:r>
+        <w:rPr>
+          <w:rFonts w:ascii="Times New Roman" w:hAnsi="Times New Roman" w:cs="Times New Roman"/>
+          <w:noProof/>
+        </w:rPr>
+        <w:drawing>
+          <wp:inline distT="0" distB="0" distL="0" distR="0" wp14:anchorId="13646CD5" wp14:editId="605E7CC0">
+            <wp:extent cx="2834640" cy="1562100"/>
+            <wp:effectExtent l="0" t="0" r="10160" b="12700"/>
+            <wp:docPr id="10" name="Picture 10"/>
+            <wp:cNvGraphicFramePr>
+              <a:graphicFrameLocks xmlns:a="http://schemas.openxmlformats.org/drawingml/2006/main" noChangeAspect="1"/>
+            </wp:cNvGraphicFramePr>
+            <a:graphic xmlns:a="http://schemas.openxmlformats.org/drawingml/2006/main">
+              <a:graphicData uri="http://schemas.openxmlformats.org/drawingml/2006/picture">
+                <pic:pic xmlns:pic="http://schemas.openxmlformats.org/drawingml/2006/picture">
+                  <pic:nvPicPr>
+                    <pic:cNvPr id="10" name="memory.png"/>
+                    <pic:cNvPicPr/>
+                  </pic:nvPicPr>
+                  <pic:blipFill>
+                    <a:blip r:embed="rId10" cstate="print">
+                      <a:extLst>
+                        <a:ext uri="{28A0092B-C50C-407E-A947-70E740481C1C}">
+                          <a14:useLocalDpi xmlns:a14="http://schemas.microsoft.com/office/drawing/2010/main" val="0"/>
+                        </a:ext>
+                      </a:extLst>
+                    </a:blip>
+                    <a:stretch>
+                      <a:fillRect/>
+                    </a:stretch>
+                  </pic:blipFill>
+                  <pic:spPr>
+                    <a:xfrm>
+                      <a:off x="0" y="0"/>
+                      <a:ext cx="2834640" cy="1562100"/>
+                    </a:xfrm>
+                    <a:prstGeom prst="rect">
+                      <a:avLst/>
+                    </a:prstGeom>
+                  </pic:spPr>
+                </pic:pic>
+              </a:graphicData>
+            </a:graphic>
+          </wp:inline>
+        </w:drawing>
+      </w:r>
+    </w:p>
+    <w:p>
+      <w:pPr>
+        <w:spacing w:line="360" w:lineRule="auto"/>
+        <w:jc w:val="center"/>
+        <w:rPr>
+          <w:rFonts w:ascii="Times New Roman" w:hAnsi="Times New Roman" w:cs="Times New Roman"/>
+        </w:rPr>
+      </w:pPr>
+      <w:r>
+        <w:rPr>
+          <w:rFonts w:ascii="Times New Roman" w:hAnsi="Times New Roman" w:cs="Times New Roman"/>
+          <w:sz w:val="22"/>
+        </w:rPr>
+        <w:t>Fig 5. “Ghost Cells” computation</w:t>
+      </w:r>
+    </w:p>
+    <w:p>
+      <w:pPr>
+        <w:spacing w:line="360" w:lineRule="auto"/>
+        <w:rPr>
+          <w:rFonts w:ascii="Times New Roman" w:hAnsi="Times New Roman" w:cs="Times New Roman"/>
+        </w:rPr>
+      </w:pPr>
+      <w:r>
+        <w:rPr>
+          <w:rFonts w:ascii="Times New Roman" w:hAnsi="Times New Roman" w:cs="Times New Roman"/>
+        </w:rPr>
+        <w:t>This should improve performance because we are effectively doing nine pixel computations at once by adding all the matrices up. However, there is a cost to creating all nine matrices, so we do not expect an extremely large speedup.</w:t>
+      </w:r>
+      <w:r>
+        <w:rPr>
+          <w:rFonts w:ascii="Times New Roman" w:hAnsi="Times New Roman" w:cs="Times New Roman"/>
+        </w:rPr>
+        <w:t xml:space="preserve"> In addition, just like in the </w:t>
+      </w:r>
+      <w:r>
+        <w:rPr>
+          <w:rFonts w:ascii="Times New Roman" w:hAnsi="Times New Roman" w:cs="Times New Roman"/>
+        </w:rPr>
+        <w:lastRenderedPageBreak/>
+        <w:t xml:space="preserve">block linear and Z-morton layouts, </w:t>
+      </w:r>
+      <w:r>
+        <w:rPr>
+          <w:rFonts w:ascii="Times New Roman" w:hAnsi="Times New Roman" w:cs="Times New Roman"/>
+        </w:rPr>
+        <w:t xml:space="preserve">we add dummy pixels if </w:t>
+      </w:r>
+    </w:p>
+    <w:p>
+      <w:pPr>
+        <w:spacing w:line="360" w:lineRule="auto"/>
+        <w:jc w:val="both"/>
+        <w:rPr>
+          <w:rFonts w:ascii="Times New Roman" w:hAnsi="Times New Roman" w:cs="Times New Roman"/>
+        </w:rPr>
+      </w:pPr>
+      <w:r>
+        <w:rPr>
+          <w:rFonts w:ascii="Times New Roman" w:hAnsi="Times New Roman" w:cs="Times New Roman"/>
+        </w:rPr>
+        <w:tab/>
+      </w:r>
+      <w:r>
+        <w:rPr>
+          <w:rFonts w:ascii="Times New Roman" w:hAnsi="Times New Roman" w:cs="Times New Roman"/>
+        </w:rPr>
+        <w:t>All</w:t>
+      </w:r>
+      <w:r>
+        <w:rPr>
+          <w:rFonts w:ascii="Times New Roman" w:hAnsi="Times New Roman" w:cs="Times New Roman"/>
+        </w:rPr>
+        <w:t xml:space="preserve"> of our non-naïve </w:t>
+      </w:r>
+      <w:r>
+        <w:rPr>
+          <w:rFonts w:ascii="Times New Roman" w:hAnsi="Times New Roman" w:cs="Times New Roman"/>
+        </w:rPr>
+        <w:t>memory layouts also have a hidden cost of converting the input matrix into the desired layout before applying a filter and back afterwards. Since FIR filters can already be applied very quickly on an image of any reasonable size, converting to and from these layouts just to apply one filter proves not to be worth it: the total time from reading the input image to writing the output image is longer than the naïve version. However, we hope that the speedup in the actual filter application means that using the</w:t>
+      </w:r>
+      <w:r>
+        <w:rPr>
+          <w:rFonts w:ascii="Times New Roman" w:hAnsi="Times New Roman" w:cs="Times New Roman"/>
+        </w:rPr>
+        <w:t xml:space="preserve">se filters </w:t>
+      </w:r>
+      <w:r>
+        <w:rPr>
+          <w:rFonts w:ascii="Times New Roman" w:hAnsi="Times New Roman" w:cs="Times New Roman"/>
+        </w:rPr>
+        <w:t>would be better when applying multiple filters in succession.</w:t>
       </w:r>
     </w:p>
     <w:p>
@@ -1738,41 +1767,13 @@
         <w:rPr>
           <w:rFonts w:ascii="Times New Roman" w:hAnsi="Times New Roman" w:cs="Times New Roman"/>
         </w:rPr>
-        <w:t xml:space="preserve">We planned to use </w:t>
-      </w:r>
-      <w:proofErr w:type="spellStart"/>
-      <w:r>
-        <w:rPr>
-          <w:rFonts w:ascii="Times New Roman" w:hAnsi="Times New Roman" w:cs="Times New Roman"/>
-        </w:rPr>
-        <w:t>OpenMP</w:t>
-      </w:r>
-      <w:proofErr w:type="spellEnd"/>
-      <w:r>
-        <w:rPr>
-          <w:rFonts w:ascii="Times New Roman" w:hAnsi="Times New Roman" w:cs="Times New Roman"/>
-        </w:rPr>
-        <w:t xml:space="preserve"> to have the processing done in parallel. The first approach we tried was to parallelize the loops in our convolution code that iterated over the pixels of the image. We didn’</w:t>
-      </w:r>
-      <w:r>
-        <w:rPr>
-          <w:rFonts w:ascii="Times New Roman" w:hAnsi="Times New Roman" w:cs="Times New Roman"/>
-        </w:rPr>
-        <w:t xml:space="preserve">t observe the performance benefitting much from this. We believe the probable reason is that the number of pixels to be processed is far more in comparison to the available number of processor. Hence the </w:t>
-      </w:r>
-      <w:proofErr w:type="spellStart"/>
-      <w:r>
-        <w:rPr>
-          <w:rFonts w:ascii="Times New Roman" w:hAnsi="Times New Roman" w:cs="Times New Roman"/>
-        </w:rPr>
-        <w:t>OpenMP</w:t>
-      </w:r>
-      <w:proofErr w:type="spellEnd"/>
-      <w:r>
-        <w:rPr>
-          <w:rFonts w:ascii="Times New Roman" w:hAnsi="Times New Roman" w:cs="Times New Roman"/>
-        </w:rPr>
-        <w:t xml:space="preserve"> runtime would experience a significant overhead in delegating the huge workload among the available processors.</w:t>
+        <w:t>We planned to use OpenMP to have the processing done in parallel. The first approach we tried was to parallelize the loops in our convolution code that iterated over the pixels of the image. We didn’</w:t>
+      </w:r>
+      <w:r>
+        <w:rPr>
+          <w:rFonts w:ascii="Times New Roman" w:hAnsi="Times New Roman" w:cs="Times New Roman"/>
+        </w:rPr>
+        <w:t>t observe the performance benefitting much from this. We believe the probable reason is that the number of pixels to be processed is far more in comparison to the available number of processor. Hence the OpenMP runtime would experience a significant overhead in delegating the huge workload among the available processors.</w:t>
       </w:r>
     </w:p>
     <w:p>
@@ -1783,91 +1784,70 @@
         <w:jc w:val="both"/>
         <w:rPr>
           <w:rFonts w:ascii="Times New Roman" w:hAnsi="Times New Roman" w:cs="Times New Roman"/>
-          <w:highlight w:val="yellow"/>
-        </w:rPr>
-      </w:pPr>
-      <w:r>
-        <w:rPr>
-          <w:rFonts w:ascii="Times New Roman" w:hAnsi="Times New Roman" w:cs="Times New Roman"/>
-        </w:rPr>
+        </w:rPr>
+      </w:pPr>
+      <w:r>
+        <w:rPr>
+          <w:rFonts w:ascii="Times New Roman" w:hAnsi="Times New Roman" w:cs="Times New Roman"/>
+        </w:rPr>
+        <w:lastRenderedPageBreak/>
         <w:tab/>
-        <w:t xml:space="preserve">Thus we thought of an alternative strategy, wherein the division of workload was done in our code itself and each chunk of work was to be considered as an </w:t>
-      </w:r>
-      <w:proofErr w:type="spellStart"/>
-      <w:r>
-        <w:rPr>
-          <w:rFonts w:ascii="Times New Roman" w:hAnsi="Times New Roman" w:cs="Times New Roman"/>
-        </w:rPr>
-        <w:t>OpenMP</w:t>
-      </w:r>
-      <w:proofErr w:type="spellEnd"/>
-      <w:r>
-        <w:rPr>
-          <w:rFonts w:ascii="Times New Roman" w:hAnsi="Times New Roman" w:cs="Times New Roman"/>
-        </w:rPr>
-        <w:t xml:space="preserve"> Task. For such a division, the image was split up into 16 rectangular chunks and processing each chunk was supposed to be </w:t>
-      </w:r>
-      <w:proofErr w:type="gramStart"/>
-      <w:r>
-        <w:rPr>
-          <w:rFonts w:ascii="Times New Roman" w:hAnsi="Times New Roman" w:cs="Times New Roman"/>
-        </w:rPr>
-        <w:t>a</w:t>
-      </w:r>
-      <w:proofErr w:type="gramEnd"/>
-      <w:r>
-        <w:rPr>
-          <w:rFonts w:ascii="Times New Roman" w:hAnsi="Times New Roman" w:cs="Times New Roman"/>
+        <w:t>Thus we thought of an alternative strategy, wherein the division of work</w:t>
+      </w:r>
+      <w:r>
+        <w:rPr>
+          <w:rFonts w:ascii="Times New Roman" w:hAnsi="Times New Roman" w:cs="Times New Roman"/>
+        </w:rPr>
+        <w:t>load was done in our code itself, and we used OpenMP to parallelize the for loop going over our divisions, or “chunks”</w:t>
+      </w:r>
+      <w:r>
+        <w:rPr>
+          <w:rFonts w:ascii="Times New Roman" w:hAnsi="Times New Roman" w:cs="Times New Roman"/>
+        </w:rPr>
+        <w:t xml:space="preserve">. For such a division, the image was split up into 16 rectangular chunks </w:t>
+      </w:r>
+      <w:r>
+        <w:rPr>
+          <w:rFonts w:ascii="Times New Roman" w:hAnsi="Times New Roman" w:cs="Times New Roman"/>
+        </w:rPr>
+        <w:t>we used:</w:t>
+      </w:r>
+    </w:p>
+    <w:p>
+      <w:pPr>
+        <w:pStyle w:val="ListParagraph"/>
+        <w:spacing w:line="360" w:lineRule="auto"/>
+        <w:ind w:left="0"/>
+        <w:jc w:val="both"/>
+        <w:rPr>
+          <w:rFonts w:ascii="Times New Roman" w:hAnsi="Times New Roman" w:cs="Times New Roman"/>
+        </w:rPr>
+      </w:pPr>
+      <w:r>
+        <w:rPr>
+          <w:rFonts w:ascii="Courier New" w:hAnsi="Courier New" w:cs="Courier New"/>
+          <w:sz w:val="20"/>
+        </w:rPr>
+        <w:t>#pragma omp parallel for collapse(2)</w:t>
+      </w:r>
+      <w:r>
+        <w:rPr>
+          <w:rFonts w:ascii="Times New Roman" w:hAnsi="Times New Roman" w:cs="Times New Roman"/>
+          <w:sz w:val="20"/>
         </w:rPr>
         <w:t xml:space="preserve"> </w:t>
       </w:r>
-      <w:proofErr w:type="spellStart"/>
-      <w:r>
-        <w:rPr>
-          <w:rFonts w:ascii="Times New Roman" w:hAnsi="Times New Roman" w:cs="Times New Roman"/>
-        </w:rPr>
-        <w:t>OpenMP</w:t>
-      </w:r>
-      <w:proofErr w:type="spellEnd"/>
-      <w:r>
-        <w:rPr>
-          <w:rFonts w:ascii="Times New Roman" w:hAnsi="Times New Roman" w:cs="Times New Roman"/>
-        </w:rPr>
-        <w:t xml:space="preserve"> Ta</w:t>
-      </w:r>
-      <w:r>
-        <w:rPr>
-          <w:rFonts w:ascii="Times New Roman" w:hAnsi="Times New Roman" w:cs="Times New Roman"/>
-        </w:rPr>
-        <w:t>s</w:t>
-      </w:r>
-      <w:r>
-        <w:rPr>
-          <w:rFonts w:ascii="Times New Roman" w:hAnsi="Times New Roman" w:cs="Times New Roman"/>
-        </w:rPr>
-        <w:t>k.</w:t>
-      </w:r>
-      <w:r>
-        <w:rPr>
-          <w:rFonts w:ascii="Times New Roman" w:hAnsi="Times New Roman" w:cs="Times New Roman"/>
-        </w:rPr>
-        <w:br/>
-      </w:r>
-      <w:proofErr w:type="gramStart"/>
-      <w:r>
-        <w:rPr>
-          <w:rFonts w:ascii="Times New Roman" w:hAnsi="Times New Roman" w:cs="Times New Roman"/>
-          <w:highlight w:val="yellow"/>
-        </w:rPr>
-        <w:t>Kevin :</w:t>
-      </w:r>
-      <w:proofErr w:type="gramEnd"/>
-      <w:r>
-        <w:rPr>
-          <w:rFonts w:ascii="Times New Roman" w:hAnsi="Times New Roman" w:cs="Times New Roman"/>
-          <w:highlight w:val="yellow"/>
-        </w:rPr>
-        <w:t xml:space="preserve"> Can you please add a few lines here, that describe the newest technique you tried and the result you got ?</w:t>
+      <w:r>
+        <w:rPr>
+          <w:rFonts w:ascii="Times New Roman" w:hAnsi="Times New Roman" w:cs="Times New Roman"/>
+        </w:rPr>
+        <w:t xml:space="preserve">above the nested for loops </w:t>
+      </w:r>
+      <w:r>
+        <w:rPr>
+          <w:rFonts w:ascii="Times New Roman" w:hAnsi="Times New Roman" w:cs="Times New Roman"/>
+        </w:rPr>
+        <w:t>to parallelize the loop over the chunks.</w:t>
       </w:r>
     </w:p>
     <w:p>
@@ -1883,18 +1863,18 @@
       <w:r>
         <w:rPr>
           <w:rFonts w:ascii="Times New Roman" w:hAnsi="Times New Roman" w:cs="Times New Roman"/>
-          <w:highlight w:val="yellow"/>
-        </w:rPr>
-        <w:t xml:space="preserve">I am not completely aware of the suggestion given by Eric. Also just append a line to the previous paragraph stating the perf benefit of </w:t>
-      </w:r>
-      <w:r>
-        <w:rPr>
-          <w:rFonts w:ascii="Times New Roman" w:hAnsi="Times New Roman" w:cs="Times New Roman"/>
-          <w:highlight w:val="yellow"/>
-        </w:rPr>
-        <w:lastRenderedPageBreak/>
-        <w:t>using the chunking technique. In case Eric gave an explanation regarding the perf implications of doing chunking.</w:t>
-      </w:r>
+        </w:rPr>
+        <w:tab/>
+        <w:t xml:space="preserve">For the ghost cells layout, </w:t>
+      </w:r>
+      <w:r>
+        <w:rPr>
+          <w:rFonts w:ascii="Times New Roman" w:hAnsi="Times New Roman" w:cs="Times New Roman"/>
+        </w:rPr>
+        <w:t>we wrote the loop in a column-major way, so all the blocks in the first column of blocks are computed, then the next column and so on. This made it very easy to parallelize the process with OpenMP using the same line of code as above. This made it so our parallel models were very comparable to each other.</w:t>
+      </w:r>
+      <w:bookmarkStart w:id="0" w:name="_GoBack"/>
+      <w:bookmarkEnd w:id="0"/>
     </w:p>
     <w:p>
       <w:pPr>
@@ -1950,7 +1930,19 @@
         <w:rPr>
           <w:rFonts w:ascii="Times New Roman" w:hAnsi="Times New Roman" w:cs="Times New Roman"/>
         </w:rPr>
-        <w:t>For performance analysis all three memory layouts for th</w:t>
+        <w:t>For performance analysis</w:t>
+      </w:r>
+      <w:r>
+        <w:rPr>
+          <w:rFonts w:ascii="Times New Roman" w:hAnsi="Times New Roman" w:cs="Times New Roman"/>
+        </w:rPr>
+        <w:t>,</w:t>
+      </w:r>
+      <w:r>
+        <w:rPr>
+          <w:rFonts w:ascii="Times New Roman" w:hAnsi="Times New Roman" w:cs="Times New Roman"/>
+        </w:rPr>
+        <w:t xml:space="preserve"> all three memory layouts for th</w:t>
       </w:r>
       <w:r>
         <w:rPr>
@@ -1973,91 +1965,9 @@
         <w:jc w:val="both"/>
         <w:rPr>
           <w:rFonts w:ascii="Times New Roman" w:hAnsi="Times New Roman" w:cs="Times New Roman"/>
-          <w:highlight w:val="yellow"/>
-        </w:rPr>
-      </w:pPr>
-      <w:r>
-        <w:rPr>
-          <w:rFonts w:ascii="Times New Roman" w:hAnsi="Times New Roman" w:cs="Times New Roman"/>
-          <w:highlight w:val="yellow"/>
-        </w:rPr>
-        <w:t>Just need to describe the details of the plots we’d be including.</w:t>
-      </w:r>
-    </w:p>
-    <w:p>
-      <w:pPr>
-        <w:pStyle w:val="ListParagraph"/>
-        <w:spacing w:line="360" w:lineRule="auto"/>
-        <w:ind w:left="0"/>
-        <w:jc w:val="both"/>
-        <w:rPr>
-          <w:rFonts w:ascii="Times New Roman" w:hAnsi="Times New Roman" w:cs="Times New Roman"/>
-          <w:highlight w:val="yellow"/>
-        </w:rPr>
-      </w:pPr>
-      <w:r>
-        <w:rPr>
-          <w:rFonts w:ascii="Times New Roman" w:hAnsi="Times New Roman" w:cs="Times New Roman"/>
-          <w:highlight w:val="yellow"/>
-        </w:rPr>
-        <w:t xml:space="preserve">Like </w:t>
-      </w:r>
-    </w:p>
-    <w:p>
-      <w:pPr>
-        <w:pStyle w:val="ListParagraph"/>
-        <w:spacing w:line="360" w:lineRule="auto"/>
-        <w:ind w:left="0"/>
-        <w:jc w:val="both"/>
-        <w:rPr>
-          <w:rFonts w:ascii="Times New Roman" w:hAnsi="Times New Roman" w:cs="Times New Roman"/>
-          <w:highlight w:val="yellow"/>
-        </w:rPr>
-      </w:pPr>
-      <w:proofErr w:type="gramStart"/>
-      <w:r>
-        <w:rPr>
-          <w:rFonts w:ascii="Times New Roman" w:hAnsi="Times New Roman" w:cs="Times New Roman"/>
-          <w:highlight w:val="yellow"/>
-        </w:rPr>
-        <w:t>time</w:t>
-      </w:r>
-      <w:proofErr w:type="gramEnd"/>
-      <w:r>
-        <w:rPr>
-          <w:rFonts w:ascii="Times New Roman" w:hAnsi="Times New Roman" w:cs="Times New Roman"/>
-          <w:highlight w:val="yellow"/>
-        </w:rPr>
-        <w:t xml:space="preserve"> vs image size (all mem layouts)</w:t>
-      </w:r>
-    </w:p>
-    <w:p>
-      <w:pPr>
-        <w:pStyle w:val="ListParagraph"/>
-        <w:spacing w:line="360" w:lineRule="auto"/>
-        <w:ind w:left="0"/>
-        <w:jc w:val="both"/>
-        <w:rPr>
-          <w:rFonts w:ascii="Times New Roman" w:hAnsi="Times New Roman" w:cs="Times New Roman"/>
           <w:b/>
         </w:rPr>
       </w:pPr>
-      <w:proofErr w:type="gramStart"/>
-      <w:r>
-        <w:rPr>
-          <w:rFonts w:ascii="Times New Roman" w:hAnsi="Times New Roman" w:cs="Times New Roman"/>
-          <w:highlight w:val="yellow"/>
-        </w:rPr>
-        <w:t>serial</w:t>
-      </w:r>
-      <w:proofErr w:type="gramEnd"/>
-      <w:r>
-        <w:rPr>
-          <w:rFonts w:ascii="Times New Roman" w:hAnsi="Times New Roman" w:cs="Times New Roman"/>
-          <w:highlight w:val="yellow"/>
-        </w:rPr>
-        <w:t xml:space="preserve"> + parallel case.</w:t>
-      </w:r>
     </w:p>
     <w:p>
       <w:pPr>
@@ -2084,62 +1994,67 @@
     </w:p>
     <w:p>
       <w:pPr>
-        <w:pStyle w:val="ListParagraph"/>
-        <w:spacing w:line="360" w:lineRule="auto"/>
-        <w:ind w:left="142"/>
+        <w:spacing w:line="360" w:lineRule="auto"/>
+        <w:jc w:val="both"/>
+        <w:rPr>
+          <w:rFonts w:ascii="Times New Roman" w:hAnsi="Times New Roman" w:cs="Times New Roman"/>
+        </w:rPr>
+      </w:pPr>
+      <w:r>
+        <w:rPr>
+          <w:rFonts w:ascii="Times New Roman" w:hAnsi="Times New Roman" w:cs="Times New Roman"/>
+        </w:rPr>
+        <w:t>Since the computation that is being parallelized here is pleasantly parallel</w:t>
+      </w:r>
+      <w:r>
+        <w:rPr>
+          <w:rFonts w:ascii="Times New Roman" w:hAnsi="Times New Roman" w:cs="Times New Roman"/>
+        </w:rPr>
+        <w:t>, theoretically the amount of speedup will be equivalent to the</w:t>
+      </w:r>
+      <w:r>
+        <w:rPr>
+          <w:rFonts w:ascii="Times New Roman" w:hAnsi="Times New Roman" w:cs="Times New Roman"/>
+        </w:rPr>
+        <w:t xml:space="preserve"> number of threads running in parallel. </w:t>
+      </w:r>
+      <w:r>
+        <w:rPr>
+          <w:rFonts w:ascii="Times New Roman" w:hAnsi="Times New Roman" w:cs="Times New Roman"/>
+          <w:highlight w:val="yellow"/>
+        </w:rPr>
+        <w:t xml:space="preserve">I will put in the theoretical peak perf </w:t>
+      </w:r>
+      <w:r>
+        <w:rPr>
+          <w:rFonts w:ascii="Times New Roman" w:hAnsi="Times New Roman" w:cs="Times New Roman"/>
+          <w:highlight w:val="yellow"/>
+        </w:rPr>
+        <w:lastRenderedPageBreak/>
+        <w:t>figures here</w:t>
+      </w:r>
+      <w:r>
+        <w:rPr>
+          <w:rFonts w:ascii="Times New Roman" w:hAnsi="Times New Roman" w:cs="Times New Roman"/>
+        </w:rPr>
+        <w:t>. However, processing every single pixel involves 9 memory fetches. For large sized images, cache misses would be unavoidable and memory bandwidth becomes a bottleneck</w:t>
+      </w:r>
+      <w:r>
+        <w:rPr>
+          <w:rFonts w:ascii="Times New Roman" w:hAnsi="Times New Roman" w:cs="Times New Roman"/>
+        </w:rPr>
+        <w:t>.</w:t>
+      </w:r>
+    </w:p>
+    <w:p>
+      <w:pPr>
+        <w:spacing w:line="360" w:lineRule="auto"/>
         <w:jc w:val="both"/>
         <w:rPr>
           <w:rFonts w:ascii="Times New Roman" w:hAnsi="Times New Roman" w:cs="Times New Roman"/>
           <w:b/>
         </w:rPr>
       </w:pPr>
-      <w:r>
-        <w:rPr>
-          <w:rFonts w:ascii="Times New Roman" w:hAnsi="Times New Roman" w:cs="Times New Roman"/>
-        </w:rPr>
-        <w:t>Since the computation that is being parallelized here is pleasantly parallel</w:t>
-      </w:r>
-      <w:r>
-        <w:rPr>
-          <w:rFonts w:ascii="Times New Roman" w:hAnsi="Times New Roman" w:cs="Times New Roman"/>
-        </w:rPr>
-        <w:t>, theoretically the amount of speedup will be equivalent to the</w:t>
-      </w:r>
-      <w:r>
-        <w:rPr>
-          <w:rFonts w:ascii="Times New Roman" w:hAnsi="Times New Roman" w:cs="Times New Roman"/>
-        </w:rPr>
-        <w:t xml:space="preserve"> number of threads running in parallel. </w:t>
-      </w:r>
-      <w:bookmarkStart w:id="0" w:name="_GoBack"/>
-      <w:bookmarkEnd w:id="0"/>
-      <w:r>
-        <w:rPr>
-          <w:rFonts w:ascii="Times New Roman" w:hAnsi="Times New Roman" w:cs="Times New Roman"/>
-          <w:highlight w:val="yellow"/>
-        </w:rPr>
-        <w:t>I will put in the theoretical peak perf figures here</w:t>
-      </w:r>
-      <w:r>
-        <w:rPr>
-          <w:rFonts w:ascii="Times New Roman" w:hAnsi="Times New Roman" w:cs="Times New Roman"/>
-        </w:rPr>
-        <w:t xml:space="preserve">. </w:t>
-      </w:r>
-      <w:proofErr w:type="gramStart"/>
-      <w:r>
-        <w:rPr>
-          <w:rFonts w:ascii="Times New Roman" w:hAnsi="Times New Roman" w:cs="Times New Roman"/>
-        </w:rPr>
-        <w:t>However</w:t>
-      </w:r>
-      <w:proofErr w:type="gramEnd"/>
-      <w:r>
-        <w:rPr>
-          <w:rFonts w:ascii="Times New Roman" w:hAnsi="Times New Roman" w:cs="Times New Roman"/>
-        </w:rPr>
-        <w:t>, processing every single pixel involves 9 memory fetches. For large sized images, cache misses would be unavoidable and memory bandwidth becomes a bottleneck</w:t>
-      </w:r>
     </w:p>
     <w:p>
       <w:pPr>
@@ -2166,6 +2081,30 @@
     </w:p>
     <w:p>
       <w:pPr>
+        <w:spacing w:line="360" w:lineRule="auto"/>
+        <w:jc w:val="both"/>
+        <w:rPr>
+          <w:rFonts w:ascii="Times New Roman" w:hAnsi="Times New Roman" w:cs="Times New Roman"/>
+        </w:rPr>
+      </w:pPr>
+      <w:r>
+        <w:rPr>
+          <w:rFonts w:ascii="Times New Roman" w:hAnsi="Times New Roman" w:cs="Times New Roman"/>
+        </w:rPr>
+        <w:t>Since convolution filters can be applied extremely fast on any common image sizes, it was important to establish concrete test cases with enough samples to generate meaningful results. We decided to test each memory layout 25 times for each filter, for a total of 75 samples per memory layout (for each value of the dependent variable). We then averaged all of these in order to get a good value for how long it takes to apply a convolution filter for each memory layout. Using this testing method, we were able to get consistent results across multiple runs.</w:t>
+      </w:r>
+    </w:p>
+    <w:p>
+      <w:pPr>
+        <w:spacing w:line="360" w:lineRule="auto"/>
+        <w:jc w:val="both"/>
+        <w:rPr>
+          <w:rFonts w:ascii="Times New Roman" w:hAnsi="Times New Roman" w:cs="Times New Roman"/>
+        </w:rPr>
+      </w:pPr>
+    </w:p>
+    <w:p>
+      <w:pPr>
         <w:pStyle w:val="ListParagraph"/>
         <w:numPr>
           <w:ilvl w:val="1"/>
@@ -2184,8 +2123,302 @@
           <w:rFonts w:ascii="Times New Roman" w:hAnsi="Times New Roman" w:cs="Times New Roman"/>
           <w:b/>
         </w:rPr>
-        <w:t>BASELINE PERFORMANCE</w:t>
-      </w:r>
+        <w:t>SERIAL PERFORMANCE</w:t>
+      </w:r>
+    </w:p>
+    <w:p>
+      <w:pPr>
+        <w:spacing w:line="276" w:lineRule="auto"/>
+        <w:jc w:val="center"/>
+        <w:rPr>
+          <w:rFonts w:ascii="Times New Roman" w:hAnsi="Times New Roman" w:cs="Times New Roman"/>
+        </w:rPr>
+      </w:pPr>
+      <w:r>
+        <w:rPr>
+          <w:rFonts w:ascii="Times New Roman" w:hAnsi="Times New Roman" w:cs="Times New Roman"/>
+          <w:noProof/>
+        </w:rPr>
+        <w:lastRenderedPageBreak/>
+        <w:drawing>
+          <wp:inline distT="0" distB="0" distL="0" distR="0" wp14:anchorId="036F0C6C" wp14:editId="563C4501">
+            <wp:extent cx="2834640" cy="2837815"/>
+            <wp:effectExtent l="0" t="0" r="10160" b="6985"/>
+            <wp:docPr id="4" name="Picture 4"/>
+            <wp:cNvGraphicFramePr>
+              <a:graphicFrameLocks xmlns:a="http://schemas.openxmlformats.org/drawingml/2006/main" noChangeAspect="1"/>
+            </wp:cNvGraphicFramePr>
+            <a:graphic xmlns:a="http://schemas.openxmlformats.org/drawingml/2006/main">
+              <a:graphicData uri="http://schemas.openxmlformats.org/drawingml/2006/picture">
+                <pic:pic xmlns:pic="http://schemas.openxmlformats.org/drawingml/2006/picture">
+                  <pic:nvPicPr>
+                    <pic:cNvPr id="4" name="serial.png"/>
+                    <pic:cNvPicPr/>
+                  </pic:nvPicPr>
+                  <pic:blipFill>
+                    <a:blip r:embed="rId11" cstate="print">
+                      <a:extLst>
+                        <a:ext uri="{28A0092B-C50C-407E-A947-70E740481C1C}">
+                          <a14:useLocalDpi xmlns:a14="http://schemas.microsoft.com/office/drawing/2010/main" val="0"/>
+                        </a:ext>
+                      </a:extLst>
+                    </a:blip>
+                    <a:stretch>
+                      <a:fillRect/>
+                    </a:stretch>
+                  </pic:blipFill>
+                  <pic:spPr>
+                    <a:xfrm>
+                      <a:off x="0" y="0"/>
+                      <a:ext cx="2834640" cy="2837815"/>
+                    </a:xfrm>
+                    <a:prstGeom prst="rect">
+                      <a:avLst/>
+                    </a:prstGeom>
+                  </pic:spPr>
+                </pic:pic>
+              </a:graphicData>
+            </a:graphic>
+          </wp:inline>
+        </w:drawing>
+      </w:r>
+    </w:p>
+    <w:p>
+      <w:pPr>
+        <w:spacing w:line="360" w:lineRule="auto"/>
+        <w:jc w:val="center"/>
+        <w:rPr>
+          <w:rFonts w:ascii="Times New Roman" w:hAnsi="Times New Roman" w:cs="Times New Roman"/>
+          <w:sz w:val="22"/>
+        </w:rPr>
+      </w:pPr>
+      <w:r>
+        <w:rPr>
+          <w:rFonts w:ascii="Times New Roman" w:hAnsi="Times New Roman" w:cs="Times New Roman"/>
+          <w:sz w:val="22"/>
+        </w:rPr>
+        <w:t>Fig 6</w:t>
+      </w:r>
+      <w:r>
+        <w:rPr>
+          <w:rFonts w:ascii="Times New Roman" w:hAnsi="Times New Roman" w:cs="Times New Roman"/>
+          <w:sz w:val="22"/>
+        </w:rPr>
+        <w:t>. RGB Serial Graph</w:t>
+      </w:r>
+    </w:p>
+    <w:p>
+      <w:pPr>
+        <w:spacing w:line="360" w:lineRule="auto"/>
+        <w:jc w:val="both"/>
+        <w:rPr>
+          <w:rFonts w:ascii="Times New Roman" w:hAnsi="Times New Roman" w:cs="Times New Roman"/>
+        </w:rPr>
+      </w:pPr>
+      <w:r>
+        <w:rPr>
+          <w:rFonts w:ascii="Times New Roman" w:hAnsi="Times New Roman" w:cs="Times New Roman"/>
+        </w:rPr>
+        <w:t xml:space="preserve">Our first experiment involved testing the time per filter, measured in microseconds, of the six memory layouts across eight different image sizes. This is a weak scaling experiment since we are varying the amount of work needed to be done and measuring the time. We sought to compare not only the performance of the different memory layouts as size increased but also the performance of RGB versus grayscale images. </w:t>
+      </w:r>
+      <w:r>
+        <w:rPr>
+          <w:rFonts w:ascii="Times New Roman" w:hAnsi="Times New Roman" w:cs="Times New Roman"/>
+        </w:rPr>
+        <w:t>Figure 6</w:t>
+      </w:r>
+      <w:r>
+        <w:rPr>
+          <w:rFonts w:ascii="Times New Roman" w:hAnsi="Times New Roman" w:cs="Times New Roman"/>
+        </w:rPr>
+        <w:t xml:space="preserve"> details the results of</w:t>
+      </w:r>
+      <w:r>
+        <w:rPr>
+          <w:rFonts w:ascii="Times New Roman" w:hAnsi="Times New Roman" w:cs="Times New Roman"/>
+        </w:rPr>
+        <w:t xml:space="preserve"> RGB images, and Figure 7</w:t>
+      </w:r>
+      <w:r>
+        <w:rPr>
+          <w:rFonts w:ascii="Times New Roman" w:hAnsi="Times New Roman" w:cs="Times New Roman"/>
+        </w:rPr>
+        <w:t xml:space="preserve"> shows the results of grayscale images. As you can see, the vertical axis is measured in microseconds (a ten-thousandth of a second) and scaled logarithmically by a power of 2.</w:t>
+      </w:r>
+      <w:r>
+        <w:rPr>
+          <w:rFonts w:ascii="Times New Roman" w:hAnsi="Times New Roman" w:cs="Times New Roman"/>
+        </w:rPr>
+        <w:t xml:space="preserve"> The time to apply a filter increases exponentially as image width/height increases, which is not very surprising. The exponential increase is actually a linear </w:t>
+      </w:r>
+      <w:r>
+        <w:rPr>
+          <w:rFonts w:ascii="Times New Roman" w:hAnsi="Times New Roman" w:cs="Times New Roman"/>
+        </w:rPr>
+        <w:lastRenderedPageBreak/>
+        <w:t xml:space="preserve">increase based on the number of total pixels in the image. For example, a 2048x2048 image has only a quarter of the pixels in a 4096x4096 image, and the time per filter in the 2048x2048 image (1300-1500microsec) is just about a quarter of the time per filter in the 4096x4096 image (5300-6300microsec). </w:t>
+      </w:r>
+    </w:p>
+    <w:p>
+      <w:pPr>
+        <w:spacing w:line="360" w:lineRule="auto"/>
+        <w:jc w:val="both"/>
+        <w:rPr>
+          <w:rFonts w:ascii="Times New Roman" w:hAnsi="Times New Roman" w:cs="Times New Roman"/>
+        </w:rPr>
+      </w:pPr>
+      <w:r>
+        <w:rPr>
+          <w:rFonts w:ascii="Times New Roman" w:hAnsi="Times New Roman" w:cs="Times New Roman"/>
+        </w:rPr>
+        <w:tab/>
+        <w:t xml:space="preserve">Another aspect of this graph is that the strided row-major layout performs better than expected. For most of the image sizes, it is either </w:t>
+      </w:r>
+      <w:r>
+        <w:rPr>
+          <w:rFonts w:ascii="Times New Roman" w:hAnsi="Times New Roman" w:cs="Times New Roman"/>
+        </w:rPr>
+        <w:t>equivalent to or faster than the other memory layouts. For smaller image sizes, the block linear and Z-Morton layouts perform very well, but they begin to perform worse as image size increases. The ghost cell layout seems to have the opposite effect, starting out slower and speeding up as image size increases.</w:t>
+      </w:r>
+    </w:p>
+    <w:p>
+      <w:pPr>
+        <w:spacing w:line="360" w:lineRule="auto"/>
+        <w:jc w:val="both"/>
+        <w:rPr>
+          <w:rFonts w:ascii="Times New Roman" w:hAnsi="Times New Roman" w:cs="Times New Roman"/>
+        </w:rPr>
+      </w:pPr>
+    </w:p>
+    <w:p>
+      <w:pPr>
+        <w:spacing w:line="276" w:lineRule="auto"/>
+        <w:jc w:val="both"/>
+        <w:rPr>
+          <w:rFonts w:ascii="Times New Roman" w:hAnsi="Times New Roman" w:cs="Times New Roman"/>
+        </w:rPr>
+      </w:pPr>
+      <w:r>
+        <w:rPr>
+          <w:rFonts w:ascii="Times New Roman" w:hAnsi="Times New Roman" w:cs="Times New Roman"/>
+          <w:noProof/>
+        </w:rPr>
+        <w:drawing>
+          <wp:inline distT="0" distB="0" distL="0" distR="0" wp14:anchorId="54D92110" wp14:editId="3EA35869">
+            <wp:extent cx="2834640" cy="2837815"/>
+            <wp:effectExtent l="0" t="0" r="10160" b="6985"/>
+            <wp:docPr id="5" name="Picture 5"/>
+            <wp:cNvGraphicFramePr>
+              <a:graphicFrameLocks xmlns:a="http://schemas.openxmlformats.org/drawingml/2006/main" noChangeAspect="1"/>
+            </wp:cNvGraphicFramePr>
+            <a:graphic xmlns:a="http://schemas.openxmlformats.org/drawingml/2006/main">
+              <a:graphicData uri="http://schemas.openxmlformats.org/drawingml/2006/picture">
+                <pic:pic xmlns:pic="http://schemas.openxmlformats.org/drawingml/2006/picture">
+                  <pic:nvPicPr>
+                    <pic:cNvPr id="5" name="grayscale.png"/>
+                    <pic:cNvPicPr/>
+                  </pic:nvPicPr>
+                  <pic:blipFill>
+                    <a:blip r:embed="rId12" cstate="print">
+                      <a:extLst>
+                        <a:ext uri="{28A0092B-C50C-407E-A947-70E740481C1C}">
+                          <a14:useLocalDpi xmlns:a14="http://schemas.microsoft.com/office/drawing/2010/main" val="0"/>
+                        </a:ext>
+                      </a:extLst>
+                    </a:blip>
+                    <a:stretch>
+                      <a:fillRect/>
+                    </a:stretch>
+                  </pic:blipFill>
+                  <pic:spPr>
+                    <a:xfrm>
+                      <a:off x="0" y="0"/>
+                      <a:ext cx="2834640" cy="2837815"/>
+                    </a:xfrm>
+                    <a:prstGeom prst="rect">
+                      <a:avLst/>
+                    </a:prstGeom>
+                  </pic:spPr>
+                </pic:pic>
+              </a:graphicData>
+            </a:graphic>
+          </wp:inline>
+        </w:drawing>
+      </w:r>
+    </w:p>
+    <w:p>
+      <w:pPr>
+        <w:spacing w:line="360" w:lineRule="auto"/>
+        <w:jc w:val="center"/>
+        <w:rPr>
+          <w:rFonts w:ascii="Times New Roman" w:hAnsi="Times New Roman" w:cs="Times New Roman"/>
+          <w:sz w:val="22"/>
+        </w:rPr>
+      </w:pPr>
+      <w:r>
+        <w:rPr>
+          <w:rFonts w:ascii="Times New Roman" w:hAnsi="Times New Roman" w:cs="Times New Roman"/>
+          <w:sz w:val="22"/>
+        </w:rPr>
+        <w:t>Fig 7</w:t>
+      </w:r>
+      <w:r>
+        <w:rPr>
+          <w:rFonts w:ascii="Times New Roman" w:hAnsi="Times New Roman" w:cs="Times New Roman"/>
+          <w:sz w:val="22"/>
+        </w:rPr>
+        <w:t>. Grayscale Serial Graph</w:t>
+      </w:r>
+    </w:p>
+    <w:p>
+      <w:pPr>
+        <w:spacing w:line="360" w:lineRule="auto"/>
+        <w:jc w:val="both"/>
+        <w:rPr>
+          <w:rFonts w:ascii="Times New Roman" w:hAnsi="Times New Roman" w:cs="Times New Roman"/>
+        </w:rPr>
+      </w:pPr>
+      <w:r>
+        <w:rPr>
+          <w:rFonts w:ascii="Times New Roman" w:hAnsi="Times New Roman" w:cs="Times New Roman"/>
+        </w:rPr>
+        <w:lastRenderedPageBreak/>
+        <w:t xml:space="preserve">Perhaps the more surprising takeaway from this experiment is the time per filter of the grayscale versus RGB images. Since the RGB images have three times more values per pixel than their grayscale counterparts, one could possibly expect to have around a three times speedup when applying filters to the grayscale images. However, this is not the case. There is some speedup in the grayscale graph, but the filters are applied less than twice as fast as in the RGB case.  </w:t>
+      </w:r>
+    </w:p>
+    <w:p>
+      <w:pPr>
+        <w:spacing w:line="360" w:lineRule="auto"/>
+        <w:jc w:val="both"/>
+        <w:rPr>
+          <w:rFonts w:ascii="Times New Roman" w:hAnsi="Times New Roman" w:cs="Times New Roman"/>
+        </w:rPr>
+      </w:pPr>
+      <w:r>
+        <w:rPr>
+          <w:rFonts w:ascii="Times New Roman" w:hAnsi="Times New Roman" w:cs="Times New Roman"/>
+        </w:rPr>
+        <w:tab/>
+        <w:t>The different memory layouts perform mostly the same across the different image sizes, with a few exceptions. The ghost cell layout performs worse than all the others until the 4096x4096 image, while the block linear layouts are consistently the best layouts.</w:t>
+      </w:r>
+    </w:p>
+    <w:p>
+      <w:pPr>
+        <w:spacing w:line="360" w:lineRule="auto"/>
+        <w:jc w:val="both"/>
+        <w:rPr>
+          <w:rFonts w:ascii="Times New Roman" w:hAnsi="Times New Roman" w:cs="Times New Roman"/>
+        </w:rPr>
+      </w:pPr>
+    </w:p>
+    <w:p>
+      <w:pPr>
+        <w:spacing w:line="360" w:lineRule="auto"/>
+        <w:jc w:val="both"/>
+        <w:rPr>
+          <w:rFonts w:ascii="Times New Roman" w:hAnsi="Times New Roman" w:cs="Times New Roman"/>
+        </w:rPr>
+      </w:pPr>
     </w:p>
     <w:p>
       <w:pPr>
@@ -2207,8 +2440,392 @@
           <w:rFonts w:ascii="Times New Roman" w:hAnsi="Times New Roman" w:cs="Times New Roman"/>
           <w:b/>
         </w:rPr>
-        <w:t>MEMORY LAYOUT CHANGES</w:t>
-      </w:r>
+        <w:t>PARALLEL PERFORMANCE</w:t>
+      </w:r>
+    </w:p>
+    <w:p>
+      <w:pPr>
+        <w:spacing w:line="360" w:lineRule="auto"/>
+        <w:jc w:val="both"/>
+        <w:rPr>
+          <w:rFonts w:ascii="Times New Roman" w:hAnsi="Times New Roman" w:cs="Times New Roman"/>
+        </w:rPr>
+      </w:pPr>
+      <w:r>
+        <w:rPr>
+          <w:rFonts w:ascii="Times New Roman" w:hAnsi="Times New Roman" w:cs="Times New Roman"/>
+        </w:rPr>
+        <w:t>In our next experiment, we picked a standard image size – 1024x1024 pixels – to do a strong scaling study with. We varied the number of threads from 1 to 24 and graphed the results of the various memory layouts. We chose this image size because it is one of the larger ones, but not too large. It is a good middle ground that we thought would give us clear results. In figures</w:t>
+      </w:r>
+      <w:r>
+        <w:rPr>
+          <w:rFonts w:ascii="Times New Roman" w:hAnsi="Times New Roman" w:cs="Times New Roman"/>
+        </w:rPr>
+        <w:t xml:space="preserve"> 8 and 9</w:t>
+      </w:r>
+      <w:r>
+        <w:rPr>
+          <w:rFonts w:ascii="Times New Roman" w:hAnsi="Times New Roman" w:cs="Times New Roman"/>
+        </w:rPr>
+        <w:t>, we show the results of this experiment.</w:t>
+      </w:r>
+    </w:p>
+    <w:p>
+      <w:pPr>
+        <w:spacing w:line="276" w:lineRule="auto"/>
+        <w:jc w:val="both"/>
+        <w:rPr>
+          <w:rFonts w:ascii="Times New Roman" w:hAnsi="Times New Roman" w:cs="Times New Roman"/>
+        </w:rPr>
+      </w:pPr>
+      <w:r>
+        <w:rPr>
+          <w:rFonts w:ascii="Times New Roman" w:hAnsi="Times New Roman" w:cs="Times New Roman"/>
+          <w:noProof/>
+        </w:rPr>
+        <w:lastRenderedPageBreak/>
+        <w:drawing>
+          <wp:inline distT="0" distB="0" distL="0" distR="0" wp14:anchorId="1421A7E8" wp14:editId="40F28532">
+            <wp:extent cx="2834640" cy="2709569"/>
+            <wp:effectExtent l="0" t="0" r="10160" b="8255"/>
+            <wp:docPr id="6" name="Picture 6"/>
+            <wp:cNvGraphicFramePr>
+              <a:graphicFrameLocks xmlns:a="http://schemas.openxmlformats.org/drawingml/2006/main" noChangeAspect="1"/>
+            </wp:cNvGraphicFramePr>
+            <a:graphic xmlns:a="http://schemas.openxmlformats.org/drawingml/2006/main">
+              <a:graphicData uri="http://schemas.openxmlformats.org/drawingml/2006/picture">
+                <pic:pic xmlns:pic="http://schemas.openxmlformats.org/drawingml/2006/picture">
+                  <pic:nvPicPr>
+                    <pic:cNvPr id="6" name="number of threads.png"/>
+                    <pic:cNvPicPr/>
+                  </pic:nvPicPr>
+                  <pic:blipFill>
+                    <a:blip r:embed="rId13" cstate="print">
+                      <a:extLst>
+                        <a:ext uri="{28A0092B-C50C-407E-A947-70E740481C1C}">
+                          <a14:useLocalDpi xmlns:a14="http://schemas.microsoft.com/office/drawing/2010/main" val="0"/>
+                        </a:ext>
+                      </a:extLst>
+                    </a:blip>
+                    <a:stretch>
+                      <a:fillRect/>
+                    </a:stretch>
+                  </pic:blipFill>
+                  <pic:spPr>
+                    <a:xfrm>
+                      <a:off x="0" y="0"/>
+                      <a:ext cx="2834838" cy="2709758"/>
+                    </a:xfrm>
+                    <a:prstGeom prst="rect">
+                      <a:avLst/>
+                    </a:prstGeom>
+                  </pic:spPr>
+                </pic:pic>
+              </a:graphicData>
+            </a:graphic>
+          </wp:inline>
+        </w:drawing>
+      </w:r>
+    </w:p>
+    <w:p>
+      <w:pPr>
+        <w:spacing w:line="360" w:lineRule="auto"/>
+        <w:jc w:val="center"/>
+        <w:rPr>
+          <w:rFonts w:ascii="Times New Roman" w:hAnsi="Times New Roman" w:cs="Times New Roman"/>
+          <w:sz w:val="22"/>
+        </w:rPr>
+      </w:pPr>
+      <w:r>
+        <w:rPr>
+          <w:rFonts w:ascii="Times New Roman" w:hAnsi="Times New Roman" w:cs="Times New Roman"/>
+          <w:sz w:val="22"/>
+        </w:rPr>
+        <w:t>Fig 8</w:t>
+      </w:r>
+      <w:r>
+        <w:rPr>
+          <w:rFonts w:ascii="Times New Roman" w:hAnsi="Times New Roman" w:cs="Times New Roman"/>
+          <w:sz w:val="22"/>
+        </w:rPr>
+        <w:t>. Time vs Number of Threads</w:t>
+      </w:r>
+    </w:p>
+    <w:p>
+      <w:pPr>
+        <w:spacing w:line="360" w:lineRule="auto"/>
+        <w:jc w:val="center"/>
+        <w:rPr>
+          <w:rFonts w:ascii="Times New Roman" w:hAnsi="Times New Roman" w:cs="Times New Roman"/>
+          <w:sz w:val="22"/>
+        </w:rPr>
+      </w:pPr>
+    </w:p>
+    <w:p>
+      <w:pPr>
+        <w:spacing w:line="360" w:lineRule="auto"/>
+        <w:jc w:val="both"/>
+        <w:rPr>
+          <w:rFonts w:ascii="Times New Roman" w:hAnsi="Times New Roman" w:cs="Times New Roman"/>
+        </w:rPr>
+      </w:pPr>
+      <w:r>
+        <w:rPr>
+          <w:rFonts w:ascii="Times New Roman" w:hAnsi="Times New Roman" w:cs="Times New Roman"/>
+          <w:noProof/>
+        </w:rPr>
+        <w:drawing>
+          <wp:inline distT="0" distB="0" distL="0" distR="0" wp14:anchorId="3EAD3040" wp14:editId="64B8EEE9">
+            <wp:extent cx="2834640" cy="1657985"/>
+            <wp:effectExtent l="0" t="0" r="10160" b="0"/>
+            <wp:docPr id="7" name="Picture 7"/>
+            <wp:cNvGraphicFramePr>
+              <a:graphicFrameLocks xmlns:a="http://schemas.openxmlformats.org/drawingml/2006/main" noChangeAspect="1"/>
+            </wp:cNvGraphicFramePr>
+            <a:graphic xmlns:a="http://schemas.openxmlformats.org/drawingml/2006/main">
+              <a:graphicData uri="http://schemas.openxmlformats.org/drawingml/2006/picture">
+                <pic:pic xmlns:pic="http://schemas.openxmlformats.org/drawingml/2006/picture">
+                  <pic:nvPicPr>
+                    <pic:cNvPr id="7" name="speedup.png"/>
+                    <pic:cNvPicPr/>
+                  </pic:nvPicPr>
+                  <pic:blipFill>
+                    <a:blip r:embed="rId14" cstate="print">
+                      <a:extLst>
+                        <a:ext uri="{28A0092B-C50C-407E-A947-70E740481C1C}">
+                          <a14:useLocalDpi xmlns:a14="http://schemas.microsoft.com/office/drawing/2010/main" val="0"/>
+                        </a:ext>
+                      </a:extLst>
+                    </a:blip>
+                    <a:stretch>
+                      <a:fillRect/>
+                    </a:stretch>
+                  </pic:blipFill>
+                  <pic:spPr>
+                    <a:xfrm>
+                      <a:off x="0" y="0"/>
+                      <a:ext cx="2834640" cy="1657985"/>
+                    </a:xfrm>
+                    <a:prstGeom prst="rect">
+                      <a:avLst/>
+                    </a:prstGeom>
+                  </pic:spPr>
+                </pic:pic>
+              </a:graphicData>
+            </a:graphic>
+          </wp:inline>
+        </w:drawing>
+      </w:r>
+    </w:p>
+    <w:p>
+      <w:pPr>
+        <w:spacing w:line="360" w:lineRule="auto"/>
+        <w:jc w:val="center"/>
+        <w:rPr>
+          <w:rFonts w:ascii="Times New Roman" w:hAnsi="Times New Roman" w:cs="Times New Roman"/>
+          <w:sz w:val="22"/>
+        </w:rPr>
+      </w:pPr>
+      <w:r>
+        <w:rPr>
+          <w:rFonts w:ascii="Times New Roman" w:hAnsi="Times New Roman" w:cs="Times New Roman"/>
+          <w:sz w:val="22"/>
+        </w:rPr>
+        <w:t>Fig 9</w:t>
+      </w:r>
+      <w:r>
+        <w:rPr>
+          <w:rFonts w:ascii="Times New Roman" w:hAnsi="Times New Roman" w:cs="Times New Roman"/>
+          <w:sz w:val="22"/>
+        </w:rPr>
+        <w:t>. Speedup vs Number of Threads</w:t>
+      </w:r>
+    </w:p>
+    <w:p>
+      <w:pPr>
+        <w:spacing w:line="360" w:lineRule="auto"/>
+        <w:jc w:val="both"/>
+        <w:rPr>
+          <w:rFonts w:ascii="Times New Roman" w:hAnsi="Times New Roman" w:cs="Times New Roman"/>
+        </w:rPr>
+      </w:pPr>
+      <w:r>
+        <w:rPr>
+          <w:rFonts w:ascii="Times New Roman" w:hAnsi="Times New Roman" w:cs="Times New Roman"/>
+        </w:rPr>
+        <w:t>Figure 8</w:t>
+      </w:r>
+      <w:r>
+        <w:rPr>
+          <w:rFonts w:ascii="Times New Roman" w:hAnsi="Times New Roman" w:cs="Times New Roman"/>
+        </w:rPr>
+        <w:t xml:space="preserve"> shows the time per filter (still in microseconds) of the memory layouts using a varying number of threads. In order to make more sense o</w:t>
+      </w:r>
+      <w:r>
+        <w:rPr>
+          <w:rFonts w:ascii="Times New Roman" w:hAnsi="Times New Roman" w:cs="Times New Roman"/>
+        </w:rPr>
+        <w:t>f this data, we created figure 9</w:t>
+      </w:r>
+      <w:r>
+        <w:rPr>
+          <w:rFonts w:ascii="Times New Roman" w:hAnsi="Times New Roman" w:cs="Times New Roman"/>
+        </w:rPr>
+        <w:t xml:space="preserve">, </w:t>
+      </w:r>
+      <w:r>
+        <w:rPr>
+          <w:rFonts w:ascii="Times New Roman" w:hAnsi="Times New Roman" w:cs="Times New Roman"/>
+        </w:rPr>
+        <w:t>which averages the time of the six</w:t>
+      </w:r>
+      <w:r>
+        <w:rPr>
+          <w:rFonts w:ascii="Times New Roman" w:hAnsi="Times New Roman" w:cs="Times New Roman"/>
+        </w:rPr>
+        <w:t xml:space="preserve"> filters at each thread count and shows the speedup for the different number of threads. Using this, we found that 20 threads seemed like the ideal number of threads to test on all image sizes.</w:t>
+      </w:r>
+      <w:r>
+        <w:rPr>
+          <w:rFonts w:ascii="Times New Roman" w:hAnsi="Times New Roman" w:cs="Times New Roman"/>
+        </w:rPr>
+        <w:t xml:space="preserve"> The speedup from using 20 threads was just over 10 times (10.098x).</w:t>
+      </w:r>
+      <w:r>
+        <w:rPr>
+          <w:rFonts w:ascii="Times New Roman" w:hAnsi="Times New Roman" w:cs="Times New Roman"/>
+        </w:rPr>
+        <w:t xml:space="preserve"> We then conducted </w:t>
+      </w:r>
+      <w:r>
+        <w:rPr>
+          <w:rFonts w:ascii="Times New Roman" w:hAnsi="Times New Roman" w:cs="Times New Roman"/>
+        </w:rPr>
+        <w:lastRenderedPageBreak/>
+        <w:t>the same experiment in Section 4.3 for RGB images</w:t>
+      </w:r>
+      <w:r>
+        <w:rPr>
+          <w:rFonts w:ascii="Times New Roman" w:hAnsi="Times New Roman" w:cs="Times New Roman"/>
+        </w:rPr>
+        <w:t>, except we ran the parallel code with 20 threads.</w:t>
+      </w:r>
+    </w:p>
+    <w:p>
+      <w:pPr>
+        <w:spacing w:line="276" w:lineRule="auto"/>
+        <w:jc w:val="both"/>
+        <w:rPr>
+          <w:rFonts w:ascii="Times New Roman" w:hAnsi="Times New Roman" w:cs="Times New Roman"/>
+        </w:rPr>
+      </w:pPr>
+      <w:r>
+        <w:rPr>
+          <w:rFonts w:ascii="Times New Roman" w:hAnsi="Times New Roman" w:cs="Times New Roman"/>
+          <w:noProof/>
+        </w:rPr>
+        <w:drawing>
+          <wp:inline distT="0" distB="0" distL="0" distR="0" wp14:anchorId="63AFE83B" wp14:editId="471D97CB">
+            <wp:extent cx="2834640" cy="2828925"/>
+            <wp:effectExtent l="0" t="0" r="10160" b="0"/>
+            <wp:docPr id="8" name="Picture 8"/>
+            <wp:cNvGraphicFramePr>
+              <a:graphicFrameLocks xmlns:a="http://schemas.openxmlformats.org/drawingml/2006/main" noChangeAspect="1"/>
+            </wp:cNvGraphicFramePr>
+            <a:graphic xmlns:a="http://schemas.openxmlformats.org/drawingml/2006/main">
+              <a:graphicData uri="http://schemas.openxmlformats.org/drawingml/2006/picture">
+                <pic:pic xmlns:pic="http://schemas.openxmlformats.org/drawingml/2006/picture">
+                  <pic:nvPicPr>
+                    <pic:cNvPr id="8" name="parallel.png"/>
+                    <pic:cNvPicPr/>
+                  </pic:nvPicPr>
+                  <pic:blipFill>
+                    <a:blip r:embed="rId15" cstate="print">
+                      <a:extLst>
+                        <a:ext uri="{28A0092B-C50C-407E-A947-70E740481C1C}">
+                          <a14:useLocalDpi xmlns:a14="http://schemas.microsoft.com/office/drawing/2010/main" val="0"/>
+                        </a:ext>
+                      </a:extLst>
+                    </a:blip>
+                    <a:stretch>
+                      <a:fillRect/>
+                    </a:stretch>
+                  </pic:blipFill>
+                  <pic:spPr>
+                    <a:xfrm>
+                      <a:off x="0" y="0"/>
+                      <a:ext cx="2834640" cy="2828925"/>
+                    </a:xfrm>
+                    <a:prstGeom prst="rect">
+                      <a:avLst/>
+                    </a:prstGeom>
+                  </pic:spPr>
+                </pic:pic>
+              </a:graphicData>
+            </a:graphic>
+          </wp:inline>
+        </w:drawing>
+      </w:r>
+    </w:p>
+    <w:p>
+      <w:pPr>
+        <w:spacing w:line="360" w:lineRule="auto"/>
+        <w:jc w:val="center"/>
+        <w:rPr>
+          <w:rFonts w:ascii="Times New Roman" w:hAnsi="Times New Roman" w:cs="Times New Roman"/>
+          <w:sz w:val="22"/>
+        </w:rPr>
+      </w:pPr>
+      <w:r>
+        <w:rPr>
+          <w:rFonts w:ascii="Times New Roman" w:hAnsi="Times New Roman" w:cs="Times New Roman"/>
+          <w:sz w:val="22"/>
+        </w:rPr>
+        <w:t>Fig 10</w:t>
+      </w:r>
+      <w:r>
+        <w:rPr>
+          <w:rFonts w:ascii="Times New Roman" w:hAnsi="Times New Roman" w:cs="Times New Roman"/>
+          <w:sz w:val="22"/>
+        </w:rPr>
+        <w:t>. RGB Parallel Graph</w:t>
+      </w:r>
+    </w:p>
+    <w:p>
+      <w:pPr>
+        <w:spacing w:line="360" w:lineRule="auto"/>
+        <w:jc w:val="both"/>
+        <w:rPr>
+          <w:rFonts w:ascii="Times New Roman" w:hAnsi="Times New Roman" w:cs="Times New Roman"/>
+        </w:rPr>
+      </w:pPr>
+      <w:r>
+        <w:rPr>
+          <w:rFonts w:ascii="Times New Roman" w:hAnsi="Times New Roman" w:cs="Times New Roman"/>
+        </w:rPr>
+        <w:t>As figure 10</w:t>
+      </w:r>
+      <w:r>
+        <w:rPr>
+          <w:rFonts w:ascii="Times New Roman" w:hAnsi="Times New Roman" w:cs="Times New Roman"/>
+        </w:rPr>
+        <w:t xml:space="preserve"> shows, the speedup of parallelization with 20 threads is very significant, especially at larger image sizes. The most interesting part of this graph is that the ghost cell layout consistently performs better than all the other memory layouts, and the gap between it and the next fastest layout increases as image size increases.</w:t>
+      </w:r>
+      <w:r>
+        <w:rPr>
+          <w:rFonts w:ascii="Times New Roman" w:hAnsi="Times New Roman" w:cs="Times New Roman"/>
+        </w:rPr>
+        <w:t xml:space="preserve"> All the other layouts vary in relative speed across image sizes, but the ghost cell layout gets relatively better and better for larger image sizes.</w:t>
+      </w:r>
+    </w:p>
+    <w:p>
+      <w:pPr>
+        <w:spacing w:line="360" w:lineRule="auto"/>
+        <w:jc w:val="both"/>
+        <w:rPr>
+          <w:rFonts w:ascii="Times New Roman" w:hAnsi="Times New Roman" w:cs="Times New Roman"/>
+        </w:rPr>
+      </w:pPr>
     </w:p>
     <w:p>
       <w:pPr>
@@ -2241,6 +2858,181 @@
           <w:rFonts w:ascii="Times New Roman" w:hAnsi="Times New Roman" w:cs="Times New Roman"/>
         </w:rPr>
       </w:pPr>
+      <w:r>
+        <w:rPr>
+          <w:rFonts w:ascii="Times New Roman" w:hAnsi="Times New Roman" w:cs="Times New Roman"/>
+        </w:rPr>
+        <w:t xml:space="preserve">Our entire study came with some surprises and some expected results. First, our speedup </w:t>
+      </w:r>
+      <w:r>
+        <w:rPr>
+          <w:rFonts w:ascii="Times New Roman" w:hAnsi="Times New Roman" w:cs="Times New Roman"/>
+        </w:rPr>
+        <w:lastRenderedPageBreak/>
+        <w:t xml:space="preserve">from parallelization was almost exactly as expected. Our graph for speedup and the the speedup graphs from other previous studies in Section 1 are nearly identical. As </w:t>
+      </w:r>
+      <w:r>
+        <w:rPr>
+          <w:rFonts w:ascii="Times New Roman" w:hAnsi="Times New Roman" w:cs="Times New Roman"/>
+        </w:rPr>
+        <w:t xml:space="preserve">the number of threads increased, we saw a speedup of similar shape in figures 1, 2 and </w:t>
+      </w:r>
+      <w:r>
+        <w:rPr>
+          <w:rFonts w:ascii="Times New Roman" w:hAnsi="Times New Roman" w:cs="Times New Roman"/>
+        </w:rPr>
+        <w:t>9</w:t>
+      </w:r>
+      <w:r>
+        <w:rPr>
+          <w:rFonts w:ascii="Times New Roman" w:hAnsi="Times New Roman" w:cs="Times New Roman"/>
+        </w:rPr>
+        <w:t>.</w:t>
+      </w:r>
+    </w:p>
+    <w:p>
+      <w:pPr>
+        <w:spacing w:line="360" w:lineRule="auto"/>
+        <w:jc w:val="both"/>
+        <w:rPr>
+          <w:rFonts w:ascii="Times New Roman" w:hAnsi="Times New Roman" w:cs="Times New Roman"/>
+        </w:rPr>
+      </w:pPr>
+      <w:r>
+        <w:rPr>
+          <w:rFonts w:ascii="Times New Roman" w:hAnsi="Times New Roman" w:cs="Times New Roman"/>
+        </w:rPr>
+        <w:tab/>
+        <w:t>However, the memory layout adjustments that we made did not improve performance as much as we had hoped. While there was a speedup from the layouts in some cases, and our overall fastest model was the ghost cell layout with 20 threads, the ghost cell layout was actually slower in some serial cases (and the other layouts were slower in some serial and parallel cases!). It is clear that the ghost cell layout benefits the most from parallelization and larger image sizes. We expected the special layouts to improve for larger image sizes because the strided row-major layout should only worsen as rows get longer.</w:t>
+      </w:r>
+      <w:r>
+        <w:rPr>
+          <w:rFonts w:ascii="Times New Roman" w:hAnsi="Times New Roman" w:cs="Times New Roman"/>
+        </w:rPr>
+        <w:t xml:space="preserve"> Perhaps the reason that the ghost cell layout improved the most from parallelization is that any 5x5 block can be picked up by any thread and there are no subdivisions – the blocks are simply in column-major order. Overall the speedup of our best model (ghost cells with 20 threads) over the serial </w:t>
+      </w:r>
+      <w:r>
+        <w:rPr>
+          <w:rFonts w:ascii="Times New Roman" w:hAnsi="Times New Roman" w:cs="Times New Roman"/>
+        </w:rPr>
+        <w:t xml:space="preserve">row-major </w:t>
+      </w:r>
+      <w:r>
+        <w:rPr>
+          <w:rFonts w:ascii="Times New Roman" w:hAnsi="Times New Roman" w:cs="Times New Roman"/>
+        </w:rPr>
+        <w:t xml:space="preserve">implementation is </w:t>
+      </w:r>
+      <w:r>
+        <w:rPr>
+          <w:rFonts w:ascii="Times New Roman" w:hAnsi="Times New Roman" w:cs="Times New Roman"/>
+        </w:rPr>
+        <w:t>11.5 times – a rather significant increase in speed.</w:t>
+      </w:r>
+    </w:p>
+    <w:p>
+      <w:pPr>
+        <w:spacing w:line="360" w:lineRule="auto"/>
+        <w:jc w:val="both"/>
+        <w:rPr>
+          <w:rFonts w:ascii="Times New Roman" w:hAnsi="Times New Roman" w:cs="Times New Roman"/>
+        </w:rPr>
+      </w:pPr>
+      <w:r>
+        <w:rPr>
+          <w:rFonts w:ascii="Times New Roman" w:hAnsi="Times New Roman" w:cs="Times New Roman"/>
+        </w:rPr>
+        <w:tab/>
+        <w:t xml:space="preserve">While we are not entirely sure why our other memory layouts did not show quite </w:t>
+      </w:r>
+      <w:r>
+        <w:rPr>
+          <w:rFonts w:ascii="Times New Roman" w:hAnsi="Times New Roman" w:cs="Times New Roman"/>
+        </w:rPr>
+        <w:lastRenderedPageBreak/>
+        <w:t>the same speedup over the row-major implementation, we do have some theories. While there are more cache hits and better data locality for the other layouts, there are a lot more computations that must be done to know where a given pixel is in memory. Therefore, these computations seem to hurt the performance more than the data locality improves it. This is evidenced by the performance at larger image sizes: there are more pixels, meaning more computations, and the performance of the block linear and Z-Morton layouts only gets worse.</w:t>
+      </w:r>
+      <w:r>
+        <w:rPr>
+          <w:rFonts w:ascii="Times New Roman" w:hAnsi="Times New Roman" w:cs="Times New Roman"/>
+        </w:rPr>
+        <w:t xml:space="preserve"> In addition, the time required to apply a filter is extremely short, </w:t>
+      </w:r>
+      <w:r>
+        <w:rPr>
+          <w:rFonts w:ascii="Times New Roman" w:hAnsi="Times New Roman" w:cs="Times New Roman"/>
+        </w:rPr>
+        <w:t>so any extra computation or even variable assignment could affect the performance.</w:t>
+      </w:r>
+    </w:p>
+    <w:p>
+      <w:pPr>
+        <w:spacing w:line="360" w:lineRule="auto"/>
+        <w:jc w:val="both"/>
+        <w:rPr>
+          <w:rFonts w:ascii="Times New Roman" w:hAnsi="Times New Roman" w:cs="Times New Roman"/>
+        </w:rPr>
+      </w:pPr>
+      <w:r>
+        <w:rPr>
+          <w:rFonts w:ascii="Times New Roman" w:hAnsi="Times New Roman" w:cs="Times New Roman"/>
+        </w:rPr>
+        <w:tab/>
+        <w:t>The performance of grayscale versus RGB images is also interesting but not all that surprising. While there are three channels per pixel, storing a pixel’s data in memory as R_value, G_value, B_value means that doing computations on all three channels is fairly simple. Thus, it does not require three times as much time to compute.</w:t>
+      </w:r>
+    </w:p>
+    <w:p>
+      <w:pPr>
+        <w:spacing w:line="360" w:lineRule="auto"/>
+        <w:jc w:val="both"/>
+        <w:rPr>
+          <w:rFonts w:ascii="Times New Roman" w:hAnsi="Times New Roman" w:cs="Times New Roman"/>
+        </w:rPr>
+      </w:pPr>
+      <w:r>
+        <w:rPr>
+          <w:rFonts w:ascii="Times New Roman" w:hAnsi="Times New Roman" w:cs="Times New Roman"/>
+        </w:rPr>
+        <w:tab/>
+        <w:t xml:space="preserve">There are a few different extensions that would make for interesting future work. One </w:t>
+      </w:r>
+      <w:r>
+        <w:rPr>
+          <w:rFonts w:ascii="Times New Roman" w:hAnsi="Times New Roman" w:cs="Times New Roman"/>
+        </w:rPr>
+        <w:t xml:space="preserve">such extension is testing larger image sizes. </w:t>
+      </w:r>
+      <w:r>
+        <w:rPr>
+          <w:rFonts w:ascii="Times New Roman" w:hAnsi="Times New Roman" w:cs="Times New Roman"/>
+        </w:rPr>
+        <w:t xml:space="preserve">Larger images take exponentially longer to run, but we wonder if the trend of the parallel ghost cell layout getting “better </w:t>
+      </w:r>
+      <w:r>
+        <w:rPr>
+          <w:rFonts w:ascii="Times New Roman" w:hAnsi="Times New Roman" w:cs="Times New Roman"/>
+        </w:rPr>
+        <w:lastRenderedPageBreak/>
+        <w:t>and better” would continue as image sizes got even bigger. Another extension would be other layouts, like different block sizes for a block linear layout. It is clear that the block linear performance dips for larger image sizes, but it is possible that larger block sizes would remedy that.</w:t>
+      </w:r>
+    </w:p>
+    <w:p>
+      <w:pPr>
+        <w:spacing w:line="360" w:lineRule="auto"/>
+        <w:jc w:val="both"/>
+        <w:rPr>
+          <w:rFonts w:ascii="Times New Roman" w:hAnsi="Times New Roman" w:cs="Times New Roman"/>
+        </w:rPr>
+      </w:pPr>
+    </w:p>
+    <w:p>
+      <w:pPr>
+        <w:spacing w:line="360" w:lineRule="auto"/>
+        <w:jc w:val="both"/>
+        <w:rPr>
+          <w:rFonts w:ascii="Times New Roman" w:hAnsi="Times New Roman" w:cs="Times New Roman"/>
+        </w:rPr>
+      </w:pPr>
     </w:p>
     <w:p>
       <w:pPr>
@@ -2273,7 +3065,6 @@
           <w:sz w:val="32"/>
           <w:vertAlign w:val="superscript"/>
         </w:rPr>
-        <w:lastRenderedPageBreak/>
         <w:t>[1]</w:t>
       </w:r>
       <w:r>
@@ -2334,35 +3125,7 @@
         <w:rPr>
           <w:rFonts w:ascii="Times New Roman" w:hAnsi="Times New Roman" w:cs="Times New Roman"/>
         </w:rPr>
-        <w:t xml:space="preserve">Performance Evaluations for Parallel Image Filter on Multi-Core Computer using Java Threads – </w:t>
-      </w:r>
-      <w:proofErr w:type="spellStart"/>
-      <w:r>
-        <w:rPr>
-          <w:rFonts w:ascii="Times New Roman" w:hAnsi="Times New Roman" w:cs="Times New Roman"/>
-        </w:rPr>
-        <w:t>Devrim</w:t>
-      </w:r>
-      <w:proofErr w:type="spellEnd"/>
-      <w:r>
-        <w:rPr>
-          <w:rFonts w:ascii="Times New Roman" w:hAnsi="Times New Roman" w:cs="Times New Roman"/>
-        </w:rPr>
-        <w:t xml:space="preserve"> </w:t>
-      </w:r>
-      <w:proofErr w:type="spellStart"/>
-      <w:r>
-        <w:rPr>
-          <w:rFonts w:ascii="Times New Roman" w:hAnsi="Times New Roman" w:cs="Times New Roman"/>
-        </w:rPr>
-        <w:t>Akgün</w:t>
-      </w:r>
-      <w:proofErr w:type="spellEnd"/>
-      <w:r>
-        <w:rPr>
-          <w:rFonts w:ascii="Times New Roman" w:hAnsi="Times New Roman" w:cs="Times New Roman"/>
-        </w:rPr>
-        <w:t xml:space="preserve"> (July 2013)</w:t>
+        <w:t>Performance Evaluations for Parallel Image Filter on Multi-Core Computer using Java Threads – Devrim Akgün (July 2013)</w:t>
       </w:r>
     </w:p>
     <w:p>
@@ -2401,7 +3164,7 @@
 </file>
 
 <file path=word/endnotes.xml><?xml version="1.0" encoding="utf-8"?>
-<w:endnotes xmlns:wpc="http://schemas.microsoft.com/office/word/2010/wordprocessingCanvas" xmlns:mc="http://schemas.openxmlformats.org/markup-compatibility/2006" xmlns:o="urn:schemas-microsoft-com:office:office" xmlns:r="http://schemas.openxmlformats.org/officeDocument/2006/relationships" xmlns:m="http://schemas.openxmlformats.org/officeDocument/2006/math" xmlns:v="urn:schemas-microsoft-com:vml" xmlns:wp14="http://schemas.microsoft.com/office/word/2010/wordprocessingDrawing" xmlns:wp="http://schemas.openxmlformats.org/drawingml/2006/wordprocessingDrawing" xmlns:w10="urn:schemas-microsoft-com:office:word" xmlns:w="http://schemas.openxmlformats.org/wordprocessingml/2006/main" xmlns:w14="http://schemas.microsoft.com/office/word/2010/wordml" xmlns:wpg="http://schemas.microsoft.com/office/word/2010/wordprocessingGroup" xmlns:wpi="http://schemas.microsoft.com/office/word/2010/wordprocessingInk" xmlns:wne="http://schemas.microsoft.com/office/word/2006/wordml" xmlns:wps="http://schemas.microsoft.com/office/word/2010/wordprocessingShape" mc:Ignorable="w14 wp14">
+<w:endnotes xmlns:wpc="http://schemas.microsoft.com/office/word/2010/wordprocessingCanvas" xmlns:mo="http://schemas.microsoft.com/office/mac/office/2008/main" xmlns:mc="http://schemas.openxmlformats.org/markup-compatibility/2006" xmlns:mv="urn:schemas-microsoft-com:mac:vml" xmlns:o="urn:schemas-microsoft-com:office:office" xmlns:r="http://schemas.openxmlformats.org/officeDocument/2006/relationships" xmlns:m="http://schemas.openxmlformats.org/officeDocument/2006/math" xmlns:v="urn:schemas-microsoft-com:vml" xmlns:wp14="http://schemas.microsoft.com/office/word/2010/wordprocessingDrawing" xmlns:wp="http://schemas.openxmlformats.org/drawingml/2006/wordprocessingDrawing" xmlns:w10="urn:schemas-microsoft-com:office:word" xmlns:w="http://schemas.openxmlformats.org/wordprocessingml/2006/main" xmlns:w14="http://schemas.microsoft.com/office/word/2010/wordml" xmlns:w15="http://schemas.microsoft.com/office/word/2012/wordml" xmlns:wpg="http://schemas.microsoft.com/office/word/2010/wordprocessingGroup" xmlns:wpi="http://schemas.microsoft.com/office/word/2010/wordprocessingInk" xmlns:wne="http://schemas.microsoft.com/office/word/2006/wordml" xmlns:wps="http://schemas.microsoft.com/office/word/2010/wordprocessingShape" mc:Ignorable="w14 w15 wp14">
   <w:endnote w:type="separator" w:id="-1">
     <w:p>
       <w:r>
@@ -2420,7 +3183,7 @@
 </file>
 
 <file path=word/footnotes.xml><?xml version="1.0" encoding="utf-8"?>
-<w:footnotes xmlns:wpc="http://schemas.microsoft.com/office/word/2010/wordprocessingCanvas" xmlns:mc="http://schemas.openxmlformats.org/markup-compatibility/2006" xmlns:o="urn:schemas-microsoft-com:office:office" xmlns:r="http://schemas.openxmlformats.org/officeDocument/2006/relationships" xmlns:m="http://schemas.openxmlformats.org/officeDocument/2006/math" xmlns:v="urn:schemas-microsoft-com:vml" xmlns:wp14="http://schemas.microsoft.com/office/word/2010/wordprocessingDrawing" xmlns:wp="http://schemas.openxmlformats.org/drawingml/2006/wordprocessingDrawing" xmlns:w10="urn:schemas-microsoft-com:office:word" xmlns:w="http://schemas.openxmlformats.org/wordprocessingml/2006/main" xmlns:w14="http://schemas.microsoft.com/office/word/2010/wordml" xmlns:wpg="http://schemas.microsoft.com/office/word/2010/wordprocessingGroup" xmlns:wpi="http://schemas.microsoft.com/office/word/2010/wordprocessingInk" xmlns:wne="http://schemas.microsoft.com/office/word/2006/wordml" xmlns:wps="http://schemas.microsoft.com/office/word/2010/wordprocessingShape" mc:Ignorable="w14 wp14">
+<w:footnotes xmlns:wpc="http://schemas.microsoft.com/office/word/2010/wordprocessingCanvas" xmlns:mo="http://schemas.microsoft.com/office/mac/office/2008/main" xmlns:mc="http://schemas.openxmlformats.org/markup-compatibility/2006" xmlns:mv="urn:schemas-microsoft-com:mac:vml" xmlns:o="urn:schemas-microsoft-com:office:office" xmlns:r="http://schemas.openxmlformats.org/officeDocument/2006/relationships" xmlns:m="http://schemas.openxmlformats.org/officeDocument/2006/math" xmlns:v="urn:schemas-microsoft-com:vml" xmlns:wp14="http://schemas.microsoft.com/office/word/2010/wordprocessingDrawing" xmlns:wp="http://schemas.openxmlformats.org/drawingml/2006/wordprocessingDrawing" xmlns:w10="urn:schemas-microsoft-com:office:word" xmlns:w="http://schemas.openxmlformats.org/wordprocessingml/2006/main" xmlns:w14="http://schemas.microsoft.com/office/word/2010/wordml" xmlns:w15="http://schemas.microsoft.com/office/word/2012/wordml" xmlns:wpg="http://schemas.microsoft.com/office/word/2010/wordprocessingGroup" xmlns:wpi="http://schemas.microsoft.com/office/word/2010/wordprocessingInk" xmlns:wne="http://schemas.microsoft.com/office/word/2006/wordml" xmlns:wps="http://schemas.microsoft.com/office/word/2010/wordprocessingShape" mc:Ignorable="w14 w15 wp14">
   <w:footnote w:type="separator" w:id="-1">
     <w:p>
       <w:r>
@@ -2439,7 +3202,7 @@
 </file>
 
 <file path=word/numbering.xml><?xml version="1.0" encoding="utf-8"?>
-<w:numbering xmlns:wpc="http://schemas.microsoft.com/office/word/2010/wordprocessingCanvas" xmlns:mc="http://schemas.openxmlformats.org/markup-compatibility/2006" xmlns:o="urn:schemas-microsoft-com:office:office" xmlns:r="http://schemas.openxmlformats.org/officeDocument/2006/relationships" xmlns:m="http://schemas.openxmlformats.org/officeDocument/2006/math" xmlns:v="urn:schemas-microsoft-com:vml" xmlns:wp14="http://schemas.microsoft.com/office/word/2010/wordprocessingDrawing" xmlns:wp="http://schemas.openxmlformats.org/drawingml/2006/wordprocessingDrawing" xmlns:w10="urn:schemas-microsoft-com:office:word" xmlns:w="http://schemas.openxmlformats.org/wordprocessingml/2006/main" xmlns:w14="http://schemas.microsoft.com/office/word/2010/wordml" xmlns:wpg="http://schemas.microsoft.com/office/word/2010/wordprocessingGroup" xmlns:wpi="http://schemas.microsoft.com/office/word/2010/wordprocessingInk" xmlns:wne="http://schemas.microsoft.com/office/word/2006/wordml" xmlns:wps="http://schemas.microsoft.com/office/word/2010/wordprocessingShape" mc:Ignorable="w14 wp14">
+<w:numbering xmlns:wpc="http://schemas.microsoft.com/office/word/2010/wordprocessingCanvas" xmlns:mo="http://schemas.microsoft.com/office/mac/office/2008/main" xmlns:mc="http://schemas.openxmlformats.org/markup-compatibility/2006" xmlns:mv="urn:schemas-microsoft-com:mac:vml" xmlns:o="urn:schemas-microsoft-com:office:office" xmlns:r="http://schemas.openxmlformats.org/officeDocument/2006/relationships" xmlns:m="http://schemas.openxmlformats.org/officeDocument/2006/math" xmlns:v="urn:schemas-microsoft-com:vml" xmlns:wp14="http://schemas.microsoft.com/office/word/2010/wordprocessingDrawing" xmlns:wp="http://schemas.openxmlformats.org/drawingml/2006/wordprocessingDrawing" xmlns:w10="urn:schemas-microsoft-com:office:word" xmlns:w="http://schemas.openxmlformats.org/wordprocessingml/2006/main" xmlns:w14="http://schemas.microsoft.com/office/word/2010/wordml" xmlns:w15="http://schemas.microsoft.com/office/word/2012/wordml" xmlns:wpg="http://schemas.microsoft.com/office/word/2010/wordprocessingGroup" xmlns:wpi="http://schemas.microsoft.com/office/word/2010/wordprocessingInk" xmlns:wne="http://schemas.microsoft.com/office/word/2006/wordml" xmlns:wps="http://schemas.microsoft.com/office/word/2010/wordprocessingShape" mc:Ignorable="w14 w15 wp14">
   <w:abstractNum w:abstractNumId="0">
     <w:nsid w:val="015B236B"/>
     <w:multiLevelType w:val="multilevel"/>
@@ -2660,7 +3423,7 @@
 </file>
 
 <file path=word/styles.xml><?xml version="1.0" encoding="utf-8"?>
-<w:styles xmlns:mc="http://schemas.openxmlformats.org/markup-compatibility/2006" xmlns:r="http://schemas.openxmlformats.org/officeDocument/2006/relationships" xmlns:w="http://schemas.openxmlformats.org/wordprocessingml/2006/main" xmlns:w14="http://schemas.microsoft.com/office/word/2010/wordml" mc:Ignorable="w14">
+<w:styles xmlns:mc="http://schemas.openxmlformats.org/markup-compatibility/2006" xmlns:r="http://schemas.openxmlformats.org/officeDocument/2006/relationships" xmlns:w="http://schemas.openxmlformats.org/wordprocessingml/2006/main" xmlns:w14="http://schemas.microsoft.com/office/word/2010/wordml" xmlns:w15="http://schemas.microsoft.com/office/word/2012/wordml" mc:Ignorable="w14 w15">
   <w:docDefaults>
     <w:rPrDefault>
       <w:rPr>
@@ -2672,144 +3435,387 @@
     </w:rPrDefault>
     <w:pPrDefault/>
   </w:docDefaults>
-  <w:latentStyles w:defLockedState="0" w:defUIPriority="99" w:defSemiHidden="1" w:defUnhideWhenUsed="1" w:defQFormat="0" w:count="267">
-    <w:lsdException w:name="Normal" w:semiHidden="0" w:uiPriority="0" w:unhideWhenUsed="0" w:qFormat="1"/>
-    <w:lsdException w:name="heading 1" w:semiHidden="0" w:uiPriority="9" w:unhideWhenUsed="0" w:qFormat="1"/>
-    <w:lsdException w:name="heading 2" w:uiPriority="9" w:qFormat="1"/>
-    <w:lsdException w:name="heading 3" w:uiPriority="9" w:qFormat="1"/>
-    <w:lsdException w:name="heading 4" w:uiPriority="9" w:qFormat="1"/>
-    <w:lsdException w:name="heading 5" w:uiPriority="9" w:qFormat="1"/>
-    <w:lsdException w:name="heading 6" w:uiPriority="9" w:qFormat="1"/>
-    <w:lsdException w:name="heading 7" w:uiPriority="9" w:qFormat="1"/>
-    <w:lsdException w:name="heading 8" w:uiPriority="9" w:qFormat="1"/>
-    <w:lsdException w:name="heading 9" w:uiPriority="9" w:qFormat="1"/>
-    <w:lsdException w:name="toc 1" w:uiPriority="39"/>
-    <w:lsdException w:name="toc 2" w:uiPriority="39"/>
-    <w:lsdException w:name="toc 3" w:uiPriority="39"/>
-    <w:lsdException w:name="toc 4" w:uiPriority="39"/>
-    <w:lsdException w:name="toc 5" w:uiPriority="39"/>
-    <w:lsdException w:name="toc 6" w:uiPriority="39"/>
-    <w:lsdException w:name="toc 7" w:uiPriority="39"/>
-    <w:lsdException w:name="toc 8" w:uiPriority="39"/>
-    <w:lsdException w:name="toc 9" w:uiPriority="39"/>
-    <w:lsdException w:name="caption" w:uiPriority="35" w:qFormat="1"/>
-    <w:lsdException w:name="Title" w:semiHidden="0" w:uiPriority="10" w:unhideWhenUsed="0" w:qFormat="1"/>
-    <w:lsdException w:name="Default Paragraph Font" w:uiPriority="1"/>
-    <w:lsdException w:name="Subtitle" w:semiHidden="0" w:uiPriority="11" w:unhideWhenUsed="0" w:qFormat="1"/>
-    <w:lsdException w:name="Strong" w:semiHidden="0" w:uiPriority="22" w:unhideWhenUsed="0" w:qFormat="1"/>
-    <w:lsdException w:name="Emphasis" w:semiHidden="0" w:uiPriority="20" w:unhideWhenUsed="0" w:qFormat="1"/>
-    <w:lsdException w:name="Table Grid" w:semiHidden="0" w:uiPriority="39" w:unhideWhenUsed="0"/>
-    <w:lsdException w:name="Placeholder Text" w:unhideWhenUsed="0"/>
-    <w:lsdException w:name="No Spacing" w:semiHidden="0" w:uiPriority="1" w:unhideWhenUsed="0" w:qFormat="1"/>
-    <w:lsdException w:name="Light Shading" w:semiHidden="0" w:uiPriority="60" w:unhideWhenUsed="0"/>
-    <w:lsdException w:name="Light List" w:semiHidden="0" w:uiPriority="61" w:unhideWhenUsed="0"/>
-    <w:lsdException w:name="Light Grid" w:semiHidden="0" w:uiPriority="62" w:unhideWhenUsed="0"/>
-    <w:lsdException w:name="Medium Shading 1" w:semiHidden="0" w:uiPriority="63" w:unhideWhenUsed="0"/>
-    <w:lsdException w:name="Medium Shading 2" w:semiHidden="0" w:uiPriority="64" w:unhideWhenUsed="0"/>
-    <w:lsdException w:name="Medium List 1" w:semiHidden="0" w:uiPriority="65" w:unhideWhenUsed="0"/>
-    <w:lsdException w:name="Medium List 2" w:semiHidden="0" w:uiPriority="66" w:unhideWhenUsed="0"/>
-    <w:lsdException w:name="Medium Grid 1" w:semiHidden="0" w:uiPriority="67" w:unhideWhenUsed="0"/>
-    <w:lsdException w:name="Medium Grid 2" w:semiHidden="0" w:uiPriority="68" w:unhideWhenUsed="0"/>
-    <w:lsdException w:name="Medium Grid 3" w:semiHidden="0" w:uiPriority="69" w:unhideWhenUsed="0"/>
-    <w:lsdException w:name="Dark List" w:semiHidden="0" w:uiPriority="70" w:unhideWhenUsed="0"/>
-    <w:lsdException w:name="Colorful Shading" w:semiHidden="0" w:uiPriority="71" w:unhideWhenUsed="0"/>
-    <w:lsdException w:name="Colorful List" w:semiHidden="0" w:uiPriority="72" w:unhideWhenUsed="0"/>
-    <w:lsdException w:name="Colorful Grid" w:semiHidden="0" w:uiPriority="73" w:unhideWhenUsed="0"/>
-    <w:lsdException w:name="Light Shading Accent 1" w:semiHidden="0" w:uiPriority="60" w:unhideWhenUsed="0"/>
-    <w:lsdException w:name="Light List Accent 1" w:semiHidden="0" w:uiPriority="61" w:unhideWhenUsed="0"/>
-    <w:lsdException w:name="Light Grid Accent 1" w:semiHidden="0" w:uiPriority="62" w:unhideWhenUsed="0"/>
-    <w:lsdException w:name="Medium Shading 1 Accent 1" w:semiHidden="0" w:uiPriority="63" w:unhideWhenUsed="0"/>
-    <w:lsdException w:name="Medium Shading 2 Accent 1" w:semiHidden="0" w:uiPriority="64" w:unhideWhenUsed="0"/>
-    <w:lsdException w:name="Medium List 1 Accent 1" w:semiHidden="0" w:uiPriority="65" w:unhideWhenUsed="0"/>
-    <w:lsdException w:name="Revision" w:unhideWhenUsed="0"/>
-    <w:lsdException w:name="List Paragraph" w:semiHidden="0" w:uiPriority="34" w:unhideWhenUsed="0" w:qFormat="1"/>
-    <w:lsdException w:name="Quote" w:semiHidden="0" w:uiPriority="29" w:unhideWhenUsed="0" w:qFormat="1"/>
-    <w:lsdException w:name="Intense Quote" w:semiHidden="0" w:uiPriority="30" w:unhideWhenUsed="0" w:qFormat="1"/>
-    <w:lsdException w:name="Medium List 2 Accent 1" w:semiHidden="0" w:uiPriority="66" w:unhideWhenUsed="0"/>
-    <w:lsdException w:name="Medium Grid 1 Accent 1" w:semiHidden="0" w:uiPriority="67" w:unhideWhenUsed="0"/>
-    <w:lsdException w:name="Medium Grid 2 Accent 1" w:semiHidden="0" w:uiPriority="68" w:unhideWhenUsed="0"/>
-    <w:lsdException w:name="Medium Grid 3 Accent 1" w:semiHidden="0" w:uiPriority="69" w:unhideWhenUsed="0"/>
-    <w:lsdException w:name="Dark List Accent 1" w:semiHidden="0" w:uiPriority="70" w:unhideWhenUsed="0"/>
-    <w:lsdException w:name="Colorful Shading Accent 1" w:semiHidden="0" w:uiPriority="71" w:unhideWhenUsed="0"/>
-    <w:lsdException w:name="Colorful List Accent 1" w:semiHidden="0" w:uiPriority="72" w:unhideWhenUsed="0"/>
-    <w:lsdException w:name="Colorful Grid Accent 1" w:semiHidden="0" w:uiPriority="73" w:unhideWhenUsed="0"/>
-    <w:lsdException w:name="Light Shading Accent 2" w:semiHidden="0" w:uiPriority="60" w:unhideWhenUsed="0"/>
-    <w:lsdException w:name="Light List Accent 2" w:semiHidden="0" w:uiPriority="61" w:unhideWhenUsed="0"/>
-    <w:lsdException w:name="Light Grid Accent 2" w:semiHidden="0" w:uiPriority="62" w:unhideWhenUsed="0"/>
-    <w:lsdException w:name="Medium Shading 1 Accent 2" w:semiHidden="0" w:uiPriority="63" w:unhideWhenUsed="0"/>
-    <w:lsdException w:name="Medium Shading 2 Accent 2" w:semiHidden="0" w:uiPriority="64" w:unhideWhenUsed="0"/>
-    <w:lsdException w:name="Medium List 1 Accent 2" w:semiHidden="0" w:uiPriority="65" w:unhideWhenUsed="0"/>
-    <w:lsdException w:name="Medium List 2 Accent 2" w:semiHidden="0" w:uiPriority="66" w:unhideWhenUsed="0"/>
-    <w:lsdException w:name="Medium Grid 1 Accent 2" w:semiHidden="0" w:uiPriority="67" w:unhideWhenUsed="0"/>
-    <w:lsdException w:name="Medium Grid 2 Accent 2" w:semiHidden="0" w:uiPriority="68" w:unhideWhenUsed="0"/>
-    <w:lsdException w:name="Medium Grid 3 Accent 2" w:semiHidden="0" w:uiPriority="69" w:unhideWhenUsed="0"/>
-    <w:lsdException w:name="Dark List Accent 2" w:semiHidden="0" w:uiPriority="70" w:unhideWhenUsed="0"/>
-    <w:lsdException w:name="Colorful Shading Accent 2" w:semiHidden="0" w:uiPriority="71" w:unhideWhenUsed="0"/>
-    <w:lsdException w:name="Colorful List Accent 2" w:semiHidden="0" w:uiPriority="72" w:unhideWhenUsed="0"/>
-    <w:lsdException w:name="Colorful Grid Accent 2" w:semiHidden="0" w:uiPriority="73" w:unhideWhenUsed="0"/>
-    <w:lsdException w:name="Light Shading Accent 3" w:semiHidden="0" w:uiPriority="60" w:unhideWhenUsed="0"/>
-    <w:lsdException w:name="Light List Accent 3" w:semiHidden="0" w:uiPriority="61" w:unhideWhenUsed="0"/>
-    <w:lsdException w:name="Light Grid Accent 3" w:semiHidden="0" w:uiPriority="62" w:unhideWhenUsed="0"/>
-    <w:lsdException w:name="Medium Shading 1 Accent 3" w:semiHidden="0" w:uiPriority="63" w:unhideWhenUsed="0"/>
-    <w:lsdException w:name="Medium Shading 2 Accent 3" w:semiHidden="0" w:uiPriority="64" w:unhideWhenUsed="0"/>
-    <w:lsdException w:name="Medium List 1 Accent 3" w:semiHidden="0" w:uiPriority="65" w:unhideWhenUsed="0"/>
-    <w:lsdException w:name="Medium List 2 Accent 3" w:semiHidden="0" w:uiPriority="66" w:unhideWhenUsed="0"/>
-    <w:lsdException w:name="Medium Grid 1 Accent 3" w:semiHidden="0" w:uiPriority="67" w:unhideWhenUsed="0"/>
-    <w:lsdException w:name="Medium Grid 2 Accent 3" w:semiHidden="0" w:uiPriority="68" w:unhideWhenUsed="0"/>
-    <w:lsdException w:name="Medium Grid 3 Accent 3" w:semiHidden="0" w:uiPriority="69" w:unhideWhenUsed="0"/>
-    <w:lsdException w:name="Dark List Accent 3" w:semiHidden="0" w:uiPriority="70" w:unhideWhenUsed="0"/>
-    <w:lsdException w:name="Colorful Shading Accent 3" w:semiHidden="0" w:uiPriority="71" w:unhideWhenUsed="0"/>
-    <w:lsdException w:name="Colorful List Accent 3" w:semiHidden="0" w:uiPriority="72" w:unhideWhenUsed="0"/>
-    <w:lsdException w:name="Colorful Grid Accent 3" w:semiHidden="0" w:uiPriority="73" w:unhideWhenUsed="0"/>
-    <w:lsdException w:name="Light Shading Accent 4" w:semiHidden="0" w:uiPriority="60" w:unhideWhenUsed="0"/>
-    <w:lsdException w:name="Light List Accent 4" w:semiHidden="0" w:uiPriority="61" w:unhideWhenUsed="0"/>
-    <w:lsdException w:name="Light Grid Accent 4" w:semiHidden="0" w:uiPriority="62" w:unhideWhenUsed="0"/>
-    <w:lsdException w:name="Medium Shading 1 Accent 4" w:semiHidden="0" w:uiPriority="63" w:unhideWhenUsed="0"/>
-    <w:lsdException w:name="Medium Shading 2 Accent 4" w:semiHidden="0" w:uiPriority="64" w:unhideWhenUsed="0"/>
-    <w:lsdException w:name="Medium List 1 Accent 4" w:semiHidden="0" w:uiPriority="65" w:unhideWhenUsed="0"/>
-    <w:lsdException w:name="Medium List 2 Accent 4" w:semiHidden="0" w:uiPriority="66" w:unhideWhenUsed="0"/>
-    <w:lsdException w:name="Medium Grid 1 Accent 4" w:semiHidden="0" w:uiPriority="67" w:unhideWhenUsed="0"/>
-    <w:lsdException w:name="Medium Grid 2 Accent 4" w:semiHidden="0" w:uiPriority="68" w:unhideWhenUsed="0"/>
-    <w:lsdException w:name="Medium Grid 3 Accent 4" w:semiHidden="0" w:uiPriority="69" w:unhideWhenUsed="0"/>
-    <w:lsdException w:name="Dark List Accent 4" w:semiHidden="0" w:uiPriority="70" w:unhideWhenUsed="0"/>
-    <w:lsdException w:name="Colorful Shading Accent 4" w:semiHidden="0" w:uiPriority="71" w:unhideWhenUsed="0"/>
-    <w:lsdException w:name="Colorful List Accent 4" w:semiHidden="0" w:uiPriority="72" w:unhideWhenUsed="0"/>
-    <w:lsdException w:name="Colorful Grid Accent 4" w:semiHidden="0" w:uiPriority="73" w:unhideWhenUsed="0"/>
-    <w:lsdException w:name="Light Shading Accent 5" w:semiHidden="0" w:uiPriority="60" w:unhideWhenUsed="0"/>
-    <w:lsdException w:name="Light List Accent 5" w:semiHidden="0" w:uiPriority="61" w:unhideWhenUsed="0"/>
-    <w:lsdException w:name="Light Grid Accent 5" w:semiHidden="0" w:uiPriority="62" w:unhideWhenUsed="0"/>
-    <w:lsdException w:name="Medium Shading 1 Accent 5" w:semiHidden="0" w:uiPriority="63" w:unhideWhenUsed="0"/>
-    <w:lsdException w:name="Medium Shading 2 Accent 5" w:semiHidden="0" w:uiPriority="64" w:unhideWhenUsed="0"/>
-    <w:lsdException w:name="Medium List 1 Accent 5" w:semiHidden="0" w:uiPriority="65" w:unhideWhenUsed="0"/>
-    <w:lsdException w:name="Medium List 2 Accent 5" w:semiHidden="0" w:uiPriority="66" w:unhideWhenUsed="0"/>
-    <w:lsdException w:name="Medium Grid 1 Accent 5" w:semiHidden="0" w:uiPriority="67" w:unhideWhenUsed="0"/>
-    <w:lsdException w:name="Medium Grid 2 Accent 5" w:semiHidden="0" w:uiPriority="68" w:unhideWhenUsed="0"/>
-    <w:lsdException w:name="Medium Grid 3 Accent 5" w:semiHidden="0" w:uiPriority="69" w:unhideWhenUsed="0"/>
-    <w:lsdException w:name="Dark List Accent 5" w:semiHidden="0" w:uiPriority="70" w:unhideWhenUsed="0"/>
-    <w:lsdException w:name="Colorful Shading Accent 5" w:semiHidden="0" w:uiPriority="71" w:unhideWhenUsed="0"/>
-    <w:lsdException w:name="Colorful List Accent 5" w:semiHidden="0" w:uiPriority="72" w:unhideWhenUsed="0"/>
-    <w:lsdException w:name="Colorful Grid Accent 5" w:semiHidden="0" w:uiPriority="73" w:unhideWhenUsed="0"/>
-    <w:lsdException w:name="Light Shading Accent 6" w:semiHidden="0" w:uiPriority="60" w:unhideWhenUsed="0"/>
-    <w:lsdException w:name="Light List Accent 6" w:semiHidden="0" w:uiPriority="61" w:unhideWhenUsed="0"/>
-    <w:lsdException w:name="Light Grid Accent 6" w:semiHidden="0" w:uiPriority="62" w:unhideWhenUsed="0"/>
-    <w:lsdException w:name="Medium Shading 1 Accent 6" w:semiHidden="0" w:uiPriority="63" w:unhideWhenUsed="0"/>
-    <w:lsdException w:name="Medium Shading 2 Accent 6" w:semiHidden="0" w:uiPriority="64" w:unhideWhenUsed="0"/>
-    <w:lsdException w:name="Medium List 1 Accent 6" w:semiHidden="0" w:uiPriority="65" w:unhideWhenUsed="0"/>
-    <w:lsdException w:name="Medium List 2 Accent 6" w:semiHidden="0" w:uiPriority="66" w:unhideWhenUsed="0"/>
-    <w:lsdException w:name="Medium Grid 1 Accent 6" w:semiHidden="0" w:uiPriority="67" w:unhideWhenUsed="0"/>
-    <w:lsdException w:name="Medium Grid 2 Accent 6" w:semiHidden="0" w:uiPriority="68" w:unhideWhenUsed="0"/>
-    <w:lsdException w:name="Medium Grid 3 Accent 6" w:semiHidden="0" w:uiPriority="69" w:unhideWhenUsed="0"/>
-    <w:lsdException w:name="Dark List Accent 6" w:semiHidden="0" w:uiPriority="70" w:unhideWhenUsed="0"/>
-    <w:lsdException w:name="Colorful Shading Accent 6" w:semiHidden="0" w:uiPriority="71" w:unhideWhenUsed="0"/>
-    <w:lsdException w:name="Colorful List Accent 6" w:semiHidden="0" w:uiPriority="72" w:unhideWhenUsed="0"/>
-    <w:lsdException w:name="Colorful Grid Accent 6" w:semiHidden="0" w:uiPriority="73" w:unhideWhenUsed="0"/>
-    <w:lsdException w:name="Subtle Emphasis" w:semiHidden="0" w:uiPriority="19" w:unhideWhenUsed="0" w:qFormat="1"/>
-    <w:lsdException w:name="Intense Emphasis" w:semiHidden="0" w:uiPriority="21" w:unhideWhenUsed="0" w:qFormat="1"/>
-    <w:lsdException w:name="Subtle Reference" w:semiHidden="0" w:uiPriority="31" w:unhideWhenUsed="0" w:qFormat="1"/>
-    <w:lsdException w:name="Intense Reference" w:semiHidden="0" w:uiPriority="32" w:unhideWhenUsed="0" w:qFormat="1"/>
-    <w:lsdException w:name="Book Title" w:semiHidden="0" w:uiPriority="33" w:unhideWhenUsed="0" w:qFormat="1"/>
-    <w:lsdException w:name="Bibliography" w:uiPriority="37"/>
-    <w:lsdException w:name="TOC Heading" w:uiPriority="39" w:qFormat="1"/>
+  <w:latentStyles w:defLockedState="0" w:defUIPriority="99" w:defSemiHidden="0" w:defUnhideWhenUsed="0" w:defQFormat="0" w:count="380">
+    <w:lsdException w:name="Normal" w:uiPriority="0" w:qFormat="1"/>
+    <w:lsdException w:name="heading 1" w:uiPriority="9" w:qFormat="1"/>
+    <w:lsdException w:name="heading 2" w:semiHidden="1" w:uiPriority="9" w:unhideWhenUsed="1" w:qFormat="1"/>
+    <w:lsdException w:name="heading 3" w:semiHidden="1" w:uiPriority="9" w:unhideWhenUsed="1" w:qFormat="1"/>
+    <w:lsdException w:name="heading 4" w:semiHidden="1" w:uiPriority="9" w:unhideWhenUsed="1" w:qFormat="1"/>
+    <w:lsdException w:name="heading 5" w:semiHidden="1" w:uiPriority="9" w:unhideWhenUsed="1" w:qFormat="1"/>
+    <w:lsdException w:name="heading 6" w:semiHidden="1" w:uiPriority="9" w:unhideWhenUsed="1" w:qFormat="1"/>
+    <w:lsdException w:name="heading 7" w:semiHidden="1" w:uiPriority="9" w:unhideWhenUsed="1" w:qFormat="1"/>
+    <w:lsdException w:name="heading 8" w:semiHidden="1" w:uiPriority="9" w:unhideWhenUsed="1" w:qFormat="1"/>
+    <w:lsdException w:name="heading 9" w:semiHidden="1" w:uiPriority="9" w:unhideWhenUsed="1" w:qFormat="1"/>
+    <w:lsdException w:name="index 1" w:semiHidden="1" w:unhideWhenUsed="1"/>
+    <w:lsdException w:name="index 2" w:semiHidden="1" w:unhideWhenUsed="1"/>
+    <w:lsdException w:name="index 3" w:semiHidden="1" w:unhideWhenUsed="1"/>
+    <w:lsdException w:name="index 4" w:semiHidden="1" w:unhideWhenUsed="1"/>
+    <w:lsdException w:name="index 5" w:semiHidden="1" w:unhideWhenUsed="1"/>
+    <w:lsdException w:name="index 6" w:semiHidden="1" w:unhideWhenUsed="1"/>
+    <w:lsdException w:name="index 7" w:semiHidden="1" w:unhideWhenUsed="1"/>
+    <w:lsdException w:name="index 8" w:semiHidden="1" w:unhideWhenUsed="1"/>
+    <w:lsdException w:name="index 9" w:semiHidden="1" w:unhideWhenUsed="1"/>
+    <w:lsdException w:name="toc 1" w:semiHidden="1" w:uiPriority="39" w:unhideWhenUsed="1"/>
+    <w:lsdException w:name="toc 2" w:semiHidden="1" w:uiPriority="39" w:unhideWhenUsed="1"/>
+    <w:lsdException w:name="toc 3" w:semiHidden="1" w:uiPriority="39" w:unhideWhenUsed="1"/>
+    <w:lsdException w:name="toc 4" w:semiHidden="1" w:uiPriority="39" w:unhideWhenUsed="1"/>
+    <w:lsdException w:name="toc 5" w:semiHidden="1" w:uiPriority="39" w:unhideWhenUsed="1"/>
+    <w:lsdException w:name="toc 6" w:semiHidden="1" w:uiPriority="39" w:unhideWhenUsed="1"/>
+    <w:lsdException w:name="toc 7" w:semiHidden="1" w:uiPriority="39" w:unhideWhenUsed="1"/>
+    <w:lsdException w:name="toc 8" w:semiHidden="1" w:uiPriority="39" w:unhideWhenUsed="1"/>
+    <w:lsdException w:name="toc 9" w:semiHidden="1" w:uiPriority="39" w:unhideWhenUsed="1"/>
+    <w:lsdException w:name="Normal Indent" w:semiHidden="1" w:unhideWhenUsed="1"/>
+    <w:lsdException w:name="footnote text" w:semiHidden="1" w:unhideWhenUsed="1"/>
+    <w:lsdException w:name="annotation text" w:semiHidden="1" w:unhideWhenUsed="1"/>
+    <w:lsdException w:name="header" w:semiHidden="1" w:unhideWhenUsed="1"/>
+    <w:lsdException w:name="footer" w:semiHidden="1" w:unhideWhenUsed="1"/>
+    <w:lsdException w:name="index heading" w:semiHidden="1" w:unhideWhenUsed="1"/>
+    <w:lsdException w:name="caption" w:semiHidden="1" w:uiPriority="35" w:unhideWhenUsed="1" w:qFormat="1"/>
+    <w:lsdException w:name="table of figures" w:semiHidden="1" w:unhideWhenUsed="1"/>
+    <w:lsdException w:name="envelope address" w:semiHidden="1" w:unhideWhenUsed="1"/>
+    <w:lsdException w:name="envelope return" w:semiHidden="1" w:unhideWhenUsed="1"/>
+    <w:lsdException w:name="footnote reference" w:semiHidden="1" w:unhideWhenUsed="1"/>
+    <w:lsdException w:name="annotation reference" w:semiHidden="1" w:unhideWhenUsed="1"/>
+    <w:lsdException w:name="line number" w:semiHidden="1" w:unhideWhenUsed="1"/>
+    <w:lsdException w:name="page number" w:semiHidden="1" w:unhideWhenUsed="1"/>
+    <w:lsdException w:name="endnote reference" w:semiHidden="1" w:unhideWhenUsed="1"/>
+    <w:lsdException w:name="endnote text" w:semiHidden="1" w:unhideWhenUsed="1"/>
+    <w:lsdException w:name="table of authorities" w:semiHidden="1" w:unhideWhenUsed="1"/>
+    <w:lsdException w:name="macro" w:semiHidden="1" w:unhideWhenUsed="1"/>
+    <w:lsdException w:name="toa heading" w:semiHidden="1" w:unhideWhenUsed="1"/>
+    <w:lsdException w:name="List" w:semiHidden="1" w:unhideWhenUsed="1"/>
+    <w:lsdException w:name="List Bullet" w:semiHidden="1" w:unhideWhenUsed="1"/>
+    <w:lsdException w:name="List Number" w:semiHidden="1" w:unhideWhenUsed="1"/>
+    <w:lsdException w:name="List 2" w:semiHidden="1" w:unhideWhenUsed="1"/>
+    <w:lsdException w:name="List 3" w:semiHidden="1" w:unhideWhenUsed="1"/>
+    <w:lsdException w:name="List 4" w:semiHidden="1" w:unhideWhenUsed="1"/>
+    <w:lsdException w:name="List 5" w:semiHidden="1" w:unhideWhenUsed="1"/>
+    <w:lsdException w:name="List Bullet 2" w:semiHidden="1" w:unhideWhenUsed="1"/>
+    <w:lsdException w:name="List Bullet 3" w:semiHidden="1" w:unhideWhenUsed="1"/>
+    <w:lsdException w:name="List Bullet 4" w:semiHidden="1" w:unhideWhenUsed="1"/>
+    <w:lsdException w:name="List Bullet 5" w:semiHidden="1" w:unhideWhenUsed="1"/>
+    <w:lsdException w:name="List Number 2" w:semiHidden="1" w:unhideWhenUsed="1"/>
+    <w:lsdException w:name="List Number 3" w:semiHidden="1" w:unhideWhenUsed="1"/>
+    <w:lsdException w:name="List Number 4" w:semiHidden="1" w:unhideWhenUsed="1"/>
+    <w:lsdException w:name="List Number 5" w:semiHidden="1" w:unhideWhenUsed="1"/>
+    <w:lsdException w:name="Title" w:uiPriority="10" w:qFormat="1"/>
+    <w:lsdException w:name="Closing" w:semiHidden="1" w:unhideWhenUsed="1"/>
+    <w:lsdException w:name="Signature" w:semiHidden="1" w:unhideWhenUsed="1"/>
+    <w:lsdException w:name="Default Paragraph Font" w:semiHidden="1" w:uiPriority="1" w:unhideWhenUsed="1"/>
+    <w:lsdException w:name="Body Text" w:semiHidden="1" w:unhideWhenUsed="1"/>
+    <w:lsdException w:name="Body Text Indent" w:semiHidden="1" w:unhideWhenUsed="1"/>
+    <w:lsdException w:name="List Continue" w:semiHidden="1" w:unhideWhenUsed="1"/>
+    <w:lsdException w:name="List Continue 2" w:semiHidden="1" w:unhideWhenUsed="1"/>
+    <w:lsdException w:name="List Continue 3" w:semiHidden="1" w:unhideWhenUsed="1"/>
+    <w:lsdException w:name="List Continue 4" w:semiHidden="1" w:unhideWhenUsed="1"/>
+    <w:lsdException w:name="List Continue 5" w:semiHidden="1" w:unhideWhenUsed="1"/>
+    <w:lsdException w:name="Message Header" w:semiHidden="1" w:unhideWhenUsed="1"/>
+    <w:lsdException w:name="Subtitle" w:uiPriority="11" w:qFormat="1"/>
+    <w:lsdException w:name="Salutation" w:semiHidden="1" w:unhideWhenUsed="1"/>
+    <w:lsdException w:name="Date" w:semiHidden="1" w:unhideWhenUsed="1"/>
+    <w:lsdException w:name="Body Text First Indent" w:semiHidden="1" w:unhideWhenUsed="1"/>
+    <w:lsdException w:name="Body Text First Indent 2" w:semiHidden="1" w:unhideWhenUsed="1"/>
+    <w:lsdException w:name="Note Heading" w:semiHidden="1" w:unhideWhenUsed="1"/>
+    <w:lsdException w:name="Body Text 2" w:semiHidden="1" w:unhideWhenUsed="1"/>
+    <w:lsdException w:name="Body Text 3" w:semiHidden="1" w:unhideWhenUsed="1"/>
+    <w:lsdException w:name="Body Text Indent 2" w:semiHidden="1" w:unhideWhenUsed="1"/>
+    <w:lsdException w:name="Body Text Indent 3" w:semiHidden="1" w:unhideWhenUsed="1"/>
+    <w:lsdException w:name="Block Text" w:semiHidden="1" w:unhideWhenUsed="1"/>
+    <w:lsdException w:name="Hyperlink" w:semiHidden="1" w:unhideWhenUsed="1"/>
+    <w:lsdException w:name="FollowedHyperlink" w:semiHidden="1" w:unhideWhenUsed="1"/>
+    <w:lsdException w:name="Strong" w:uiPriority="22" w:qFormat="1"/>
+    <w:lsdException w:name="Emphasis" w:uiPriority="20" w:qFormat="1"/>
+    <w:lsdException w:name="Document Map" w:semiHidden="1" w:unhideWhenUsed="1"/>
+    <w:lsdException w:name="Plain Text" w:semiHidden="1" w:unhideWhenUsed="1"/>
+    <w:lsdException w:name="E-mail Signature" w:semiHidden="1" w:unhideWhenUsed="1"/>
+    <w:lsdException w:name="HTML Top of Form" w:semiHidden="1" w:unhideWhenUsed="1"/>
+    <w:lsdException w:name="HTML Bottom of Form" w:semiHidden="1" w:unhideWhenUsed="1"/>
+    <w:lsdException w:name="Normal (Web)" w:semiHidden="1" w:unhideWhenUsed="1"/>
+    <w:lsdException w:name="HTML Acronym" w:semiHidden="1" w:unhideWhenUsed="1"/>
+    <w:lsdException w:name="HTML Address" w:semiHidden="1" w:unhideWhenUsed="1"/>
+    <w:lsdException w:name="HTML Cite" w:semiHidden="1" w:unhideWhenUsed="1"/>
+    <w:lsdException w:name="HTML Code" w:semiHidden="1" w:unhideWhenUsed="1"/>
+    <w:lsdException w:name="HTML Definition" w:semiHidden="1" w:unhideWhenUsed="1"/>
+    <w:lsdException w:name="HTML Keyboard" w:semiHidden="1" w:unhideWhenUsed="1"/>
+    <w:lsdException w:name="HTML Preformatted" w:semiHidden="1" w:unhideWhenUsed="1"/>
+    <w:lsdException w:name="HTML Sample" w:semiHidden="1" w:unhideWhenUsed="1"/>
+    <w:lsdException w:name="HTML Typewriter" w:semiHidden="1" w:unhideWhenUsed="1"/>
+    <w:lsdException w:name="HTML Variable" w:semiHidden="1" w:unhideWhenUsed="1"/>
+    <w:lsdException w:name="Normal Table" w:semiHidden="1" w:unhideWhenUsed="1"/>
+    <w:lsdException w:name="annotation subject" w:semiHidden="1" w:unhideWhenUsed="1"/>
+    <w:lsdException w:name="No List" w:semiHidden="1" w:unhideWhenUsed="1"/>
+    <w:lsdException w:name="Outline List 1" w:semiHidden="1" w:unhideWhenUsed="1"/>
+    <w:lsdException w:name="Outline List 2" w:semiHidden="1" w:unhideWhenUsed="1"/>
+    <w:lsdException w:name="Outline List 3" w:semiHidden="1" w:unhideWhenUsed="1"/>
+    <w:lsdException w:name="Table Simple 1" w:semiHidden="1" w:unhideWhenUsed="1"/>
+    <w:lsdException w:name="Table Simple 2" w:semiHidden="1" w:unhideWhenUsed="1"/>
+    <w:lsdException w:name="Table Simple 3" w:semiHidden="1" w:unhideWhenUsed="1"/>
+    <w:lsdException w:name="Table Classic 1" w:semiHidden="1" w:unhideWhenUsed="1"/>
+    <w:lsdException w:name="Table Classic 2" w:semiHidden="1" w:unhideWhenUsed="1"/>
+    <w:lsdException w:name="Table Classic 3" w:semiHidden="1" w:unhideWhenUsed="1"/>
+    <w:lsdException w:name="Table Classic 4" w:semiHidden="1" w:unhideWhenUsed="1"/>
+    <w:lsdException w:name="Table Colorful 1" w:semiHidden="1" w:unhideWhenUsed="1"/>
+    <w:lsdException w:name="Table Colorful 2" w:semiHidden="1" w:unhideWhenUsed="1"/>
+    <w:lsdException w:name="Table Colorful 3" w:semiHidden="1" w:unhideWhenUsed="1"/>
+    <w:lsdException w:name="Table Columns 1" w:semiHidden="1" w:unhideWhenUsed="1"/>
+    <w:lsdException w:name="Table Columns 2" w:semiHidden="1" w:unhideWhenUsed="1"/>
+    <w:lsdException w:name="Table Columns 3" w:semiHidden="1" w:unhideWhenUsed="1"/>
+    <w:lsdException w:name="Table Columns 4" w:semiHidden="1" w:unhideWhenUsed="1"/>
+    <w:lsdException w:name="Table Columns 5" w:semiHidden="1" w:unhideWhenUsed="1"/>
+    <w:lsdException w:name="Table Grid 1" w:semiHidden="1" w:unhideWhenUsed="1"/>
+    <w:lsdException w:name="Table Grid 2" w:semiHidden="1" w:unhideWhenUsed="1"/>
+    <w:lsdException w:name="Table Grid 3" w:semiHidden="1" w:unhideWhenUsed="1"/>
+    <w:lsdException w:name="Table Grid 4" w:semiHidden="1" w:unhideWhenUsed="1"/>
+    <w:lsdException w:name="Table Grid 5" w:semiHidden="1" w:unhideWhenUsed="1"/>
+    <w:lsdException w:name="Table Grid 6" w:semiHidden="1" w:unhideWhenUsed="1"/>
+    <w:lsdException w:name="Table Grid 7" w:semiHidden="1" w:unhideWhenUsed="1"/>
+    <w:lsdException w:name="Table Grid 8" w:semiHidden="1" w:unhideWhenUsed="1"/>
+    <w:lsdException w:name="Table List 1" w:semiHidden="1" w:unhideWhenUsed="1"/>
+    <w:lsdException w:name="Table List 2" w:semiHidden="1" w:unhideWhenUsed="1"/>
+    <w:lsdException w:name="Table List 3" w:semiHidden="1" w:unhideWhenUsed="1"/>
+    <w:lsdException w:name="Table List 4" w:semiHidden="1" w:unhideWhenUsed="1"/>
+    <w:lsdException w:name="Table List 5" w:semiHidden="1" w:unhideWhenUsed="1"/>
+    <w:lsdException w:name="Table List 6" w:semiHidden="1" w:unhideWhenUsed="1"/>
+    <w:lsdException w:name="Table List 7" w:semiHidden="1" w:unhideWhenUsed="1"/>
+    <w:lsdException w:name="Table List 8" w:semiHidden="1" w:unhideWhenUsed="1"/>
+    <w:lsdException w:name="Table 3D effects 1" w:semiHidden="1" w:unhideWhenUsed="1"/>
+    <w:lsdException w:name="Table 3D effects 2" w:semiHidden="1" w:unhideWhenUsed="1"/>
+    <w:lsdException w:name="Table 3D effects 3" w:semiHidden="1" w:unhideWhenUsed="1"/>
+    <w:lsdException w:name="Table Contemporary" w:semiHidden="1" w:unhideWhenUsed="1"/>
+    <w:lsdException w:name="Table Elegant" w:semiHidden="1" w:unhideWhenUsed="1"/>
+    <w:lsdException w:name="Table Professional" w:semiHidden="1" w:unhideWhenUsed="1"/>
+    <w:lsdException w:name="Table Subtle 1" w:semiHidden="1" w:unhideWhenUsed="1"/>
+    <w:lsdException w:name="Table Subtle 2" w:semiHidden="1" w:unhideWhenUsed="1"/>
+    <w:lsdException w:name="Table Web 1" w:semiHidden="1" w:unhideWhenUsed="1"/>
+    <w:lsdException w:name="Table Web 2" w:semiHidden="1" w:unhideWhenUsed="1"/>
+    <w:lsdException w:name="Table Web 3" w:semiHidden="1" w:unhideWhenUsed="1"/>
+    <w:lsdException w:name="Balloon Text" w:semiHidden="1" w:unhideWhenUsed="1"/>
+    <w:lsdException w:name="Table Grid" w:uiPriority="39"/>
+    <w:lsdException w:name="Table Theme" w:semiHidden="1" w:unhideWhenUsed="1"/>
+    <w:lsdException w:name="Note Level 1" w:semiHidden="1" w:unhideWhenUsed="1"/>
+    <w:lsdException w:name="Note Level 2" w:semiHidden="1" w:unhideWhenUsed="1"/>
+    <w:lsdException w:name="Note Level 3" w:semiHidden="1" w:unhideWhenUsed="1"/>
+    <w:lsdException w:name="Note Level 4" w:semiHidden="1" w:unhideWhenUsed="1"/>
+    <w:lsdException w:name="Note Level 5" w:semiHidden="1" w:unhideWhenUsed="1"/>
+    <w:lsdException w:name="Note Level 6" w:semiHidden="1" w:unhideWhenUsed="1"/>
+    <w:lsdException w:name="Note Level 7" w:semiHidden="1" w:unhideWhenUsed="1"/>
+    <w:lsdException w:name="Note Level 8" w:semiHidden="1" w:unhideWhenUsed="1"/>
+    <w:lsdException w:name="Note Level 9" w:semiHidden="1" w:unhideWhenUsed="1"/>
+    <w:lsdException w:name="Placeholder Text" w:semiHidden="1"/>
+    <w:lsdException w:name="No Spacing" w:uiPriority="1" w:qFormat="1"/>
+    <w:lsdException w:name="Light Shading" w:uiPriority="60"/>
+    <w:lsdException w:name="Light List" w:uiPriority="61"/>
+    <w:lsdException w:name="Light Grid" w:uiPriority="62"/>
+    <w:lsdException w:name="Medium Shading 1" w:uiPriority="63"/>
+    <w:lsdException w:name="Medium Shading 2" w:uiPriority="64"/>
+    <w:lsdException w:name="Medium List 1" w:uiPriority="65"/>
+    <w:lsdException w:name="Medium List 2" w:uiPriority="66"/>
+    <w:lsdException w:name="Medium Grid 1" w:uiPriority="67"/>
+    <w:lsdException w:name="Medium Grid 2" w:uiPriority="68"/>
+    <w:lsdException w:name="Medium Grid 3" w:uiPriority="69"/>
+    <w:lsdException w:name="Dark List" w:uiPriority="70"/>
+    <w:lsdException w:name="Colorful Shading" w:uiPriority="71"/>
+    <w:lsdException w:name="Colorful List" w:uiPriority="72"/>
+    <w:lsdException w:name="Colorful Grid" w:uiPriority="73"/>
+    <w:lsdException w:name="Light Shading Accent 1" w:uiPriority="60"/>
+    <w:lsdException w:name="Light List Accent 1" w:uiPriority="61"/>
+    <w:lsdException w:name="Light Grid Accent 1" w:uiPriority="62"/>
+    <w:lsdException w:name="Medium Shading 1 Accent 1" w:uiPriority="63"/>
+    <w:lsdException w:name="Medium Shading 2 Accent 1" w:uiPriority="64"/>
+    <w:lsdException w:name="Medium List 1 Accent 1" w:uiPriority="65"/>
+    <w:lsdException w:name="Revision" w:semiHidden="1"/>
+    <w:lsdException w:name="List Paragraph" w:uiPriority="34" w:qFormat="1"/>
+    <w:lsdException w:name="Quote" w:uiPriority="29" w:qFormat="1"/>
+    <w:lsdException w:name="Intense Quote" w:uiPriority="30" w:qFormat="1"/>
+    <w:lsdException w:name="Medium List 2 Accent 1" w:uiPriority="66"/>
+    <w:lsdException w:name="Medium Grid 1 Accent 1" w:uiPriority="67"/>
+    <w:lsdException w:name="Medium Grid 2 Accent 1" w:uiPriority="68"/>
+    <w:lsdException w:name="Medium Grid 3 Accent 1" w:uiPriority="69"/>
+    <w:lsdException w:name="Dark List Accent 1" w:uiPriority="70"/>
+    <w:lsdException w:name="Colorful Shading Accent 1" w:uiPriority="71"/>
+    <w:lsdException w:name="Colorful List Accent 1" w:uiPriority="72"/>
+    <w:lsdException w:name="Colorful Grid Accent 1" w:uiPriority="73"/>
+    <w:lsdException w:name="Light Shading Accent 2" w:uiPriority="60"/>
+    <w:lsdException w:name="Light List Accent 2" w:uiPriority="61"/>
+    <w:lsdException w:name="Light Grid Accent 2" w:uiPriority="62"/>
+    <w:lsdException w:name="Medium Shading 1 Accent 2" w:uiPriority="63"/>
+    <w:lsdException w:name="Medium Shading 2 Accent 2" w:uiPriority="64"/>
+    <w:lsdException w:name="Medium List 1 Accent 2" w:uiPriority="65"/>
+    <w:lsdException w:name="Medium List 2 Accent 2" w:uiPriority="66"/>
+    <w:lsdException w:name="Medium Grid 1 Accent 2" w:uiPriority="67"/>
+    <w:lsdException w:name="Medium Grid 2 Accent 2" w:uiPriority="68"/>
+    <w:lsdException w:name="Medium Grid 3 Accent 2" w:uiPriority="69"/>
+    <w:lsdException w:name="Dark List Accent 2" w:uiPriority="70"/>
+    <w:lsdException w:name="Colorful Shading Accent 2" w:uiPriority="71"/>
+    <w:lsdException w:name="Colorful List Accent 2" w:uiPriority="72"/>
+    <w:lsdException w:name="Colorful Grid Accent 2" w:uiPriority="73"/>
+    <w:lsdException w:name="Light Shading Accent 3" w:uiPriority="60"/>
+    <w:lsdException w:name="Light List Accent 3" w:uiPriority="61"/>
+    <w:lsdException w:name="Light Grid Accent 3" w:uiPriority="62"/>
+    <w:lsdException w:name="Medium Shading 1 Accent 3" w:uiPriority="63"/>
+    <w:lsdException w:name="Medium Shading 2 Accent 3" w:uiPriority="64"/>
+    <w:lsdException w:name="Medium List 1 Accent 3" w:uiPriority="65"/>
+    <w:lsdException w:name="Medium List 2 Accent 3" w:uiPriority="66"/>
+    <w:lsdException w:name="Medium Grid 1 Accent 3" w:uiPriority="67"/>
+    <w:lsdException w:name="Medium Grid 2 Accent 3" w:uiPriority="68"/>
+    <w:lsdException w:name="Medium Grid 3 Accent 3" w:uiPriority="69"/>
+    <w:lsdException w:name="Dark List Accent 3" w:uiPriority="70"/>
+    <w:lsdException w:name="Colorful Shading Accent 3" w:uiPriority="71"/>
+    <w:lsdException w:name="Colorful List Accent 3" w:uiPriority="72"/>
+    <w:lsdException w:name="Colorful Grid Accent 3" w:uiPriority="73"/>
+    <w:lsdException w:name="Light Shading Accent 4" w:uiPriority="60"/>
+    <w:lsdException w:name="Light List Accent 4" w:uiPriority="61"/>
+    <w:lsdException w:name="Light Grid Accent 4" w:uiPriority="62"/>
+    <w:lsdException w:name="Medium Shading 1 Accent 4" w:uiPriority="63"/>
+    <w:lsdException w:name="Medium Shading 2 Accent 4" w:uiPriority="64"/>
+    <w:lsdException w:name="Medium List 1 Accent 4" w:uiPriority="65"/>
+    <w:lsdException w:name="Medium List 2 Accent 4" w:uiPriority="66"/>
+    <w:lsdException w:name="Medium Grid 1 Accent 4" w:uiPriority="67"/>
+    <w:lsdException w:name="Medium Grid 2 Accent 4" w:uiPriority="68"/>
+    <w:lsdException w:name="Medium Grid 3 Accent 4" w:uiPriority="69"/>
+    <w:lsdException w:name="Dark List Accent 4" w:uiPriority="70"/>
+    <w:lsdException w:name="Colorful Shading Accent 4" w:uiPriority="71"/>
+    <w:lsdException w:name="Colorful List Accent 4" w:uiPriority="72"/>
+    <w:lsdException w:name="Colorful Grid Accent 4" w:uiPriority="73"/>
+    <w:lsdException w:name="Light Shading Accent 5" w:uiPriority="60"/>
+    <w:lsdException w:name="Light List Accent 5" w:uiPriority="61"/>
+    <w:lsdException w:name="Light Grid Accent 5" w:uiPriority="62"/>
+    <w:lsdException w:name="Medium Shading 1 Accent 5" w:uiPriority="63"/>
+    <w:lsdException w:name="Medium Shading 2 Accent 5" w:uiPriority="64"/>
+    <w:lsdException w:name="Medium List 1 Accent 5" w:uiPriority="65"/>
+    <w:lsdException w:name="Medium List 2 Accent 5" w:uiPriority="66"/>
+    <w:lsdException w:name="Medium Grid 1 Accent 5" w:uiPriority="67"/>
+    <w:lsdException w:name="Medium Grid 2 Accent 5" w:uiPriority="68"/>
+    <w:lsdException w:name="Medium Grid 3 Accent 5" w:uiPriority="69"/>
+    <w:lsdException w:name="Dark List Accent 5" w:uiPriority="70"/>
+    <w:lsdException w:name="Colorful Shading Accent 5" w:uiPriority="71"/>
+    <w:lsdException w:name="Colorful List Accent 5" w:uiPriority="72"/>
+    <w:lsdException w:name="Colorful Grid Accent 5" w:uiPriority="73"/>
+    <w:lsdException w:name="Light Shading Accent 6" w:uiPriority="60"/>
+    <w:lsdException w:name="Light List Accent 6" w:uiPriority="61"/>
+    <w:lsdException w:name="Light Grid Accent 6" w:uiPriority="62"/>
+    <w:lsdException w:name="Medium Shading 1 Accent 6" w:uiPriority="63"/>
+    <w:lsdException w:name="Medium Shading 2 Accent 6" w:uiPriority="64"/>
+    <w:lsdException w:name="Medium List 1 Accent 6" w:uiPriority="65"/>
+    <w:lsdException w:name="Medium List 2 Accent 6" w:uiPriority="66"/>
+    <w:lsdException w:name="Medium Grid 1 Accent 6" w:uiPriority="67"/>
+    <w:lsdException w:name="Medium Grid 2 Accent 6" w:uiPriority="68"/>
+    <w:lsdException w:name="Medium Grid 3 Accent 6" w:uiPriority="69"/>
+    <w:lsdException w:name="Dark List Accent 6" w:uiPriority="70"/>
+    <w:lsdException w:name="Colorful Shading Accent 6" w:uiPriority="71"/>
+    <w:lsdException w:name="Colorful List Accent 6" w:uiPriority="72"/>
+    <w:lsdException w:name="Colorful Grid Accent 6" w:uiPriority="73"/>
+    <w:lsdException w:name="Subtle Emphasis" w:uiPriority="19" w:qFormat="1"/>
+    <w:lsdException w:name="Intense Emphasis" w:uiPriority="21" w:qFormat="1"/>
+    <w:lsdException w:name="Subtle Reference" w:uiPriority="31" w:qFormat="1"/>
+    <w:lsdException w:name="Intense Reference" w:uiPriority="32" w:qFormat="1"/>
+    <w:lsdException w:name="Book Title" w:uiPriority="33" w:qFormat="1"/>
+    <w:lsdException w:name="Bibliography" w:semiHidden="1" w:uiPriority="37" w:unhideWhenUsed="1"/>
+    <w:lsdException w:name="TOC Heading" w:semiHidden="1" w:uiPriority="39" w:unhideWhenUsed="1" w:qFormat="1"/>
+    <w:lsdException w:name="Plain Table 1" w:uiPriority="41"/>
+    <w:lsdException w:name="Plain Table 2" w:uiPriority="42"/>
+    <w:lsdException w:name="Plain Table 3" w:uiPriority="43"/>
+    <w:lsdException w:name="Plain Table 4" w:uiPriority="44"/>
+    <w:lsdException w:name="Plain Table 5" w:uiPriority="45"/>
+    <w:lsdException w:name="Grid Table Light" w:uiPriority="40"/>
+    <w:lsdException w:name="Grid Table 1 Light" w:uiPriority="46"/>
+    <w:lsdException w:name="Grid Table 2" w:uiPriority="47"/>
+    <w:lsdException w:name="Grid Table 3" w:uiPriority="48"/>
+    <w:lsdException w:name="Grid Table 4" w:uiPriority="49"/>
+    <w:lsdException w:name="Grid Table 5 Dark" w:uiPriority="50"/>
+    <w:lsdException w:name="Grid Table 6 Colorful" w:uiPriority="51"/>
+    <w:lsdException w:name="Grid Table 7 Colorful" w:uiPriority="52"/>
+    <w:lsdException w:name="Grid Table 1 Light Accent 1" w:uiPriority="46"/>
+    <w:lsdException w:name="Grid Table 2 Accent 1" w:uiPriority="47"/>
+    <w:lsdException w:name="Grid Table 3 Accent 1" w:uiPriority="48"/>
+    <w:lsdException w:name="Grid Table 4 Accent 1" w:uiPriority="49"/>
+    <w:lsdException w:name="Grid Table 5 Dark Accent 1" w:uiPriority="50"/>
+    <w:lsdException w:name="Grid Table 6 Colorful Accent 1" w:uiPriority="51"/>
+    <w:lsdException w:name="Grid Table 7 Colorful Accent 1" w:uiPriority="52"/>
+    <w:lsdException w:name="Grid Table 1 Light Accent 2" w:uiPriority="46"/>
+    <w:lsdException w:name="Grid Table 2 Accent 2" w:uiPriority="47"/>
+    <w:lsdException w:name="Grid Table 3 Accent 2" w:uiPriority="48"/>
+    <w:lsdException w:name="Grid Table 4 Accent 2" w:uiPriority="49"/>
+    <w:lsdException w:name="Grid Table 5 Dark Accent 2" w:uiPriority="50"/>
+    <w:lsdException w:name="Grid Table 6 Colorful Accent 2" w:uiPriority="51"/>
+    <w:lsdException w:name="Grid Table 7 Colorful Accent 2" w:uiPriority="52"/>
+    <w:lsdException w:name="Grid Table 1 Light Accent 3" w:uiPriority="46"/>
+    <w:lsdException w:name="Grid Table 2 Accent 3" w:uiPriority="47"/>
+    <w:lsdException w:name="Grid Table 3 Accent 3" w:uiPriority="48"/>
+    <w:lsdException w:name="Grid Table 4 Accent 3" w:uiPriority="49"/>
+    <w:lsdException w:name="Grid Table 5 Dark Accent 3" w:uiPriority="50"/>
+    <w:lsdException w:name="Grid Table 6 Colorful Accent 3" w:uiPriority="51"/>
+    <w:lsdException w:name="Grid Table 7 Colorful Accent 3" w:uiPriority="52"/>
+    <w:lsdException w:name="Grid Table 1 Light Accent 4" w:uiPriority="46"/>
+    <w:lsdException w:name="Grid Table 2 Accent 4" w:uiPriority="47"/>
+    <w:lsdException w:name="Grid Table 3 Accent 4" w:uiPriority="48"/>
+    <w:lsdException w:name="Grid Table 4 Accent 4" w:uiPriority="49"/>
+    <w:lsdException w:name="Grid Table 5 Dark Accent 4" w:uiPriority="50"/>
+    <w:lsdException w:name="Grid Table 6 Colorful Accent 4" w:uiPriority="51"/>
+    <w:lsdException w:name="Grid Table 7 Colorful Accent 4" w:uiPriority="52"/>
+    <w:lsdException w:name="Grid Table 1 Light Accent 5" w:uiPriority="46"/>
+    <w:lsdException w:name="Grid Table 2 Accent 5" w:uiPriority="47"/>
+    <w:lsdException w:name="Grid Table 3 Accent 5" w:uiPriority="48"/>
+    <w:lsdException w:name="Grid Table 4 Accent 5" w:uiPriority="49"/>
+    <w:lsdException w:name="Grid Table 5 Dark Accent 5" w:uiPriority="50"/>
+    <w:lsdException w:name="Grid Table 6 Colorful Accent 5" w:uiPriority="51"/>
+    <w:lsdException w:name="Grid Table 7 Colorful Accent 5" w:uiPriority="52"/>
+    <w:lsdException w:name="Grid Table 1 Light Accent 6" w:uiPriority="46"/>
+    <w:lsdException w:name="Grid Table 2 Accent 6" w:uiPriority="47"/>
+    <w:lsdException w:name="Grid Table 3 Accent 6" w:uiPriority="48"/>
+    <w:lsdException w:name="Grid Table 4 Accent 6" w:uiPriority="49"/>
+    <w:lsdException w:name="Grid Table 5 Dark Accent 6" w:uiPriority="50"/>
+    <w:lsdException w:name="Grid Table 6 Colorful Accent 6" w:uiPriority="51"/>
+    <w:lsdException w:name="Grid Table 7 Colorful Accent 6" w:uiPriority="52"/>
+    <w:lsdException w:name="List Table 1 Light" w:uiPriority="46"/>
+    <w:lsdException w:name="List Table 2" w:uiPriority="47"/>
+    <w:lsdException w:name="List Table 3" w:uiPriority="48"/>
+    <w:lsdException w:name="List Table 4" w:uiPriority="49"/>
+    <w:lsdException w:name="List Table 5 Dark" w:uiPriority="50"/>
+    <w:lsdException w:name="List Table 6 Colorful" w:uiPriority="51"/>
+    <w:lsdException w:name="List Table 7 Colorful" w:uiPriority="52"/>
+    <w:lsdException w:name="List Table 1 Light Accent 1" w:uiPriority="46"/>
+    <w:lsdException w:name="List Table 2 Accent 1" w:uiPriority="47"/>
+    <w:lsdException w:name="List Table 3 Accent 1" w:uiPriority="48"/>
+    <w:lsdException w:name="List Table 4 Accent 1" w:uiPriority="49"/>
+    <w:lsdException w:name="List Table 5 Dark Accent 1" w:uiPriority="50"/>
+    <w:lsdException w:name="List Table 6 Colorful Accent 1" w:uiPriority="51"/>
+    <w:lsdException w:name="List Table 7 Colorful Accent 1" w:uiPriority="52"/>
+    <w:lsdException w:name="List Table 1 Light Accent 2" w:uiPriority="46"/>
+    <w:lsdException w:name="List Table 2 Accent 2" w:uiPriority="47"/>
+    <w:lsdException w:name="List Table 3 Accent 2" w:uiPriority="48"/>
+    <w:lsdException w:name="List Table 4 Accent 2" w:uiPriority="49"/>
+    <w:lsdException w:name="List Table 5 Dark Accent 2" w:uiPriority="50"/>
+    <w:lsdException w:name="List Table 6 Colorful Accent 2" w:uiPriority="51"/>
+    <w:lsdException w:name="List Table 7 Colorful Accent 2" w:uiPriority="52"/>
+    <w:lsdException w:name="List Table 1 Light Accent 3" w:uiPriority="46"/>
+    <w:lsdException w:name="List Table 2 Accent 3" w:uiPriority="47"/>
+    <w:lsdException w:name="List Table 3 Accent 3" w:uiPriority="48"/>
+    <w:lsdException w:name="List Table 4 Accent 3" w:uiPriority="49"/>
+    <w:lsdException w:name="List Table 5 Dark Accent 3" w:uiPriority="50"/>
+    <w:lsdException w:name="List Table 6 Colorful Accent 3" w:uiPriority="51"/>
+    <w:lsdException w:name="List Table 7 Colorful Accent 3" w:uiPriority="52"/>
+    <w:lsdException w:name="List Table 1 Light Accent 4" w:uiPriority="46"/>
+    <w:lsdException w:name="List Table 2 Accent 4" w:uiPriority="47"/>
+    <w:lsdException w:name="List Table 3 Accent 4" w:uiPriority="48"/>
+    <w:lsdException w:name="List Table 4 Accent 4" w:uiPriority="49"/>
+    <w:lsdException w:name="List Table 5 Dark Accent 4" w:uiPriority="50"/>
+    <w:lsdException w:name="List Table 6 Colorful Accent 4" w:uiPriority="51"/>
+    <w:lsdException w:name="List Table 7 Colorful Accent 4" w:uiPriority="52"/>
+    <w:lsdException w:name="List Table 1 Light Accent 5" w:uiPriority="46"/>
+    <w:lsdException w:name="List Table 2 Accent 5" w:uiPriority="47"/>
+    <w:lsdException w:name="List Table 3 Accent 5" w:uiPriority="48"/>
+    <w:lsdException w:name="List Table 4 Accent 5" w:uiPriority="49"/>
+    <w:lsdException w:name="List Table 5 Dark Accent 5" w:uiPriority="50"/>
+    <w:lsdException w:name="List Table 6 Colorful Accent 5" w:uiPriority="51"/>
+    <w:lsdException w:name="List Table 7 Colorful Accent 5" w:uiPriority="52"/>
+    <w:lsdException w:name="List Table 1 Light Accent 6" w:uiPriority="46"/>
+    <w:lsdException w:name="List Table 2 Accent 6" w:uiPriority="47"/>
+    <w:lsdException w:name="List Table 3 Accent 6" w:uiPriority="48"/>
+    <w:lsdException w:name="List Table 4 Accent 6" w:uiPriority="49"/>
+    <w:lsdException w:name="List Table 5 Dark Accent 6" w:uiPriority="50"/>
+    <w:lsdException w:name="List Table 6 Colorful Accent 6" w:uiPriority="51"/>
+    <w:lsdException w:name="List Table 7 Colorful Accent 6" w:uiPriority="52"/>
   </w:latentStyles>
   <w:style w:type="paragraph" w:default="1" w:styleId="Normal">
     <w:name w:val="Normal"/>
@@ -2938,6 +3944,7 @@
     <w:uiPriority w:val="39"/>
     <w:rsid w:val="00C46AB6"/>
     <w:tblPr>
+      <w:tblInd w:w="0" w:type="dxa"/>
       <w:tblBorders>
         <w:top w:val="single" w:sz="4" w:space="0" w:color="auto"/>
         <w:left w:val="single" w:sz="4" w:space="0" w:color="auto"/>
@@ -2946,309 +3953,12 @@
         <w:insideH w:val="single" w:sz="4" w:space="0" w:color="auto"/>
         <w:insideV w:val="single" w:sz="4" w:space="0" w:color="auto"/>
       </w:tblBorders>
-    </w:tblPr>
-  </w:style>
-  <w:style w:type="character" w:styleId="Hyperlink">
-    <w:name w:val="Hyperlink"/>
-    <w:basedOn w:val="DefaultParagraphFont"/>
-    <w:uiPriority w:val="99"/>
-    <w:unhideWhenUsed/>
-    <w:rsid w:val="008623BD"/>
-    <w:rPr>
-      <w:color w:val="0563C1" w:themeColor="hyperlink"/>
-      <w:u w:val="single"/>
-    </w:rPr>
-  </w:style>
-</w:styles>
-</file>
-
-<file path=word/stylesWithEffects.xml><?xml version="1.0" encoding="utf-8"?>
-<w:styles xmlns:wpc="http://schemas.microsoft.com/office/word/2010/wordprocessingCanvas" xmlns:mc="http://schemas.openxmlformats.org/markup-compatibility/2006" xmlns:o="urn:schemas-microsoft-com:office:office" xmlns:r="http://schemas.openxmlformats.org/officeDocument/2006/relationships" xmlns:m="http://schemas.openxmlformats.org/officeDocument/2006/math" xmlns:v="urn:schemas-microsoft-com:vml" xmlns:wp14="http://schemas.microsoft.com/office/word/2010/wordprocessingDrawing" xmlns:wp="http://schemas.openxmlformats.org/drawingml/2006/wordprocessingDrawing" xmlns:w10="urn:schemas-microsoft-com:office:word" xmlns:w="http://schemas.openxmlformats.org/wordprocessingml/2006/main" xmlns:w14="http://schemas.microsoft.com/office/word/2010/wordml" xmlns:wpg="http://schemas.microsoft.com/office/word/2010/wordprocessingGroup" xmlns:wpi="http://schemas.microsoft.com/office/word/2010/wordprocessingInk" xmlns:wne="http://schemas.microsoft.com/office/word/2006/wordml" xmlns:wps="http://schemas.microsoft.com/office/word/2010/wordprocessingShape" mc:Ignorable="w14 wp14">
-  <w:docDefaults>
-    <w:rPrDefault>
-      <w:rPr>
-        <w:rFonts w:asciiTheme="minorHAnsi" w:eastAsiaTheme="minorHAnsi" w:hAnsiTheme="minorHAnsi" w:cstheme="minorBidi"/>
-        <w:sz w:val="24"/>
-        <w:szCs w:val="24"/>
-        <w:lang w:val="en-US" w:eastAsia="en-US" w:bidi="ar-SA"/>
-      </w:rPr>
-    </w:rPrDefault>
-    <w:pPrDefault/>
-  </w:docDefaults>
-  <w:latentStyles w:defLockedState="0" w:defUIPriority="99" w:defSemiHidden="1" w:defUnhideWhenUsed="1" w:defQFormat="0" w:count="267">
-    <w:lsdException w:name="Normal" w:semiHidden="0" w:uiPriority="0" w:unhideWhenUsed="0" w:qFormat="1"/>
-    <w:lsdException w:name="heading 1" w:semiHidden="0" w:uiPriority="9" w:unhideWhenUsed="0" w:qFormat="1"/>
-    <w:lsdException w:name="heading 2" w:uiPriority="9" w:qFormat="1"/>
-    <w:lsdException w:name="heading 3" w:uiPriority="9" w:qFormat="1"/>
-    <w:lsdException w:name="heading 4" w:uiPriority="9" w:qFormat="1"/>
-    <w:lsdException w:name="heading 5" w:uiPriority="9" w:qFormat="1"/>
-    <w:lsdException w:name="heading 6" w:uiPriority="9" w:qFormat="1"/>
-    <w:lsdException w:name="heading 7" w:uiPriority="9" w:qFormat="1"/>
-    <w:lsdException w:name="heading 8" w:uiPriority="9" w:qFormat="1"/>
-    <w:lsdException w:name="heading 9" w:uiPriority="9" w:qFormat="1"/>
-    <w:lsdException w:name="toc 1" w:uiPriority="39"/>
-    <w:lsdException w:name="toc 2" w:uiPriority="39"/>
-    <w:lsdException w:name="toc 3" w:uiPriority="39"/>
-    <w:lsdException w:name="toc 4" w:uiPriority="39"/>
-    <w:lsdException w:name="toc 5" w:uiPriority="39"/>
-    <w:lsdException w:name="toc 6" w:uiPriority="39"/>
-    <w:lsdException w:name="toc 7" w:uiPriority="39"/>
-    <w:lsdException w:name="toc 8" w:uiPriority="39"/>
-    <w:lsdException w:name="toc 9" w:uiPriority="39"/>
-    <w:lsdException w:name="caption" w:uiPriority="35" w:qFormat="1"/>
-    <w:lsdException w:name="Title" w:semiHidden="0" w:uiPriority="10" w:unhideWhenUsed="0" w:qFormat="1"/>
-    <w:lsdException w:name="Default Paragraph Font" w:uiPriority="1"/>
-    <w:lsdException w:name="Subtitle" w:semiHidden="0" w:uiPriority="11" w:unhideWhenUsed="0" w:qFormat="1"/>
-    <w:lsdException w:name="Strong" w:semiHidden="0" w:uiPriority="22" w:unhideWhenUsed="0" w:qFormat="1"/>
-    <w:lsdException w:name="Emphasis" w:semiHidden="0" w:uiPriority="20" w:unhideWhenUsed="0" w:qFormat="1"/>
-    <w:lsdException w:name="Table Grid" w:semiHidden="0" w:uiPriority="39" w:unhideWhenUsed="0"/>
-    <w:lsdException w:name="Placeholder Text" w:unhideWhenUsed="0"/>
-    <w:lsdException w:name="No Spacing" w:semiHidden="0" w:uiPriority="1" w:unhideWhenUsed="0" w:qFormat="1"/>
-    <w:lsdException w:name="Light Shading" w:semiHidden="0" w:uiPriority="60" w:unhideWhenUsed="0"/>
-    <w:lsdException w:name="Light List" w:semiHidden="0" w:uiPriority="61" w:unhideWhenUsed="0"/>
-    <w:lsdException w:name="Light Grid" w:semiHidden="0" w:uiPriority="62" w:unhideWhenUsed="0"/>
-    <w:lsdException w:name="Medium Shading 1" w:semiHidden="0" w:uiPriority="63" w:unhideWhenUsed="0"/>
-    <w:lsdException w:name="Medium Shading 2" w:semiHidden="0" w:uiPriority="64" w:unhideWhenUsed="0"/>
-    <w:lsdException w:name="Medium List 1" w:semiHidden="0" w:uiPriority="65" w:unhideWhenUsed="0"/>
-    <w:lsdException w:name="Medium List 2" w:semiHidden="0" w:uiPriority="66" w:unhideWhenUsed="0"/>
-    <w:lsdException w:name="Medium Grid 1" w:semiHidden="0" w:uiPriority="67" w:unhideWhenUsed="0"/>
-    <w:lsdException w:name="Medium Grid 2" w:semiHidden="0" w:uiPriority="68" w:unhideWhenUsed="0"/>
-    <w:lsdException w:name="Medium Grid 3" w:semiHidden="0" w:uiPriority="69" w:unhideWhenUsed="0"/>
-    <w:lsdException w:name="Dark List" w:semiHidden="0" w:uiPriority="70" w:unhideWhenUsed="0"/>
-    <w:lsdException w:name="Colorful Shading" w:semiHidden="0" w:uiPriority="71" w:unhideWhenUsed="0"/>
-    <w:lsdException w:name="Colorful List" w:semiHidden="0" w:uiPriority="72" w:unhideWhenUsed="0"/>
-    <w:lsdException w:name="Colorful Grid" w:semiHidden="0" w:uiPriority="73" w:unhideWhenUsed="0"/>
-    <w:lsdException w:name="Light Shading Accent 1" w:semiHidden="0" w:uiPriority="60" w:unhideWhenUsed="0"/>
-    <w:lsdException w:name="Light List Accent 1" w:semiHidden="0" w:uiPriority="61" w:unhideWhenUsed="0"/>
-    <w:lsdException w:name="Light Grid Accent 1" w:semiHidden="0" w:uiPriority="62" w:unhideWhenUsed="0"/>
-    <w:lsdException w:name="Medium Shading 1 Accent 1" w:semiHidden="0" w:uiPriority="63" w:unhideWhenUsed="0"/>
-    <w:lsdException w:name="Medium Shading 2 Accent 1" w:semiHidden="0" w:uiPriority="64" w:unhideWhenUsed="0"/>
-    <w:lsdException w:name="Medium List 1 Accent 1" w:semiHidden="0" w:uiPriority="65" w:unhideWhenUsed="0"/>
-    <w:lsdException w:name="Revision" w:unhideWhenUsed="0"/>
-    <w:lsdException w:name="List Paragraph" w:semiHidden="0" w:uiPriority="34" w:unhideWhenUsed="0" w:qFormat="1"/>
-    <w:lsdException w:name="Quote" w:semiHidden="0" w:uiPriority="29" w:unhideWhenUsed="0" w:qFormat="1"/>
-    <w:lsdException w:name="Intense Quote" w:semiHidden="0" w:uiPriority="30" w:unhideWhenUsed="0" w:qFormat="1"/>
-    <w:lsdException w:name="Medium List 2 Accent 1" w:semiHidden="0" w:uiPriority="66" w:unhideWhenUsed="0"/>
-    <w:lsdException w:name="Medium Grid 1 Accent 1" w:semiHidden="0" w:uiPriority="67" w:unhideWhenUsed="0"/>
-    <w:lsdException w:name="Medium Grid 2 Accent 1" w:semiHidden="0" w:uiPriority="68" w:unhideWhenUsed="0"/>
-    <w:lsdException w:name="Medium Grid 3 Accent 1" w:semiHidden="0" w:uiPriority="69" w:unhideWhenUsed="0"/>
-    <w:lsdException w:name="Dark List Accent 1" w:semiHidden="0" w:uiPriority="70" w:unhideWhenUsed="0"/>
-    <w:lsdException w:name="Colorful Shading Accent 1" w:semiHidden="0" w:uiPriority="71" w:unhideWhenUsed="0"/>
-    <w:lsdException w:name="Colorful List Accent 1" w:semiHidden="0" w:uiPriority="72" w:unhideWhenUsed="0"/>
-    <w:lsdException w:name="Colorful Grid Accent 1" w:semiHidden="0" w:uiPriority="73" w:unhideWhenUsed="0"/>
-    <w:lsdException w:name="Light Shading Accent 2" w:semiHidden="0" w:uiPriority="60" w:unhideWhenUsed="0"/>
-    <w:lsdException w:name="Light List Accent 2" w:semiHidden="0" w:uiPriority="61" w:unhideWhenUsed="0"/>
-    <w:lsdException w:name="Light Grid Accent 2" w:semiHidden="0" w:uiPriority="62" w:unhideWhenUsed="0"/>
-    <w:lsdException w:name="Medium Shading 1 Accent 2" w:semiHidden="0" w:uiPriority="63" w:unhideWhenUsed="0"/>
-    <w:lsdException w:name="Medium Shading 2 Accent 2" w:semiHidden="0" w:uiPriority="64" w:unhideWhenUsed="0"/>
-    <w:lsdException w:name="Medium List 1 Accent 2" w:semiHidden="0" w:uiPriority="65" w:unhideWhenUsed="0"/>
-    <w:lsdException w:name="Medium List 2 Accent 2" w:semiHidden="0" w:uiPriority="66" w:unhideWhenUsed="0"/>
-    <w:lsdException w:name="Medium Grid 1 Accent 2" w:semiHidden="0" w:uiPriority="67" w:unhideWhenUsed="0"/>
-    <w:lsdException w:name="Medium Grid 2 Accent 2" w:semiHidden="0" w:uiPriority="68" w:unhideWhenUsed="0"/>
-    <w:lsdException w:name="Medium Grid 3 Accent 2" w:semiHidden="0" w:uiPriority="69" w:unhideWhenUsed="0"/>
-    <w:lsdException w:name="Dark List Accent 2" w:semiHidden="0" w:uiPriority="70" w:unhideWhenUsed="0"/>
-    <w:lsdException w:name="Colorful Shading Accent 2" w:semiHidden="0" w:uiPriority="71" w:unhideWhenUsed="0"/>
-    <w:lsdException w:name="Colorful List Accent 2" w:semiHidden="0" w:uiPriority="72" w:unhideWhenUsed="0"/>
-    <w:lsdException w:name="Colorful Grid Accent 2" w:semiHidden="0" w:uiPriority="73" w:unhideWhenUsed="0"/>
-    <w:lsdException w:name="Light Shading Accent 3" w:semiHidden="0" w:uiPriority="60" w:unhideWhenUsed="0"/>
-    <w:lsdException w:name="Light List Accent 3" w:semiHidden="0" w:uiPriority="61" w:unhideWhenUsed="0"/>
-    <w:lsdException w:name="Light Grid Accent 3" w:semiHidden="0" w:uiPriority="62" w:unhideWhenUsed="0"/>
-    <w:lsdException w:name="Medium Shading 1 Accent 3" w:semiHidden="0" w:uiPriority="63" w:unhideWhenUsed="0"/>
-    <w:lsdException w:name="Medium Shading 2 Accent 3" w:semiHidden="0" w:uiPriority="64" w:unhideWhenUsed="0"/>
-    <w:lsdException w:name="Medium List 1 Accent 3" w:semiHidden="0" w:uiPriority="65" w:unhideWhenUsed="0"/>
-    <w:lsdException w:name="Medium List 2 Accent 3" w:semiHidden="0" w:uiPriority="66" w:unhideWhenUsed="0"/>
-    <w:lsdException w:name="Medium Grid 1 Accent 3" w:semiHidden="0" w:uiPriority="67" w:unhideWhenUsed="0"/>
-    <w:lsdException w:name="Medium Grid 2 Accent 3" w:semiHidden="0" w:uiPriority="68" w:unhideWhenUsed="0"/>
-    <w:lsdException w:name="Medium Grid 3 Accent 3" w:semiHidden="0" w:uiPriority="69" w:unhideWhenUsed="0"/>
-    <w:lsdException w:name="Dark List Accent 3" w:semiHidden="0" w:uiPriority="70" w:unhideWhenUsed="0"/>
-    <w:lsdException w:name="Colorful Shading Accent 3" w:semiHidden="0" w:uiPriority="71" w:unhideWhenUsed="0"/>
-    <w:lsdException w:name="Colorful List Accent 3" w:semiHidden="0" w:uiPriority="72" w:unhideWhenUsed="0"/>
-    <w:lsdException w:name="Colorful Grid Accent 3" w:semiHidden="0" w:uiPriority="73" w:unhideWhenUsed="0"/>
-    <w:lsdException w:name="Light Shading Accent 4" w:semiHidden="0" w:uiPriority="60" w:unhideWhenUsed="0"/>
-    <w:lsdException w:name="Light List Accent 4" w:semiHidden="0" w:uiPriority="61" w:unhideWhenUsed="0"/>
-    <w:lsdException w:name="Light Grid Accent 4" w:semiHidden="0" w:uiPriority="62" w:unhideWhenUsed="0"/>
-    <w:lsdException w:name="Medium Shading 1 Accent 4" w:semiHidden="0" w:uiPriority="63" w:unhideWhenUsed="0"/>
-    <w:lsdException w:name="Medium Shading 2 Accent 4" w:semiHidden="0" w:uiPriority="64" w:unhideWhenUsed="0"/>
-    <w:lsdException w:name="Medium List 1 Accent 4" w:semiHidden="0" w:uiPriority="65" w:unhideWhenUsed="0"/>
-    <w:lsdException w:name="Medium List 2 Accent 4" w:semiHidden="0" w:uiPriority="66" w:unhideWhenUsed="0"/>
-    <w:lsdException w:name="Medium Grid 1 Accent 4" w:semiHidden="0" w:uiPriority="67" w:unhideWhenUsed="0"/>
-    <w:lsdException w:name="Medium Grid 2 Accent 4" w:semiHidden="0" w:uiPriority="68" w:unhideWhenUsed="0"/>
-    <w:lsdException w:name="Medium Grid 3 Accent 4" w:semiHidden="0" w:uiPriority="69" w:unhideWhenUsed="0"/>
-    <w:lsdException w:name="Dark List Accent 4" w:semiHidden="0" w:uiPriority="70" w:unhideWhenUsed="0"/>
-    <w:lsdException w:name="Colorful Shading Accent 4" w:semiHidden="0" w:uiPriority="71" w:unhideWhenUsed="0"/>
-    <w:lsdException w:name="Colorful List Accent 4" w:semiHidden="0" w:uiPriority="72" w:unhideWhenUsed="0"/>
-    <w:lsdException w:name="Colorful Grid Accent 4" w:semiHidden="0" w:uiPriority="73" w:unhideWhenUsed="0"/>
-    <w:lsdException w:name="Light Shading Accent 5" w:semiHidden="0" w:uiPriority="60" w:unhideWhenUsed="0"/>
-    <w:lsdException w:name="Light List Accent 5" w:semiHidden="0" w:uiPriority="61" w:unhideWhenUsed="0"/>
-    <w:lsdException w:name="Light Grid Accent 5" w:semiHidden="0" w:uiPriority="62" w:unhideWhenUsed="0"/>
-    <w:lsdException w:name="Medium Shading 1 Accent 5" w:semiHidden="0" w:uiPriority="63" w:unhideWhenUsed="0"/>
-    <w:lsdException w:name="Medium Shading 2 Accent 5" w:semiHidden="0" w:uiPriority="64" w:unhideWhenUsed="0"/>
-    <w:lsdException w:name="Medium List 1 Accent 5" w:semiHidden="0" w:uiPriority="65" w:unhideWhenUsed="0"/>
-    <w:lsdException w:name="Medium List 2 Accent 5" w:semiHidden="0" w:uiPriority="66" w:unhideWhenUsed="0"/>
-    <w:lsdException w:name="Medium Grid 1 Accent 5" w:semiHidden="0" w:uiPriority="67" w:unhideWhenUsed="0"/>
-    <w:lsdException w:name="Medium Grid 2 Accent 5" w:semiHidden="0" w:uiPriority="68" w:unhideWhenUsed="0"/>
-    <w:lsdException w:name="Medium Grid 3 Accent 5" w:semiHidden="0" w:uiPriority="69" w:unhideWhenUsed="0"/>
-    <w:lsdException w:name="Dark List Accent 5" w:semiHidden="0" w:uiPriority="70" w:unhideWhenUsed="0"/>
-    <w:lsdException w:name="Colorful Shading Accent 5" w:semiHidden="0" w:uiPriority="71" w:unhideWhenUsed="0"/>
-    <w:lsdException w:name="Colorful List Accent 5" w:semiHidden="0" w:uiPriority="72" w:unhideWhenUsed="0"/>
-    <w:lsdException w:name="Colorful Grid Accent 5" w:semiHidden="0" w:uiPriority="73" w:unhideWhenUsed="0"/>
-    <w:lsdException w:name="Light Shading Accent 6" w:semiHidden="0" w:uiPriority="60" w:unhideWhenUsed="0"/>
-    <w:lsdException w:name="Light List Accent 6" w:semiHidden="0" w:uiPriority="61" w:unhideWhenUsed="0"/>
-    <w:lsdException w:name="Light Grid Accent 6" w:semiHidden="0" w:uiPriority="62" w:unhideWhenUsed="0"/>
-    <w:lsdException w:name="Medium Shading 1 Accent 6" w:semiHidden="0" w:uiPriority="63" w:unhideWhenUsed="0"/>
-    <w:lsdException w:name="Medium Shading 2 Accent 6" w:semiHidden="0" w:uiPriority="64" w:unhideWhenUsed="0"/>
-    <w:lsdException w:name="Medium List 1 Accent 6" w:semiHidden="0" w:uiPriority="65" w:unhideWhenUsed="0"/>
-    <w:lsdException w:name="Medium List 2 Accent 6" w:semiHidden="0" w:uiPriority="66" w:unhideWhenUsed="0"/>
-    <w:lsdException w:name="Medium Grid 1 Accent 6" w:semiHidden="0" w:uiPriority="67" w:unhideWhenUsed="0"/>
-    <w:lsdException w:name="Medium Grid 2 Accent 6" w:semiHidden="0" w:uiPriority="68" w:unhideWhenUsed="0"/>
-    <w:lsdException w:name="Medium Grid 3 Accent 6" w:semiHidden="0" w:uiPriority="69" w:unhideWhenUsed="0"/>
-    <w:lsdException w:name="Dark List Accent 6" w:semiHidden="0" w:uiPriority="70" w:unhideWhenUsed="0"/>
-    <w:lsdException w:name="Colorful Shading Accent 6" w:semiHidden="0" w:uiPriority="71" w:unhideWhenUsed="0"/>
-    <w:lsdException w:name="Colorful List Accent 6" w:semiHidden="0" w:uiPriority="72" w:unhideWhenUsed="0"/>
-    <w:lsdException w:name="Colorful Grid Accent 6" w:semiHidden="0" w:uiPriority="73" w:unhideWhenUsed="0"/>
-    <w:lsdException w:name="Subtle Emphasis" w:semiHidden="0" w:uiPriority="19" w:unhideWhenUsed="0" w:qFormat="1"/>
-    <w:lsdException w:name="Intense Emphasis" w:semiHidden="0" w:uiPriority="21" w:unhideWhenUsed="0" w:qFormat="1"/>
-    <w:lsdException w:name="Subtle Reference" w:semiHidden="0" w:uiPriority="31" w:unhideWhenUsed="0" w:qFormat="1"/>
-    <w:lsdException w:name="Intense Reference" w:semiHidden="0" w:uiPriority="32" w:unhideWhenUsed="0" w:qFormat="1"/>
-    <w:lsdException w:name="Book Title" w:semiHidden="0" w:uiPriority="33" w:unhideWhenUsed="0" w:qFormat="1"/>
-    <w:lsdException w:name="Bibliography" w:uiPriority="37"/>
-    <w:lsdException w:name="TOC Heading" w:uiPriority="39" w:qFormat="1"/>
-  </w:latentStyles>
-  <w:style w:type="paragraph" w:default="1" w:styleId="Normal">
-    <w:name w:val="Normal"/>
-    <w:qFormat/>
-  </w:style>
-  <w:style w:type="character" w:default="1" w:styleId="DefaultParagraphFont">
-    <w:name w:val="Default Paragraph Font"/>
-    <w:uiPriority w:val="1"/>
-    <w:semiHidden/>
-    <w:unhideWhenUsed/>
-  </w:style>
-  <w:style w:type="table" w:default="1" w:styleId="TableNormal">
-    <w:name w:val="Normal Table"/>
-    <w:uiPriority w:val="99"/>
-    <w:semiHidden/>
-    <w:unhideWhenUsed/>
-    <w:tblPr>
-      <w:tblInd w:w="0" w:type="dxa"/>
       <w:tblCellMar>
         <w:top w:w="0" w:type="dxa"/>
         <w:left w:w="108" w:type="dxa"/>
         <w:bottom w:w="0" w:type="dxa"/>
         <w:right w:w="108" w:type="dxa"/>
       </w:tblCellMar>
-    </w:tblPr>
-  </w:style>
-  <w:style w:type="numbering" w:default="1" w:styleId="NoList">
-    <w:name w:val="No List"/>
-    <w:uiPriority w:val="99"/>
-    <w:semiHidden/>
-    <w:unhideWhenUsed/>
-  </w:style>
-  <w:style w:type="paragraph" w:styleId="ListParagraph">
-    <w:name w:val="List Paragraph"/>
-    <w:basedOn w:val="Normal"/>
-    <w:uiPriority w:val="34"/>
-    <w:qFormat/>
-    <w:rsid w:val="002E16F4"/>
-    <w:pPr>
-      <w:ind w:left="720"/>
-      <w:contextualSpacing/>
-    </w:pPr>
-  </w:style>
-  <w:style w:type="character" w:styleId="PlaceholderText">
-    <w:name w:val="Placeholder Text"/>
-    <w:basedOn w:val="DefaultParagraphFont"/>
-    <w:uiPriority w:val="99"/>
-    <w:semiHidden/>
-    <w:rsid w:val="00565B28"/>
-    <w:rPr>
-      <w:color w:val="808080"/>
-    </w:rPr>
-  </w:style>
-  <w:style w:type="paragraph" w:styleId="Header">
-    <w:name w:val="header"/>
-    <w:basedOn w:val="Normal"/>
-    <w:link w:val="HeaderChar"/>
-    <w:uiPriority w:val="99"/>
-    <w:unhideWhenUsed/>
-    <w:rsid w:val="008819C3"/>
-    <w:pPr>
-      <w:tabs>
-        <w:tab w:val="center" w:pos="4680"/>
-        <w:tab w:val="right" w:pos="9360"/>
-      </w:tabs>
-    </w:pPr>
-  </w:style>
-  <w:style w:type="character" w:customStyle="1" w:styleId="HeaderChar">
-    <w:name w:val="Header Char"/>
-    <w:basedOn w:val="DefaultParagraphFont"/>
-    <w:link w:val="Header"/>
-    <w:uiPriority w:val="99"/>
-    <w:rsid w:val="008819C3"/>
-  </w:style>
-  <w:style w:type="paragraph" w:styleId="Footer">
-    <w:name w:val="footer"/>
-    <w:basedOn w:val="Normal"/>
-    <w:link w:val="FooterChar"/>
-    <w:uiPriority w:val="99"/>
-    <w:unhideWhenUsed/>
-    <w:rsid w:val="008819C3"/>
-    <w:pPr>
-      <w:tabs>
-        <w:tab w:val="center" w:pos="4680"/>
-        <w:tab w:val="right" w:pos="9360"/>
-      </w:tabs>
-    </w:pPr>
-  </w:style>
-  <w:style w:type="character" w:customStyle="1" w:styleId="FooterChar">
-    <w:name w:val="Footer Char"/>
-    <w:basedOn w:val="DefaultParagraphFont"/>
-    <w:link w:val="Footer"/>
-    <w:uiPriority w:val="99"/>
-    <w:rsid w:val="008819C3"/>
-  </w:style>
-  <w:style w:type="paragraph" w:styleId="BalloonText">
-    <w:name w:val="Balloon Text"/>
-    <w:basedOn w:val="Normal"/>
-    <w:link w:val="BalloonTextChar"/>
-    <w:uiPriority w:val="99"/>
-    <w:semiHidden/>
-    <w:unhideWhenUsed/>
-    <w:rsid w:val="00220325"/>
-    <w:rPr>
-      <w:rFonts w:ascii="Tahoma" w:hAnsi="Tahoma" w:cs="Tahoma"/>
-      <w:sz w:val="16"/>
-      <w:szCs w:val="16"/>
-    </w:rPr>
-  </w:style>
-  <w:style w:type="character" w:customStyle="1" w:styleId="BalloonTextChar">
-    <w:name w:val="Balloon Text Char"/>
-    <w:basedOn w:val="DefaultParagraphFont"/>
-    <w:link w:val="BalloonText"/>
-    <w:uiPriority w:val="99"/>
-    <w:semiHidden/>
-    <w:rsid w:val="00220325"/>
-    <w:rPr>
-      <w:rFonts w:ascii="Tahoma" w:hAnsi="Tahoma" w:cs="Tahoma"/>
-      <w:sz w:val="16"/>
-      <w:szCs w:val="16"/>
-    </w:rPr>
-  </w:style>
-  <w:style w:type="table" w:styleId="TableGrid">
-    <w:name w:val="Table Grid"/>
-    <w:basedOn w:val="TableNormal"/>
-    <w:uiPriority w:val="39"/>
-    <w:rsid w:val="00C46AB6"/>
-    <w:tblPr>
-      <w:tblBorders>
-        <w:top w:val="single" w:sz="4" w:space="0" w:color="auto"/>
-        <w:left w:val="single" w:sz="4" w:space="0" w:color="auto"/>
-        <w:bottom w:val="single" w:sz="4" w:space="0" w:color="auto"/>
-        <w:right w:val="single" w:sz="4" w:space="0" w:color="auto"/>
-        <w:insideH w:val="single" w:sz="4" w:space="0" w:color="auto"/>
-        <w:insideV w:val="single" w:sz="4" w:space="0" w:color="auto"/>
-      </w:tblBorders>
     </w:tblPr>
   </w:style>
   <w:style w:type="character" w:styleId="Hyperlink">
@@ -3520,7 +4230,7 @@
   <a:extraClrSchemeLst/>
   <a:extLst>
     <a:ext uri="{05A4C25C-085E-4340-85A3-A5531E510DB2}">
-      <thm15:themeFamily xmlns:thm15="http://schemas.microsoft.com/office/thememl/2012/main" xmlns="" name="Office Theme" id="{62F939B6-93AF-4DB8-9C6B-D6C7DFDC589F}" vid="{4A3C46E8-61CC-4603-A589-7422A47A8E4A}"/>
+      <thm15:themeFamily xmlns:thm15="http://schemas.microsoft.com/office/thememl/2012/main" name="Office Theme" id="{62F939B6-93AF-4DB8-9C6B-D6C7DFDC589F}" vid="{4A3C46E8-61CC-4603-A589-7422A47A8E4A}"/>
     </a:ext>
   </a:extLst>
 </a:theme>

</xml_diff>

<commit_message>
add few details about theoretical peak perf
</commit_message>
<xml_diff>
--- a/Final Project Report.docx
+++ b/Final Project Report.docx
@@ -1,6 +1,6 @@
 
 <file path=word/document.xml><?xml version="1.0" encoding="utf-8"?>
-<w:document xmlns:wpc="http://schemas.microsoft.com/office/word/2010/wordprocessingCanvas" xmlns:mo="http://schemas.microsoft.com/office/mac/office/2008/main" xmlns:mc="http://schemas.openxmlformats.org/markup-compatibility/2006" xmlns:mv="urn:schemas-microsoft-com:mac:vml" xmlns:o="urn:schemas-microsoft-com:office:office" xmlns:r="http://schemas.openxmlformats.org/officeDocument/2006/relationships" xmlns:m="http://schemas.openxmlformats.org/officeDocument/2006/math" xmlns:v="urn:schemas-microsoft-com:vml" xmlns:wp14="http://schemas.microsoft.com/office/word/2010/wordprocessingDrawing" xmlns:wp="http://schemas.openxmlformats.org/drawingml/2006/wordprocessingDrawing" xmlns:w10="urn:schemas-microsoft-com:office:word" xmlns:w="http://schemas.openxmlformats.org/wordprocessingml/2006/main" xmlns:w14="http://schemas.microsoft.com/office/word/2010/wordml" xmlns:w15="http://schemas.microsoft.com/office/word/2012/wordml" xmlns:wpg="http://schemas.microsoft.com/office/word/2010/wordprocessingGroup" xmlns:wpi="http://schemas.microsoft.com/office/word/2010/wordprocessingInk" xmlns:wne="http://schemas.microsoft.com/office/word/2006/wordml" xmlns:wps="http://schemas.microsoft.com/office/word/2010/wordprocessingShape" mc:Ignorable="w14 w15 wp14">
+<w:document xmlns:wpc="http://schemas.microsoft.com/office/word/2010/wordprocessingCanvas" xmlns:mc="http://schemas.openxmlformats.org/markup-compatibility/2006" xmlns:o="urn:schemas-microsoft-com:office:office" xmlns:r="http://schemas.openxmlformats.org/officeDocument/2006/relationships" xmlns:m="http://schemas.openxmlformats.org/officeDocument/2006/math" xmlns:v="urn:schemas-microsoft-com:vml" xmlns:wp14="http://schemas.microsoft.com/office/word/2010/wordprocessingDrawing" xmlns:wp="http://schemas.openxmlformats.org/drawingml/2006/wordprocessingDrawing" xmlns:w10="urn:schemas-microsoft-com:office:word" xmlns:w="http://schemas.openxmlformats.org/wordprocessingml/2006/main" xmlns:w14="http://schemas.microsoft.com/office/word/2010/wordml" xmlns:wpg="http://schemas.microsoft.com/office/word/2010/wordprocessingGroup" xmlns:wpi="http://schemas.microsoft.com/office/word/2010/wordprocessingInk" xmlns:wne="http://schemas.microsoft.com/office/word/2006/wordml" xmlns:wps="http://schemas.microsoft.com/office/word/2010/wordprocessingShape" mc:Ignorable="w14 wp14">
   <w:body>
     <w:p>
       <w:pPr>
@@ -30,35 +30,7 @@
         <w:rPr>
           <w:rFonts w:ascii="Times New Roman" w:hAnsi="Times New Roman" w:cs="Times New Roman"/>
         </w:rPr>
-        <w:t xml:space="preserve">Kevin Gregor – krg43, </w:t>
-      </w:r>
-      <w:proofErr w:type="spellStart"/>
-      <w:r>
-        <w:rPr>
-          <w:rFonts w:ascii="Times New Roman" w:hAnsi="Times New Roman" w:cs="Times New Roman"/>
-        </w:rPr>
-        <w:t>Jaydev</w:t>
-      </w:r>
-      <w:proofErr w:type="spellEnd"/>
-      <w:r>
-        <w:rPr>
-          <w:rFonts w:ascii="Times New Roman" w:hAnsi="Times New Roman" w:cs="Times New Roman"/>
-        </w:rPr>
-        <w:t xml:space="preserve"> </w:t>
-      </w:r>
-      <w:proofErr w:type="spellStart"/>
-      <w:r>
-        <w:rPr>
-          <w:rFonts w:ascii="Times New Roman" w:hAnsi="Times New Roman" w:cs="Times New Roman"/>
-        </w:rPr>
-        <w:t>Kshirsagar</w:t>
-      </w:r>
-      <w:proofErr w:type="spellEnd"/>
-      <w:r>
-        <w:rPr>
-          <w:rFonts w:ascii="Times New Roman" w:hAnsi="Times New Roman" w:cs="Times New Roman"/>
-        </w:rPr>
-        <w:t xml:space="preserve"> – jlk368</w:t>
+        <w:t>Kevin Gregor – krg43, Jaydev Kshirsagar – jlk368</w:t>
       </w:r>
     </w:p>
     <w:p>
@@ -121,21 +93,7 @@
         <w:rPr>
           <w:rFonts w:ascii="Times New Roman" w:hAnsi="Times New Roman" w:cs="Times New Roman"/>
         </w:rPr>
-        <w:t xml:space="preserve">The process of image filtering can be inherently parallelized since each operation that happens on any given pixel is completely independent of operations on other pixels. Hence, we have a lot of scope for exploiting the parallel nature of the problem. For large image sizes, applying an image filter serially will take a significant amount of time. We explore multiple methods of performance tuning, including memory layout adjustments and parallelization using </w:t>
-      </w:r>
-      <w:proofErr w:type="spellStart"/>
-      <w:r>
-        <w:rPr>
-          <w:rFonts w:ascii="Times New Roman" w:hAnsi="Times New Roman" w:cs="Times New Roman"/>
-        </w:rPr>
-        <w:t>OpenMP</w:t>
-      </w:r>
-      <w:proofErr w:type="spellEnd"/>
-      <w:r>
-        <w:rPr>
-          <w:rFonts w:ascii="Times New Roman" w:hAnsi="Times New Roman" w:cs="Times New Roman"/>
-        </w:rPr>
-        <w:t>. We primarily attempt to parallelize the Finite-Impulse Response (FIR) type of fi</w:t>
+        <w:t>The process of image filtering can be inherently parallelized since each operation that happens on any given pixel is completely independent of operations on other pixels. Hence, we have a lot of scope for exploiting the parallel nature of the problem. For large image sizes, applying an image filter serially will take a significant amount of time. We explore multiple methods of performance tuning, including memory layout adjustments and parallelization using OpenMP. We primarily attempt to parallelize the Finite-Impulse Response (FIR) type of fi</w:t>
       </w:r>
       <w:r>
         <w:rPr>
@@ -572,35 +530,7 @@
         <w:rPr>
           <w:rFonts w:ascii="Times New Roman" w:hAnsi="Times New Roman" w:cs="Times New Roman"/>
         </w:rPr>
-        <w:t xml:space="preserve">Purdue University, the students tested parallelization using both </w:t>
-      </w:r>
-      <w:proofErr w:type="spellStart"/>
-      <w:r>
-        <w:rPr>
-          <w:rFonts w:ascii="Times New Roman" w:hAnsi="Times New Roman" w:cs="Times New Roman"/>
-        </w:rPr>
-        <w:t>OpenMP</w:t>
-      </w:r>
-      <w:proofErr w:type="spellEnd"/>
-      <w:r>
-        <w:rPr>
-          <w:rFonts w:ascii="Times New Roman" w:hAnsi="Times New Roman" w:cs="Times New Roman"/>
-        </w:rPr>
-        <w:t xml:space="preserve"> and MPI. They found that increasing the number of processes using </w:t>
-      </w:r>
-      <w:proofErr w:type="spellStart"/>
-      <w:r>
-        <w:rPr>
-          <w:rFonts w:ascii="Times New Roman" w:hAnsi="Times New Roman" w:cs="Times New Roman"/>
-        </w:rPr>
-        <w:t>OpenMP</w:t>
-      </w:r>
-      <w:proofErr w:type="spellEnd"/>
-      <w:r>
-        <w:rPr>
-          <w:rFonts w:ascii="Times New Roman" w:hAnsi="Times New Roman" w:cs="Times New Roman"/>
-        </w:rPr>
-        <w:t xml:space="preserve"> led to more of a speedup than doing so with MPI. Below is a graph of their findings:</w:t>
+        <w:t>Purdue University, the students tested parallelization using both OpenMP and MPI. They found that increasing the number of processes using OpenMP led to more of a speedup than doing so with MPI. Below is a graph of their findings:</w:t>
       </w:r>
     </w:p>
     <w:p>
@@ -621,6 +551,7 @@
           <w:rFonts w:ascii="Times" w:hAnsi="Times" w:cs="Times"/>
           <w:noProof/>
           <w:color w:val="000000"/>
+          <w:lang w:val="en-IN" w:eastAsia="en-IN"/>
         </w:rPr>
         <w:drawing>
           <wp:inline distT="0" distB="0" distL="0" distR="0" wp14:anchorId="5FB599D2" wp14:editId="2A2EE1AF">
@@ -640,7 +571,7 @@
                     </pic:cNvPicPr>
                   </pic:nvPicPr>
                   <pic:blipFill>
-                    <a:blip r:embed="rId7" cstate="print">
+                    <a:blip r:embed="rId8" cstate="print">
                       <a:extLst>
                         <a:ext uri="{28A0092B-C50C-407E-A947-70E740481C1C}">
                           <a14:useLocalDpi xmlns:a14="http://schemas.microsoft.com/office/drawing/2010/main" val="0"/>
@@ -701,23 +632,7 @@
           <w:rFonts w:ascii="Times New Roman" w:hAnsi="Times New Roman" w:cs="Times New Roman"/>
           <w:sz w:val="22"/>
         </w:rPr>
-        <w:t xml:space="preserve">Fig 2. Speedup of </w:t>
-      </w:r>
-      <w:proofErr w:type="spellStart"/>
-      <w:r>
-        <w:rPr>
-          <w:rFonts w:ascii="Times New Roman" w:hAnsi="Times New Roman" w:cs="Times New Roman"/>
-          <w:sz w:val="22"/>
-        </w:rPr>
-        <w:t>OpenMP</w:t>
-      </w:r>
-      <w:proofErr w:type="spellEnd"/>
-      <w:r>
-        <w:rPr>
-          <w:rFonts w:ascii="Times New Roman" w:hAnsi="Times New Roman" w:cs="Times New Roman"/>
-          <w:sz w:val="22"/>
-        </w:rPr>
-        <w:t xml:space="preserve"> and MPI</w:t>
+        <w:t>Fig 2. Speedup of OpenMP and MPI</w:t>
       </w:r>
       <w:r>
         <w:rPr>
@@ -747,63 +662,7 @@
         <w:rPr>
           <w:rFonts w:ascii="Times New Roman" w:hAnsi="Times New Roman" w:cs="Times New Roman"/>
         </w:rPr>
-        <w:t xml:space="preserve">Another study by </w:t>
-      </w:r>
-      <w:proofErr w:type="spellStart"/>
-      <w:r>
-        <w:rPr>
-          <w:rFonts w:ascii="Times New Roman" w:hAnsi="Times New Roman" w:cs="Times New Roman"/>
-        </w:rPr>
-        <w:t>Devrim</w:t>
-      </w:r>
-      <w:proofErr w:type="spellEnd"/>
-      <w:r>
-        <w:rPr>
-          <w:rFonts w:ascii="Times New Roman" w:hAnsi="Times New Roman" w:cs="Times New Roman"/>
-        </w:rPr>
-        <w:t xml:space="preserve"> </w:t>
-      </w:r>
-      <w:proofErr w:type="spellStart"/>
-      <w:r>
-        <w:rPr>
-          <w:rFonts w:ascii="Times New Roman" w:hAnsi="Times New Roman" w:cs="Times New Roman"/>
-        </w:rPr>
-        <w:t>Akgün</w:t>
-      </w:r>
-      <w:proofErr w:type="spellEnd"/>
-      <w:r>
-        <w:rPr>
-          <w:rFonts w:ascii="Times New Roman" w:hAnsi="Times New Roman" w:cs="Times New Roman"/>
-        </w:rPr>
-        <w:t xml:space="preserve"> of </w:t>
-      </w:r>
-      <w:proofErr w:type="spellStart"/>
-      <w:r>
-        <w:rPr>
-          <w:rFonts w:ascii="Times New Roman" w:hAnsi="Times New Roman" w:cs="Times New Roman"/>
-        </w:rPr>
-        <w:t>Duzce</w:t>
-      </w:r>
-      <w:proofErr w:type="spellEnd"/>
-      <w:r>
-        <w:rPr>
-          <w:rFonts w:ascii="Times New Roman" w:hAnsi="Times New Roman" w:cs="Times New Roman"/>
-        </w:rPr>
-        <w:t xml:space="preserve"> University in </w:t>
-      </w:r>
-      <w:proofErr w:type="spellStart"/>
-      <w:r>
-        <w:rPr>
-          <w:rFonts w:ascii="Times New Roman" w:hAnsi="Times New Roman" w:cs="Times New Roman"/>
-        </w:rPr>
-        <w:t>Duzce</w:t>
-      </w:r>
-      <w:proofErr w:type="spellEnd"/>
-      <w:r>
-        <w:rPr>
-          <w:rFonts w:ascii="Times New Roman" w:hAnsi="Times New Roman" w:cs="Times New Roman"/>
-        </w:rPr>
-        <w:t>, Turkey, also got similar results for the impact of number of threads/processes on speed up for image processing.</w:t>
+        <w:t>Another study by Devrim Akgün of Duzce University in Duzce, Turkey, also got similar results for the impact of number of threads/processes on speed up for image processing.</w:t>
       </w:r>
       <w:r>
         <w:rPr>
@@ -836,6 +695,7 @@
           <w:rFonts w:ascii="Times" w:hAnsi="Times" w:cs="Times"/>
           <w:noProof/>
           <w:color w:val="000000"/>
+          <w:lang w:val="en-IN" w:eastAsia="en-IN"/>
         </w:rPr>
         <w:lastRenderedPageBreak/>
         <w:drawing>
@@ -856,7 +716,7 @@
                     </pic:cNvPicPr>
                   </pic:nvPicPr>
                   <pic:blipFill>
-                    <a:blip r:embed="rId8">
+                    <a:blip r:embed="rId9">
                       <a:extLst>
                         <a:ext uri="{28A0092B-C50C-407E-A947-70E740481C1C}">
                           <a14:useLocalDpi xmlns:a14="http://schemas.microsoft.com/office/drawing/2010/main" val="0"/>
@@ -992,21 +852,7 @@
         <w:rPr>
           <w:rFonts w:ascii="Times New Roman" w:hAnsi="Times New Roman" w:cs="Times New Roman"/>
         </w:rPr>
-        <w:t xml:space="preserve"> a Python script. Our Python testing script reads an image into a </w:t>
-      </w:r>
-      <w:proofErr w:type="spellStart"/>
-      <w:r>
-        <w:rPr>
-          <w:rFonts w:ascii="Times New Roman" w:hAnsi="Times New Roman" w:cs="Times New Roman"/>
-        </w:rPr>
-        <w:t>NumPy</w:t>
-      </w:r>
-      <w:proofErr w:type="spellEnd"/>
-      <w:r>
-        <w:rPr>
-          <w:rFonts w:ascii="Times New Roman" w:hAnsi="Times New Roman" w:cs="Times New Roman"/>
-        </w:rPr>
-        <w:t xml:space="preserve"> matrix and creates a C++ object for the image based on the matrix, its dimensions, the image format, and the desired memory layout format. Then, after the filter is applied using C++, the processed image matrix is passed back into the Python script and written to the output image file.</w:t>
+        <w:t xml:space="preserve"> a Python script. Our Python testing script reads an image into a NumPy matrix and creates a C++ object for the image based on the matrix, its dimensions, the image format, and the desired memory layout format. Then, after the filter is applied using C++, the processed image matrix is passed back into the Python script and written to the output image file.</w:t>
       </w:r>
       <w:r>
         <w:rPr>
@@ -1494,6 +1340,7 @@
         <w:rPr>
           <w:rFonts w:ascii="Times New Roman" w:hAnsi="Times New Roman" w:cs="Times New Roman"/>
           <w:noProof/>
+          <w:lang w:val="en-IN" w:eastAsia="en-IN"/>
         </w:rPr>
         <w:drawing>
           <wp:inline distT="0" distB="0" distL="0" distR="0" wp14:anchorId="6203F71D" wp14:editId="7C2CEC0E">
@@ -1511,7 +1358,7 @@
                     <pic:cNvPicPr/>
                   </pic:nvPicPr>
                   <pic:blipFill>
-                    <a:blip r:embed="rId9" cstate="print">
+                    <a:blip r:embed="rId10" cstate="print">
                       <a:extLst>
                         <a:ext uri="{28A0092B-C50C-407E-A947-70E740481C1C}">
                           <a14:useLocalDpi xmlns:a14="http://schemas.microsoft.com/office/drawing/2010/main" val="0"/>
@@ -1677,21 +1524,7 @@
           <w:rFonts w:ascii="Times New Roman" w:hAnsi="Times New Roman" w:cs="Times New Roman"/>
         </w:rPr>
         <w:lastRenderedPageBreak/>
-        <w:t xml:space="preserve">Essentially, the sliding window of 5 pixels for the blocks only moves by 3 pixels when going to the next block, so two rows (or columns) of </w:t>
-      </w:r>
-      <w:proofErr w:type="gramStart"/>
-      <w:r>
-        <w:rPr>
-          <w:rFonts w:ascii="Times New Roman" w:hAnsi="Times New Roman" w:cs="Times New Roman"/>
-        </w:rPr>
-        <w:t>pixels</w:t>
-      </w:r>
-      <w:proofErr w:type="gramEnd"/>
-      <w:r>
-        <w:rPr>
-          <w:rFonts w:ascii="Times New Roman" w:hAnsi="Times New Roman" w:cs="Times New Roman"/>
-        </w:rPr>
-        <w:t xml:space="preserve"> overlap with the previous block. This means that when we do a computation on the mid</w:t>
+        <w:t>Essentially, the sliding window of 5 pixels for the blocks only moves by 3 pixels when going to the next block, so two rows (or columns) of pixels overlap with the previous block. This means that when we do a computation on the mid</w:t>
       </w:r>
       <w:r>
         <w:rPr>
@@ -1752,6 +1585,7 @@
         <w:rPr>
           <w:rFonts w:ascii="Times New Roman" w:hAnsi="Times New Roman" w:cs="Times New Roman"/>
           <w:noProof/>
+          <w:lang w:val="en-IN" w:eastAsia="en-IN"/>
         </w:rPr>
         <w:drawing>
           <wp:inline distT="0" distB="0" distL="0" distR="0" wp14:anchorId="13646CD5" wp14:editId="605E7CC0">
@@ -1769,7 +1603,7 @@
                     <pic:cNvPicPr/>
                   </pic:nvPicPr>
                   <pic:blipFill>
-                    <a:blip r:embed="rId10" cstate="print">
+                    <a:blip r:embed="rId11" cstate="print">
                       <a:extLst>
                         <a:ext uri="{28A0092B-C50C-407E-A947-70E740481C1C}">
                           <a14:useLocalDpi xmlns:a14="http://schemas.microsoft.com/office/drawing/2010/main" val="0"/>
@@ -1829,21 +1663,7 @@
         <w:rPr>
           <w:rFonts w:ascii="Times New Roman" w:hAnsi="Times New Roman" w:cs="Times New Roman"/>
         </w:rPr>
-        <w:t xml:space="preserve"> In addition, just like in the block linear and Z-</w:t>
-      </w:r>
-      <w:proofErr w:type="spellStart"/>
-      <w:r>
-        <w:rPr>
-          <w:rFonts w:ascii="Times New Roman" w:hAnsi="Times New Roman" w:cs="Times New Roman"/>
-        </w:rPr>
-        <w:t>morton</w:t>
-      </w:r>
-      <w:proofErr w:type="spellEnd"/>
-      <w:r>
-        <w:rPr>
-          <w:rFonts w:ascii="Times New Roman" w:hAnsi="Times New Roman" w:cs="Times New Roman"/>
-        </w:rPr>
-        <w:t xml:space="preserve"> layouts, </w:t>
+        <w:t xml:space="preserve"> In addition, just like in the block linear and Z-morton layouts, </w:t>
       </w:r>
       <w:r>
         <w:rPr>
@@ -1864,8 +1684,6 @@
         </w:rPr>
         <w:t>there are not enough pixels to completely fill up the last row or column of blocks.</w:t>
       </w:r>
-      <w:bookmarkStart w:id="0" w:name="_GoBack"/>
-      <w:bookmarkEnd w:id="0"/>
     </w:p>
     <w:p>
       <w:pPr>
@@ -1959,41 +1777,13 @@
         <w:rPr>
           <w:rFonts w:ascii="Times New Roman" w:hAnsi="Times New Roman" w:cs="Times New Roman"/>
         </w:rPr>
-        <w:t xml:space="preserve">We planned to use </w:t>
-      </w:r>
-      <w:proofErr w:type="spellStart"/>
-      <w:r>
-        <w:rPr>
-          <w:rFonts w:ascii="Times New Roman" w:hAnsi="Times New Roman" w:cs="Times New Roman"/>
-        </w:rPr>
-        <w:t>OpenMP</w:t>
-      </w:r>
-      <w:proofErr w:type="spellEnd"/>
-      <w:r>
-        <w:rPr>
-          <w:rFonts w:ascii="Times New Roman" w:hAnsi="Times New Roman" w:cs="Times New Roman"/>
-        </w:rPr>
-        <w:t xml:space="preserve"> to have the processing done in parallel. The first approach we tried was to parallelize the loops in our convolution code that iterated over the pixels of the image. We didn’</w:t>
-      </w:r>
-      <w:r>
-        <w:rPr>
-          <w:rFonts w:ascii="Times New Roman" w:hAnsi="Times New Roman" w:cs="Times New Roman"/>
-        </w:rPr>
-        <w:t xml:space="preserve">t observe the performance benefitting much from this. We believe the probable reason is that the number of pixels to be processed is far more in comparison to the available number of processor. Hence the </w:t>
-      </w:r>
-      <w:proofErr w:type="spellStart"/>
-      <w:r>
-        <w:rPr>
-          <w:rFonts w:ascii="Times New Roman" w:hAnsi="Times New Roman" w:cs="Times New Roman"/>
-        </w:rPr>
-        <w:t>OpenMP</w:t>
-      </w:r>
-      <w:proofErr w:type="spellEnd"/>
-      <w:r>
-        <w:rPr>
-          <w:rFonts w:ascii="Times New Roman" w:hAnsi="Times New Roman" w:cs="Times New Roman"/>
-        </w:rPr>
-        <w:t xml:space="preserve"> runtime would experience a significant overhead in </w:t>
+        <w:t>We planned to use OpenMP to have the processing done in parallel. The first approach we tried was to parallelize the loops in our convolution code that iterated over the pixels of the image. We didn’</w:t>
+      </w:r>
+      <w:r>
+        <w:rPr>
+          <w:rFonts w:ascii="Times New Roman" w:hAnsi="Times New Roman" w:cs="Times New Roman"/>
+        </w:rPr>
+        <w:t xml:space="preserve">t observe the performance benefitting much from this. We believe the probable reason is that the number of pixels to be processed is far more in comparison to the available number of processor. Hence the OpenMP runtime would experience a significant overhead in </w:t>
       </w:r>
       <w:r>
         <w:rPr>
@@ -2024,21 +1814,7 @@
         <w:rPr>
           <w:rFonts w:ascii="Times New Roman" w:hAnsi="Times New Roman" w:cs="Times New Roman"/>
         </w:rPr>
-        <w:t xml:space="preserve">load was done in our code itself, and we used </w:t>
-      </w:r>
-      <w:proofErr w:type="spellStart"/>
-      <w:r>
-        <w:rPr>
-          <w:rFonts w:ascii="Times New Roman" w:hAnsi="Times New Roman" w:cs="Times New Roman"/>
-        </w:rPr>
-        <w:t>OpenMP</w:t>
-      </w:r>
-      <w:proofErr w:type="spellEnd"/>
-      <w:r>
-        <w:rPr>
-          <w:rFonts w:ascii="Times New Roman" w:hAnsi="Times New Roman" w:cs="Times New Roman"/>
-        </w:rPr>
-        <w:t xml:space="preserve"> to parallelize the for loop going over our divisions, or “chunks”</w:t>
+        <w:t>load was done in our code itself, and we used OpenMP to parallelize the for loop going over our divisions, or “chunks”</w:t>
       </w:r>
       <w:r>
         <w:rPr>
@@ -2068,39 +1844,7 @@
           <w:rFonts w:ascii="Courier New" w:hAnsi="Courier New" w:cs="Courier New"/>
           <w:sz w:val="20"/>
         </w:rPr>
-        <w:t xml:space="preserve">#pragma </w:t>
-      </w:r>
-      <w:proofErr w:type="spellStart"/>
-      <w:r>
-        <w:rPr>
-          <w:rFonts w:ascii="Courier New" w:hAnsi="Courier New" w:cs="Courier New"/>
-          <w:sz w:val="20"/>
-        </w:rPr>
-        <w:t>omp</w:t>
-      </w:r>
-      <w:proofErr w:type="spellEnd"/>
-      <w:r>
-        <w:rPr>
-          <w:rFonts w:ascii="Courier New" w:hAnsi="Courier New" w:cs="Courier New"/>
-          <w:sz w:val="20"/>
-        </w:rPr>
-        <w:t xml:space="preserve"> parallel for </w:t>
-      </w:r>
-      <w:proofErr w:type="gramStart"/>
-      <w:r>
-        <w:rPr>
-          <w:rFonts w:ascii="Courier New" w:hAnsi="Courier New" w:cs="Courier New"/>
-          <w:sz w:val="20"/>
-        </w:rPr>
-        <w:t>collapse(</w:t>
-      </w:r>
-      <w:proofErr w:type="gramEnd"/>
-      <w:r>
-        <w:rPr>
-          <w:rFonts w:ascii="Courier New" w:hAnsi="Courier New" w:cs="Courier New"/>
-          <w:sz w:val="20"/>
-        </w:rPr>
-        <w:t>2)</w:t>
+        <w:t>#pragma omp parallel for collapse(2)</w:t>
       </w:r>
       <w:r>
         <w:rPr>
@@ -2143,21 +1887,7 @@
         <w:rPr>
           <w:rFonts w:ascii="Times New Roman" w:hAnsi="Times New Roman" w:cs="Times New Roman"/>
         </w:rPr>
-        <w:t xml:space="preserve">we wrote the loop in a column-major way, so all the blocks in the first column of blocks are computed, then the next column and so on. This made it very easy to parallelize the process with </w:t>
-      </w:r>
-      <w:proofErr w:type="spellStart"/>
-      <w:r>
-        <w:rPr>
-          <w:rFonts w:ascii="Times New Roman" w:hAnsi="Times New Roman" w:cs="Times New Roman"/>
-        </w:rPr>
-        <w:t>OpenMP</w:t>
-      </w:r>
-      <w:proofErr w:type="spellEnd"/>
-      <w:r>
-        <w:rPr>
-          <w:rFonts w:ascii="Times New Roman" w:hAnsi="Times New Roman" w:cs="Times New Roman"/>
-        </w:rPr>
-        <w:t xml:space="preserve"> using the same line of code as above. This made it so our parallel models were very comparable to each other.</w:t>
+        <w:t>we wrote the loop in a column-major way, so all the blocks in the first column of blocks are computed, then the next column and so on. This made it very easy to parallelize the process with OpenMP using the same line of code as above. This made it so our parallel models were very comparable to each other.</w:t>
       </w:r>
     </w:p>
     <w:p>
@@ -2312,15 +2042,40 @@
       <w:r>
         <w:rPr>
           <w:rFonts w:ascii="Times New Roman" w:hAnsi="Times New Roman" w:cs="Times New Roman"/>
-          <w:highlight w:val="yellow"/>
-        </w:rPr>
-        <w:t>I will put in the theoretical peak perf figures here</w:t>
-      </w:r>
-      <w:r>
-        <w:rPr>
-          <w:rFonts w:ascii="Times New Roman" w:hAnsi="Times New Roman" w:cs="Times New Roman"/>
-        </w:rPr>
-        <w:t>. However, processing every single pixel involves 9 memory fetches. For large sized images, cache misses would be unavoidable and memory bandwidth becomes a bottleneck</w:t>
+        </w:rPr>
+        <w:t>For an estimate of the theoretical peak performance, we know that the number of floating point operations for processing one pixel is 9 multiplications and 8 additions, which amounts to 17 FLOPS</w:t>
+      </w:r>
+      <w:r>
+        <w:rPr>
+          <w:rFonts w:ascii="Times New Roman" w:hAnsi="Times New Roman" w:cs="Times New Roman"/>
+        </w:rPr>
+        <w:t>.</w:t>
+      </w:r>
+      <w:r>
+        <w:rPr>
+          <w:rFonts w:ascii="Times New Roman" w:hAnsi="Times New Roman" w:cs="Times New Roman"/>
+        </w:rPr>
+        <w:t xml:space="preserve"> Thus for a given image, the total computations required are (17 x Width x Height) FLOPS. Dividing this by the product of the Xeon</w:t>
+      </w:r>
+      <w:r>
+        <w:rPr>
+          <w:rFonts w:ascii="Times New Roman" w:hAnsi="Times New Roman" w:cs="Times New Roman"/>
+        </w:rPr>
+        <w:t xml:space="preserve"> Phi</w:t>
+      </w:r>
+      <w:bookmarkStart w:id="0" w:name="_GoBack"/>
+      <w:bookmarkEnd w:id="0"/>
+      <w:r>
+        <w:rPr>
+          <w:rFonts w:ascii="Times New Roman" w:hAnsi="Times New Roman" w:cs="Times New Roman"/>
+        </w:rPr>
+        <w:t xml:space="preserve"> 5110P FLOP rate and the number of processors used, we estimate the theoretical peak.</w:t>
+      </w:r>
+      <w:r>
+        <w:rPr>
+          <w:rFonts w:ascii="Times New Roman" w:hAnsi="Times New Roman" w:cs="Times New Roman"/>
+        </w:rPr>
+        <w:t xml:space="preserve"> However, processing every single pixel involves 9 memory fetches. For large sized images, cache misses would be unavoidable and memory bandwidth becomes a bottleneck</w:t>
       </w:r>
       <w:r>
         <w:rPr>
@@ -2406,6 +2161,7 @@
           <w:rFonts w:ascii="Times New Roman" w:hAnsi="Times New Roman" w:cs="Times New Roman"/>
           <w:b/>
         </w:rPr>
+        <w:lastRenderedPageBreak/>
         <w:t>SERIAL PERFORMANCE</w:t>
       </w:r>
     </w:p>
@@ -2421,8 +2177,8 @@
         <w:rPr>
           <w:rFonts w:ascii="Times New Roman" w:hAnsi="Times New Roman" w:cs="Times New Roman"/>
           <w:noProof/>
-        </w:rPr>
-        <w:lastRenderedPageBreak/>
+          <w:lang w:val="en-IN" w:eastAsia="en-IN"/>
+        </w:rPr>
         <w:drawing>
           <wp:inline distT="0" distB="0" distL="0" distR="0" wp14:anchorId="036F0C6C" wp14:editId="563C4501">
             <wp:extent cx="2834640" cy="2837815"/>
@@ -2436,183 +2192,6 @@
                 <pic:pic xmlns:pic="http://schemas.openxmlformats.org/drawingml/2006/picture">
                   <pic:nvPicPr>
                     <pic:cNvPr id="4" name="serial.png"/>
-                    <pic:cNvPicPr/>
-                  </pic:nvPicPr>
-                  <pic:blipFill>
-                    <a:blip r:embed="rId11" cstate="print">
-                      <a:extLst>
-                        <a:ext uri="{28A0092B-C50C-407E-A947-70E740481C1C}">
-                          <a14:useLocalDpi xmlns:a14="http://schemas.microsoft.com/office/drawing/2010/main" val="0"/>
-                        </a:ext>
-                      </a:extLst>
-                    </a:blip>
-                    <a:stretch>
-                      <a:fillRect/>
-                    </a:stretch>
-                  </pic:blipFill>
-                  <pic:spPr>
-                    <a:xfrm>
-                      <a:off x="0" y="0"/>
-                      <a:ext cx="2834640" cy="2837815"/>
-                    </a:xfrm>
-                    <a:prstGeom prst="rect">
-                      <a:avLst/>
-                    </a:prstGeom>
-                  </pic:spPr>
-                </pic:pic>
-              </a:graphicData>
-            </a:graphic>
-          </wp:inline>
-        </w:drawing>
-      </w:r>
-    </w:p>
-    <w:p>
-      <w:pPr>
-        <w:spacing w:line="360" w:lineRule="auto"/>
-        <w:jc w:val="center"/>
-        <w:rPr>
-          <w:rFonts w:ascii="Times New Roman" w:hAnsi="Times New Roman" w:cs="Times New Roman"/>
-          <w:sz w:val="22"/>
-        </w:rPr>
-      </w:pPr>
-      <w:r>
-        <w:rPr>
-          <w:rFonts w:ascii="Times New Roman" w:hAnsi="Times New Roman" w:cs="Times New Roman"/>
-          <w:sz w:val="22"/>
-        </w:rPr>
-        <w:t>Fig 6</w:t>
-      </w:r>
-      <w:r>
-        <w:rPr>
-          <w:rFonts w:ascii="Times New Roman" w:hAnsi="Times New Roman" w:cs="Times New Roman"/>
-          <w:sz w:val="22"/>
-        </w:rPr>
-        <w:t>. RGB Serial Graph</w:t>
-      </w:r>
-    </w:p>
-    <w:p>
-      <w:pPr>
-        <w:spacing w:line="360" w:lineRule="auto"/>
-        <w:jc w:val="both"/>
-        <w:rPr>
-          <w:rFonts w:ascii="Times New Roman" w:hAnsi="Times New Roman" w:cs="Times New Roman"/>
-        </w:rPr>
-      </w:pPr>
-      <w:r>
-        <w:rPr>
-          <w:rFonts w:ascii="Times New Roman" w:hAnsi="Times New Roman" w:cs="Times New Roman"/>
-        </w:rPr>
-        <w:t xml:space="preserve">Our first experiment involved testing the time per filter, measured in microseconds, of the six memory layouts across eight different image sizes. This is a weak scaling experiment since we are varying the amount of work needed to be done and measuring the time. We sought to compare not only the performance of the different memory layouts as size increased but also the performance of RGB versus grayscale images. </w:t>
-      </w:r>
-      <w:r>
-        <w:rPr>
-          <w:rFonts w:ascii="Times New Roman" w:hAnsi="Times New Roman" w:cs="Times New Roman"/>
-        </w:rPr>
-        <w:t>Figure 6</w:t>
-      </w:r>
-      <w:r>
-        <w:rPr>
-          <w:rFonts w:ascii="Times New Roman" w:hAnsi="Times New Roman" w:cs="Times New Roman"/>
-        </w:rPr>
-        <w:t xml:space="preserve"> details the results of</w:t>
-      </w:r>
-      <w:r>
-        <w:rPr>
-          <w:rFonts w:ascii="Times New Roman" w:hAnsi="Times New Roman" w:cs="Times New Roman"/>
-        </w:rPr>
-        <w:t xml:space="preserve"> RGB images, and Figure 7</w:t>
-      </w:r>
-      <w:r>
-        <w:rPr>
-          <w:rFonts w:ascii="Times New Roman" w:hAnsi="Times New Roman" w:cs="Times New Roman"/>
-        </w:rPr>
-        <w:t xml:space="preserve"> shows the results of grayscale images. As you can see, the vertical axis is measured in microseconds (a ten-thousandth of a second) and scaled logarithmically by a power of 2.</w:t>
-      </w:r>
-      <w:r>
-        <w:rPr>
-          <w:rFonts w:ascii="Times New Roman" w:hAnsi="Times New Roman" w:cs="Times New Roman"/>
-        </w:rPr>
-        <w:t xml:space="preserve"> The time to apply a filter increases exponentially as image width/height increases, which is not very surprising. The exponential increase is actually a linear </w:t>
-      </w:r>
-      <w:r>
-        <w:rPr>
-          <w:rFonts w:ascii="Times New Roman" w:hAnsi="Times New Roman" w:cs="Times New Roman"/>
-        </w:rPr>
-        <w:lastRenderedPageBreak/>
-        <w:t xml:space="preserve">increase based on the number of total pixels in the image. For example, a 2048x2048 image has only a quarter of the pixels in a 4096x4096 image, and the time per filter in the 2048x2048 image (1300-1500microsec) is just about a quarter of the time per filter in the 4096x4096 image (5300-6300microsec). </w:t>
-      </w:r>
-    </w:p>
-    <w:p>
-      <w:pPr>
-        <w:spacing w:line="360" w:lineRule="auto"/>
-        <w:jc w:val="both"/>
-        <w:rPr>
-          <w:rFonts w:ascii="Times New Roman" w:hAnsi="Times New Roman" w:cs="Times New Roman"/>
-        </w:rPr>
-      </w:pPr>
-      <w:r>
-        <w:rPr>
-          <w:rFonts w:ascii="Times New Roman" w:hAnsi="Times New Roman" w:cs="Times New Roman"/>
-        </w:rPr>
-        <w:tab/>
-        <w:t xml:space="preserve">Another aspect of this graph is that the </w:t>
-      </w:r>
-      <w:proofErr w:type="spellStart"/>
-      <w:r>
-        <w:rPr>
-          <w:rFonts w:ascii="Times New Roman" w:hAnsi="Times New Roman" w:cs="Times New Roman"/>
-        </w:rPr>
-        <w:t>strided</w:t>
-      </w:r>
-      <w:proofErr w:type="spellEnd"/>
-      <w:r>
-        <w:rPr>
-          <w:rFonts w:ascii="Times New Roman" w:hAnsi="Times New Roman" w:cs="Times New Roman"/>
-        </w:rPr>
-        <w:t xml:space="preserve"> row-major layout performs better than expected. For most of the image sizes, it is either </w:t>
-      </w:r>
-      <w:r>
-        <w:rPr>
-          <w:rFonts w:ascii="Times New Roman" w:hAnsi="Times New Roman" w:cs="Times New Roman"/>
-        </w:rPr>
-        <w:t>equivalent to or faster than the other memory layouts. For smaller image sizes, the block linear and Z-Morton layouts perform very well, but they begin to perform worse as image size increases. The ghost cell layout seems to have the opposite effect, starting out slower and speeding up as image size increases.</w:t>
-      </w:r>
-    </w:p>
-    <w:p>
-      <w:pPr>
-        <w:spacing w:line="360" w:lineRule="auto"/>
-        <w:jc w:val="both"/>
-        <w:rPr>
-          <w:rFonts w:ascii="Times New Roman" w:hAnsi="Times New Roman" w:cs="Times New Roman"/>
-        </w:rPr>
-      </w:pPr>
-    </w:p>
-    <w:p>
-      <w:pPr>
-        <w:spacing w:line="276" w:lineRule="auto"/>
-        <w:jc w:val="both"/>
-        <w:rPr>
-          <w:rFonts w:ascii="Times New Roman" w:hAnsi="Times New Roman" w:cs="Times New Roman"/>
-        </w:rPr>
-      </w:pPr>
-      <w:r>
-        <w:rPr>
-          <w:rFonts w:ascii="Times New Roman" w:hAnsi="Times New Roman" w:cs="Times New Roman"/>
-          <w:noProof/>
-        </w:rPr>
-        <w:drawing>
-          <wp:inline distT="0" distB="0" distL="0" distR="0" wp14:anchorId="54D92110" wp14:editId="3EA35869">
-            <wp:extent cx="2834640" cy="2837815"/>
-            <wp:effectExtent l="0" t="0" r="10160" b="6985"/>
-            <wp:docPr id="5" name="Picture 5"/>
-            <wp:cNvGraphicFramePr>
-              <a:graphicFrameLocks xmlns:a="http://schemas.openxmlformats.org/drawingml/2006/main" noChangeAspect="1"/>
-            </wp:cNvGraphicFramePr>
-            <a:graphic xmlns:a="http://schemas.openxmlformats.org/drawingml/2006/main">
-              <a:graphicData uri="http://schemas.openxmlformats.org/drawingml/2006/picture">
-                <pic:pic xmlns:pic="http://schemas.openxmlformats.org/drawingml/2006/picture">
-                  <pic:nvPicPr>
-                    <pic:cNvPr id="5" name="grayscale.png"/>
                     <pic:cNvPicPr/>
                   </pic:nvPicPr>
                   <pic:blipFill>
@@ -2657,6 +2236,171 @@
           <w:rFonts w:ascii="Times New Roman" w:hAnsi="Times New Roman" w:cs="Times New Roman"/>
           <w:sz w:val="22"/>
         </w:rPr>
+        <w:t>Fig 6</w:t>
+      </w:r>
+      <w:r>
+        <w:rPr>
+          <w:rFonts w:ascii="Times New Roman" w:hAnsi="Times New Roman" w:cs="Times New Roman"/>
+          <w:sz w:val="22"/>
+        </w:rPr>
+        <w:t>. RGB Serial Graph</w:t>
+      </w:r>
+    </w:p>
+    <w:p>
+      <w:pPr>
+        <w:spacing w:line="360" w:lineRule="auto"/>
+        <w:jc w:val="both"/>
+        <w:rPr>
+          <w:rFonts w:ascii="Times New Roman" w:hAnsi="Times New Roman" w:cs="Times New Roman"/>
+        </w:rPr>
+      </w:pPr>
+      <w:r>
+        <w:rPr>
+          <w:rFonts w:ascii="Times New Roman" w:hAnsi="Times New Roman" w:cs="Times New Roman"/>
+        </w:rPr>
+        <w:t xml:space="preserve">Our first experiment involved testing the time per filter, measured in microseconds, of the six memory layouts across eight different image sizes. This is a weak scaling experiment since we are varying the amount of work needed to be done and measuring the time. We sought to compare not only the performance of the different memory layouts as size increased but also the performance of RGB versus grayscale images. </w:t>
+      </w:r>
+      <w:r>
+        <w:rPr>
+          <w:rFonts w:ascii="Times New Roman" w:hAnsi="Times New Roman" w:cs="Times New Roman"/>
+        </w:rPr>
+        <w:t>Figure 6</w:t>
+      </w:r>
+      <w:r>
+        <w:rPr>
+          <w:rFonts w:ascii="Times New Roman" w:hAnsi="Times New Roman" w:cs="Times New Roman"/>
+        </w:rPr>
+        <w:t xml:space="preserve"> details the results of</w:t>
+      </w:r>
+      <w:r>
+        <w:rPr>
+          <w:rFonts w:ascii="Times New Roman" w:hAnsi="Times New Roman" w:cs="Times New Roman"/>
+        </w:rPr>
+        <w:t xml:space="preserve"> RGB images, and Figure 7</w:t>
+      </w:r>
+      <w:r>
+        <w:rPr>
+          <w:rFonts w:ascii="Times New Roman" w:hAnsi="Times New Roman" w:cs="Times New Roman"/>
+        </w:rPr>
+        <w:t xml:space="preserve"> shows the results of grayscale images. As you can see, the vertical axis is measured in microseconds (a ten-thousandth of a second) and scaled logarithmically by a power of 2.</w:t>
+      </w:r>
+      <w:r>
+        <w:rPr>
+          <w:rFonts w:ascii="Times New Roman" w:hAnsi="Times New Roman" w:cs="Times New Roman"/>
+        </w:rPr>
+        <w:t xml:space="preserve"> The time to apply a filter increases exponentially as image width/height increases, which is not very surprising. The </w:t>
+      </w:r>
+      <w:r>
+        <w:rPr>
+          <w:rFonts w:ascii="Times New Roman" w:hAnsi="Times New Roman" w:cs="Times New Roman"/>
+        </w:rPr>
+        <w:lastRenderedPageBreak/>
+        <w:t xml:space="preserve">exponential increase is actually a linear increase based on the number of total pixels in the image. For example, a 2048x2048 image has only a quarter of the pixels in a 4096x4096 image, and the time per filter in the 2048x2048 image (1300-1500microsec) is just about a quarter of the time per filter in the 4096x4096 image (5300-6300microsec). </w:t>
+      </w:r>
+    </w:p>
+    <w:p>
+      <w:pPr>
+        <w:spacing w:line="360" w:lineRule="auto"/>
+        <w:jc w:val="both"/>
+        <w:rPr>
+          <w:rFonts w:ascii="Times New Roman" w:hAnsi="Times New Roman" w:cs="Times New Roman"/>
+        </w:rPr>
+      </w:pPr>
+      <w:r>
+        <w:rPr>
+          <w:rFonts w:ascii="Times New Roman" w:hAnsi="Times New Roman" w:cs="Times New Roman"/>
+        </w:rPr>
+        <w:tab/>
+        <w:t xml:space="preserve">Another aspect of this graph is that the strided row-major layout performs better than expected. For most of the image sizes, it is either </w:t>
+      </w:r>
+      <w:r>
+        <w:rPr>
+          <w:rFonts w:ascii="Times New Roman" w:hAnsi="Times New Roman" w:cs="Times New Roman"/>
+        </w:rPr>
+        <w:t>equivalent to or faster than the other memory layouts. For smaller image sizes, the block linear and Z-Morton layouts perform very well, but they begin to perform worse as image size increases. The ghost cell layout seems to have the opposite effect, starting out slower and speeding up as image size increases.</w:t>
+      </w:r>
+    </w:p>
+    <w:p>
+      <w:pPr>
+        <w:spacing w:line="360" w:lineRule="auto"/>
+        <w:jc w:val="both"/>
+        <w:rPr>
+          <w:rFonts w:ascii="Times New Roman" w:hAnsi="Times New Roman" w:cs="Times New Roman"/>
+        </w:rPr>
+      </w:pPr>
+    </w:p>
+    <w:p>
+      <w:pPr>
+        <w:spacing w:line="276" w:lineRule="auto"/>
+        <w:jc w:val="both"/>
+        <w:rPr>
+          <w:rFonts w:ascii="Times New Roman" w:hAnsi="Times New Roman" w:cs="Times New Roman"/>
+        </w:rPr>
+      </w:pPr>
+      <w:r>
+        <w:rPr>
+          <w:rFonts w:ascii="Times New Roman" w:hAnsi="Times New Roman" w:cs="Times New Roman"/>
+          <w:noProof/>
+          <w:lang w:val="en-IN" w:eastAsia="en-IN"/>
+        </w:rPr>
+        <w:drawing>
+          <wp:inline distT="0" distB="0" distL="0" distR="0" wp14:anchorId="54D92110" wp14:editId="3EA35869">
+            <wp:extent cx="2834640" cy="2837815"/>
+            <wp:effectExtent l="0" t="0" r="10160" b="6985"/>
+            <wp:docPr id="5" name="Picture 5"/>
+            <wp:cNvGraphicFramePr>
+              <a:graphicFrameLocks xmlns:a="http://schemas.openxmlformats.org/drawingml/2006/main" noChangeAspect="1"/>
+            </wp:cNvGraphicFramePr>
+            <a:graphic xmlns:a="http://schemas.openxmlformats.org/drawingml/2006/main">
+              <a:graphicData uri="http://schemas.openxmlformats.org/drawingml/2006/picture">
+                <pic:pic xmlns:pic="http://schemas.openxmlformats.org/drawingml/2006/picture">
+                  <pic:nvPicPr>
+                    <pic:cNvPr id="5" name="grayscale.png"/>
+                    <pic:cNvPicPr/>
+                  </pic:nvPicPr>
+                  <pic:blipFill>
+                    <a:blip r:embed="rId13" cstate="print">
+                      <a:extLst>
+                        <a:ext uri="{28A0092B-C50C-407E-A947-70E740481C1C}">
+                          <a14:useLocalDpi xmlns:a14="http://schemas.microsoft.com/office/drawing/2010/main" val="0"/>
+                        </a:ext>
+                      </a:extLst>
+                    </a:blip>
+                    <a:stretch>
+                      <a:fillRect/>
+                    </a:stretch>
+                  </pic:blipFill>
+                  <pic:spPr>
+                    <a:xfrm>
+                      <a:off x="0" y="0"/>
+                      <a:ext cx="2834640" cy="2837815"/>
+                    </a:xfrm>
+                    <a:prstGeom prst="rect">
+                      <a:avLst/>
+                    </a:prstGeom>
+                  </pic:spPr>
+                </pic:pic>
+              </a:graphicData>
+            </a:graphic>
+          </wp:inline>
+        </w:drawing>
+      </w:r>
+    </w:p>
+    <w:p>
+      <w:pPr>
+        <w:spacing w:line="360" w:lineRule="auto"/>
+        <w:jc w:val="center"/>
+        <w:rPr>
+          <w:rFonts w:ascii="Times New Roman" w:hAnsi="Times New Roman" w:cs="Times New Roman"/>
+          <w:sz w:val="22"/>
+        </w:rPr>
+      </w:pPr>
+      <w:r>
+        <w:rPr>
+          <w:rFonts w:ascii="Times New Roman" w:hAnsi="Times New Roman" w:cs="Times New Roman"/>
+          <w:sz w:val="22"/>
+        </w:rPr>
+        <w:lastRenderedPageBreak/>
         <w:t>Fig 7</w:t>
       </w:r>
       <w:r>
@@ -2679,7 +2423,6 @@
         <w:rPr>
           <w:rFonts w:ascii="Times New Roman" w:hAnsi="Times New Roman" w:cs="Times New Roman"/>
         </w:rPr>
-        <w:lastRenderedPageBreak/>
         <w:t xml:space="preserve">Perhaps the more surprising takeaway from this experiment is the time per filter of the grayscale versus RGB images. Since the RGB images have three times more values per pixel than their grayscale counterparts, one could possibly expect to have around a three times speedup when applying filters to the grayscale images. However, this is not the case. There is some speedup in the grayscale graph, but the filters are applied less than twice as fast as in the RGB case.  </w:t>
       </w:r>
     </w:p>
@@ -2779,6 +2522,7 @@
         <w:rPr>
           <w:rFonts w:ascii="Times New Roman" w:hAnsi="Times New Roman" w:cs="Times New Roman"/>
           <w:noProof/>
+          <w:lang w:val="en-IN" w:eastAsia="en-IN"/>
         </w:rPr>
         <w:lastRenderedPageBreak/>
         <w:drawing>
@@ -2797,7 +2541,7 @@
                     <pic:cNvPicPr/>
                   </pic:nvPicPr>
                   <pic:blipFill>
-                    <a:blip r:embed="rId13" cstate="print">
+                    <a:blip r:embed="rId14" cstate="print">
                       <a:extLst>
                         <a:ext uri="{28A0092B-C50C-407E-A947-70E740481C1C}">
                           <a14:useLocalDpi xmlns:a14="http://schemas.microsoft.com/office/drawing/2010/main" val="0"/>
@@ -2870,6 +2614,7 @@
         <w:rPr>
           <w:rFonts w:ascii="Times New Roman" w:hAnsi="Times New Roman" w:cs="Times New Roman"/>
           <w:noProof/>
+          <w:lang w:val="en-IN" w:eastAsia="en-IN"/>
         </w:rPr>
         <w:drawing>
           <wp:inline distT="0" distB="0" distL="0" distR="0" wp14:anchorId="3EAD3040" wp14:editId="64B8EEE9">
@@ -2887,7 +2632,7 @@
                     <pic:cNvPicPr/>
                   </pic:nvPicPr>
                   <pic:blipFill>
-                    <a:blip r:embed="rId14" cstate="print">
+                    <a:blip r:embed="rId15" cstate="print">
                       <a:extLst>
                         <a:ext uri="{28A0092B-C50C-407E-A947-70E740481C1C}">
                           <a14:useLocalDpi xmlns:a14="http://schemas.microsoft.com/office/drawing/2010/main" val="0"/>
@@ -3020,6 +2765,7 @@
         <w:rPr>
           <w:rFonts w:ascii="Times New Roman" w:hAnsi="Times New Roman" w:cs="Times New Roman"/>
           <w:noProof/>
+          <w:lang w:val="en-IN" w:eastAsia="en-IN"/>
         </w:rPr>
         <w:drawing>
           <wp:inline distT="0" distB="0" distL="0" distR="0" wp14:anchorId="63AFE83B" wp14:editId="471D97CB">
@@ -3037,7 +2783,7 @@
                     <pic:cNvPicPr/>
                   </pic:nvPicPr>
                   <pic:blipFill>
-                    <a:blip r:embed="rId15" cstate="print">
+                    <a:blip r:embed="rId16" cstate="print">
                       <a:extLst>
                         <a:ext uri="{28A0092B-C50C-407E-A947-70E740481C1C}">
                           <a14:useLocalDpi xmlns:a14="http://schemas.microsoft.com/office/drawing/2010/main" val="0"/>
@@ -3200,21 +2946,7 @@
           <w:rFonts w:ascii="Times New Roman" w:hAnsi="Times New Roman" w:cs="Times New Roman"/>
         </w:rPr>
         <w:tab/>
-        <w:t xml:space="preserve">However, the memory layout adjustments that we made did not improve performance as much as we had hoped. While there was a speedup from the layouts in some cases, and our overall fastest model was the ghost cell layout with 20 threads, the ghost cell layout was actually slower in some serial cases (and the other layouts were slower in some serial and parallel cases!). It is clear that the ghost cell layout benefits the most from parallelization and larger image sizes. We expected the special layouts to improve for larger image sizes because the </w:t>
-      </w:r>
-      <w:proofErr w:type="spellStart"/>
-      <w:r>
-        <w:rPr>
-          <w:rFonts w:ascii="Times New Roman" w:hAnsi="Times New Roman" w:cs="Times New Roman"/>
-        </w:rPr>
-        <w:t>strided</w:t>
-      </w:r>
-      <w:proofErr w:type="spellEnd"/>
-      <w:r>
-        <w:rPr>
-          <w:rFonts w:ascii="Times New Roman" w:hAnsi="Times New Roman" w:cs="Times New Roman"/>
-        </w:rPr>
-        <w:t xml:space="preserve"> row-major layout should only worsen as rows get longer.</w:t>
+        <w:t>However, the memory layout adjustments that we made did not improve performance as much as we had hoped. While there was a speedup from the layouts in some cases, and our overall fastest model was the ghost cell layout with 20 threads, the ghost cell layout was actually slower in some serial cases (and the other layouts were slower in some serial and parallel cases!). It is clear that the ghost cell layout benefits the most from parallelization and larger image sizes. We expected the special layouts to improve for larger image sizes because the strided row-major layout should only worsen as rows get longer.</w:t>
       </w:r>
       <w:r>
         <w:rPr>
@@ -3289,49 +3021,7 @@
           <w:rFonts w:ascii="Times New Roman" w:hAnsi="Times New Roman" w:cs="Times New Roman"/>
         </w:rPr>
         <w:tab/>
-        <w:t xml:space="preserve">The performance of grayscale versus RGB images is also interesting but not all that surprising. While there are three channels per pixel, storing a pixel’s data in memory as </w:t>
-      </w:r>
-      <w:proofErr w:type="spellStart"/>
-      <w:r>
-        <w:rPr>
-          <w:rFonts w:ascii="Times New Roman" w:hAnsi="Times New Roman" w:cs="Times New Roman"/>
-        </w:rPr>
-        <w:t>R_value</w:t>
-      </w:r>
-      <w:proofErr w:type="spellEnd"/>
-      <w:r>
-        <w:rPr>
-          <w:rFonts w:ascii="Times New Roman" w:hAnsi="Times New Roman" w:cs="Times New Roman"/>
-        </w:rPr>
-        <w:t xml:space="preserve">, </w:t>
-      </w:r>
-      <w:proofErr w:type="spellStart"/>
-      <w:r>
-        <w:rPr>
-          <w:rFonts w:ascii="Times New Roman" w:hAnsi="Times New Roman" w:cs="Times New Roman"/>
-        </w:rPr>
-        <w:t>G_value</w:t>
-      </w:r>
-      <w:proofErr w:type="spellEnd"/>
-      <w:r>
-        <w:rPr>
-          <w:rFonts w:ascii="Times New Roman" w:hAnsi="Times New Roman" w:cs="Times New Roman"/>
-        </w:rPr>
-        <w:t xml:space="preserve">, </w:t>
-      </w:r>
-      <w:proofErr w:type="spellStart"/>
-      <w:r>
-        <w:rPr>
-          <w:rFonts w:ascii="Times New Roman" w:hAnsi="Times New Roman" w:cs="Times New Roman"/>
-        </w:rPr>
-        <w:t>B_value</w:t>
-      </w:r>
-      <w:proofErr w:type="spellEnd"/>
-      <w:r>
-        <w:rPr>
-          <w:rFonts w:ascii="Times New Roman" w:hAnsi="Times New Roman" w:cs="Times New Roman"/>
-        </w:rPr>
-        <w:t xml:space="preserve"> means that doing computations on all three channels is fairly simple. Thus, it does not require three times as much time to compute.</w:t>
+        <w:t>The performance of grayscale versus RGB images is also interesting but not all that surprising. While there are three channels per pixel, storing a pixel’s data in memory as R_value, G_value, B_value means that doing computations on all three channels is fairly simple. Thus, it does not require three times as much time to compute.</w:t>
       </w:r>
     </w:p>
     <w:p>
@@ -3478,35 +3168,7 @@
         <w:rPr>
           <w:rFonts w:ascii="Times New Roman" w:hAnsi="Times New Roman" w:cs="Times New Roman"/>
         </w:rPr>
-        <w:t xml:space="preserve">Performance Evaluations for Parallel Image Filter on Multi-Core Computer using Java Threads – </w:t>
-      </w:r>
-      <w:proofErr w:type="spellStart"/>
-      <w:r>
-        <w:rPr>
-          <w:rFonts w:ascii="Times New Roman" w:hAnsi="Times New Roman" w:cs="Times New Roman"/>
-        </w:rPr>
-        <w:t>Devrim</w:t>
-      </w:r>
-      <w:proofErr w:type="spellEnd"/>
-      <w:r>
-        <w:rPr>
-          <w:rFonts w:ascii="Times New Roman" w:hAnsi="Times New Roman" w:cs="Times New Roman"/>
-        </w:rPr>
-        <w:t xml:space="preserve"> </w:t>
-      </w:r>
-      <w:proofErr w:type="spellStart"/>
-      <w:r>
-        <w:rPr>
-          <w:rFonts w:ascii="Times New Roman" w:hAnsi="Times New Roman" w:cs="Times New Roman"/>
-        </w:rPr>
-        <w:t>Akgün</w:t>
-      </w:r>
-      <w:proofErr w:type="spellEnd"/>
-      <w:r>
-        <w:rPr>
-          <w:rFonts w:ascii="Times New Roman" w:hAnsi="Times New Roman" w:cs="Times New Roman"/>
-        </w:rPr>
-        <w:t xml:space="preserve"> (July 2013)</w:t>
+        <w:t>Performance Evaluations for Parallel Image Filter on Multi-Core Computer using Java Threads – Devrim Akgün (July 2013)</w:t>
       </w:r>
     </w:p>
     <w:p>
@@ -3545,7 +3207,7 @@
 </file>
 
 <file path=word/endnotes.xml><?xml version="1.0" encoding="utf-8"?>
-<w:endnotes xmlns:wpc="http://schemas.microsoft.com/office/word/2010/wordprocessingCanvas" xmlns:mo="http://schemas.microsoft.com/office/mac/office/2008/main" xmlns:mc="http://schemas.openxmlformats.org/markup-compatibility/2006" xmlns:mv="urn:schemas-microsoft-com:mac:vml" xmlns:o="urn:schemas-microsoft-com:office:office" xmlns:r="http://schemas.openxmlformats.org/officeDocument/2006/relationships" xmlns:m="http://schemas.openxmlformats.org/officeDocument/2006/math" xmlns:v="urn:schemas-microsoft-com:vml" xmlns:wp14="http://schemas.microsoft.com/office/word/2010/wordprocessingDrawing" xmlns:wp="http://schemas.openxmlformats.org/drawingml/2006/wordprocessingDrawing" xmlns:w10="urn:schemas-microsoft-com:office:word" xmlns:w="http://schemas.openxmlformats.org/wordprocessingml/2006/main" xmlns:w14="http://schemas.microsoft.com/office/word/2010/wordml" xmlns:w15="http://schemas.microsoft.com/office/word/2012/wordml" xmlns:wpg="http://schemas.microsoft.com/office/word/2010/wordprocessingGroup" xmlns:wpi="http://schemas.microsoft.com/office/word/2010/wordprocessingInk" xmlns:wne="http://schemas.microsoft.com/office/word/2006/wordml" xmlns:wps="http://schemas.microsoft.com/office/word/2010/wordprocessingShape" mc:Ignorable="w14 w15 wp14">
+<w:endnotes xmlns:wpc="http://schemas.microsoft.com/office/word/2010/wordprocessingCanvas" xmlns:mc="http://schemas.openxmlformats.org/markup-compatibility/2006" xmlns:o="urn:schemas-microsoft-com:office:office" xmlns:r="http://schemas.openxmlformats.org/officeDocument/2006/relationships" xmlns:m="http://schemas.openxmlformats.org/officeDocument/2006/math" xmlns:v="urn:schemas-microsoft-com:vml" xmlns:wp14="http://schemas.microsoft.com/office/word/2010/wordprocessingDrawing" xmlns:wp="http://schemas.openxmlformats.org/drawingml/2006/wordprocessingDrawing" xmlns:w10="urn:schemas-microsoft-com:office:word" xmlns:w="http://schemas.openxmlformats.org/wordprocessingml/2006/main" xmlns:w14="http://schemas.microsoft.com/office/word/2010/wordml" xmlns:wpg="http://schemas.microsoft.com/office/word/2010/wordprocessingGroup" xmlns:wpi="http://schemas.microsoft.com/office/word/2010/wordprocessingInk" xmlns:wne="http://schemas.microsoft.com/office/word/2006/wordml" xmlns:wps="http://schemas.microsoft.com/office/word/2010/wordprocessingShape" mc:Ignorable="w14 wp14">
   <w:endnote w:type="separator" w:id="-1">
     <w:p>
       <w:r>
@@ -3564,7 +3226,7 @@
 </file>
 
 <file path=word/footnotes.xml><?xml version="1.0" encoding="utf-8"?>
-<w:footnotes xmlns:wpc="http://schemas.microsoft.com/office/word/2010/wordprocessingCanvas" xmlns:mo="http://schemas.microsoft.com/office/mac/office/2008/main" xmlns:mc="http://schemas.openxmlformats.org/markup-compatibility/2006" xmlns:mv="urn:schemas-microsoft-com:mac:vml" xmlns:o="urn:schemas-microsoft-com:office:office" xmlns:r="http://schemas.openxmlformats.org/officeDocument/2006/relationships" xmlns:m="http://schemas.openxmlformats.org/officeDocument/2006/math" xmlns:v="urn:schemas-microsoft-com:vml" xmlns:wp14="http://schemas.microsoft.com/office/word/2010/wordprocessingDrawing" xmlns:wp="http://schemas.openxmlformats.org/drawingml/2006/wordprocessingDrawing" xmlns:w10="urn:schemas-microsoft-com:office:word" xmlns:w="http://schemas.openxmlformats.org/wordprocessingml/2006/main" xmlns:w14="http://schemas.microsoft.com/office/word/2010/wordml" xmlns:w15="http://schemas.microsoft.com/office/word/2012/wordml" xmlns:wpg="http://schemas.microsoft.com/office/word/2010/wordprocessingGroup" xmlns:wpi="http://schemas.microsoft.com/office/word/2010/wordprocessingInk" xmlns:wne="http://schemas.microsoft.com/office/word/2006/wordml" xmlns:wps="http://schemas.microsoft.com/office/word/2010/wordprocessingShape" mc:Ignorable="w14 w15 wp14">
+<w:footnotes xmlns:wpc="http://schemas.microsoft.com/office/word/2010/wordprocessingCanvas" xmlns:mc="http://schemas.openxmlformats.org/markup-compatibility/2006" xmlns:o="urn:schemas-microsoft-com:office:office" xmlns:r="http://schemas.openxmlformats.org/officeDocument/2006/relationships" xmlns:m="http://schemas.openxmlformats.org/officeDocument/2006/math" xmlns:v="urn:schemas-microsoft-com:vml" xmlns:wp14="http://schemas.microsoft.com/office/word/2010/wordprocessingDrawing" xmlns:wp="http://schemas.openxmlformats.org/drawingml/2006/wordprocessingDrawing" xmlns:w10="urn:schemas-microsoft-com:office:word" xmlns:w="http://schemas.openxmlformats.org/wordprocessingml/2006/main" xmlns:w14="http://schemas.microsoft.com/office/word/2010/wordml" xmlns:wpg="http://schemas.microsoft.com/office/word/2010/wordprocessingGroup" xmlns:wpi="http://schemas.microsoft.com/office/word/2010/wordprocessingInk" xmlns:wne="http://schemas.microsoft.com/office/word/2006/wordml" xmlns:wps="http://schemas.microsoft.com/office/word/2010/wordprocessingShape" mc:Ignorable="w14 wp14">
   <w:footnote w:type="separator" w:id="-1">
     <w:p>
       <w:r>
@@ -3583,7 +3245,7 @@
 </file>
 
 <file path=word/numbering.xml><?xml version="1.0" encoding="utf-8"?>
-<w:numbering xmlns:wpc="http://schemas.microsoft.com/office/word/2010/wordprocessingCanvas" xmlns:mo="http://schemas.microsoft.com/office/mac/office/2008/main" xmlns:mc="http://schemas.openxmlformats.org/markup-compatibility/2006" xmlns:mv="urn:schemas-microsoft-com:mac:vml" xmlns:o="urn:schemas-microsoft-com:office:office" xmlns:r="http://schemas.openxmlformats.org/officeDocument/2006/relationships" xmlns:m="http://schemas.openxmlformats.org/officeDocument/2006/math" xmlns:v="urn:schemas-microsoft-com:vml" xmlns:wp14="http://schemas.microsoft.com/office/word/2010/wordprocessingDrawing" xmlns:wp="http://schemas.openxmlformats.org/drawingml/2006/wordprocessingDrawing" xmlns:w10="urn:schemas-microsoft-com:office:word" xmlns:w="http://schemas.openxmlformats.org/wordprocessingml/2006/main" xmlns:w14="http://schemas.microsoft.com/office/word/2010/wordml" xmlns:w15="http://schemas.microsoft.com/office/word/2012/wordml" xmlns:wpg="http://schemas.microsoft.com/office/word/2010/wordprocessingGroup" xmlns:wpi="http://schemas.microsoft.com/office/word/2010/wordprocessingInk" xmlns:wne="http://schemas.microsoft.com/office/word/2006/wordml" xmlns:wps="http://schemas.microsoft.com/office/word/2010/wordprocessingShape" mc:Ignorable="w14 w15 wp14">
+<w:numbering xmlns:wpc="http://schemas.microsoft.com/office/word/2010/wordprocessingCanvas" xmlns:mc="http://schemas.openxmlformats.org/markup-compatibility/2006" xmlns:o="urn:schemas-microsoft-com:office:office" xmlns:r="http://schemas.openxmlformats.org/officeDocument/2006/relationships" xmlns:m="http://schemas.openxmlformats.org/officeDocument/2006/math" xmlns:v="urn:schemas-microsoft-com:vml" xmlns:wp14="http://schemas.microsoft.com/office/word/2010/wordprocessingDrawing" xmlns:wp="http://schemas.openxmlformats.org/drawingml/2006/wordprocessingDrawing" xmlns:w10="urn:schemas-microsoft-com:office:word" xmlns:w="http://schemas.openxmlformats.org/wordprocessingml/2006/main" xmlns:w14="http://schemas.microsoft.com/office/word/2010/wordml" xmlns:wpg="http://schemas.microsoft.com/office/word/2010/wordprocessingGroup" xmlns:wpi="http://schemas.microsoft.com/office/word/2010/wordprocessingInk" xmlns:wne="http://schemas.microsoft.com/office/word/2006/wordml" xmlns:wps="http://schemas.microsoft.com/office/word/2010/wordprocessingShape" mc:Ignorable="w14 wp14">
   <w:abstractNum w:abstractNumId="0">
     <w:nsid w:val="015B236B"/>
     <w:multiLevelType w:val="multilevel"/>
@@ -3804,7 +3466,7 @@
 </file>
 
 <file path=word/styles.xml><?xml version="1.0" encoding="utf-8"?>
-<w:styles xmlns:mc="http://schemas.openxmlformats.org/markup-compatibility/2006" xmlns:r="http://schemas.openxmlformats.org/officeDocument/2006/relationships" xmlns:w="http://schemas.openxmlformats.org/wordprocessingml/2006/main" xmlns:w14="http://schemas.microsoft.com/office/word/2010/wordml" xmlns:w15="http://schemas.microsoft.com/office/word/2012/wordml" mc:Ignorable="w14 w15">
+<w:styles xmlns:mc="http://schemas.openxmlformats.org/markup-compatibility/2006" xmlns:r="http://schemas.openxmlformats.org/officeDocument/2006/relationships" xmlns:w="http://schemas.openxmlformats.org/wordprocessingml/2006/main" xmlns:w14="http://schemas.microsoft.com/office/word/2010/wordml" mc:Ignorable="w14">
   <w:docDefaults>
     <w:rPrDefault>
       <w:rPr>
@@ -3816,387 +3478,144 @@
     </w:rPrDefault>
     <w:pPrDefault/>
   </w:docDefaults>
-  <w:latentStyles w:defLockedState="0" w:defUIPriority="99" w:defSemiHidden="0" w:defUnhideWhenUsed="0" w:defQFormat="0" w:count="380">
-    <w:lsdException w:name="Normal" w:uiPriority="0" w:qFormat="1"/>
-    <w:lsdException w:name="heading 1" w:uiPriority="9" w:qFormat="1"/>
-    <w:lsdException w:name="heading 2" w:semiHidden="1" w:uiPriority="9" w:unhideWhenUsed="1" w:qFormat="1"/>
-    <w:lsdException w:name="heading 3" w:semiHidden="1" w:uiPriority="9" w:unhideWhenUsed="1" w:qFormat="1"/>
-    <w:lsdException w:name="heading 4" w:semiHidden="1" w:uiPriority="9" w:unhideWhenUsed="1" w:qFormat="1"/>
-    <w:lsdException w:name="heading 5" w:semiHidden="1" w:uiPriority="9" w:unhideWhenUsed="1" w:qFormat="1"/>
-    <w:lsdException w:name="heading 6" w:semiHidden="1" w:uiPriority="9" w:unhideWhenUsed="1" w:qFormat="1"/>
-    <w:lsdException w:name="heading 7" w:semiHidden="1" w:uiPriority="9" w:unhideWhenUsed="1" w:qFormat="1"/>
-    <w:lsdException w:name="heading 8" w:semiHidden="1" w:uiPriority="9" w:unhideWhenUsed="1" w:qFormat="1"/>
-    <w:lsdException w:name="heading 9" w:semiHidden="1" w:uiPriority="9" w:unhideWhenUsed="1" w:qFormat="1"/>
-    <w:lsdException w:name="index 1" w:semiHidden="1" w:unhideWhenUsed="1"/>
-    <w:lsdException w:name="index 2" w:semiHidden="1" w:unhideWhenUsed="1"/>
-    <w:lsdException w:name="index 3" w:semiHidden="1" w:unhideWhenUsed="1"/>
-    <w:lsdException w:name="index 4" w:semiHidden="1" w:unhideWhenUsed="1"/>
-    <w:lsdException w:name="index 5" w:semiHidden="1" w:unhideWhenUsed="1"/>
-    <w:lsdException w:name="index 6" w:semiHidden="1" w:unhideWhenUsed="1"/>
-    <w:lsdException w:name="index 7" w:semiHidden="1" w:unhideWhenUsed="1"/>
-    <w:lsdException w:name="index 8" w:semiHidden="1" w:unhideWhenUsed="1"/>
-    <w:lsdException w:name="index 9" w:semiHidden="1" w:unhideWhenUsed="1"/>
-    <w:lsdException w:name="toc 1" w:semiHidden="1" w:uiPriority="39" w:unhideWhenUsed="1"/>
-    <w:lsdException w:name="toc 2" w:semiHidden="1" w:uiPriority="39" w:unhideWhenUsed="1"/>
-    <w:lsdException w:name="toc 3" w:semiHidden="1" w:uiPriority="39" w:unhideWhenUsed="1"/>
-    <w:lsdException w:name="toc 4" w:semiHidden="1" w:uiPriority="39" w:unhideWhenUsed="1"/>
-    <w:lsdException w:name="toc 5" w:semiHidden="1" w:uiPriority="39" w:unhideWhenUsed="1"/>
-    <w:lsdException w:name="toc 6" w:semiHidden="1" w:uiPriority="39" w:unhideWhenUsed="1"/>
-    <w:lsdException w:name="toc 7" w:semiHidden="1" w:uiPriority="39" w:unhideWhenUsed="1"/>
-    <w:lsdException w:name="toc 8" w:semiHidden="1" w:uiPriority="39" w:unhideWhenUsed="1"/>
-    <w:lsdException w:name="toc 9" w:semiHidden="1" w:uiPriority="39" w:unhideWhenUsed="1"/>
-    <w:lsdException w:name="Normal Indent" w:semiHidden="1" w:unhideWhenUsed="1"/>
-    <w:lsdException w:name="footnote text" w:semiHidden="1" w:unhideWhenUsed="1"/>
-    <w:lsdException w:name="annotation text" w:semiHidden="1" w:unhideWhenUsed="1"/>
-    <w:lsdException w:name="header" w:semiHidden="1" w:unhideWhenUsed="1"/>
-    <w:lsdException w:name="footer" w:semiHidden="1" w:unhideWhenUsed="1"/>
-    <w:lsdException w:name="index heading" w:semiHidden="1" w:unhideWhenUsed="1"/>
-    <w:lsdException w:name="caption" w:semiHidden="1" w:uiPriority="35" w:unhideWhenUsed="1" w:qFormat="1"/>
-    <w:lsdException w:name="table of figures" w:semiHidden="1" w:unhideWhenUsed="1"/>
-    <w:lsdException w:name="envelope address" w:semiHidden="1" w:unhideWhenUsed="1"/>
-    <w:lsdException w:name="envelope return" w:semiHidden="1" w:unhideWhenUsed="1"/>
-    <w:lsdException w:name="footnote reference" w:semiHidden="1" w:unhideWhenUsed="1"/>
-    <w:lsdException w:name="annotation reference" w:semiHidden="1" w:unhideWhenUsed="1"/>
-    <w:lsdException w:name="line number" w:semiHidden="1" w:unhideWhenUsed="1"/>
-    <w:lsdException w:name="page number" w:semiHidden="1" w:unhideWhenUsed="1"/>
-    <w:lsdException w:name="endnote reference" w:semiHidden="1" w:unhideWhenUsed="1"/>
-    <w:lsdException w:name="endnote text" w:semiHidden="1" w:unhideWhenUsed="1"/>
-    <w:lsdException w:name="table of authorities" w:semiHidden="1" w:unhideWhenUsed="1"/>
-    <w:lsdException w:name="macro" w:semiHidden="1" w:unhideWhenUsed="1"/>
-    <w:lsdException w:name="toa heading" w:semiHidden="1" w:unhideWhenUsed="1"/>
-    <w:lsdException w:name="List" w:semiHidden="1" w:unhideWhenUsed="1"/>
-    <w:lsdException w:name="List Bullet" w:semiHidden="1" w:unhideWhenUsed="1"/>
-    <w:lsdException w:name="List Number" w:semiHidden="1" w:unhideWhenUsed="1"/>
-    <w:lsdException w:name="List 2" w:semiHidden="1" w:unhideWhenUsed="1"/>
-    <w:lsdException w:name="List 3" w:semiHidden="1" w:unhideWhenUsed="1"/>
-    <w:lsdException w:name="List 4" w:semiHidden="1" w:unhideWhenUsed="1"/>
-    <w:lsdException w:name="List 5" w:semiHidden="1" w:unhideWhenUsed="1"/>
-    <w:lsdException w:name="List Bullet 2" w:semiHidden="1" w:unhideWhenUsed="1"/>
-    <w:lsdException w:name="List Bullet 3" w:semiHidden="1" w:unhideWhenUsed="1"/>
-    <w:lsdException w:name="List Bullet 4" w:semiHidden="1" w:unhideWhenUsed="1"/>
-    <w:lsdException w:name="List Bullet 5" w:semiHidden="1" w:unhideWhenUsed="1"/>
-    <w:lsdException w:name="List Number 2" w:semiHidden="1" w:unhideWhenUsed="1"/>
-    <w:lsdException w:name="List Number 3" w:semiHidden="1" w:unhideWhenUsed="1"/>
-    <w:lsdException w:name="List Number 4" w:semiHidden="1" w:unhideWhenUsed="1"/>
-    <w:lsdException w:name="List Number 5" w:semiHidden="1" w:unhideWhenUsed="1"/>
-    <w:lsdException w:name="Title" w:uiPriority="10" w:qFormat="1"/>
-    <w:lsdException w:name="Closing" w:semiHidden="1" w:unhideWhenUsed="1"/>
-    <w:lsdException w:name="Signature" w:semiHidden="1" w:unhideWhenUsed="1"/>
-    <w:lsdException w:name="Default Paragraph Font" w:semiHidden="1" w:uiPriority="1" w:unhideWhenUsed="1"/>
-    <w:lsdException w:name="Body Text" w:semiHidden="1" w:unhideWhenUsed="1"/>
-    <w:lsdException w:name="Body Text Indent" w:semiHidden="1" w:unhideWhenUsed="1"/>
-    <w:lsdException w:name="List Continue" w:semiHidden="1" w:unhideWhenUsed="1"/>
-    <w:lsdException w:name="List Continue 2" w:semiHidden="1" w:unhideWhenUsed="1"/>
-    <w:lsdException w:name="List Continue 3" w:semiHidden="1" w:unhideWhenUsed="1"/>
-    <w:lsdException w:name="List Continue 4" w:semiHidden="1" w:unhideWhenUsed="1"/>
-    <w:lsdException w:name="List Continue 5" w:semiHidden="1" w:unhideWhenUsed="1"/>
-    <w:lsdException w:name="Message Header" w:semiHidden="1" w:unhideWhenUsed="1"/>
-    <w:lsdException w:name="Subtitle" w:uiPriority="11" w:qFormat="1"/>
-    <w:lsdException w:name="Salutation" w:semiHidden="1" w:unhideWhenUsed="1"/>
-    <w:lsdException w:name="Date" w:semiHidden="1" w:unhideWhenUsed="1"/>
-    <w:lsdException w:name="Body Text First Indent" w:semiHidden="1" w:unhideWhenUsed="1"/>
-    <w:lsdException w:name="Body Text First Indent 2" w:semiHidden="1" w:unhideWhenUsed="1"/>
-    <w:lsdException w:name="Note Heading" w:semiHidden="1" w:unhideWhenUsed="1"/>
-    <w:lsdException w:name="Body Text 2" w:semiHidden="1" w:unhideWhenUsed="1"/>
-    <w:lsdException w:name="Body Text 3" w:semiHidden="1" w:unhideWhenUsed="1"/>
-    <w:lsdException w:name="Body Text Indent 2" w:semiHidden="1" w:unhideWhenUsed="1"/>
-    <w:lsdException w:name="Body Text Indent 3" w:semiHidden="1" w:unhideWhenUsed="1"/>
-    <w:lsdException w:name="Block Text" w:semiHidden="1" w:unhideWhenUsed="1"/>
-    <w:lsdException w:name="Hyperlink" w:semiHidden="1" w:unhideWhenUsed="1"/>
-    <w:lsdException w:name="FollowedHyperlink" w:semiHidden="1" w:unhideWhenUsed="1"/>
-    <w:lsdException w:name="Strong" w:uiPriority="22" w:qFormat="1"/>
-    <w:lsdException w:name="Emphasis" w:uiPriority="20" w:qFormat="1"/>
-    <w:lsdException w:name="Document Map" w:semiHidden="1" w:unhideWhenUsed="1"/>
-    <w:lsdException w:name="Plain Text" w:semiHidden="1" w:unhideWhenUsed="1"/>
-    <w:lsdException w:name="E-mail Signature" w:semiHidden="1" w:unhideWhenUsed="1"/>
-    <w:lsdException w:name="HTML Top of Form" w:semiHidden="1" w:unhideWhenUsed="1"/>
-    <w:lsdException w:name="HTML Bottom of Form" w:semiHidden="1" w:unhideWhenUsed="1"/>
-    <w:lsdException w:name="Normal (Web)" w:semiHidden="1" w:unhideWhenUsed="1"/>
-    <w:lsdException w:name="HTML Acronym" w:semiHidden="1" w:unhideWhenUsed="1"/>
-    <w:lsdException w:name="HTML Address" w:semiHidden="1" w:unhideWhenUsed="1"/>
-    <w:lsdException w:name="HTML Cite" w:semiHidden="1" w:unhideWhenUsed="1"/>
-    <w:lsdException w:name="HTML Code" w:semiHidden="1" w:unhideWhenUsed="1"/>
-    <w:lsdException w:name="HTML Definition" w:semiHidden="1" w:unhideWhenUsed="1"/>
-    <w:lsdException w:name="HTML Keyboard" w:semiHidden="1" w:unhideWhenUsed="1"/>
-    <w:lsdException w:name="HTML Preformatted" w:semiHidden="1" w:unhideWhenUsed="1"/>
-    <w:lsdException w:name="HTML Sample" w:semiHidden="1" w:unhideWhenUsed="1"/>
-    <w:lsdException w:name="HTML Typewriter" w:semiHidden="1" w:unhideWhenUsed="1"/>
-    <w:lsdException w:name="HTML Variable" w:semiHidden="1" w:unhideWhenUsed="1"/>
-    <w:lsdException w:name="Normal Table" w:semiHidden="1" w:unhideWhenUsed="1"/>
-    <w:lsdException w:name="annotation subject" w:semiHidden="1" w:unhideWhenUsed="1"/>
-    <w:lsdException w:name="No List" w:semiHidden="1" w:unhideWhenUsed="1"/>
-    <w:lsdException w:name="Outline List 1" w:semiHidden="1" w:unhideWhenUsed="1"/>
-    <w:lsdException w:name="Outline List 2" w:semiHidden="1" w:unhideWhenUsed="1"/>
-    <w:lsdException w:name="Outline List 3" w:semiHidden="1" w:unhideWhenUsed="1"/>
-    <w:lsdException w:name="Table Simple 1" w:semiHidden="1" w:unhideWhenUsed="1"/>
-    <w:lsdException w:name="Table Simple 2" w:semiHidden="1" w:unhideWhenUsed="1"/>
-    <w:lsdException w:name="Table Simple 3" w:semiHidden="1" w:unhideWhenUsed="1"/>
-    <w:lsdException w:name="Table Classic 1" w:semiHidden="1" w:unhideWhenUsed="1"/>
-    <w:lsdException w:name="Table Classic 2" w:semiHidden="1" w:unhideWhenUsed="1"/>
-    <w:lsdException w:name="Table Classic 3" w:semiHidden="1" w:unhideWhenUsed="1"/>
-    <w:lsdException w:name="Table Classic 4" w:semiHidden="1" w:unhideWhenUsed="1"/>
-    <w:lsdException w:name="Table Colorful 1" w:semiHidden="1" w:unhideWhenUsed="1"/>
-    <w:lsdException w:name="Table Colorful 2" w:semiHidden="1" w:unhideWhenUsed="1"/>
-    <w:lsdException w:name="Table Colorful 3" w:semiHidden="1" w:unhideWhenUsed="1"/>
-    <w:lsdException w:name="Table Columns 1" w:semiHidden="1" w:unhideWhenUsed="1"/>
-    <w:lsdException w:name="Table Columns 2" w:semiHidden="1" w:unhideWhenUsed="1"/>
-    <w:lsdException w:name="Table Columns 3" w:semiHidden="1" w:unhideWhenUsed="1"/>
-    <w:lsdException w:name="Table Columns 4" w:semiHidden="1" w:unhideWhenUsed="1"/>
-    <w:lsdException w:name="Table Columns 5" w:semiHidden="1" w:unhideWhenUsed="1"/>
-    <w:lsdException w:name="Table Grid 1" w:semiHidden="1" w:unhideWhenUsed="1"/>
-    <w:lsdException w:name="Table Grid 2" w:semiHidden="1" w:unhideWhenUsed="1"/>
-    <w:lsdException w:name="Table Grid 3" w:semiHidden="1" w:unhideWhenUsed="1"/>
-    <w:lsdException w:name="Table Grid 4" w:semiHidden="1" w:unhideWhenUsed="1"/>
-    <w:lsdException w:name="Table Grid 5" w:semiHidden="1" w:unhideWhenUsed="1"/>
-    <w:lsdException w:name="Table Grid 6" w:semiHidden="1" w:unhideWhenUsed="1"/>
-    <w:lsdException w:name="Table Grid 7" w:semiHidden="1" w:unhideWhenUsed="1"/>
-    <w:lsdException w:name="Table Grid 8" w:semiHidden="1" w:unhideWhenUsed="1"/>
-    <w:lsdException w:name="Table List 1" w:semiHidden="1" w:unhideWhenUsed="1"/>
-    <w:lsdException w:name="Table List 2" w:semiHidden="1" w:unhideWhenUsed="1"/>
-    <w:lsdException w:name="Table List 3" w:semiHidden="1" w:unhideWhenUsed="1"/>
-    <w:lsdException w:name="Table List 4" w:semiHidden="1" w:unhideWhenUsed="1"/>
-    <w:lsdException w:name="Table List 5" w:semiHidden="1" w:unhideWhenUsed="1"/>
-    <w:lsdException w:name="Table List 6" w:semiHidden="1" w:unhideWhenUsed="1"/>
-    <w:lsdException w:name="Table List 7" w:semiHidden="1" w:unhideWhenUsed="1"/>
-    <w:lsdException w:name="Table List 8" w:semiHidden="1" w:unhideWhenUsed="1"/>
-    <w:lsdException w:name="Table 3D effects 1" w:semiHidden="1" w:unhideWhenUsed="1"/>
-    <w:lsdException w:name="Table 3D effects 2" w:semiHidden="1" w:unhideWhenUsed="1"/>
-    <w:lsdException w:name="Table 3D effects 3" w:semiHidden="1" w:unhideWhenUsed="1"/>
-    <w:lsdException w:name="Table Contemporary" w:semiHidden="1" w:unhideWhenUsed="1"/>
-    <w:lsdException w:name="Table Elegant" w:semiHidden="1" w:unhideWhenUsed="1"/>
-    <w:lsdException w:name="Table Professional" w:semiHidden="1" w:unhideWhenUsed="1"/>
-    <w:lsdException w:name="Table Subtle 1" w:semiHidden="1" w:unhideWhenUsed="1"/>
-    <w:lsdException w:name="Table Subtle 2" w:semiHidden="1" w:unhideWhenUsed="1"/>
-    <w:lsdException w:name="Table Web 1" w:semiHidden="1" w:unhideWhenUsed="1"/>
-    <w:lsdException w:name="Table Web 2" w:semiHidden="1" w:unhideWhenUsed="1"/>
-    <w:lsdException w:name="Table Web 3" w:semiHidden="1" w:unhideWhenUsed="1"/>
-    <w:lsdException w:name="Balloon Text" w:semiHidden="1" w:unhideWhenUsed="1"/>
-    <w:lsdException w:name="Table Grid" w:uiPriority="39"/>
-    <w:lsdException w:name="Table Theme" w:semiHidden="1" w:unhideWhenUsed="1"/>
-    <w:lsdException w:name="Note Level 1" w:semiHidden="1" w:unhideWhenUsed="1"/>
-    <w:lsdException w:name="Note Level 2" w:semiHidden="1" w:unhideWhenUsed="1"/>
-    <w:lsdException w:name="Note Level 3" w:semiHidden="1" w:unhideWhenUsed="1"/>
-    <w:lsdException w:name="Note Level 4" w:semiHidden="1" w:unhideWhenUsed="1"/>
-    <w:lsdException w:name="Note Level 5" w:semiHidden="1" w:unhideWhenUsed="1"/>
-    <w:lsdException w:name="Note Level 6" w:semiHidden="1" w:unhideWhenUsed="1"/>
-    <w:lsdException w:name="Note Level 7" w:semiHidden="1" w:unhideWhenUsed="1"/>
-    <w:lsdException w:name="Note Level 8" w:semiHidden="1" w:unhideWhenUsed="1"/>
-    <w:lsdException w:name="Note Level 9" w:semiHidden="1" w:unhideWhenUsed="1"/>
-    <w:lsdException w:name="Placeholder Text" w:semiHidden="1"/>
-    <w:lsdException w:name="No Spacing" w:uiPriority="1" w:qFormat="1"/>
-    <w:lsdException w:name="Light Shading" w:uiPriority="60"/>
-    <w:lsdException w:name="Light List" w:uiPriority="61"/>
-    <w:lsdException w:name="Light Grid" w:uiPriority="62"/>
-    <w:lsdException w:name="Medium Shading 1" w:uiPriority="63"/>
-    <w:lsdException w:name="Medium Shading 2" w:uiPriority="64"/>
-    <w:lsdException w:name="Medium List 1" w:uiPriority="65"/>
-    <w:lsdException w:name="Medium List 2" w:uiPriority="66"/>
-    <w:lsdException w:name="Medium Grid 1" w:uiPriority="67"/>
-    <w:lsdException w:name="Medium Grid 2" w:uiPriority="68"/>
-    <w:lsdException w:name="Medium Grid 3" w:uiPriority="69"/>
-    <w:lsdException w:name="Dark List" w:uiPriority="70"/>
-    <w:lsdException w:name="Colorful Shading" w:uiPriority="71"/>
-    <w:lsdException w:name="Colorful List" w:uiPriority="72"/>
-    <w:lsdException w:name="Colorful Grid" w:uiPriority="73"/>
-    <w:lsdException w:name="Light Shading Accent 1" w:uiPriority="60"/>
-    <w:lsdException w:name="Light List Accent 1" w:uiPriority="61"/>
-    <w:lsdException w:name="Light Grid Accent 1" w:uiPriority="62"/>
-    <w:lsdException w:name="Medium Shading 1 Accent 1" w:uiPriority="63"/>
-    <w:lsdException w:name="Medium Shading 2 Accent 1" w:uiPriority="64"/>
-    <w:lsdException w:name="Medium List 1 Accent 1" w:uiPriority="65"/>
-    <w:lsdException w:name="Revision" w:semiHidden="1"/>
-    <w:lsdException w:name="List Paragraph" w:uiPriority="34" w:qFormat="1"/>
-    <w:lsdException w:name="Quote" w:uiPriority="29" w:qFormat="1"/>
-    <w:lsdException w:name="Intense Quote" w:uiPriority="30" w:qFormat="1"/>
-    <w:lsdException w:name="Medium List 2 Accent 1" w:uiPriority="66"/>
-    <w:lsdException w:name="Medium Grid 1 Accent 1" w:uiPriority="67"/>
-    <w:lsdException w:name="Medium Grid 2 Accent 1" w:uiPriority="68"/>
-    <w:lsdException w:name="Medium Grid 3 Accent 1" w:uiPriority="69"/>
-    <w:lsdException w:name="Dark List Accent 1" w:uiPriority="70"/>
-    <w:lsdException w:name="Colorful Shading Accent 1" w:uiPriority="71"/>
-    <w:lsdException w:name="Colorful List Accent 1" w:uiPriority="72"/>
-    <w:lsdException w:name="Colorful Grid Accent 1" w:uiPriority="73"/>
-    <w:lsdException w:name="Light Shading Accent 2" w:uiPriority="60"/>
-    <w:lsdException w:name="Light List Accent 2" w:uiPriority="61"/>
-    <w:lsdException w:name="Light Grid Accent 2" w:uiPriority="62"/>
-    <w:lsdException w:name="Medium Shading 1 Accent 2" w:uiPriority="63"/>
-    <w:lsdException w:name="Medium Shading 2 Accent 2" w:uiPriority="64"/>
-    <w:lsdException w:name="Medium List 1 Accent 2" w:uiPriority="65"/>
-    <w:lsdException w:name="Medium List 2 Accent 2" w:uiPriority="66"/>
-    <w:lsdException w:name="Medium Grid 1 Accent 2" w:uiPriority="67"/>
-    <w:lsdException w:name="Medium Grid 2 Accent 2" w:uiPriority="68"/>
-    <w:lsdException w:name="Medium Grid 3 Accent 2" w:uiPriority="69"/>
-    <w:lsdException w:name="Dark List Accent 2" w:uiPriority="70"/>
-    <w:lsdException w:name="Colorful Shading Accent 2" w:uiPriority="71"/>
-    <w:lsdException w:name="Colorful List Accent 2" w:uiPriority="72"/>
-    <w:lsdException w:name="Colorful Grid Accent 2" w:uiPriority="73"/>
-    <w:lsdException w:name="Light Shading Accent 3" w:uiPriority="60"/>
-    <w:lsdException w:name="Light List Accent 3" w:uiPriority="61"/>
-    <w:lsdException w:name="Light Grid Accent 3" w:uiPriority="62"/>
-    <w:lsdException w:name="Medium Shading 1 Accent 3" w:uiPriority="63"/>
-    <w:lsdException w:name="Medium Shading 2 Accent 3" w:uiPriority="64"/>
-    <w:lsdException w:name="Medium List 1 Accent 3" w:uiPriority="65"/>
-    <w:lsdException w:name="Medium List 2 Accent 3" w:uiPriority="66"/>
-    <w:lsdException w:name="Medium Grid 1 Accent 3" w:uiPriority="67"/>
-    <w:lsdException w:name="Medium Grid 2 Accent 3" w:uiPriority="68"/>
-    <w:lsdException w:name="Medium Grid 3 Accent 3" w:uiPriority="69"/>
-    <w:lsdException w:name="Dark List Accent 3" w:uiPriority="70"/>
-    <w:lsdException w:name="Colorful Shading Accent 3" w:uiPriority="71"/>
-    <w:lsdException w:name="Colorful List Accent 3" w:uiPriority="72"/>
-    <w:lsdException w:name="Colorful Grid Accent 3" w:uiPriority="73"/>
-    <w:lsdException w:name="Light Shading Accent 4" w:uiPriority="60"/>
-    <w:lsdException w:name="Light List Accent 4" w:uiPriority="61"/>
-    <w:lsdException w:name="Light Grid Accent 4" w:uiPriority="62"/>
-    <w:lsdException w:name="Medium Shading 1 Accent 4" w:uiPriority="63"/>
-    <w:lsdException w:name="Medium Shading 2 Accent 4" w:uiPriority="64"/>
-    <w:lsdException w:name="Medium List 1 Accent 4" w:uiPriority="65"/>
-    <w:lsdException w:name="Medium List 2 Accent 4" w:uiPriority="66"/>
-    <w:lsdException w:name="Medium Grid 1 Accent 4" w:uiPriority="67"/>
-    <w:lsdException w:name="Medium Grid 2 Accent 4" w:uiPriority="68"/>
-    <w:lsdException w:name="Medium Grid 3 Accent 4" w:uiPriority="69"/>
-    <w:lsdException w:name="Dark List Accent 4" w:uiPriority="70"/>
-    <w:lsdException w:name="Colorful Shading Accent 4" w:uiPriority="71"/>
-    <w:lsdException w:name="Colorful List Accent 4" w:uiPriority="72"/>
-    <w:lsdException w:name="Colorful Grid Accent 4" w:uiPriority="73"/>
-    <w:lsdException w:name="Light Shading Accent 5" w:uiPriority="60"/>
-    <w:lsdException w:name="Light List Accent 5" w:uiPriority="61"/>
-    <w:lsdException w:name="Light Grid Accent 5" w:uiPriority="62"/>
-    <w:lsdException w:name="Medium Shading 1 Accent 5" w:uiPriority="63"/>
-    <w:lsdException w:name="Medium Shading 2 Accent 5" w:uiPriority="64"/>
-    <w:lsdException w:name="Medium List 1 Accent 5" w:uiPriority="65"/>
-    <w:lsdException w:name="Medium List 2 Accent 5" w:uiPriority="66"/>
-    <w:lsdException w:name="Medium Grid 1 Accent 5" w:uiPriority="67"/>
-    <w:lsdException w:name="Medium Grid 2 Accent 5" w:uiPriority="68"/>
-    <w:lsdException w:name="Medium Grid 3 Accent 5" w:uiPriority="69"/>
-    <w:lsdException w:name="Dark List Accent 5" w:uiPriority="70"/>
-    <w:lsdException w:name="Colorful Shading Accent 5" w:uiPriority="71"/>
-    <w:lsdException w:name="Colorful List Accent 5" w:uiPriority="72"/>
-    <w:lsdException w:name="Colorful Grid Accent 5" w:uiPriority="73"/>
-    <w:lsdException w:name="Light Shading Accent 6" w:uiPriority="60"/>
-    <w:lsdException w:name="Light List Accent 6" w:uiPriority="61"/>
-    <w:lsdException w:name="Light Grid Accent 6" w:uiPriority="62"/>
-    <w:lsdException w:name="Medium Shading 1 Accent 6" w:uiPriority="63"/>
-    <w:lsdException w:name="Medium Shading 2 Accent 6" w:uiPriority="64"/>
-    <w:lsdException w:name="Medium List 1 Accent 6" w:uiPriority="65"/>
-    <w:lsdException w:name="Medium List 2 Accent 6" w:uiPriority="66"/>
-    <w:lsdException w:name="Medium Grid 1 Accent 6" w:uiPriority="67"/>
-    <w:lsdException w:name="Medium Grid 2 Accent 6" w:uiPriority="68"/>
-    <w:lsdException w:name="Medium Grid 3 Accent 6" w:uiPriority="69"/>
-    <w:lsdException w:name="Dark List Accent 6" w:uiPriority="70"/>
-    <w:lsdException w:name="Colorful Shading Accent 6" w:uiPriority="71"/>
-    <w:lsdException w:name="Colorful List Accent 6" w:uiPriority="72"/>
-    <w:lsdException w:name="Colorful Grid Accent 6" w:uiPriority="73"/>
-    <w:lsdException w:name="Subtle Emphasis" w:uiPriority="19" w:qFormat="1"/>
-    <w:lsdException w:name="Intense Emphasis" w:uiPriority="21" w:qFormat="1"/>
-    <w:lsdException w:name="Subtle Reference" w:uiPriority="31" w:qFormat="1"/>
-    <w:lsdException w:name="Intense Reference" w:uiPriority="32" w:qFormat="1"/>
-    <w:lsdException w:name="Book Title" w:uiPriority="33" w:qFormat="1"/>
-    <w:lsdException w:name="Bibliography" w:semiHidden="1" w:uiPriority="37" w:unhideWhenUsed="1"/>
-    <w:lsdException w:name="TOC Heading" w:semiHidden="1" w:uiPriority="39" w:unhideWhenUsed="1" w:qFormat="1"/>
-    <w:lsdException w:name="Plain Table 1" w:uiPriority="41"/>
-    <w:lsdException w:name="Plain Table 2" w:uiPriority="42"/>
-    <w:lsdException w:name="Plain Table 3" w:uiPriority="43"/>
-    <w:lsdException w:name="Plain Table 4" w:uiPriority="44"/>
-    <w:lsdException w:name="Plain Table 5" w:uiPriority="45"/>
-    <w:lsdException w:name="Grid Table Light" w:uiPriority="40"/>
-    <w:lsdException w:name="Grid Table 1 Light" w:uiPriority="46"/>
-    <w:lsdException w:name="Grid Table 2" w:uiPriority="47"/>
-    <w:lsdException w:name="Grid Table 3" w:uiPriority="48"/>
-    <w:lsdException w:name="Grid Table 4" w:uiPriority="49"/>
-    <w:lsdException w:name="Grid Table 5 Dark" w:uiPriority="50"/>
-    <w:lsdException w:name="Grid Table 6 Colorful" w:uiPriority="51"/>
-    <w:lsdException w:name="Grid Table 7 Colorful" w:uiPriority="52"/>
-    <w:lsdException w:name="Grid Table 1 Light Accent 1" w:uiPriority="46"/>
-    <w:lsdException w:name="Grid Table 2 Accent 1" w:uiPriority="47"/>
-    <w:lsdException w:name="Grid Table 3 Accent 1" w:uiPriority="48"/>
-    <w:lsdException w:name="Grid Table 4 Accent 1" w:uiPriority="49"/>
-    <w:lsdException w:name="Grid Table 5 Dark Accent 1" w:uiPriority="50"/>
-    <w:lsdException w:name="Grid Table 6 Colorful Accent 1" w:uiPriority="51"/>
-    <w:lsdException w:name="Grid Table 7 Colorful Accent 1" w:uiPriority="52"/>
-    <w:lsdException w:name="Grid Table 1 Light Accent 2" w:uiPriority="46"/>
-    <w:lsdException w:name="Grid Table 2 Accent 2" w:uiPriority="47"/>
-    <w:lsdException w:name="Grid Table 3 Accent 2" w:uiPriority="48"/>
-    <w:lsdException w:name="Grid Table 4 Accent 2" w:uiPriority="49"/>
-    <w:lsdException w:name="Grid Table 5 Dark Accent 2" w:uiPriority="50"/>
-    <w:lsdException w:name="Grid Table 6 Colorful Accent 2" w:uiPriority="51"/>
-    <w:lsdException w:name="Grid Table 7 Colorful Accent 2" w:uiPriority="52"/>
-    <w:lsdException w:name="Grid Table 1 Light Accent 3" w:uiPriority="46"/>
-    <w:lsdException w:name="Grid Table 2 Accent 3" w:uiPriority="47"/>
-    <w:lsdException w:name="Grid Table 3 Accent 3" w:uiPriority="48"/>
-    <w:lsdException w:name="Grid Table 4 Accent 3" w:uiPriority="49"/>
-    <w:lsdException w:name="Grid Table 5 Dark Accent 3" w:uiPriority="50"/>
-    <w:lsdException w:name="Grid Table 6 Colorful Accent 3" w:uiPriority="51"/>
-    <w:lsdException w:name="Grid Table 7 Colorful Accent 3" w:uiPriority="52"/>
-    <w:lsdException w:name="Grid Table 1 Light Accent 4" w:uiPriority="46"/>
-    <w:lsdException w:name="Grid Table 2 Accent 4" w:uiPriority="47"/>
-    <w:lsdException w:name="Grid Table 3 Accent 4" w:uiPriority="48"/>
-    <w:lsdException w:name="Grid Table 4 Accent 4" w:uiPriority="49"/>
-    <w:lsdException w:name="Grid Table 5 Dark Accent 4" w:uiPriority="50"/>
-    <w:lsdException w:name="Grid Table 6 Colorful Accent 4" w:uiPriority="51"/>
-    <w:lsdException w:name="Grid Table 7 Colorful Accent 4" w:uiPriority="52"/>
-    <w:lsdException w:name="Grid Table 1 Light Accent 5" w:uiPriority="46"/>
-    <w:lsdException w:name="Grid Table 2 Accent 5" w:uiPriority="47"/>
-    <w:lsdException w:name="Grid Table 3 Accent 5" w:uiPriority="48"/>
-    <w:lsdException w:name="Grid Table 4 Accent 5" w:uiPriority="49"/>
-    <w:lsdException w:name="Grid Table 5 Dark Accent 5" w:uiPriority="50"/>
-    <w:lsdException w:name="Grid Table 6 Colorful Accent 5" w:uiPriority="51"/>
-    <w:lsdException w:name="Grid Table 7 Colorful Accent 5" w:uiPriority="52"/>
-    <w:lsdException w:name="Grid Table 1 Light Accent 6" w:uiPriority="46"/>
-    <w:lsdException w:name="Grid Table 2 Accent 6" w:uiPriority="47"/>
-    <w:lsdException w:name="Grid Table 3 Accent 6" w:uiPriority="48"/>
-    <w:lsdException w:name="Grid Table 4 Accent 6" w:uiPriority="49"/>
-    <w:lsdException w:name="Grid Table 5 Dark Accent 6" w:uiPriority="50"/>
-    <w:lsdException w:name="Grid Table 6 Colorful Accent 6" w:uiPriority="51"/>
-    <w:lsdException w:name="Grid Table 7 Colorful Accent 6" w:uiPriority="52"/>
-    <w:lsdException w:name="List Table 1 Light" w:uiPriority="46"/>
-    <w:lsdException w:name="List Table 2" w:uiPriority="47"/>
-    <w:lsdException w:name="List Table 3" w:uiPriority="48"/>
-    <w:lsdException w:name="List Table 4" w:uiPriority="49"/>
-    <w:lsdException w:name="List Table 5 Dark" w:uiPriority="50"/>
-    <w:lsdException w:name="List Table 6 Colorful" w:uiPriority="51"/>
-    <w:lsdException w:name="List Table 7 Colorful" w:uiPriority="52"/>
-    <w:lsdException w:name="List Table 1 Light Accent 1" w:uiPriority="46"/>
-    <w:lsdException w:name="List Table 2 Accent 1" w:uiPriority="47"/>
-    <w:lsdException w:name="List Table 3 Accent 1" w:uiPriority="48"/>
-    <w:lsdException w:name="List Table 4 Accent 1" w:uiPriority="49"/>
-    <w:lsdException w:name="List Table 5 Dark Accent 1" w:uiPriority="50"/>
-    <w:lsdException w:name="List Table 6 Colorful Accent 1" w:uiPriority="51"/>
-    <w:lsdException w:name="List Table 7 Colorful Accent 1" w:uiPriority="52"/>
-    <w:lsdException w:name="List Table 1 Light Accent 2" w:uiPriority="46"/>
-    <w:lsdException w:name="List Table 2 Accent 2" w:uiPriority="47"/>
-    <w:lsdException w:name="List Table 3 Accent 2" w:uiPriority="48"/>
-    <w:lsdException w:name="List Table 4 Accent 2" w:uiPriority="49"/>
-    <w:lsdException w:name="List Table 5 Dark Accent 2" w:uiPriority="50"/>
-    <w:lsdException w:name="List Table 6 Colorful Accent 2" w:uiPriority="51"/>
-    <w:lsdException w:name="List Table 7 Colorful Accent 2" w:uiPriority="52"/>
-    <w:lsdException w:name="List Table 1 Light Accent 3" w:uiPriority="46"/>
-    <w:lsdException w:name="List Table 2 Accent 3" w:uiPriority="47"/>
-    <w:lsdException w:name="List Table 3 Accent 3" w:uiPriority="48"/>
-    <w:lsdException w:name="List Table 4 Accent 3" w:uiPriority="49"/>
-    <w:lsdException w:name="List Table 5 Dark Accent 3" w:uiPriority="50"/>
-    <w:lsdException w:name="List Table 6 Colorful Accent 3" w:uiPriority="51"/>
-    <w:lsdException w:name="List Table 7 Colorful Accent 3" w:uiPriority="52"/>
-    <w:lsdException w:name="List Table 1 Light Accent 4" w:uiPriority="46"/>
-    <w:lsdException w:name="List Table 2 Accent 4" w:uiPriority="47"/>
-    <w:lsdException w:name="List Table 3 Accent 4" w:uiPriority="48"/>
-    <w:lsdException w:name="List Table 4 Accent 4" w:uiPriority="49"/>
-    <w:lsdException w:name="List Table 5 Dark Accent 4" w:uiPriority="50"/>
-    <w:lsdException w:name="List Table 6 Colorful Accent 4" w:uiPriority="51"/>
-    <w:lsdException w:name="List Table 7 Colorful Accent 4" w:uiPriority="52"/>
-    <w:lsdException w:name="List Table 1 Light Accent 5" w:uiPriority="46"/>
-    <w:lsdException w:name="List Table 2 Accent 5" w:uiPriority="47"/>
-    <w:lsdException w:name="List Table 3 Accent 5" w:uiPriority="48"/>
-    <w:lsdException w:name="List Table 4 Accent 5" w:uiPriority="49"/>
-    <w:lsdException w:name="List Table 5 Dark Accent 5" w:uiPriority="50"/>
-    <w:lsdException w:name="List Table 6 Colorful Accent 5" w:uiPriority="51"/>
-    <w:lsdException w:name="List Table 7 Colorful Accent 5" w:uiPriority="52"/>
-    <w:lsdException w:name="List Table 1 Light Accent 6" w:uiPriority="46"/>
-    <w:lsdException w:name="List Table 2 Accent 6" w:uiPriority="47"/>
-    <w:lsdException w:name="List Table 3 Accent 6" w:uiPriority="48"/>
-    <w:lsdException w:name="List Table 4 Accent 6" w:uiPriority="49"/>
-    <w:lsdException w:name="List Table 5 Dark Accent 6" w:uiPriority="50"/>
-    <w:lsdException w:name="List Table 6 Colorful Accent 6" w:uiPriority="51"/>
-    <w:lsdException w:name="List Table 7 Colorful Accent 6" w:uiPriority="52"/>
+  <w:latentStyles w:defLockedState="0" w:defUIPriority="99" w:defSemiHidden="1" w:defUnhideWhenUsed="1" w:defQFormat="0" w:count="267">
+    <w:lsdException w:name="Normal" w:semiHidden="0" w:uiPriority="0" w:unhideWhenUsed="0" w:qFormat="1"/>
+    <w:lsdException w:name="heading 1" w:semiHidden="0" w:uiPriority="9" w:unhideWhenUsed="0" w:qFormat="1"/>
+    <w:lsdException w:name="heading 2" w:uiPriority="9" w:qFormat="1"/>
+    <w:lsdException w:name="heading 3" w:uiPriority="9" w:qFormat="1"/>
+    <w:lsdException w:name="heading 4" w:uiPriority="9" w:qFormat="1"/>
+    <w:lsdException w:name="heading 5" w:uiPriority="9" w:qFormat="1"/>
+    <w:lsdException w:name="heading 6" w:uiPriority="9" w:qFormat="1"/>
+    <w:lsdException w:name="heading 7" w:uiPriority="9" w:qFormat="1"/>
+    <w:lsdException w:name="heading 8" w:uiPriority="9" w:qFormat="1"/>
+    <w:lsdException w:name="heading 9" w:uiPriority="9" w:qFormat="1"/>
+    <w:lsdException w:name="toc 1" w:uiPriority="39"/>
+    <w:lsdException w:name="toc 2" w:uiPriority="39"/>
+    <w:lsdException w:name="toc 3" w:uiPriority="39"/>
+    <w:lsdException w:name="toc 4" w:uiPriority="39"/>
+    <w:lsdException w:name="toc 5" w:uiPriority="39"/>
+    <w:lsdException w:name="toc 6" w:uiPriority="39"/>
+    <w:lsdException w:name="toc 7" w:uiPriority="39"/>
+    <w:lsdException w:name="toc 8" w:uiPriority="39"/>
+    <w:lsdException w:name="toc 9" w:uiPriority="39"/>
+    <w:lsdException w:name="caption" w:uiPriority="35" w:qFormat="1"/>
+    <w:lsdException w:name="Title" w:semiHidden="0" w:uiPriority="10" w:unhideWhenUsed="0" w:qFormat="1"/>
+    <w:lsdException w:name="Default Paragraph Font" w:uiPriority="1"/>
+    <w:lsdException w:name="Subtitle" w:semiHidden="0" w:uiPriority="11" w:unhideWhenUsed="0" w:qFormat="1"/>
+    <w:lsdException w:name="Strong" w:semiHidden="0" w:uiPriority="22" w:unhideWhenUsed="0" w:qFormat="1"/>
+    <w:lsdException w:name="Emphasis" w:semiHidden="0" w:uiPriority="20" w:unhideWhenUsed="0" w:qFormat="1"/>
+    <w:lsdException w:name="Table Grid" w:semiHidden="0" w:uiPriority="39" w:unhideWhenUsed="0"/>
+    <w:lsdException w:name="Placeholder Text" w:unhideWhenUsed="0"/>
+    <w:lsdException w:name="No Spacing" w:semiHidden="0" w:uiPriority="1" w:unhideWhenUsed="0" w:qFormat="1"/>
+    <w:lsdException w:name="Light Shading" w:semiHidden="0" w:uiPriority="60" w:unhideWhenUsed="0"/>
+    <w:lsdException w:name="Light List" w:semiHidden="0" w:uiPriority="61" w:unhideWhenUsed="0"/>
+    <w:lsdException w:name="Light Grid" w:semiHidden="0" w:uiPriority="62" w:unhideWhenUsed="0"/>
+    <w:lsdException w:name="Medium Shading 1" w:semiHidden="0" w:uiPriority="63" w:unhideWhenUsed="0"/>
+    <w:lsdException w:name="Medium Shading 2" w:semiHidden="0" w:uiPriority="64" w:unhideWhenUsed="0"/>
+    <w:lsdException w:name="Medium List 1" w:semiHidden="0" w:uiPriority="65" w:unhideWhenUsed="0"/>
+    <w:lsdException w:name="Medium List 2" w:semiHidden="0" w:uiPriority="66" w:unhideWhenUsed="0"/>
+    <w:lsdException w:name="Medium Grid 1" w:semiHidden="0" w:uiPriority="67" w:unhideWhenUsed="0"/>
+    <w:lsdException w:name="Medium Grid 2" w:semiHidden="0" w:uiPriority="68" w:unhideWhenUsed="0"/>
+    <w:lsdException w:name="Medium Grid 3" w:semiHidden="0" w:uiPriority="69" w:unhideWhenUsed="0"/>
+    <w:lsdException w:name="Dark List" w:semiHidden="0" w:uiPriority="70" w:unhideWhenUsed="0"/>
+    <w:lsdException w:name="Colorful Shading" w:semiHidden="0" w:uiPriority="71" w:unhideWhenUsed="0"/>
+    <w:lsdException w:name="Colorful List" w:semiHidden="0" w:uiPriority="72" w:unhideWhenUsed="0"/>
+    <w:lsdException w:name="Colorful Grid" w:semiHidden="0" w:uiPriority="73" w:unhideWhenUsed="0"/>
+    <w:lsdException w:name="Light Shading Accent 1" w:semiHidden="0" w:uiPriority="60" w:unhideWhenUsed="0"/>
+    <w:lsdException w:name="Light List Accent 1" w:semiHidden="0" w:uiPriority="61" w:unhideWhenUsed="0"/>
+    <w:lsdException w:name="Light Grid Accent 1" w:semiHidden="0" w:uiPriority="62" w:unhideWhenUsed="0"/>
+    <w:lsdException w:name="Medium Shading 1 Accent 1" w:semiHidden="0" w:uiPriority="63" w:unhideWhenUsed="0"/>
+    <w:lsdException w:name="Medium Shading 2 Accent 1" w:semiHidden="0" w:uiPriority="64" w:unhideWhenUsed="0"/>
+    <w:lsdException w:name="Medium List 1 Accent 1" w:semiHidden="0" w:uiPriority="65" w:unhideWhenUsed="0"/>
+    <w:lsdException w:name="Revision" w:unhideWhenUsed="0"/>
+    <w:lsdException w:name="List Paragraph" w:semiHidden="0" w:uiPriority="34" w:unhideWhenUsed="0" w:qFormat="1"/>
+    <w:lsdException w:name="Quote" w:semiHidden="0" w:uiPriority="29" w:unhideWhenUsed="0" w:qFormat="1"/>
+    <w:lsdException w:name="Intense Quote" w:semiHidden="0" w:uiPriority="30" w:unhideWhenUsed="0" w:qFormat="1"/>
+    <w:lsdException w:name="Medium List 2 Accent 1" w:semiHidden="0" w:uiPriority="66" w:unhideWhenUsed="0"/>
+    <w:lsdException w:name="Medium Grid 1 Accent 1" w:semiHidden="0" w:uiPriority="67" w:unhideWhenUsed="0"/>
+    <w:lsdException w:name="Medium Grid 2 Accent 1" w:semiHidden="0" w:uiPriority="68" w:unhideWhenUsed="0"/>
+    <w:lsdException w:name="Medium Grid 3 Accent 1" w:semiHidden="0" w:uiPriority="69" w:unhideWhenUsed="0"/>
+    <w:lsdException w:name="Dark List Accent 1" w:semiHidden="0" w:uiPriority="70" w:unhideWhenUsed="0"/>
+    <w:lsdException w:name="Colorful Shading Accent 1" w:semiHidden="0" w:uiPriority="71" w:unhideWhenUsed="0"/>
+    <w:lsdException w:name="Colorful List Accent 1" w:semiHidden="0" w:uiPriority="72" w:unhideWhenUsed="0"/>
+    <w:lsdException w:name="Colorful Grid Accent 1" w:semiHidden="0" w:uiPriority="73" w:unhideWhenUsed="0"/>
+    <w:lsdException w:name="Light Shading Accent 2" w:semiHidden="0" w:uiPriority="60" w:unhideWhenUsed="0"/>
+    <w:lsdException w:name="Light List Accent 2" w:semiHidden="0" w:uiPriority="61" w:unhideWhenUsed="0"/>
+    <w:lsdException w:name="Light Grid Accent 2" w:semiHidden="0" w:uiPriority="62" w:unhideWhenUsed="0"/>
+    <w:lsdException w:name="Medium Shading 1 Accent 2" w:semiHidden="0" w:uiPriority="63" w:unhideWhenUsed="0"/>
+    <w:lsdException w:name="Medium Shading 2 Accent 2" w:semiHidden="0" w:uiPriority="64" w:unhideWhenUsed="0"/>
+    <w:lsdException w:name="Medium List 1 Accent 2" w:semiHidden="0" w:uiPriority="65" w:unhideWhenUsed="0"/>
+    <w:lsdException w:name="Medium List 2 Accent 2" w:semiHidden="0" w:uiPriority="66" w:unhideWhenUsed="0"/>
+    <w:lsdException w:name="Medium Grid 1 Accent 2" w:semiHidden="0" w:uiPriority="67" w:unhideWhenUsed="0"/>
+    <w:lsdException w:name="Medium Grid 2 Accent 2" w:semiHidden="0" w:uiPriority="68" w:unhideWhenUsed="0"/>
+    <w:lsdException w:name="Medium Grid 3 Accent 2" w:semiHidden="0" w:uiPriority="69" w:unhideWhenUsed="0"/>
+    <w:lsdException w:name="Dark List Accent 2" w:semiHidden="0" w:uiPriority="70" w:unhideWhenUsed="0"/>
+    <w:lsdException w:name="Colorful Shading Accent 2" w:semiHidden="0" w:uiPriority="71" w:unhideWhenUsed="0"/>
+    <w:lsdException w:name="Colorful List Accent 2" w:semiHidden="0" w:uiPriority="72" w:unhideWhenUsed="0"/>
+    <w:lsdException w:name="Colorful Grid Accent 2" w:semiHidden="0" w:uiPriority="73" w:unhideWhenUsed="0"/>
+    <w:lsdException w:name="Light Shading Accent 3" w:semiHidden="0" w:uiPriority="60" w:unhideWhenUsed="0"/>
+    <w:lsdException w:name="Light List Accent 3" w:semiHidden="0" w:uiPriority="61" w:unhideWhenUsed="0"/>
+    <w:lsdException w:name="Light Grid Accent 3" w:semiHidden="0" w:uiPriority="62" w:unhideWhenUsed="0"/>
+    <w:lsdException w:name="Medium Shading 1 Accent 3" w:semiHidden="0" w:uiPriority="63" w:unhideWhenUsed="0"/>
+    <w:lsdException w:name="Medium Shading 2 Accent 3" w:semiHidden="0" w:uiPriority="64" w:unhideWhenUsed="0"/>
+    <w:lsdException w:name="Medium List 1 Accent 3" w:semiHidden="0" w:uiPriority="65" w:unhideWhenUsed="0"/>
+    <w:lsdException w:name="Medium List 2 Accent 3" w:semiHidden="0" w:uiPriority="66" w:unhideWhenUsed="0"/>
+    <w:lsdException w:name="Medium Grid 1 Accent 3" w:semiHidden="0" w:uiPriority="67" w:unhideWhenUsed="0"/>
+    <w:lsdException w:name="Medium Grid 2 Accent 3" w:semiHidden="0" w:uiPriority="68" w:unhideWhenUsed="0"/>
+    <w:lsdException w:name="Medium Grid 3 Accent 3" w:semiHidden="0" w:uiPriority="69" w:unhideWhenUsed="0"/>
+    <w:lsdException w:name="Dark List Accent 3" w:semiHidden="0" w:uiPriority="70" w:unhideWhenUsed="0"/>
+    <w:lsdException w:name="Colorful Shading Accent 3" w:semiHidden="0" w:uiPriority="71" w:unhideWhenUsed="0"/>
+    <w:lsdException w:name="Colorful List Accent 3" w:semiHidden="0" w:uiPriority="72" w:unhideWhenUsed="0"/>
+    <w:lsdException w:name="Colorful Grid Accent 3" w:semiHidden="0" w:uiPriority="73" w:unhideWhenUsed="0"/>
+    <w:lsdException w:name="Light Shading Accent 4" w:semiHidden="0" w:uiPriority="60" w:unhideWhenUsed="0"/>
+    <w:lsdException w:name="Light List Accent 4" w:semiHidden="0" w:uiPriority="61" w:unhideWhenUsed="0"/>
+    <w:lsdException w:name="Light Grid Accent 4" w:semiHidden="0" w:uiPriority="62" w:unhideWhenUsed="0"/>
+    <w:lsdException w:name="Medium Shading 1 Accent 4" w:semiHidden="0" w:uiPriority="63" w:unhideWhenUsed="0"/>
+    <w:lsdException w:name="Medium Shading 2 Accent 4" w:semiHidden="0" w:uiPriority="64" w:unhideWhenUsed="0"/>
+    <w:lsdException w:name="Medium List 1 Accent 4" w:semiHidden="0" w:uiPriority="65" w:unhideWhenUsed="0"/>
+    <w:lsdException w:name="Medium List 2 Accent 4" w:semiHidden="0" w:uiPriority="66" w:unhideWhenUsed="0"/>
+    <w:lsdException w:name="Medium Grid 1 Accent 4" w:semiHidden="0" w:uiPriority="67" w:unhideWhenUsed="0"/>
+    <w:lsdException w:name="Medium Grid 2 Accent 4" w:semiHidden="0" w:uiPriority="68" w:unhideWhenUsed="0"/>
+    <w:lsdException w:name="Medium Grid 3 Accent 4" w:semiHidden="0" w:uiPriority="69" w:unhideWhenUsed="0"/>
+    <w:lsdException w:name="Dark List Accent 4" w:semiHidden="0" w:uiPriority="70" w:unhideWhenUsed="0"/>
+    <w:lsdException w:name="Colorful Shading Accent 4" w:semiHidden="0" w:uiPriority="71" w:unhideWhenUsed="0"/>
+    <w:lsdException w:name="Colorful List Accent 4" w:semiHidden="0" w:uiPriority="72" w:unhideWhenUsed="0"/>
+    <w:lsdException w:name="Colorful Grid Accent 4" w:semiHidden="0" w:uiPriority="73" w:unhideWhenUsed="0"/>
+    <w:lsdException w:name="Light Shading Accent 5" w:semiHidden="0" w:uiPriority="60" w:unhideWhenUsed="0"/>
+    <w:lsdException w:name="Light List Accent 5" w:semiHidden="0" w:uiPriority="61" w:unhideWhenUsed="0"/>
+    <w:lsdException w:name="Light Grid Accent 5" w:semiHidden="0" w:uiPriority="62" w:unhideWhenUsed="0"/>
+    <w:lsdException w:name="Medium Shading 1 Accent 5" w:semiHidden="0" w:uiPriority="63" w:unhideWhenUsed="0"/>
+    <w:lsdException w:name="Medium Shading 2 Accent 5" w:semiHidden="0" w:uiPriority="64" w:unhideWhenUsed="0"/>
+    <w:lsdException w:name="Medium List 1 Accent 5" w:semiHidden="0" w:uiPriority="65" w:unhideWhenUsed="0"/>
+    <w:lsdException w:name="Medium List 2 Accent 5" w:semiHidden="0" w:uiPriority="66" w:unhideWhenUsed="0"/>
+    <w:lsdException w:name="Medium Grid 1 Accent 5" w:semiHidden="0" w:uiPriority="67" w:unhideWhenUsed="0"/>
+    <w:lsdException w:name="Medium Grid 2 Accent 5" w:semiHidden="0" w:uiPriority="68" w:unhideWhenUsed="0"/>
+    <w:lsdException w:name="Medium Grid 3 Accent 5" w:semiHidden="0" w:uiPriority="69" w:unhideWhenUsed="0"/>
+    <w:lsdException w:name="Dark List Accent 5" w:semiHidden="0" w:uiPriority="70" w:unhideWhenUsed="0"/>
+    <w:lsdException w:name="Colorful Shading Accent 5" w:semiHidden="0" w:uiPriority="71" w:unhideWhenUsed="0"/>
+    <w:lsdException w:name="Colorful List Accent 5" w:semiHidden="0" w:uiPriority="72" w:unhideWhenUsed="0"/>
+    <w:lsdException w:name="Colorful Grid Accent 5" w:semiHidden="0" w:uiPriority="73" w:unhideWhenUsed="0"/>
+    <w:lsdException w:name="Light Shading Accent 6" w:semiHidden="0" w:uiPriority="60" w:unhideWhenUsed="0"/>
+    <w:lsdException w:name="Light List Accent 6" w:semiHidden="0" w:uiPriority="61" w:unhideWhenUsed="0"/>
+    <w:lsdException w:name="Light Grid Accent 6" w:semiHidden="0" w:uiPriority="62" w:unhideWhenUsed="0"/>
+    <w:lsdException w:name="Medium Shading 1 Accent 6" w:semiHidden="0" w:uiPriority="63" w:unhideWhenUsed="0"/>
+    <w:lsdException w:name="Medium Shading 2 Accent 6" w:semiHidden="0" w:uiPriority="64" w:unhideWhenUsed="0"/>
+    <w:lsdException w:name="Medium List 1 Accent 6" w:semiHidden="0" w:uiPriority="65" w:unhideWhenUsed="0"/>
+    <w:lsdException w:name="Medium List 2 Accent 6" w:semiHidden="0" w:uiPriority="66" w:unhideWhenUsed="0"/>
+    <w:lsdException w:name="Medium Grid 1 Accent 6" w:semiHidden="0" w:uiPriority="67" w:unhideWhenUsed="0"/>
+    <w:lsdException w:name="Medium Grid 2 Accent 6" w:semiHidden="0" w:uiPriority="68" w:unhideWhenUsed="0"/>
+    <w:lsdException w:name="Medium Grid 3 Accent 6" w:semiHidden="0" w:uiPriority="69" w:unhideWhenUsed="0"/>
+    <w:lsdException w:name="Dark List Accent 6" w:semiHidden="0" w:uiPriority="70" w:unhideWhenUsed="0"/>
+    <w:lsdException w:name="Colorful Shading Accent 6" w:semiHidden="0" w:uiPriority="71" w:unhideWhenUsed="0"/>
+    <w:lsdException w:name="Colorful List Accent 6" w:semiHidden="0" w:uiPriority="72" w:unhideWhenUsed="0"/>
+    <w:lsdException w:name="Colorful Grid Accent 6" w:semiHidden="0" w:uiPriority="73" w:unhideWhenUsed="0"/>
+    <w:lsdException w:name="Subtle Emphasis" w:semiHidden="0" w:uiPriority="19" w:unhideWhenUsed="0" w:qFormat="1"/>
+    <w:lsdException w:name="Intense Emphasis" w:semiHidden="0" w:uiPriority="21" w:unhideWhenUsed="0" w:qFormat="1"/>
+    <w:lsdException w:name="Subtle Reference" w:semiHidden="0" w:uiPriority="31" w:unhideWhenUsed="0" w:qFormat="1"/>
+    <w:lsdException w:name="Intense Reference" w:semiHidden="0" w:uiPriority="32" w:unhideWhenUsed="0" w:qFormat="1"/>
+    <w:lsdException w:name="Book Title" w:semiHidden="0" w:uiPriority="33" w:unhideWhenUsed="0" w:qFormat="1"/>
+    <w:lsdException w:name="Bibliography" w:uiPriority="37"/>
+    <w:lsdException w:name="TOC Heading" w:uiPriority="39" w:qFormat="1"/>
   </w:latentStyles>
   <w:style w:type="paragraph" w:default="1" w:styleId="Normal">
     <w:name w:val="Normal"/>
@@ -4325,7 +3744,6 @@
     <w:uiPriority w:val="39"/>
     <w:rsid w:val="00C46AB6"/>
     <w:tblPr>
-      <w:tblInd w:w="0" w:type="dxa"/>
       <w:tblBorders>
         <w:top w:val="single" w:sz="4" w:space="0" w:color="auto"/>
         <w:left w:val="single" w:sz="4" w:space="0" w:color="auto"/>
@@ -4334,12 +3752,309 @@
         <w:insideH w:val="single" w:sz="4" w:space="0" w:color="auto"/>
         <w:insideV w:val="single" w:sz="4" w:space="0" w:color="auto"/>
       </w:tblBorders>
+    </w:tblPr>
+  </w:style>
+  <w:style w:type="character" w:styleId="Hyperlink">
+    <w:name w:val="Hyperlink"/>
+    <w:basedOn w:val="DefaultParagraphFont"/>
+    <w:uiPriority w:val="99"/>
+    <w:unhideWhenUsed/>
+    <w:rsid w:val="008623BD"/>
+    <w:rPr>
+      <w:color w:val="0563C1" w:themeColor="hyperlink"/>
+      <w:u w:val="single"/>
+    </w:rPr>
+  </w:style>
+</w:styles>
+</file>
+
+<file path=word/stylesWithEffects.xml><?xml version="1.0" encoding="utf-8"?>
+<w:styles xmlns:wpc="http://schemas.microsoft.com/office/word/2010/wordprocessingCanvas" xmlns:mc="http://schemas.openxmlformats.org/markup-compatibility/2006" xmlns:o="urn:schemas-microsoft-com:office:office" xmlns:r="http://schemas.openxmlformats.org/officeDocument/2006/relationships" xmlns:m="http://schemas.openxmlformats.org/officeDocument/2006/math" xmlns:v="urn:schemas-microsoft-com:vml" xmlns:wp14="http://schemas.microsoft.com/office/word/2010/wordprocessingDrawing" xmlns:wp="http://schemas.openxmlformats.org/drawingml/2006/wordprocessingDrawing" xmlns:w10="urn:schemas-microsoft-com:office:word" xmlns:w="http://schemas.openxmlformats.org/wordprocessingml/2006/main" xmlns:w14="http://schemas.microsoft.com/office/word/2010/wordml" xmlns:wpg="http://schemas.microsoft.com/office/word/2010/wordprocessingGroup" xmlns:wpi="http://schemas.microsoft.com/office/word/2010/wordprocessingInk" xmlns:wne="http://schemas.microsoft.com/office/word/2006/wordml" xmlns:wps="http://schemas.microsoft.com/office/word/2010/wordprocessingShape" mc:Ignorable="w14 wp14">
+  <w:docDefaults>
+    <w:rPrDefault>
+      <w:rPr>
+        <w:rFonts w:asciiTheme="minorHAnsi" w:eastAsiaTheme="minorHAnsi" w:hAnsiTheme="minorHAnsi" w:cstheme="minorBidi"/>
+        <w:sz w:val="24"/>
+        <w:szCs w:val="24"/>
+        <w:lang w:val="en-US" w:eastAsia="en-US" w:bidi="ar-SA"/>
+      </w:rPr>
+    </w:rPrDefault>
+    <w:pPrDefault/>
+  </w:docDefaults>
+  <w:latentStyles w:defLockedState="0" w:defUIPriority="99" w:defSemiHidden="1" w:defUnhideWhenUsed="1" w:defQFormat="0" w:count="267">
+    <w:lsdException w:name="Normal" w:semiHidden="0" w:uiPriority="0" w:unhideWhenUsed="0" w:qFormat="1"/>
+    <w:lsdException w:name="heading 1" w:semiHidden="0" w:uiPriority="9" w:unhideWhenUsed="0" w:qFormat="1"/>
+    <w:lsdException w:name="heading 2" w:uiPriority="9" w:qFormat="1"/>
+    <w:lsdException w:name="heading 3" w:uiPriority="9" w:qFormat="1"/>
+    <w:lsdException w:name="heading 4" w:uiPriority="9" w:qFormat="1"/>
+    <w:lsdException w:name="heading 5" w:uiPriority="9" w:qFormat="1"/>
+    <w:lsdException w:name="heading 6" w:uiPriority="9" w:qFormat="1"/>
+    <w:lsdException w:name="heading 7" w:uiPriority="9" w:qFormat="1"/>
+    <w:lsdException w:name="heading 8" w:uiPriority="9" w:qFormat="1"/>
+    <w:lsdException w:name="heading 9" w:uiPriority="9" w:qFormat="1"/>
+    <w:lsdException w:name="toc 1" w:uiPriority="39"/>
+    <w:lsdException w:name="toc 2" w:uiPriority="39"/>
+    <w:lsdException w:name="toc 3" w:uiPriority="39"/>
+    <w:lsdException w:name="toc 4" w:uiPriority="39"/>
+    <w:lsdException w:name="toc 5" w:uiPriority="39"/>
+    <w:lsdException w:name="toc 6" w:uiPriority="39"/>
+    <w:lsdException w:name="toc 7" w:uiPriority="39"/>
+    <w:lsdException w:name="toc 8" w:uiPriority="39"/>
+    <w:lsdException w:name="toc 9" w:uiPriority="39"/>
+    <w:lsdException w:name="caption" w:uiPriority="35" w:qFormat="1"/>
+    <w:lsdException w:name="Title" w:semiHidden="0" w:uiPriority="10" w:unhideWhenUsed="0" w:qFormat="1"/>
+    <w:lsdException w:name="Default Paragraph Font" w:uiPriority="1"/>
+    <w:lsdException w:name="Subtitle" w:semiHidden="0" w:uiPriority="11" w:unhideWhenUsed="0" w:qFormat="1"/>
+    <w:lsdException w:name="Strong" w:semiHidden="0" w:uiPriority="22" w:unhideWhenUsed="0" w:qFormat="1"/>
+    <w:lsdException w:name="Emphasis" w:semiHidden="0" w:uiPriority="20" w:unhideWhenUsed="0" w:qFormat="1"/>
+    <w:lsdException w:name="Table Grid" w:semiHidden="0" w:uiPriority="39" w:unhideWhenUsed="0"/>
+    <w:lsdException w:name="Placeholder Text" w:unhideWhenUsed="0"/>
+    <w:lsdException w:name="No Spacing" w:semiHidden="0" w:uiPriority="1" w:unhideWhenUsed="0" w:qFormat="1"/>
+    <w:lsdException w:name="Light Shading" w:semiHidden="0" w:uiPriority="60" w:unhideWhenUsed="0"/>
+    <w:lsdException w:name="Light List" w:semiHidden="0" w:uiPriority="61" w:unhideWhenUsed="0"/>
+    <w:lsdException w:name="Light Grid" w:semiHidden="0" w:uiPriority="62" w:unhideWhenUsed="0"/>
+    <w:lsdException w:name="Medium Shading 1" w:semiHidden="0" w:uiPriority="63" w:unhideWhenUsed="0"/>
+    <w:lsdException w:name="Medium Shading 2" w:semiHidden="0" w:uiPriority="64" w:unhideWhenUsed="0"/>
+    <w:lsdException w:name="Medium List 1" w:semiHidden="0" w:uiPriority="65" w:unhideWhenUsed="0"/>
+    <w:lsdException w:name="Medium List 2" w:semiHidden="0" w:uiPriority="66" w:unhideWhenUsed="0"/>
+    <w:lsdException w:name="Medium Grid 1" w:semiHidden="0" w:uiPriority="67" w:unhideWhenUsed="0"/>
+    <w:lsdException w:name="Medium Grid 2" w:semiHidden="0" w:uiPriority="68" w:unhideWhenUsed="0"/>
+    <w:lsdException w:name="Medium Grid 3" w:semiHidden="0" w:uiPriority="69" w:unhideWhenUsed="0"/>
+    <w:lsdException w:name="Dark List" w:semiHidden="0" w:uiPriority="70" w:unhideWhenUsed="0"/>
+    <w:lsdException w:name="Colorful Shading" w:semiHidden="0" w:uiPriority="71" w:unhideWhenUsed="0"/>
+    <w:lsdException w:name="Colorful List" w:semiHidden="0" w:uiPriority="72" w:unhideWhenUsed="0"/>
+    <w:lsdException w:name="Colorful Grid" w:semiHidden="0" w:uiPriority="73" w:unhideWhenUsed="0"/>
+    <w:lsdException w:name="Light Shading Accent 1" w:semiHidden="0" w:uiPriority="60" w:unhideWhenUsed="0"/>
+    <w:lsdException w:name="Light List Accent 1" w:semiHidden="0" w:uiPriority="61" w:unhideWhenUsed="0"/>
+    <w:lsdException w:name="Light Grid Accent 1" w:semiHidden="0" w:uiPriority="62" w:unhideWhenUsed="0"/>
+    <w:lsdException w:name="Medium Shading 1 Accent 1" w:semiHidden="0" w:uiPriority="63" w:unhideWhenUsed="0"/>
+    <w:lsdException w:name="Medium Shading 2 Accent 1" w:semiHidden="0" w:uiPriority="64" w:unhideWhenUsed="0"/>
+    <w:lsdException w:name="Medium List 1 Accent 1" w:semiHidden="0" w:uiPriority="65" w:unhideWhenUsed="0"/>
+    <w:lsdException w:name="Revision" w:unhideWhenUsed="0"/>
+    <w:lsdException w:name="List Paragraph" w:semiHidden="0" w:uiPriority="34" w:unhideWhenUsed="0" w:qFormat="1"/>
+    <w:lsdException w:name="Quote" w:semiHidden="0" w:uiPriority="29" w:unhideWhenUsed="0" w:qFormat="1"/>
+    <w:lsdException w:name="Intense Quote" w:semiHidden="0" w:uiPriority="30" w:unhideWhenUsed="0" w:qFormat="1"/>
+    <w:lsdException w:name="Medium List 2 Accent 1" w:semiHidden="0" w:uiPriority="66" w:unhideWhenUsed="0"/>
+    <w:lsdException w:name="Medium Grid 1 Accent 1" w:semiHidden="0" w:uiPriority="67" w:unhideWhenUsed="0"/>
+    <w:lsdException w:name="Medium Grid 2 Accent 1" w:semiHidden="0" w:uiPriority="68" w:unhideWhenUsed="0"/>
+    <w:lsdException w:name="Medium Grid 3 Accent 1" w:semiHidden="0" w:uiPriority="69" w:unhideWhenUsed="0"/>
+    <w:lsdException w:name="Dark List Accent 1" w:semiHidden="0" w:uiPriority="70" w:unhideWhenUsed="0"/>
+    <w:lsdException w:name="Colorful Shading Accent 1" w:semiHidden="0" w:uiPriority="71" w:unhideWhenUsed="0"/>
+    <w:lsdException w:name="Colorful List Accent 1" w:semiHidden="0" w:uiPriority="72" w:unhideWhenUsed="0"/>
+    <w:lsdException w:name="Colorful Grid Accent 1" w:semiHidden="0" w:uiPriority="73" w:unhideWhenUsed="0"/>
+    <w:lsdException w:name="Light Shading Accent 2" w:semiHidden="0" w:uiPriority="60" w:unhideWhenUsed="0"/>
+    <w:lsdException w:name="Light List Accent 2" w:semiHidden="0" w:uiPriority="61" w:unhideWhenUsed="0"/>
+    <w:lsdException w:name="Light Grid Accent 2" w:semiHidden="0" w:uiPriority="62" w:unhideWhenUsed="0"/>
+    <w:lsdException w:name="Medium Shading 1 Accent 2" w:semiHidden="0" w:uiPriority="63" w:unhideWhenUsed="0"/>
+    <w:lsdException w:name="Medium Shading 2 Accent 2" w:semiHidden="0" w:uiPriority="64" w:unhideWhenUsed="0"/>
+    <w:lsdException w:name="Medium List 1 Accent 2" w:semiHidden="0" w:uiPriority="65" w:unhideWhenUsed="0"/>
+    <w:lsdException w:name="Medium List 2 Accent 2" w:semiHidden="0" w:uiPriority="66" w:unhideWhenUsed="0"/>
+    <w:lsdException w:name="Medium Grid 1 Accent 2" w:semiHidden="0" w:uiPriority="67" w:unhideWhenUsed="0"/>
+    <w:lsdException w:name="Medium Grid 2 Accent 2" w:semiHidden="0" w:uiPriority="68" w:unhideWhenUsed="0"/>
+    <w:lsdException w:name="Medium Grid 3 Accent 2" w:semiHidden="0" w:uiPriority="69" w:unhideWhenUsed="0"/>
+    <w:lsdException w:name="Dark List Accent 2" w:semiHidden="0" w:uiPriority="70" w:unhideWhenUsed="0"/>
+    <w:lsdException w:name="Colorful Shading Accent 2" w:semiHidden="0" w:uiPriority="71" w:unhideWhenUsed="0"/>
+    <w:lsdException w:name="Colorful List Accent 2" w:semiHidden="0" w:uiPriority="72" w:unhideWhenUsed="0"/>
+    <w:lsdException w:name="Colorful Grid Accent 2" w:semiHidden="0" w:uiPriority="73" w:unhideWhenUsed="0"/>
+    <w:lsdException w:name="Light Shading Accent 3" w:semiHidden="0" w:uiPriority="60" w:unhideWhenUsed="0"/>
+    <w:lsdException w:name="Light List Accent 3" w:semiHidden="0" w:uiPriority="61" w:unhideWhenUsed="0"/>
+    <w:lsdException w:name="Light Grid Accent 3" w:semiHidden="0" w:uiPriority="62" w:unhideWhenUsed="0"/>
+    <w:lsdException w:name="Medium Shading 1 Accent 3" w:semiHidden="0" w:uiPriority="63" w:unhideWhenUsed="0"/>
+    <w:lsdException w:name="Medium Shading 2 Accent 3" w:semiHidden="0" w:uiPriority="64" w:unhideWhenUsed="0"/>
+    <w:lsdException w:name="Medium List 1 Accent 3" w:semiHidden="0" w:uiPriority="65" w:unhideWhenUsed="0"/>
+    <w:lsdException w:name="Medium List 2 Accent 3" w:semiHidden="0" w:uiPriority="66" w:unhideWhenUsed="0"/>
+    <w:lsdException w:name="Medium Grid 1 Accent 3" w:semiHidden="0" w:uiPriority="67" w:unhideWhenUsed="0"/>
+    <w:lsdException w:name="Medium Grid 2 Accent 3" w:semiHidden="0" w:uiPriority="68" w:unhideWhenUsed="0"/>
+    <w:lsdException w:name="Medium Grid 3 Accent 3" w:semiHidden="0" w:uiPriority="69" w:unhideWhenUsed="0"/>
+    <w:lsdException w:name="Dark List Accent 3" w:semiHidden="0" w:uiPriority="70" w:unhideWhenUsed="0"/>
+    <w:lsdException w:name="Colorful Shading Accent 3" w:semiHidden="0" w:uiPriority="71" w:unhideWhenUsed="0"/>
+    <w:lsdException w:name="Colorful List Accent 3" w:semiHidden="0" w:uiPriority="72" w:unhideWhenUsed="0"/>
+    <w:lsdException w:name="Colorful Grid Accent 3" w:semiHidden="0" w:uiPriority="73" w:unhideWhenUsed="0"/>
+    <w:lsdException w:name="Light Shading Accent 4" w:semiHidden="0" w:uiPriority="60" w:unhideWhenUsed="0"/>
+    <w:lsdException w:name="Light List Accent 4" w:semiHidden="0" w:uiPriority="61" w:unhideWhenUsed="0"/>
+    <w:lsdException w:name="Light Grid Accent 4" w:semiHidden="0" w:uiPriority="62" w:unhideWhenUsed="0"/>
+    <w:lsdException w:name="Medium Shading 1 Accent 4" w:semiHidden="0" w:uiPriority="63" w:unhideWhenUsed="0"/>
+    <w:lsdException w:name="Medium Shading 2 Accent 4" w:semiHidden="0" w:uiPriority="64" w:unhideWhenUsed="0"/>
+    <w:lsdException w:name="Medium List 1 Accent 4" w:semiHidden="0" w:uiPriority="65" w:unhideWhenUsed="0"/>
+    <w:lsdException w:name="Medium List 2 Accent 4" w:semiHidden="0" w:uiPriority="66" w:unhideWhenUsed="0"/>
+    <w:lsdException w:name="Medium Grid 1 Accent 4" w:semiHidden="0" w:uiPriority="67" w:unhideWhenUsed="0"/>
+    <w:lsdException w:name="Medium Grid 2 Accent 4" w:semiHidden="0" w:uiPriority="68" w:unhideWhenUsed="0"/>
+    <w:lsdException w:name="Medium Grid 3 Accent 4" w:semiHidden="0" w:uiPriority="69" w:unhideWhenUsed="0"/>
+    <w:lsdException w:name="Dark List Accent 4" w:semiHidden="0" w:uiPriority="70" w:unhideWhenUsed="0"/>
+    <w:lsdException w:name="Colorful Shading Accent 4" w:semiHidden="0" w:uiPriority="71" w:unhideWhenUsed="0"/>
+    <w:lsdException w:name="Colorful List Accent 4" w:semiHidden="0" w:uiPriority="72" w:unhideWhenUsed="0"/>
+    <w:lsdException w:name="Colorful Grid Accent 4" w:semiHidden="0" w:uiPriority="73" w:unhideWhenUsed="0"/>
+    <w:lsdException w:name="Light Shading Accent 5" w:semiHidden="0" w:uiPriority="60" w:unhideWhenUsed="0"/>
+    <w:lsdException w:name="Light List Accent 5" w:semiHidden="0" w:uiPriority="61" w:unhideWhenUsed="0"/>
+    <w:lsdException w:name="Light Grid Accent 5" w:semiHidden="0" w:uiPriority="62" w:unhideWhenUsed="0"/>
+    <w:lsdException w:name="Medium Shading 1 Accent 5" w:semiHidden="0" w:uiPriority="63" w:unhideWhenUsed="0"/>
+    <w:lsdException w:name="Medium Shading 2 Accent 5" w:semiHidden="0" w:uiPriority="64" w:unhideWhenUsed="0"/>
+    <w:lsdException w:name="Medium List 1 Accent 5" w:semiHidden="0" w:uiPriority="65" w:unhideWhenUsed="0"/>
+    <w:lsdException w:name="Medium List 2 Accent 5" w:semiHidden="0" w:uiPriority="66" w:unhideWhenUsed="0"/>
+    <w:lsdException w:name="Medium Grid 1 Accent 5" w:semiHidden="0" w:uiPriority="67" w:unhideWhenUsed="0"/>
+    <w:lsdException w:name="Medium Grid 2 Accent 5" w:semiHidden="0" w:uiPriority="68" w:unhideWhenUsed="0"/>
+    <w:lsdException w:name="Medium Grid 3 Accent 5" w:semiHidden="0" w:uiPriority="69" w:unhideWhenUsed="0"/>
+    <w:lsdException w:name="Dark List Accent 5" w:semiHidden="0" w:uiPriority="70" w:unhideWhenUsed="0"/>
+    <w:lsdException w:name="Colorful Shading Accent 5" w:semiHidden="0" w:uiPriority="71" w:unhideWhenUsed="0"/>
+    <w:lsdException w:name="Colorful List Accent 5" w:semiHidden="0" w:uiPriority="72" w:unhideWhenUsed="0"/>
+    <w:lsdException w:name="Colorful Grid Accent 5" w:semiHidden="0" w:uiPriority="73" w:unhideWhenUsed="0"/>
+    <w:lsdException w:name="Light Shading Accent 6" w:semiHidden="0" w:uiPriority="60" w:unhideWhenUsed="0"/>
+    <w:lsdException w:name="Light List Accent 6" w:semiHidden="0" w:uiPriority="61" w:unhideWhenUsed="0"/>
+    <w:lsdException w:name="Light Grid Accent 6" w:semiHidden="0" w:uiPriority="62" w:unhideWhenUsed="0"/>
+    <w:lsdException w:name="Medium Shading 1 Accent 6" w:semiHidden="0" w:uiPriority="63" w:unhideWhenUsed="0"/>
+    <w:lsdException w:name="Medium Shading 2 Accent 6" w:semiHidden="0" w:uiPriority="64" w:unhideWhenUsed="0"/>
+    <w:lsdException w:name="Medium List 1 Accent 6" w:semiHidden="0" w:uiPriority="65" w:unhideWhenUsed="0"/>
+    <w:lsdException w:name="Medium List 2 Accent 6" w:semiHidden="0" w:uiPriority="66" w:unhideWhenUsed="0"/>
+    <w:lsdException w:name="Medium Grid 1 Accent 6" w:semiHidden="0" w:uiPriority="67" w:unhideWhenUsed="0"/>
+    <w:lsdException w:name="Medium Grid 2 Accent 6" w:semiHidden="0" w:uiPriority="68" w:unhideWhenUsed="0"/>
+    <w:lsdException w:name="Medium Grid 3 Accent 6" w:semiHidden="0" w:uiPriority="69" w:unhideWhenUsed="0"/>
+    <w:lsdException w:name="Dark List Accent 6" w:semiHidden="0" w:uiPriority="70" w:unhideWhenUsed="0"/>
+    <w:lsdException w:name="Colorful Shading Accent 6" w:semiHidden="0" w:uiPriority="71" w:unhideWhenUsed="0"/>
+    <w:lsdException w:name="Colorful List Accent 6" w:semiHidden="0" w:uiPriority="72" w:unhideWhenUsed="0"/>
+    <w:lsdException w:name="Colorful Grid Accent 6" w:semiHidden="0" w:uiPriority="73" w:unhideWhenUsed="0"/>
+    <w:lsdException w:name="Subtle Emphasis" w:semiHidden="0" w:uiPriority="19" w:unhideWhenUsed="0" w:qFormat="1"/>
+    <w:lsdException w:name="Intense Emphasis" w:semiHidden="0" w:uiPriority="21" w:unhideWhenUsed="0" w:qFormat="1"/>
+    <w:lsdException w:name="Subtle Reference" w:semiHidden="0" w:uiPriority="31" w:unhideWhenUsed="0" w:qFormat="1"/>
+    <w:lsdException w:name="Intense Reference" w:semiHidden="0" w:uiPriority="32" w:unhideWhenUsed="0" w:qFormat="1"/>
+    <w:lsdException w:name="Book Title" w:semiHidden="0" w:uiPriority="33" w:unhideWhenUsed="0" w:qFormat="1"/>
+    <w:lsdException w:name="Bibliography" w:uiPriority="37"/>
+    <w:lsdException w:name="TOC Heading" w:uiPriority="39" w:qFormat="1"/>
+  </w:latentStyles>
+  <w:style w:type="paragraph" w:default="1" w:styleId="Normal">
+    <w:name w:val="Normal"/>
+    <w:qFormat/>
+  </w:style>
+  <w:style w:type="character" w:default="1" w:styleId="DefaultParagraphFont">
+    <w:name w:val="Default Paragraph Font"/>
+    <w:uiPriority w:val="1"/>
+    <w:semiHidden/>
+    <w:unhideWhenUsed/>
+  </w:style>
+  <w:style w:type="table" w:default="1" w:styleId="TableNormal">
+    <w:name w:val="Normal Table"/>
+    <w:uiPriority w:val="99"/>
+    <w:semiHidden/>
+    <w:unhideWhenUsed/>
+    <w:tblPr>
+      <w:tblInd w:w="0" w:type="dxa"/>
       <w:tblCellMar>
         <w:top w:w="0" w:type="dxa"/>
         <w:left w:w="108" w:type="dxa"/>
         <w:bottom w:w="0" w:type="dxa"/>
         <w:right w:w="108" w:type="dxa"/>
       </w:tblCellMar>
+    </w:tblPr>
+  </w:style>
+  <w:style w:type="numbering" w:default="1" w:styleId="NoList">
+    <w:name w:val="No List"/>
+    <w:uiPriority w:val="99"/>
+    <w:semiHidden/>
+    <w:unhideWhenUsed/>
+  </w:style>
+  <w:style w:type="paragraph" w:styleId="ListParagraph">
+    <w:name w:val="List Paragraph"/>
+    <w:basedOn w:val="Normal"/>
+    <w:uiPriority w:val="34"/>
+    <w:qFormat/>
+    <w:rsid w:val="002E16F4"/>
+    <w:pPr>
+      <w:ind w:left="720"/>
+      <w:contextualSpacing/>
+    </w:pPr>
+  </w:style>
+  <w:style w:type="character" w:styleId="PlaceholderText">
+    <w:name w:val="Placeholder Text"/>
+    <w:basedOn w:val="DefaultParagraphFont"/>
+    <w:uiPriority w:val="99"/>
+    <w:semiHidden/>
+    <w:rsid w:val="00565B28"/>
+    <w:rPr>
+      <w:color w:val="808080"/>
+    </w:rPr>
+  </w:style>
+  <w:style w:type="paragraph" w:styleId="Header">
+    <w:name w:val="header"/>
+    <w:basedOn w:val="Normal"/>
+    <w:link w:val="HeaderChar"/>
+    <w:uiPriority w:val="99"/>
+    <w:unhideWhenUsed/>
+    <w:rsid w:val="008819C3"/>
+    <w:pPr>
+      <w:tabs>
+        <w:tab w:val="center" w:pos="4680"/>
+        <w:tab w:val="right" w:pos="9360"/>
+      </w:tabs>
+    </w:pPr>
+  </w:style>
+  <w:style w:type="character" w:customStyle="1" w:styleId="HeaderChar">
+    <w:name w:val="Header Char"/>
+    <w:basedOn w:val="DefaultParagraphFont"/>
+    <w:link w:val="Header"/>
+    <w:uiPriority w:val="99"/>
+    <w:rsid w:val="008819C3"/>
+  </w:style>
+  <w:style w:type="paragraph" w:styleId="Footer">
+    <w:name w:val="footer"/>
+    <w:basedOn w:val="Normal"/>
+    <w:link w:val="FooterChar"/>
+    <w:uiPriority w:val="99"/>
+    <w:unhideWhenUsed/>
+    <w:rsid w:val="008819C3"/>
+    <w:pPr>
+      <w:tabs>
+        <w:tab w:val="center" w:pos="4680"/>
+        <w:tab w:val="right" w:pos="9360"/>
+      </w:tabs>
+    </w:pPr>
+  </w:style>
+  <w:style w:type="character" w:customStyle="1" w:styleId="FooterChar">
+    <w:name w:val="Footer Char"/>
+    <w:basedOn w:val="DefaultParagraphFont"/>
+    <w:link w:val="Footer"/>
+    <w:uiPriority w:val="99"/>
+    <w:rsid w:val="008819C3"/>
+  </w:style>
+  <w:style w:type="paragraph" w:styleId="BalloonText">
+    <w:name w:val="Balloon Text"/>
+    <w:basedOn w:val="Normal"/>
+    <w:link w:val="BalloonTextChar"/>
+    <w:uiPriority w:val="99"/>
+    <w:semiHidden/>
+    <w:unhideWhenUsed/>
+    <w:rsid w:val="00220325"/>
+    <w:rPr>
+      <w:rFonts w:ascii="Tahoma" w:hAnsi="Tahoma" w:cs="Tahoma"/>
+      <w:sz w:val="16"/>
+      <w:szCs w:val="16"/>
+    </w:rPr>
+  </w:style>
+  <w:style w:type="character" w:customStyle="1" w:styleId="BalloonTextChar">
+    <w:name w:val="Balloon Text Char"/>
+    <w:basedOn w:val="DefaultParagraphFont"/>
+    <w:link w:val="BalloonText"/>
+    <w:uiPriority w:val="99"/>
+    <w:semiHidden/>
+    <w:rsid w:val="00220325"/>
+    <w:rPr>
+      <w:rFonts w:ascii="Tahoma" w:hAnsi="Tahoma" w:cs="Tahoma"/>
+      <w:sz w:val="16"/>
+      <w:szCs w:val="16"/>
+    </w:rPr>
+  </w:style>
+  <w:style w:type="table" w:styleId="TableGrid">
+    <w:name w:val="Table Grid"/>
+    <w:basedOn w:val="TableNormal"/>
+    <w:uiPriority w:val="39"/>
+    <w:rsid w:val="00C46AB6"/>
+    <w:tblPr>
+      <w:tblBorders>
+        <w:top w:val="single" w:sz="4" w:space="0" w:color="auto"/>
+        <w:left w:val="single" w:sz="4" w:space="0" w:color="auto"/>
+        <w:bottom w:val="single" w:sz="4" w:space="0" w:color="auto"/>
+        <w:right w:val="single" w:sz="4" w:space="0" w:color="auto"/>
+        <w:insideH w:val="single" w:sz="4" w:space="0" w:color="auto"/>
+        <w:insideV w:val="single" w:sz="4" w:space="0" w:color="auto"/>
+      </w:tblBorders>
     </w:tblPr>
   </w:style>
   <w:style w:type="character" w:styleId="Hyperlink">
@@ -4611,7 +4326,7 @@
   <a:extraClrSchemeLst/>
   <a:extLst>
     <a:ext uri="{05A4C25C-085E-4340-85A3-A5531E510DB2}">
-      <thm15:themeFamily xmlns:thm15="http://schemas.microsoft.com/office/thememl/2012/main" name="Office Theme" id="{62F939B6-93AF-4DB8-9C6B-D6C7DFDC589F}" vid="{4A3C46E8-61CC-4603-A589-7422A47A8E4A}"/>
+      <thm15:themeFamily xmlns="" xmlns:thm15="http://schemas.microsoft.com/office/thememl/2012/main" name="Office Theme" id="{62F939B6-93AF-4DB8-9C6B-D6C7DFDC589F}" vid="{4A3C46E8-61CC-4603-A589-7422A47A8E4A}"/>
     </a:ext>
   </a:extLst>
 </a:theme>

</xml_diff>